<commit_message>
push doc-technique footer + page de garde
</commit_message>
<xml_diff>
--- a/doc-technique.docx
+++ b/doc-technique.docx
@@ -15,17 +15,73 @@
       </w:pPr>
       <w:r>
         <w:rPr>
+          <w:noProof/>
+        </w:rPr>
+        <w:drawing>
+          <wp:inline distT="0" distB="0" distL="0" distR="0" wp14:anchorId="2A0F0031" wp14:editId="1C872761">
+            <wp:extent cx="2186940" cy="811378"/>
+            <wp:effectExtent l="0" t="0" r="3810" b="8255"/>
+            <wp:docPr id="1" name="Image 1" descr="Résultat de recherche d'images pour &quot;Epitech&quot;"/>
+            <wp:cNvGraphicFramePr>
+              <a:graphicFrameLocks xmlns:a="http://schemas.openxmlformats.org/drawingml/2006/main" noChangeAspect="1"/>
+            </wp:cNvGraphicFramePr>
+            <a:graphic xmlns:a="http://schemas.openxmlformats.org/drawingml/2006/main">
+              <a:graphicData uri="http://schemas.openxmlformats.org/drawingml/2006/picture">
+                <pic:pic xmlns:pic="http://schemas.openxmlformats.org/drawingml/2006/picture">
+                  <pic:nvPicPr>
+                    <pic:cNvPr id="0" name="Picture 1" descr="Résultat de recherche d'images pour &quot;Epitech&quot;"/>
+                    <pic:cNvPicPr>
+                      <a:picLocks noChangeAspect="1" noChangeArrowheads="1"/>
+                    </pic:cNvPicPr>
+                  </pic:nvPicPr>
+                  <pic:blipFill>
+                    <a:blip r:embed="rId8" cstate="print">
+                      <a:extLst>
+                        <a:ext uri="{28A0092B-C50C-407E-A947-70E740481C1C}">
+                          <a14:useLocalDpi xmlns:a14="http://schemas.microsoft.com/office/drawing/2010/main" val="0"/>
+                        </a:ext>
+                      </a:extLst>
+                    </a:blip>
+                    <a:srcRect/>
+                    <a:stretch>
+                      <a:fillRect/>
+                    </a:stretch>
+                  </pic:blipFill>
+                  <pic:spPr bwMode="auto">
+                    <a:xfrm>
+                      <a:off x="0" y="0"/>
+                      <a:ext cx="2247325" cy="833781"/>
+                    </a:xfrm>
+                    <a:prstGeom prst="rect">
+                      <a:avLst/>
+                    </a:prstGeom>
+                    <a:noFill/>
+                    <a:ln>
+                      <a:noFill/>
+                    </a:ln>
+                  </pic:spPr>
+                </pic:pic>
+              </a:graphicData>
+            </a:graphic>
+          </wp:inline>
+        </w:drawing>
+      </w:r>
+    </w:p>
+    <w:p>
+      <w:pPr>
+        <w:jc w:val="center"/>
+        <w:rPr>
           <w:b/>
           <w:bCs/>
           <w:color w:val="0070C0"/>
           <w:sz w:val="32"/>
           <w:szCs w:val="32"/>
         </w:rPr>
-        <w:t>Document Technique</w:t>
-      </w:r>
-    </w:p>
-    <w:p>
-      <w:pPr>
+      </w:pPr>
+    </w:p>
+    <w:p>
+      <w:pPr>
+        <w:jc w:val="center"/>
         <w:rPr>
           <w:b/>
           <w:bCs/>
@@ -34,7 +90,10 @@
           <w:szCs w:val="32"/>
         </w:rPr>
       </w:pPr>
-      <w:r>
+    </w:p>
+    <w:p>
+      <w:pPr>
+        <w:jc w:val="center"/>
         <w:rPr>
           <w:b/>
           <w:bCs/>
@@ -42,26 +101,518 @@
           <w:sz w:val="32"/>
           <w:szCs w:val="32"/>
         </w:rPr>
+      </w:pPr>
+    </w:p>
+    <w:p>
+      <w:pPr>
+        <w:jc w:val="center"/>
+        <w:rPr>
+          <w:b/>
+          <w:bCs/>
+          <w:color w:val="0070C0"/>
+          <w:sz w:val="32"/>
+          <w:szCs w:val="32"/>
+        </w:rPr>
+      </w:pPr>
+      <w:bookmarkStart w:id="0" w:name="_GoBack"/>
+      <w:bookmarkEnd w:id="0"/>
+    </w:p>
+    <w:p>
+      <w:pPr>
+        <w:jc w:val="center"/>
+        <w:rPr>
+          <w:b/>
+          <w:bCs/>
+          <w:color w:val="0070C0"/>
+          <w:sz w:val="32"/>
+          <w:szCs w:val="32"/>
+        </w:rPr>
+      </w:pPr>
+    </w:p>
+    <w:p>
+      <w:pPr>
+        <w:jc w:val="center"/>
+        <w:rPr>
+          <w:rFonts w:ascii="Times New Roman" w:hAnsi="Times New Roman" w:cs="Times New Roman"/>
+          <w:b/>
+          <w:bCs/>
+          <w:color w:val="0070C0"/>
+          <w:sz w:val="80"/>
+          <w:szCs w:val="80"/>
+        </w:rPr>
+      </w:pPr>
+      <w:r>
+        <w:rPr>
+          <w:rFonts w:ascii="Times New Roman" w:hAnsi="Times New Roman" w:cs="Times New Roman"/>
+          <w:b/>
+          <w:bCs/>
+          <w:color w:val="0070C0"/>
+          <w:sz w:val="80"/>
+          <w:szCs w:val="80"/>
+        </w:rPr>
+        <w:t>Document Technique</w:t>
+      </w:r>
+    </w:p>
+    <w:p>
+      <w:pPr>
+        <w:jc w:val="center"/>
+        <w:rPr>
+          <w:b/>
+          <w:bCs/>
+          <w:color w:val="0070C0"/>
+          <w:sz w:val="32"/>
+          <w:szCs w:val="32"/>
+        </w:rPr>
+      </w:pPr>
+    </w:p>
+    <w:p>
+      <w:pPr>
+        <w:jc w:val="center"/>
+        <w:rPr>
+          <w:b/>
+          <w:bCs/>
+          <w:color w:val="0070C0"/>
+          <w:sz w:val="32"/>
+          <w:szCs w:val="32"/>
+        </w:rPr>
+      </w:pPr>
+    </w:p>
+    <w:p>
+      <w:pPr>
+        <w:jc w:val="center"/>
+        <w:rPr>
+          <w:b/>
+          <w:bCs/>
+          <w:color w:val="0070C0"/>
+          <w:sz w:val="32"/>
+          <w:szCs w:val="32"/>
+        </w:rPr>
+      </w:pPr>
+    </w:p>
+    <w:p>
+      <w:pPr>
+        <w:jc w:val="center"/>
+        <w:rPr>
+          <w:b/>
+          <w:bCs/>
+          <w:color w:val="0070C0"/>
+          <w:sz w:val="32"/>
+          <w:szCs w:val="32"/>
+        </w:rPr>
+      </w:pPr>
+    </w:p>
+    <w:p>
+      <w:pPr>
+        <w:jc w:val="center"/>
+        <w:rPr>
+          <w:b/>
+          <w:bCs/>
+          <w:color w:val="0070C0"/>
+          <w:sz w:val="32"/>
+          <w:szCs w:val="32"/>
+        </w:rPr>
+      </w:pPr>
+    </w:p>
+    <w:p>
+      <w:pPr>
+        <w:jc w:val="center"/>
+        <w:rPr>
+          <w:b/>
+          <w:bCs/>
+          <w:color w:val="0070C0"/>
+          <w:sz w:val="32"/>
+          <w:szCs w:val="32"/>
+        </w:rPr>
+      </w:pPr>
+    </w:p>
+    <w:tbl>
+      <w:tblPr>
+        <w:tblStyle w:val="Grilledutableau"/>
+        <w:tblW w:w="0" w:type="auto"/>
+        <w:tblBorders>
+          <w:top w:val="single" w:sz="4" w:space="0" w:color="A5A5A5" w:themeColor="accent3"/>
+          <w:left w:val="single" w:sz="4" w:space="0" w:color="A5A5A5" w:themeColor="accent3"/>
+          <w:bottom w:val="single" w:sz="4" w:space="0" w:color="A5A5A5" w:themeColor="accent3"/>
+          <w:right w:val="single" w:sz="4" w:space="0" w:color="A5A5A5" w:themeColor="accent3"/>
+          <w:insideH w:val="single" w:sz="4" w:space="0" w:color="A5A5A5" w:themeColor="accent3"/>
+          <w:insideV w:val="single" w:sz="4" w:space="0" w:color="A5A5A5" w:themeColor="accent3"/>
+        </w:tblBorders>
+        <w:tblLook w:val="04A0" w:firstRow="1" w:lastRow="0" w:firstColumn="1" w:lastColumn="0" w:noHBand="0" w:noVBand="1"/>
+      </w:tblPr>
+      <w:tblGrid>
+        <w:gridCol w:w="4531"/>
+        <w:gridCol w:w="4531"/>
+      </w:tblGrid>
+      <w:tr>
+        <w:tc>
+          <w:tcPr>
+            <w:tcW w:w="4531" w:type="dxa"/>
+            <w:shd w:val="clear" w:color="auto" w:fill="767171" w:themeFill="background2" w:themeFillShade="80"/>
+          </w:tcPr>
+          <w:p>
+            <w:pPr>
+              <w:jc w:val="right"/>
+              <w:rPr>
+                <w:b/>
+                <w:bCs/>
+                <w:color w:val="FFFFFF" w:themeColor="background1"/>
+                <w:sz w:val="32"/>
+                <w:szCs w:val="32"/>
+              </w:rPr>
+            </w:pPr>
+            <w:r>
+              <w:rPr>
+                <w:b/>
+                <w:bCs/>
+                <w:color w:val="FFFFFF" w:themeColor="background1"/>
+                <w:sz w:val="32"/>
+                <w:szCs w:val="32"/>
+              </w:rPr>
+              <w:t>Nom du Projet</w:t>
+            </w:r>
+          </w:p>
+        </w:tc>
+        <w:tc>
+          <w:tcPr>
+            <w:tcW w:w="4531" w:type="dxa"/>
+            <w:shd w:val="clear" w:color="auto" w:fill="F2F2F2" w:themeFill="background1" w:themeFillShade="F2"/>
+          </w:tcPr>
+          <w:p>
+            <w:pPr>
+              <w:rPr>
+                <w:b/>
+                <w:bCs/>
+                <w:color w:val="0070C0"/>
+                <w:sz w:val="28"/>
+                <w:szCs w:val="28"/>
+              </w:rPr>
+            </w:pPr>
+          </w:p>
+        </w:tc>
+      </w:tr>
+      <w:tr>
+        <w:tc>
+          <w:tcPr>
+            <w:tcW w:w="4531" w:type="dxa"/>
+            <w:shd w:val="clear" w:color="auto" w:fill="767171" w:themeFill="background2" w:themeFillShade="80"/>
+          </w:tcPr>
+          <w:p>
+            <w:pPr>
+              <w:jc w:val="right"/>
+              <w:rPr>
+                <w:b/>
+                <w:bCs/>
+                <w:color w:val="FFFFFF" w:themeColor="background1"/>
+                <w:sz w:val="32"/>
+                <w:szCs w:val="32"/>
+              </w:rPr>
+            </w:pPr>
+            <w:r>
+              <w:rPr>
+                <w:b/>
+                <w:bCs/>
+                <w:color w:val="FFFFFF" w:themeColor="background1"/>
+                <w:sz w:val="32"/>
+                <w:szCs w:val="32"/>
+              </w:rPr>
+              <w:t>Type de document</w:t>
+            </w:r>
+          </w:p>
+        </w:tc>
+        <w:tc>
+          <w:tcPr>
+            <w:tcW w:w="4531" w:type="dxa"/>
+            <w:shd w:val="clear" w:color="auto" w:fill="F2F2F2" w:themeFill="background1" w:themeFillShade="F2"/>
+          </w:tcPr>
+          <w:p>
+            <w:pPr>
+              <w:spacing w:line="360" w:lineRule="auto"/>
+              <w:rPr>
+                <w:sz w:val="28"/>
+                <w:szCs w:val="28"/>
+              </w:rPr>
+            </w:pPr>
+            <w:r>
+              <w:rPr>
+                <w:sz w:val="28"/>
+                <w:szCs w:val="28"/>
+              </w:rPr>
+              <w:t>Document Technique</w:t>
+            </w:r>
+          </w:p>
+        </w:tc>
+      </w:tr>
+      <w:tr>
+        <w:tc>
+          <w:tcPr>
+            <w:tcW w:w="4531" w:type="dxa"/>
+            <w:shd w:val="clear" w:color="auto" w:fill="767171" w:themeFill="background2" w:themeFillShade="80"/>
+          </w:tcPr>
+          <w:p>
+            <w:pPr>
+              <w:jc w:val="right"/>
+              <w:rPr>
+                <w:b/>
+                <w:bCs/>
+                <w:color w:val="FFFFFF" w:themeColor="background1"/>
+                <w:sz w:val="32"/>
+                <w:szCs w:val="32"/>
+              </w:rPr>
+            </w:pPr>
+            <w:r>
+              <w:rPr>
+                <w:b/>
+                <w:bCs/>
+                <w:color w:val="FFFFFF" w:themeColor="background1"/>
+                <w:sz w:val="32"/>
+                <w:szCs w:val="32"/>
+              </w:rPr>
+              <w:t>Version</w:t>
+            </w:r>
+          </w:p>
+        </w:tc>
+        <w:tc>
+          <w:tcPr>
+            <w:tcW w:w="4531" w:type="dxa"/>
+            <w:shd w:val="clear" w:color="auto" w:fill="F2F2F2" w:themeFill="background1" w:themeFillShade="F2"/>
+          </w:tcPr>
+          <w:p>
+            <w:pPr>
+              <w:spacing w:line="360" w:lineRule="auto"/>
+              <w:rPr>
+                <w:sz w:val="28"/>
+                <w:szCs w:val="28"/>
+              </w:rPr>
+            </w:pPr>
+            <w:r>
+              <w:rPr>
+                <w:sz w:val="28"/>
+                <w:szCs w:val="28"/>
+              </w:rPr>
+              <w:t>1.2.2</w:t>
+            </w:r>
+          </w:p>
+        </w:tc>
+      </w:tr>
+      <w:tr>
+        <w:tc>
+          <w:tcPr>
+            <w:tcW w:w="4531" w:type="dxa"/>
+            <w:shd w:val="clear" w:color="auto" w:fill="767171" w:themeFill="background2" w:themeFillShade="80"/>
+          </w:tcPr>
+          <w:p>
+            <w:pPr>
+              <w:jc w:val="right"/>
+              <w:rPr>
+                <w:b/>
+                <w:bCs/>
+                <w:color w:val="FFFFFF" w:themeColor="background1"/>
+                <w:sz w:val="32"/>
+                <w:szCs w:val="32"/>
+              </w:rPr>
+            </w:pPr>
+            <w:r>
+              <w:rPr>
+                <w:b/>
+                <w:bCs/>
+                <w:color w:val="FFFFFF" w:themeColor="background1"/>
+                <w:sz w:val="32"/>
+                <w:szCs w:val="32"/>
+              </w:rPr>
+              <w:t>Date</w:t>
+            </w:r>
+          </w:p>
+        </w:tc>
+        <w:tc>
+          <w:tcPr>
+            <w:tcW w:w="4531" w:type="dxa"/>
+            <w:shd w:val="clear" w:color="auto" w:fill="F2F2F2" w:themeFill="background1" w:themeFillShade="F2"/>
+          </w:tcPr>
+          <w:p>
+            <w:pPr>
+              <w:spacing w:line="360" w:lineRule="auto"/>
+              <w:rPr>
+                <w:sz w:val="28"/>
+                <w:szCs w:val="28"/>
+              </w:rPr>
+            </w:pPr>
+            <w:r>
+              <w:rPr>
+                <w:sz w:val="28"/>
+                <w:szCs w:val="28"/>
+              </w:rPr>
+              <w:t>10/12/2019</w:t>
+            </w:r>
+          </w:p>
+        </w:tc>
+      </w:tr>
+      <w:tr>
+        <w:tc>
+          <w:tcPr>
+            <w:tcW w:w="4531" w:type="dxa"/>
+            <w:shd w:val="clear" w:color="auto" w:fill="767171" w:themeFill="background2" w:themeFillShade="80"/>
+          </w:tcPr>
+          <w:p>
+            <w:pPr>
+              <w:jc w:val="right"/>
+              <w:rPr>
+                <w:b/>
+                <w:bCs/>
+                <w:color w:val="FFFFFF" w:themeColor="background1"/>
+                <w:sz w:val="32"/>
+                <w:szCs w:val="32"/>
+              </w:rPr>
+            </w:pPr>
+            <w:r>
+              <w:rPr>
+                <w:b/>
+                <w:bCs/>
+                <w:color w:val="FFFFFF" w:themeColor="background1"/>
+                <w:sz w:val="32"/>
+                <w:szCs w:val="32"/>
+              </w:rPr>
+              <w:t>Mots-clés</w:t>
+            </w:r>
+          </w:p>
+        </w:tc>
+        <w:tc>
+          <w:tcPr>
+            <w:tcW w:w="4531" w:type="dxa"/>
+            <w:shd w:val="clear" w:color="auto" w:fill="F2F2F2" w:themeFill="background1" w:themeFillShade="F2"/>
+          </w:tcPr>
+          <w:p>
+            <w:pPr>
+              <w:spacing w:line="276" w:lineRule="auto"/>
+              <w:rPr>
+                <w:sz w:val="28"/>
+                <w:szCs w:val="28"/>
+              </w:rPr>
+            </w:pPr>
+            <w:r>
+              <w:rPr>
+                <w:sz w:val="28"/>
+                <w:szCs w:val="28"/>
+              </w:rPr>
+              <w:t>Architecture – Application Mobile – IA</w:t>
+            </w:r>
+          </w:p>
+        </w:tc>
+      </w:tr>
+      <w:tr>
+        <w:tc>
+          <w:tcPr>
+            <w:tcW w:w="4531" w:type="dxa"/>
+            <w:shd w:val="clear" w:color="auto" w:fill="767171" w:themeFill="background2" w:themeFillShade="80"/>
+          </w:tcPr>
+          <w:p>
+            <w:pPr>
+              <w:jc w:val="right"/>
+              <w:rPr>
+                <w:b/>
+                <w:bCs/>
+                <w:color w:val="FFFFFF" w:themeColor="background1"/>
+                <w:sz w:val="32"/>
+                <w:szCs w:val="32"/>
+              </w:rPr>
+            </w:pPr>
+            <w:r>
+              <w:rPr>
+                <w:b/>
+                <w:bCs/>
+                <w:color w:val="FFFFFF" w:themeColor="background1"/>
+                <w:sz w:val="32"/>
+                <w:szCs w:val="32"/>
+              </w:rPr>
+              <w:t>Auteurs</w:t>
+            </w:r>
+          </w:p>
+        </w:tc>
+        <w:tc>
+          <w:tcPr>
+            <w:tcW w:w="4531" w:type="dxa"/>
+            <w:shd w:val="clear" w:color="auto" w:fill="F2F2F2" w:themeFill="background1" w:themeFillShade="F2"/>
+          </w:tcPr>
+          <w:p>
+            <w:pPr>
+              <w:spacing w:line="360" w:lineRule="auto"/>
+              <w:rPr>
+                <w:sz w:val="28"/>
+                <w:szCs w:val="28"/>
+              </w:rPr>
+            </w:pPr>
+            <w:r>
+              <w:rPr>
+                <w:sz w:val="28"/>
+                <w:szCs w:val="28"/>
+              </w:rPr>
+              <w:t>ROGER Loïc</w:t>
+            </w:r>
+          </w:p>
+          <w:p>
+            <w:pPr>
+              <w:spacing w:line="360" w:lineRule="auto"/>
+              <w:rPr>
+                <w:sz w:val="28"/>
+                <w:szCs w:val="28"/>
+              </w:rPr>
+            </w:pPr>
+            <w:r>
+              <w:rPr>
+                <w:sz w:val="28"/>
+                <w:szCs w:val="28"/>
+              </w:rPr>
+              <w:t xml:space="preserve">RAZAFINDRAZAKA </w:t>
+            </w:r>
+            <w:proofErr w:type="spellStart"/>
+            <w:r>
+              <w:rPr>
+                <w:sz w:val="28"/>
+                <w:szCs w:val="28"/>
+              </w:rPr>
+              <w:t>Miranto</w:t>
+            </w:r>
+            <w:proofErr w:type="spellEnd"/>
+          </w:p>
+        </w:tc>
+      </w:tr>
+    </w:tbl>
+    <w:p>
+      <w:pPr>
+        <w:rPr>
+          <w:b/>
+          <w:bCs/>
+          <w:color w:val="0070C0"/>
+          <w:sz w:val="32"/>
+          <w:szCs w:val="32"/>
+        </w:rPr>
+      </w:pPr>
+      <w:r>
+        <w:rPr>
+          <w:b/>
+          <w:bCs/>
+          <w:color w:val="0070C0"/>
+          <w:sz w:val="32"/>
+          <w:szCs w:val="32"/>
+        </w:rPr>
         <w:br w:type="page"/>
       </w:r>
     </w:p>
     <w:sdt>
       <w:sdtPr>
+        <w:rPr>
+          <w:rFonts w:asciiTheme="minorHAnsi" w:eastAsiaTheme="minorHAnsi" w:hAnsiTheme="minorHAnsi" w:cstheme="minorBidi"/>
+          <w:color w:val="auto"/>
+          <w:sz w:val="22"/>
+          <w:szCs w:val="22"/>
+          <w:lang w:eastAsia="en-US"/>
+        </w:rPr>
         <w:id w:val="-557238596"/>
         <w:docPartObj>
           <w:docPartGallery w:val="Table of Contents"/>
           <w:docPartUnique/>
         </w:docPartObj>
       </w:sdtPr>
-      <w:sdtEndPr>
-        <w:rPr>
-          <w:rFonts w:asciiTheme="minorHAnsi" w:eastAsiaTheme="minorHAnsi" w:hAnsiTheme="minorHAnsi" w:cstheme="minorBidi"/>
-          <w:color w:val="auto"/>
-          <w:sz w:val="22"/>
-          <w:szCs w:val="22"/>
-          <w:lang w:eastAsia="en-US"/>
-        </w:rPr>
-      </w:sdtEndPr>
+      <w:sdtEndPr/>
       <w:sdtContent>
         <w:p>
           <w:pPr>
@@ -128,11 +679,7 @@
             <w:ptab w:relativeTo="margin" w:alignment="right" w:leader="dot"/>
           </w:r>
           <w:r>
-            <w:rPr>
-              <w:b/>
-              <w:bCs/>
-            </w:rPr>
-            <w:t>1</w:t>
+            <w:t>3</w:t>
           </w:r>
         </w:p>
         <w:p>
@@ -169,7 +716,7 @@
             <w:ptab w:relativeTo="margin" w:alignment="right" w:leader="dot"/>
           </w:r>
           <w:r>
-            <w:t>5</w:t>
+            <w:t>4</w:t>
           </w:r>
         </w:p>
         <w:p>
@@ -195,16 +742,7 @@
             <w:ind w:firstLine="216"/>
           </w:pPr>
           <w:r>
-            <w:t>2.</w:t>
-          </w:r>
-          <w:r>
-            <w:t>3</w:t>
-          </w:r>
-          <w:r>
-            <w:t xml:space="preserve"> </w:t>
-          </w:r>
-          <w:r>
-            <w:t>Architecture globale</w:t>
+            <w:t>2.3 Architecture globale</w:t>
           </w:r>
           <w:r>
             <w:ptab w:relativeTo="margin" w:alignment="right" w:leader="dot"/>
@@ -245,10 +783,7 @@
             <w:ind w:left="216"/>
           </w:pPr>
           <w:r>
-            <w:t>3</w:t>
-          </w:r>
-          <w:r>
-            <w:t xml:space="preserve">.1 </w:t>
+            <w:t xml:space="preserve">3.1 </w:t>
           </w:r>
           <w:r>
             <w:t>Architecture</w:t>
@@ -274,28 +809,7 @@
               <w:sz w:val="20"/>
               <w:szCs w:val="20"/>
             </w:rPr>
-            <w:t>3.1</w:t>
-          </w:r>
-          <w:r>
-            <w:rPr>
-              <w:sz w:val="20"/>
-              <w:szCs w:val="20"/>
-            </w:rPr>
-            <w:t>.1</w:t>
-          </w:r>
-          <w:r>
-            <w:rPr>
-              <w:sz w:val="20"/>
-              <w:szCs w:val="20"/>
-            </w:rPr>
-            <w:t xml:space="preserve"> </w:t>
-          </w:r>
-          <w:r>
-            <w:rPr>
-              <w:sz w:val="20"/>
-              <w:szCs w:val="20"/>
-            </w:rPr>
-            <w:t>Le Header</w:t>
+            <w:t>3.1.1 Le Header</w:t>
           </w:r>
           <w:r>
             <w:rPr>
@@ -317,49 +831,28 @@
             <w:pStyle w:val="TM2"/>
             <w:ind w:left="924" w:firstLine="492"/>
             <w:rPr>
-              <w:sz w:val="20"/>
-              <w:szCs w:val="20"/>
+              <w:sz w:val="18"/>
+              <w:szCs w:val="18"/>
             </w:rPr>
           </w:pPr>
           <w:r>
             <w:rPr>
-              <w:sz w:val="20"/>
-              <w:szCs w:val="20"/>
-            </w:rPr>
-            <w:t>3.1.</w:t>
-          </w:r>
-          <w:r>
-            <w:rPr>
-              <w:sz w:val="20"/>
-              <w:szCs w:val="20"/>
-            </w:rPr>
-            <w:t>1</w:t>
-          </w:r>
-          <w:r>
-            <w:rPr>
-              <w:sz w:val="20"/>
-              <w:szCs w:val="20"/>
-            </w:rPr>
-            <w:t xml:space="preserve">.1 </w:t>
-          </w:r>
-          <w:r>
-            <w:rPr>
-              <w:sz w:val="20"/>
-              <w:szCs w:val="20"/>
-            </w:rPr>
-            <w:t>Menu Burger</w:t>
-          </w:r>
-          <w:r>
-            <w:rPr>
-              <w:sz w:val="20"/>
-              <w:szCs w:val="20"/>
+              <w:sz w:val="18"/>
+              <w:szCs w:val="18"/>
+            </w:rPr>
+            <w:t>3.1.1.1 Menu Burger</w:t>
+          </w:r>
+          <w:r>
+            <w:rPr>
+              <w:sz w:val="18"/>
+              <w:szCs w:val="18"/>
             </w:rPr>
             <w:ptab w:relativeTo="margin" w:alignment="right" w:leader="dot"/>
           </w:r>
           <w:r>
             <w:rPr>
-              <w:sz w:val="20"/>
-              <w:szCs w:val="20"/>
+              <w:sz w:val="18"/>
+              <w:szCs w:val="18"/>
             </w:rPr>
             <w:t>5</w:t>
           </w:r>
@@ -369,63 +862,28 @@
             <w:pStyle w:val="TM2"/>
             <w:ind w:left="924" w:firstLine="492"/>
             <w:rPr>
-              <w:sz w:val="20"/>
-              <w:szCs w:val="20"/>
+              <w:sz w:val="18"/>
+              <w:szCs w:val="18"/>
             </w:rPr>
           </w:pPr>
           <w:r>
             <w:rPr>
-              <w:sz w:val="20"/>
-              <w:szCs w:val="20"/>
-            </w:rPr>
-            <w:t>3.1.</w:t>
-          </w:r>
-          <w:r>
-            <w:rPr>
-              <w:sz w:val="20"/>
-              <w:szCs w:val="20"/>
-            </w:rPr>
-            <w:t>1</w:t>
-          </w:r>
-          <w:r>
-            <w:rPr>
-              <w:sz w:val="20"/>
-              <w:szCs w:val="20"/>
-            </w:rPr>
-            <w:t>.</w:t>
-          </w:r>
-          <w:r>
-            <w:rPr>
-              <w:sz w:val="20"/>
-              <w:szCs w:val="20"/>
-            </w:rPr>
-            <w:t>2</w:t>
-          </w:r>
-          <w:r>
-            <w:rPr>
-              <w:sz w:val="20"/>
-              <w:szCs w:val="20"/>
-            </w:rPr>
-            <w:t xml:space="preserve"> </w:t>
-          </w:r>
-          <w:r>
-            <w:rPr>
-              <w:sz w:val="20"/>
-              <w:szCs w:val="20"/>
-            </w:rPr>
-            <w:t>Logo</w:t>
-          </w:r>
-          <w:r>
-            <w:rPr>
-              <w:sz w:val="20"/>
-              <w:szCs w:val="20"/>
+              <w:sz w:val="18"/>
+              <w:szCs w:val="18"/>
+            </w:rPr>
+            <w:t>3.1.1.2 Logo</w:t>
+          </w:r>
+          <w:r>
+            <w:rPr>
+              <w:sz w:val="18"/>
+              <w:szCs w:val="18"/>
             </w:rPr>
             <w:ptab w:relativeTo="margin" w:alignment="right" w:leader="dot"/>
           </w:r>
           <w:r>
             <w:rPr>
-              <w:sz w:val="20"/>
-              <w:szCs w:val="20"/>
+              <w:sz w:val="18"/>
+              <w:szCs w:val="18"/>
             </w:rPr>
             <w:t>5</w:t>
           </w:r>
@@ -444,28 +902,7 @@
               <w:sz w:val="20"/>
               <w:szCs w:val="20"/>
             </w:rPr>
-            <w:t>3.1.</w:t>
-          </w:r>
-          <w:r>
-            <w:rPr>
-              <w:sz w:val="20"/>
-              <w:szCs w:val="20"/>
-            </w:rPr>
-            <w:t>2</w:t>
-          </w:r>
-          <w:r>
-            <w:rPr>
-              <w:sz w:val="20"/>
-              <w:szCs w:val="20"/>
-            </w:rPr>
-            <w:t xml:space="preserve"> </w:t>
-          </w:r>
-          <w:r>
-            <w:rPr>
-              <w:sz w:val="20"/>
-              <w:szCs w:val="20"/>
-            </w:rPr>
-            <w:t>Les Pages</w:t>
+            <w:t>3.1.2 Les Pages</w:t>
           </w:r>
           <w:r>
             <w:rPr>
@@ -487,49 +924,28 @@
             <w:pStyle w:val="TM2"/>
             <w:ind w:left="924" w:firstLine="492"/>
             <w:rPr>
-              <w:sz w:val="20"/>
-              <w:szCs w:val="20"/>
+              <w:sz w:val="18"/>
+              <w:szCs w:val="18"/>
             </w:rPr>
           </w:pPr>
           <w:r>
             <w:rPr>
-              <w:sz w:val="20"/>
-              <w:szCs w:val="20"/>
-            </w:rPr>
-            <w:t>3.1.</w:t>
-          </w:r>
-          <w:r>
-            <w:rPr>
-              <w:sz w:val="20"/>
-              <w:szCs w:val="20"/>
-            </w:rPr>
-            <w:t>2.1</w:t>
-          </w:r>
-          <w:r>
-            <w:rPr>
-              <w:sz w:val="20"/>
-              <w:szCs w:val="20"/>
-            </w:rPr>
-            <w:t xml:space="preserve"> </w:t>
-          </w:r>
-          <w:r>
-            <w:rPr>
-              <w:sz w:val="20"/>
-              <w:szCs w:val="20"/>
-            </w:rPr>
-            <w:t>Authentification</w:t>
-          </w:r>
-          <w:r>
-            <w:rPr>
-              <w:sz w:val="20"/>
-              <w:szCs w:val="20"/>
+              <w:sz w:val="18"/>
+              <w:szCs w:val="18"/>
+            </w:rPr>
+            <w:t>3.1.2.1 Authentification</w:t>
+          </w:r>
+          <w:r>
+            <w:rPr>
+              <w:sz w:val="18"/>
+              <w:szCs w:val="18"/>
             </w:rPr>
             <w:ptab w:relativeTo="margin" w:alignment="right" w:leader="dot"/>
           </w:r>
           <w:r>
             <w:rPr>
-              <w:sz w:val="20"/>
-              <w:szCs w:val="20"/>
+              <w:sz w:val="18"/>
+              <w:szCs w:val="18"/>
             </w:rPr>
             <w:t>5</w:t>
           </w:r>
@@ -539,49 +955,28 @@
             <w:pStyle w:val="TM2"/>
             <w:ind w:left="924" w:firstLine="492"/>
             <w:rPr>
-              <w:sz w:val="20"/>
-              <w:szCs w:val="20"/>
+              <w:sz w:val="18"/>
+              <w:szCs w:val="18"/>
             </w:rPr>
           </w:pPr>
           <w:r>
             <w:rPr>
-              <w:sz w:val="20"/>
-              <w:szCs w:val="20"/>
-            </w:rPr>
-            <w:t>3.1.2.</w:t>
-          </w:r>
-          <w:r>
-            <w:rPr>
-              <w:sz w:val="20"/>
-              <w:szCs w:val="20"/>
-            </w:rPr>
-            <w:t>2</w:t>
-          </w:r>
-          <w:r>
-            <w:rPr>
-              <w:sz w:val="20"/>
-              <w:szCs w:val="20"/>
-            </w:rPr>
-            <w:t xml:space="preserve"> </w:t>
-          </w:r>
-          <w:r>
-            <w:rPr>
-              <w:sz w:val="20"/>
-              <w:szCs w:val="20"/>
-            </w:rPr>
-            <w:t>Inscription</w:t>
-          </w:r>
-          <w:r>
-            <w:rPr>
-              <w:sz w:val="20"/>
-              <w:szCs w:val="20"/>
+              <w:sz w:val="18"/>
+              <w:szCs w:val="18"/>
+            </w:rPr>
+            <w:t>3.1.2.2 Inscription</w:t>
+          </w:r>
+          <w:r>
+            <w:rPr>
+              <w:sz w:val="18"/>
+              <w:szCs w:val="18"/>
             </w:rPr>
             <w:ptab w:relativeTo="margin" w:alignment="right" w:leader="dot"/>
           </w:r>
           <w:r>
             <w:rPr>
-              <w:sz w:val="20"/>
-              <w:szCs w:val="20"/>
+              <w:sz w:val="18"/>
+              <w:szCs w:val="18"/>
             </w:rPr>
             <w:t>5</w:t>
           </w:r>
@@ -591,49 +986,28 @@
             <w:pStyle w:val="TM2"/>
             <w:ind w:left="924" w:firstLine="492"/>
             <w:rPr>
-              <w:sz w:val="20"/>
-              <w:szCs w:val="20"/>
+              <w:sz w:val="18"/>
+              <w:szCs w:val="18"/>
             </w:rPr>
           </w:pPr>
           <w:r>
             <w:rPr>
-              <w:sz w:val="20"/>
-              <w:szCs w:val="20"/>
-            </w:rPr>
-            <w:t>3.1.2.</w:t>
-          </w:r>
-          <w:r>
-            <w:rPr>
-              <w:sz w:val="20"/>
-              <w:szCs w:val="20"/>
-            </w:rPr>
-            <w:t>3</w:t>
-          </w:r>
-          <w:r>
-            <w:rPr>
-              <w:sz w:val="20"/>
-              <w:szCs w:val="20"/>
-            </w:rPr>
-            <w:t xml:space="preserve"> </w:t>
-          </w:r>
-          <w:r>
-            <w:rPr>
-              <w:sz w:val="20"/>
-              <w:szCs w:val="20"/>
-            </w:rPr>
-            <w:t>Dashboard</w:t>
-          </w:r>
-          <w:r>
-            <w:rPr>
-              <w:sz w:val="20"/>
-              <w:szCs w:val="20"/>
+              <w:sz w:val="18"/>
+              <w:szCs w:val="18"/>
+            </w:rPr>
+            <w:t>3.1.2.3 Dashboard</w:t>
+          </w:r>
+          <w:r>
+            <w:rPr>
+              <w:sz w:val="18"/>
+              <w:szCs w:val="18"/>
             </w:rPr>
             <w:ptab w:relativeTo="margin" w:alignment="right" w:leader="dot"/>
           </w:r>
           <w:r>
             <w:rPr>
-              <w:sz w:val="20"/>
-              <w:szCs w:val="20"/>
+              <w:sz w:val="18"/>
+              <w:szCs w:val="18"/>
             </w:rPr>
             <w:t>5</w:t>
           </w:r>
@@ -643,49 +1017,28 @@
             <w:pStyle w:val="TM2"/>
             <w:ind w:left="924" w:firstLine="492"/>
             <w:rPr>
-              <w:sz w:val="20"/>
-              <w:szCs w:val="20"/>
+              <w:sz w:val="18"/>
+              <w:szCs w:val="18"/>
             </w:rPr>
           </w:pPr>
           <w:r>
             <w:rPr>
-              <w:sz w:val="20"/>
-              <w:szCs w:val="20"/>
-            </w:rPr>
-            <w:t>3.1.2.</w:t>
-          </w:r>
-          <w:r>
-            <w:rPr>
-              <w:sz w:val="20"/>
-              <w:szCs w:val="20"/>
-            </w:rPr>
-            <w:t>4</w:t>
-          </w:r>
-          <w:r>
-            <w:rPr>
-              <w:sz w:val="20"/>
-              <w:szCs w:val="20"/>
-            </w:rPr>
-            <w:t xml:space="preserve"> </w:t>
-          </w:r>
-          <w:r>
-            <w:rPr>
-              <w:sz w:val="20"/>
-              <w:szCs w:val="20"/>
-            </w:rPr>
-            <w:t>Dressing</w:t>
-          </w:r>
-          <w:r>
-            <w:rPr>
-              <w:sz w:val="20"/>
-              <w:szCs w:val="20"/>
+              <w:sz w:val="18"/>
+              <w:szCs w:val="18"/>
+            </w:rPr>
+            <w:t>3.1.2.4 Dressing</w:t>
+          </w:r>
+          <w:r>
+            <w:rPr>
+              <w:sz w:val="18"/>
+              <w:szCs w:val="18"/>
             </w:rPr>
             <w:ptab w:relativeTo="margin" w:alignment="right" w:leader="dot"/>
           </w:r>
           <w:r>
             <w:rPr>
-              <w:sz w:val="20"/>
-              <w:szCs w:val="20"/>
+              <w:sz w:val="18"/>
+              <w:szCs w:val="18"/>
             </w:rPr>
             <w:t>5</w:t>
           </w:r>
@@ -695,49 +1048,28 @@
             <w:pStyle w:val="TM2"/>
             <w:ind w:left="924" w:firstLine="492"/>
             <w:rPr>
-              <w:sz w:val="20"/>
-              <w:szCs w:val="20"/>
+              <w:sz w:val="18"/>
+              <w:szCs w:val="18"/>
             </w:rPr>
           </w:pPr>
           <w:r>
             <w:rPr>
-              <w:sz w:val="20"/>
-              <w:szCs w:val="20"/>
-            </w:rPr>
-            <w:t>3.1.2.</w:t>
-          </w:r>
-          <w:r>
-            <w:rPr>
-              <w:sz w:val="20"/>
-              <w:szCs w:val="20"/>
-            </w:rPr>
-            <w:t>5</w:t>
-          </w:r>
-          <w:r>
-            <w:rPr>
-              <w:sz w:val="20"/>
-              <w:szCs w:val="20"/>
-            </w:rPr>
-            <w:t xml:space="preserve"> </w:t>
-          </w:r>
-          <w:r>
-            <w:rPr>
-              <w:sz w:val="20"/>
-              <w:szCs w:val="20"/>
-            </w:rPr>
-            <w:t>Profil</w:t>
-          </w:r>
-          <w:r>
-            <w:rPr>
-              <w:sz w:val="20"/>
-              <w:szCs w:val="20"/>
+              <w:sz w:val="18"/>
+              <w:szCs w:val="18"/>
+            </w:rPr>
+            <w:t>3.1.2.5 Profil</w:t>
+          </w:r>
+          <w:r>
+            <w:rPr>
+              <w:sz w:val="18"/>
+              <w:szCs w:val="18"/>
             </w:rPr>
             <w:ptab w:relativeTo="margin" w:alignment="right" w:leader="dot"/>
           </w:r>
           <w:r>
             <w:rPr>
-              <w:sz w:val="20"/>
-              <w:szCs w:val="20"/>
+              <w:sz w:val="18"/>
+              <w:szCs w:val="18"/>
             </w:rPr>
             <w:t>5</w:t>
           </w:r>
@@ -747,49 +1079,28 @@
             <w:pStyle w:val="TM2"/>
             <w:ind w:left="924" w:firstLine="492"/>
             <w:rPr>
-              <w:sz w:val="20"/>
-              <w:szCs w:val="20"/>
+              <w:sz w:val="18"/>
+              <w:szCs w:val="18"/>
             </w:rPr>
           </w:pPr>
           <w:r>
             <w:rPr>
-              <w:sz w:val="20"/>
-              <w:szCs w:val="20"/>
-            </w:rPr>
-            <w:t>3.1.2.</w:t>
-          </w:r>
-          <w:r>
-            <w:rPr>
-              <w:sz w:val="20"/>
-              <w:szCs w:val="20"/>
-            </w:rPr>
-            <w:t>6</w:t>
-          </w:r>
-          <w:r>
-            <w:rPr>
-              <w:sz w:val="20"/>
-              <w:szCs w:val="20"/>
-            </w:rPr>
-            <w:t xml:space="preserve"> </w:t>
-          </w:r>
-          <w:r>
-            <w:rPr>
-              <w:sz w:val="20"/>
-              <w:szCs w:val="20"/>
-            </w:rPr>
-            <w:t>Ajouter un vêtement</w:t>
-          </w:r>
-          <w:r>
-            <w:rPr>
-              <w:sz w:val="20"/>
-              <w:szCs w:val="20"/>
+              <w:sz w:val="18"/>
+              <w:szCs w:val="18"/>
+            </w:rPr>
+            <w:t>3.1.2.6 Ajouter un vêtement</w:t>
+          </w:r>
+          <w:r>
+            <w:rPr>
+              <w:sz w:val="18"/>
+              <w:szCs w:val="18"/>
             </w:rPr>
             <w:ptab w:relativeTo="margin" w:alignment="right" w:leader="dot"/>
           </w:r>
           <w:r>
             <w:rPr>
-              <w:sz w:val="20"/>
-              <w:szCs w:val="20"/>
+              <w:sz w:val="18"/>
+              <w:szCs w:val="18"/>
             </w:rPr>
             <w:t>5</w:t>
           </w:r>
@@ -808,28 +1119,7 @@
               <w:sz w:val="20"/>
               <w:szCs w:val="20"/>
             </w:rPr>
-            <w:t>3.1.</w:t>
-          </w:r>
-          <w:r>
-            <w:rPr>
-              <w:sz w:val="20"/>
-              <w:szCs w:val="20"/>
-            </w:rPr>
-            <w:t>3</w:t>
-          </w:r>
-          <w:r>
-            <w:rPr>
-              <w:sz w:val="20"/>
-              <w:szCs w:val="20"/>
-            </w:rPr>
-            <w:t xml:space="preserve"> L</w:t>
-          </w:r>
-          <w:r>
-            <w:rPr>
-              <w:sz w:val="20"/>
-              <w:szCs w:val="20"/>
-            </w:rPr>
-            <w:t>e Footer</w:t>
+            <w:t>3.1.3 Le Footer</w:t>
           </w:r>
           <w:r>
             <w:rPr>
@@ -851,49 +1141,28 @@
             <w:pStyle w:val="TM2"/>
             <w:ind w:left="924" w:firstLine="492"/>
             <w:rPr>
-              <w:sz w:val="20"/>
-              <w:szCs w:val="20"/>
+              <w:sz w:val="18"/>
+              <w:szCs w:val="18"/>
             </w:rPr>
           </w:pPr>
           <w:r>
             <w:rPr>
-              <w:sz w:val="20"/>
-              <w:szCs w:val="20"/>
-            </w:rPr>
-            <w:t>3.1.</w:t>
-          </w:r>
-          <w:r>
-            <w:rPr>
-              <w:sz w:val="20"/>
-              <w:szCs w:val="20"/>
-            </w:rPr>
-            <w:t>3</w:t>
-          </w:r>
-          <w:r>
-            <w:rPr>
-              <w:sz w:val="20"/>
-              <w:szCs w:val="20"/>
-            </w:rPr>
-            <w:t xml:space="preserve">.1 </w:t>
-          </w:r>
-          <w:r>
-            <w:rPr>
-              <w:sz w:val="20"/>
-              <w:szCs w:val="20"/>
-            </w:rPr>
-            <w:t>Bouton Profil</w:t>
-          </w:r>
-          <w:r>
-            <w:rPr>
-              <w:sz w:val="20"/>
-              <w:szCs w:val="20"/>
+              <w:sz w:val="18"/>
+              <w:szCs w:val="18"/>
+            </w:rPr>
+            <w:t>3.1.3.1 Bouton Profil</w:t>
+          </w:r>
+          <w:r>
+            <w:rPr>
+              <w:sz w:val="18"/>
+              <w:szCs w:val="18"/>
             </w:rPr>
             <w:ptab w:relativeTo="margin" w:alignment="right" w:leader="dot"/>
           </w:r>
           <w:r>
             <w:rPr>
-              <w:sz w:val="20"/>
-              <w:szCs w:val="20"/>
+              <w:sz w:val="18"/>
+              <w:szCs w:val="18"/>
             </w:rPr>
             <w:t>5</w:t>
           </w:r>
@@ -903,49 +1172,28 @@
             <w:pStyle w:val="TM2"/>
             <w:ind w:left="924" w:firstLine="492"/>
             <w:rPr>
-              <w:sz w:val="20"/>
-              <w:szCs w:val="20"/>
+              <w:sz w:val="18"/>
+              <w:szCs w:val="18"/>
             </w:rPr>
           </w:pPr>
           <w:r>
             <w:rPr>
-              <w:sz w:val="20"/>
-              <w:szCs w:val="20"/>
-            </w:rPr>
-            <w:t>3.1.</w:t>
-          </w:r>
-          <w:r>
-            <w:rPr>
-              <w:sz w:val="20"/>
-              <w:szCs w:val="20"/>
-            </w:rPr>
-            <w:t>3</w:t>
-          </w:r>
-          <w:r>
-            <w:rPr>
-              <w:sz w:val="20"/>
-              <w:szCs w:val="20"/>
-            </w:rPr>
-            <w:t xml:space="preserve">.2 </w:t>
-          </w:r>
-          <w:r>
-            <w:rPr>
-              <w:sz w:val="20"/>
-              <w:szCs w:val="20"/>
-            </w:rPr>
-            <w:t>Bouton Dashboard</w:t>
-          </w:r>
-          <w:r>
-            <w:rPr>
-              <w:sz w:val="20"/>
-              <w:szCs w:val="20"/>
+              <w:sz w:val="18"/>
+              <w:szCs w:val="18"/>
+            </w:rPr>
+            <w:t>3.1.3.2 Bouton Dashboard</w:t>
+          </w:r>
+          <w:r>
+            <w:rPr>
+              <w:sz w:val="18"/>
+              <w:szCs w:val="18"/>
             </w:rPr>
             <w:ptab w:relativeTo="margin" w:alignment="right" w:leader="dot"/>
           </w:r>
           <w:r>
             <w:rPr>
-              <w:sz w:val="20"/>
-              <w:szCs w:val="20"/>
+              <w:sz w:val="18"/>
+              <w:szCs w:val="18"/>
             </w:rPr>
             <w:t>5</w:t>
           </w:r>
@@ -955,63 +1203,28 @@
             <w:pStyle w:val="TM2"/>
             <w:ind w:left="924" w:firstLine="492"/>
             <w:rPr>
-              <w:sz w:val="20"/>
-              <w:szCs w:val="20"/>
+              <w:sz w:val="18"/>
+              <w:szCs w:val="18"/>
             </w:rPr>
           </w:pPr>
           <w:r>
             <w:rPr>
-              <w:sz w:val="20"/>
-              <w:szCs w:val="20"/>
-            </w:rPr>
-            <w:t>3.1.</w:t>
-          </w:r>
-          <w:r>
-            <w:rPr>
-              <w:sz w:val="20"/>
-              <w:szCs w:val="20"/>
-            </w:rPr>
-            <w:t>3</w:t>
-          </w:r>
-          <w:r>
-            <w:rPr>
-              <w:sz w:val="20"/>
-              <w:szCs w:val="20"/>
-            </w:rPr>
-            <w:t>.</w:t>
-          </w:r>
-          <w:r>
-            <w:rPr>
-              <w:sz w:val="20"/>
-              <w:szCs w:val="20"/>
-            </w:rPr>
-            <w:t>3</w:t>
-          </w:r>
-          <w:r>
-            <w:rPr>
-              <w:sz w:val="20"/>
-              <w:szCs w:val="20"/>
-            </w:rPr>
-            <w:t xml:space="preserve"> Bouton</w:t>
-          </w:r>
-          <w:r>
-            <w:rPr>
-              <w:sz w:val="20"/>
-              <w:szCs w:val="20"/>
-            </w:rPr>
-            <w:t xml:space="preserve"> « Ajouter un vêtement »</w:t>
-          </w:r>
-          <w:r>
-            <w:rPr>
-              <w:sz w:val="20"/>
-              <w:szCs w:val="20"/>
+              <w:sz w:val="18"/>
+              <w:szCs w:val="18"/>
+            </w:rPr>
+            <w:t>3.1.3.3 Bouton « Ajouter un vêtement »</w:t>
+          </w:r>
+          <w:r>
+            <w:rPr>
+              <w:sz w:val="18"/>
+              <w:szCs w:val="18"/>
             </w:rPr>
             <w:ptab w:relativeTo="margin" w:alignment="right" w:leader="dot"/>
           </w:r>
           <w:r>
             <w:rPr>
-              <w:sz w:val="20"/>
-              <w:szCs w:val="20"/>
+              <w:sz w:val="18"/>
+              <w:szCs w:val="18"/>
             </w:rPr>
             <w:t>5</w:t>
           </w:r>
@@ -1024,10 +1237,7 @@
             </w:rPr>
           </w:pPr>
           <w:r>
-            <w:t>3</w:t>
-          </w:r>
-          <w:r>
-            <w:t xml:space="preserve">.2 </w:t>
+            <w:t xml:space="preserve">3.2 </w:t>
           </w:r>
           <w:r>
             <w:t xml:space="preserve">Outils utilisés </w:t>
@@ -1052,21 +1262,7 @@
               <w:b/>
               <w:bCs/>
             </w:rPr>
-            <w:t>4</w:t>
-          </w:r>
-          <w:r>
-            <w:rPr>
-              <w:b/>
-              <w:bCs/>
-            </w:rPr>
-            <w:t xml:space="preserve">. Côté </w:t>
-          </w:r>
-          <w:r>
-            <w:rPr>
-              <w:b/>
-              <w:bCs/>
-            </w:rPr>
-            <w:t>Serveur</w:t>
+            <w:t>4. Côté Serveur</w:t>
           </w:r>
           <w:r>
             <w:ptab w:relativeTo="margin" w:alignment="right" w:leader="dot"/>
@@ -1085,10 +1281,7 @@
             <w:ind w:left="216"/>
           </w:pPr>
           <w:r>
-            <w:t>4</w:t>
-          </w:r>
-          <w:r>
-            <w:t>.1 Architecture</w:t>
+            <w:t>4.1 Architecture</w:t>
           </w:r>
           <w:r>
             <w:ptab w:relativeTo="margin" w:alignment="right" w:leader="dot"/>
@@ -1105,10 +1298,7 @@
             </w:rPr>
           </w:pPr>
           <w:r>
-            <w:t>4</w:t>
-          </w:r>
-          <w:r>
-            <w:t xml:space="preserve">.2 Outils utilisés </w:t>
+            <w:t xml:space="preserve">4.2 Outils utilisés </w:t>
           </w:r>
           <w:r>
             <w:ptab w:relativeTo="margin" w:alignment="right" w:leader="dot"/>
@@ -1123,13 +1313,7 @@
             <w:ind w:firstLine="216"/>
           </w:pPr>
           <w:r>
-            <w:t>4</w:t>
-          </w:r>
-          <w:r>
-            <w:t>.3 A</w:t>
-          </w:r>
-          <w:r>
-            <w:t>PI</w:t>
+            <w:t>4.3 API</w:t>
           </w:r>
           <w:r>
             <w:ptab w:relativeTo="margin" w:alignment="right" w:leader="dot"/>
@@ -1170,13 +1354,7 @@
             <w:ind w:left="216"/>
           </w:pPr>
           <w:r>
-            <w:t>A</w:t>
-          </w:r>
-          <w:r>
-            <w:t xml:space="preserve"> </w:t>
-          </w:r>
-          <w:r>
-            <w:t>Les Catégories de Vêtement</w:t>
+            <w:t>A Les Catégories de Vêtement</w:t>
           </w:r>
           <w:r>
             <w:t>s</w:t>
@@ -1192,49 +1370,28 @@
           <w:pPr>
             <w:ind w:firstLine="708"/>
             <w:rPr>
-              <w:sz w:val="20"/>
-              <w:szCs w:val="20"/>
+              <w:sz w:val="18"/>
+              <w:szCs w:val="18"/>
             </w:rPr>
           </w:pPr>
           <w:r>
             <w:rPr>
-              <w:sz w:val="20"/>
-              <w:szCs w:val="20"/>
-            </w:rPr>
-            <w:t>A</w:t>
-          </w:r>
-          <w:r>
-            <w:rPr>
-              <w:sz w:val="20"/>
-              <w:szCs w:val="20"/>
-            </w:rPr>
-            <w:t>.1</w:t>
-          </w:r>
-          <w:r>
-            <w:rPr>
-              <w:sz w:val="20"/>
-              <w:szCs w:val="20"/>
-            </w:rPr>
-            <w:t xml:space="preserve"> Les </w:t>
-          </w:r>
-          <w:r>
-            <w:rPr>
-              <w:sz w:val="20"/>
-              <w:szCs w:val="20"/>
-            </w:rPr>
-            <w:t>Hauts</w:t>
-          </w:r>
-          <w:r>
-            <w:rPr>
-              <w:sz w:val="20"/>
-              <w:szCs w:val="20"/>
+              <w:sz w:val="18"/>
+              <w:szCs w:val="18"/>
+            </w:rPr>
+            <w:t>A.1 Les Hauts</w:t>
+          </w:r>
+          <w:r>
+            <w:rPr>
+              <w:sz w:val="18"/>
+              <w:szCs w:val="18"/>
             </w:rPr>
             <w:ptab w:relativeTo="margin" w:alignment="right" w:leader="dot"/>
           </w:r>
           <w:r>
             <w:rPr>
-              <w:sz w:val="20"/>
-              <w:szCs w:val="20"/>
+              <w:sz w:val="18"/>
+              <w:szCs w:val="18"/>
             </w:rPr>
             <w:t>5</w:t>
           </w:r>
@@ -1243,57 +1400,29 @@
           <w:pPr>
             <w:ind w:firstLine="708"/>
             <w:rPr>
-              <w:sz w:val="20"/>
-              <w:szCs w:val="20"/>
+              <w:sz w:val="18"/>
+              <w:szCs w:val="18"/>
               <w:lang w:eastAsia="fr-FR"/>
             </w:rPr>
           </w:pPr>
           <w:r>
             <w:rPr>
-              <w:sz w:val="20"/>
-              <w:szCs w:val="20"/>
-            </w:rPr>
-            <w:t>A.</w:t>
-          </w:r>
-          <w:r>
-            <w:rPr>
-              <w:sz w:val="20"/>
-              <w:szCs w:val="20"/>
-            </w:rPr>
-            <w:t>2</w:t>
-          </w:r>
-          <w:r>
-            <w:rPr>
-              <w:sz w:val="20"/>
-              <w:szCs w:val="20"/>
-            </w:rPr>
-            <w:t xml:space="preserve"> Les </w:t>
-          </w:r>
-          <w:r>
-            <w:rPr>
-              <w:sz w:val="20"/>
-              <w:szCs w:val="20"/>
-            </w:rPr>
-            <w:t>Ba</w:t>
-          </w:r>
-          <w:r>
-            <w:rPr>
-              <w:sz w:val="20"/>
-              <w:szCs w:val="20"/>
-            </w:rPr>
-            <w:t>s</w:t>
-          </w:r>
-          <w:r>
-            <w:rPr>
-              <w:sz w:val="20"/>
-              <w:szCs w:val="20"/>
+              <w:sz w:val="18"/>
+              <w:szCs w:val="18"/>
+            </w:rPr>
+            <w:t>A.2 Les Bas</w:t>
+          </w:r>
+          <w:r>
+            <w:rPr>
+              <w:sz w:val="18"/>
+              <w:szCs w:val="18"/>
             </w:rPr>
             <w:ptab w:relativeTo="margin" w:alignment="right" w:leader="dot"/>
           </w:r>
           <w:r>
             <w:rPr>
-              <w:sz w:val="20"/>
-              <w:szCs w:val="20"/>
+              <w:sz w:val="18"/>
+              <w:szCs w:val="18"/>
             </w:rPr>
             <w:t>5</w:t>
           </w:r>
@@ -1302,57 +1431,29 @@
           <w:pPr>
             <w:ind w:firstLine="708"/>
             <w:rPr>
-              <w:sz w:val="20"/>
-              <w:szCs w:val="20"/>
+              <w:sz w:val="18"/>
+              <w:szCs w:val="18"/>
               <w:lang w:eastAsia="fr-FR"/>
             </w:rPr>
           </w:pPr>
           <w:r>
             <w:rPr>
-              <w:sz w:val="20"/>
-              <w:szCs w:val="20"/>
-            </w:rPr>
-            <w:t>A.</w:t>
-          </w:r>
-          <w:r>
-            <w:rPr>
-              <w:sz w:val="20"/>
-              <w:szCs w:val="20"/>
-            </w:rPr>
-            <w:t>3</w:t>
-          </w:r>
-          <w:r>
-            <w:rPr>
-              <w:sz w:val="20"/>
-              <w:szCs w:val="20"/>
-            </w:rPr>
-            <w:t xml:space="preserve"> Les </w:t>
-          </w:r>
-          <w:r>
-            <w:rPr>
-              <w:sz w:val="20"/>
-              <w:szCs w:val="20"/>
-            </w:rPr>
-            <w:t>Chaussure</w:t>
-          </w:r>
-          <w:r>
-            <w:rPr>
-              <w:sz w:val="20"/>
-              <w:szCs w:val="20"/>
-            </w:rPr>
-            <w:t>s</w:t>
-          </w:r>
-          <w:r>
-            <w:rPr>
-              <w:sz w:val="20"/>
-              <w:szCs w:val="20"/>
+              <w:sz w:val="18"/>
+              <w:szCs w:val="18"/>
+            </w:rPr>
+            <w:t>A.3 Les Chaussures</w:t>
+          </w:r>
+          <w:r>
+            <w:rPr>
+              <w:sz w:val="18"/>
+              <w:szCs w:val="18"/>
             </w:rPr>
             <w:ptab w:relativeTo="margin" w:alignment="right" w:leader="dot"/>
           </w:r>
           <w:r>
             <w:rPr>
-              <w:sz w:val="20"/>
-              <w:szCs w:val="20"/>
+              <w:sz w:val="18"/>
+              <w:szCs w:val="18"/>
             </w:rPr>
             <w:t>5</w:t>
           </w:r>
@@ -1361,36 +1462,29 @@
           <w:pPr>
             <w:ind w:firstLine="708"/>
             <w:rPr>
-              <w:sz w:val="20"/>
-              <w:szCs w:val="20"/>
+              <w:sz w:val="18"/>
+              <w:szCs w:val="18"/>
               <w:lang w:eastAsia="fr-FR"/>
             </w:rPr>
           </w:pPr>
           <w:r>
             <w:rPr>
-              <w:sz w:val="20"/>
-              <w:szCs w:val="20"/>
-            </w:rPr>
-            <w:t xml:space="preserve">A.4 Les </w:t>
-          </w:r>
-          <w:r>
-            <w:rPr>
-              <w:sz w:val="20"/>
-              <w:szCs w:val="20"/>
-            </w:rPr>
-            <w:t>Accessoires</w:t>
-          </w:r>
-          <w:r>
-            <w:rPr>
-              <w:sz w:val="20"/>
-              <w:szCs w:val="20"/>
+              <w:sz w:val="18"/>
+              <w:szCs w:val="18"/>
+            </w:rPr>
+            <w:t>A.4 Les Accessoires</w:t>
+          </w:r>
+          <w:r>
+            <w:rPr>
+              <w:sz w:val="18"/>
+              <w:szCs w:val="18"/>
             </w:rPr>
             <w:ptab w:relativeTo="margin" w:alignment="right" w:leader="dot"/>
           </w:r>
           <w:r>
             <w:rPr>
-              <w:sz w:val="20"/>
-              <w:szCs w:val="20"/>
+              <w:sz w:val="18"/>
+              <w:szCs w:val="18"/>
             </w:rPr>
             <w:t>5</w:t>
           </w:r>
@@ -1399,50 +1493,29 @@
           <w:pPr>
             <w:ind w:firstLine="708"/>
             <w:rPr>
-              <w:sz w:val="20"/>
-              <w:szCs w:val="20"/>
+              <w:sz w:val="18"/>
+              <w:szCs w:val="18"/>
               <w:lang w:eastAsia="fr-FR"/>
             </w:rPr>
           </w:pPr>
           <w:r>
             <w:rPr>
-              <w:sz w:val="20"/>
-              <w:szCs w:val="20"/>
-            </w:rPr>
-            <w:t>A.</w:t>
-          </w:r>
-          <w:r>
-            <w:rPr>
-              <w:sz w:val="20"/>
-              <w:szCs w:val="20"/>
-            </w:rPr>
-            <w:t>5</w:t>
-          </w:r>
-          <w:r>
-            <w:rPr>
-              <w:sz w:val="20"/>
-              <w:szCs w:val="20"/>
-            </w:rPr>
-            <w:t xml:space="preserve"> Les </w:t>
-          </w:r>
-          <w:r>
-            <w:rPr>
-              <w:sz w:val="20"/>
-              <w:szCs w:val="20"/>
-            </w:rPr>
-            <w:t>Manteaux</w:t>
-          </w:r>
-          <w:r>
-            <w:rPr>
-              <w:sz w:val="20"/>
-              <w:szCs w:val="20"/>
+              <w:sz w:val="18"/>
+              <w:szCs w:val="18"/>
+            </w:rPr>
+            <w:t>A.5 Les Manteaux</w:t>
+          </w:r>
+          <w:r>
+            <w:rPr>
+              <w:sz w:val="18"/>
+              <w:szCs w:val="18"/>
             </w:rPr>
             <w:ptab w:relativeTo="margin" w:alignment="right" w:leader="dot"/>
           </w:r>
           <w:r>
             <w:rPr>
-              <w:sz w:val="20"/>
-              <w:szCs w:val="20"/>
+              <w:sz w:val="18"/>
+              <w:szCs w:val="18"/>
             </w:rPr>
             <w:t>5</w:t>
           </w:r>
@@ -1451,49 +1524,28 @@
           <w:pPr>
             <w:ind w:firstLine="708"/>
             <w:rPr>
-              <w:sz w:val="20"/>
-              <w:szCs w:val="20"/>
+              <w:sz w:val="18"/>
+              <w:szCs w:val="18"/>
             </w:rPr>
           </w:pPr>
           <w:r>
             <w:rPr>
-              <w:sz w:val="20"/>
-              <w:szCs w:val="20"/>
-            </w:rPr>
-            <w:t>A.</w:t>
-          </w:r>
-          <w:r>
-            <w:rPr>
-              <w:sz w:val="20"/>
-              <w:szCs w:val="20"/>
-            </w:rPr>
-            <w:t>6</w:t>
-          </w:r>
-          <w:r>
-            <w:rPr>
-              <w:sz w:val="20"/>
-              <w:szCs w:val="20"/>
-            </w:rPr>
-            <w:t xml:space="preserve"> Les </w:t>
-          </w:r>
-          <w:r>
-            <w:rPr>
-              <w:sz w:val="20"/>
-              <w:szCs w:val="20"/>
-            </w:rPr>
-            <w:t>« Full-body »</w:t>
-          </w:r>
-          <w:r>
-            <w:rPr>
-              <w:sz w:val="20"/>
-              <w:szCs w:val="20"/>
+              <w:sz w:val="18"/>
+              <w:szCs w:val="18"/>
+            </w:rPr>
+            <w:t>A.6 Les « Full-body »</w:t>
+          </w:r>
+          <w:r>
+            <w:rPr>
+              <w:sz w:val="18"/>
+              <w:szCs w:val="18"/>
             </w:rPr>
             <w:ptab w:relativeTo="margin" w:alignment="right" w:leader="dot"/>
           </w:r>
           <w:r>
             <w:rPr>
-              <w:sz w:val="20"/>
-              <w:szCs w:val="20"/>
+              <w:sz w:val="18"/>
+              <w:szCs w:val="18"/>
             </w:rPr>
             <w:t>5</w:t>
           </w:r>
@@ -1506,10 +1558,7 @@
             </w:rPr>
           </w:pPr>
           <w:r>
-            <w:t>B Maquettes</w:t>
-          </w:r>
-          <w:r>
-            <w:t xml:space="preserve"> </w:t>
+            <w:t xml:space="preserve">B Maquettes </w:t>
           </w:r>
           <w:r>
             <w:ptab w:relativeTo="margin" w:alignment="right" w:leader="dot"/>
@@ -2086,6 +2135,50 @@
         </w:rPr>
         <w:t>Les Pages</w:t>
       </w:r>
+      <w:r>
+        <w:rPr>
+          <w:b/>
+          <w:bCs/>
+          <w:i/>
+          <w:iCs/>
+          <w:color w:val="0070C0"/>
+          <w:sz w:val="28"/>
+          <w:szCs w:val="28"/>
+          <w:u w:val="single"/>
+        </w:rPr>
+        <w:t xml:space="preserve"> </w:t>
+      </w:r>
+      <w:r>
+        <w:rPr>
+          <w:rFonts w:ascii="Times New Roman" w:hAnsi="Times New Roman" w:cs="Times New Roman"/>
+          <w:i/>
+          <w:iCs/>
+          <w:sz w:val="24"/>
+          <w:szCs w:val="24"/>
+        </w:rPr>
+        <w:t xml:space="preserve">(Voir annexe : </w:t>
+      </w:r>
+      <w:r>
+        <w:rPr>
+          <w:rFonts w:ascii="Times New Roman" w:hAnsi="Times New Roman" w:cs="Times New Roman"/>
+          <w:i/>
+          <w:iCs/>
+          <w:sz w:val="24"/>
+          <w:szCs w:val="24"/>
+          <w:u w:val="single"/>
+        </w:rPr>
+        <w:t>Maquettes</w:t>
+      </w:r>
+      <w:r>
+        <w:rPr>
+          <w:rFonts w:ascii="Times New Roman" w:hAnsi="Times New Roman" w:cs="Times New Roman"/>
+          <w:i/>
+          <w:iCs/>
+          <w:sz w:val="24"/>
+          <w:szCs w:val="24"/>
+        </w:rPr>
+        <w:t>)</w:t>
+      </w:r>
     </w:p>
     <w:p>
       <w:pPr>
@@ -2145,8 +2238,6 @@
         </w:rPr>
         <w:t xml:space="preserve"> – register</w:t>
       </w:r>
-      <w:bookmarkStart w:id="0" w:name="_GoBack"/>
-      <w:bookmarkEnd w:id="0"/>
     </w:p>
     <w:p>
       <w:pPr>
@@ -4407,6 +4498,7 @@
         </w:numPr>
       </w:pPr>
       <w:r>
+        <w:lastRenderedPageBreak/>
         <w:t>Bottes</w:t>
       </w:r>
     </w:p>
@@ -4419,7 +4511,6 @@
         </w:numPr>
       </w:pPr>
       <w:r>
-        <w:lastRenderedPageBreak/>
         <w:t>Sandales</w:t>
       </w:r>
     </w:p>
@@ -4814,46 +4905,374 @@
           <w:u w:val="single"/>
         </w:rPr>
         <w:lastRenderedPageBreak/>
-        <w:t>B</w:t>
-      </w:r>
-      <w:r>
-        <w:rPr>
-          <w:b/>
-          <w:bCs/>
-          <w:color w:val="0070C0"/>
-          <w:sz w:val="32"/>
-          <w:szCs w:val="32"/>
-          <w:u w:val="single"/>
-        </w:rPr>
-        <w:t xml:space="preserve">)  Les </w:t>
-      </w:r>
-      <w:r>
-        <w:rPr>
-          <w:b/>
-          <w:bCs/>
-          <w:color w:val="0070C0"/>
-          <w:sz w:val="32"/>
-          <w:szCs w:val="32"/>
-          <w:u w:val="single"/>
-        </w:rPr>
-        <w:t>Maquettes</w:t>
-      </w:r>
-    </w:p>
-    <w:p>
-      <w:pPr>
-        <w:rPr>
-          <w:b/>
-          <w:bCs/>
-          <w:i/>
-          <w:iCs/>
-          <w:color w:val="0070C0"/>
+        <w:t>B)  Les Maquettes</w:t>
+      </w:r>
+    </w:p>
+    <w:p>
+      <w:pPr>
+        <w:jc w:val="center"/>
+        <w:rPr>
+          <w:b/>
+          <w:bCs/>
           <w:sz w:val="28"/>
           <w:szCs w:val="28"/>
           <w:u w:val="single"/>
         </w:rPr>
       </w:pPr>
+      <w:r>
+        <w:rPr>
+          <w:b/>
+          <w:bCs/>
+          <w:sz w:val="28"/>
+          <w:szCs w:val="28"/>
+          <w:u w:val="single"/>
+        </w:rPr>
+        <w:t>Authentification :</w:t>
+      </w:r>
+    </w:p>
+    <w:p>
+      <w:pPr>
+        <w:rPr>
+          <w:b/>
+          <w:bCs/>
+          <w:sz w:val="28"/>
+          <w:szCs w:val="28"/>
+          <w:u w:val="single"/>
+        </w:rPr>
+      </w:pPr>
+      <w:r>
+        <w:rPr>
+          <w:b/>
+          <w:bCs/>
+          <w:sz w:val="28"/>
+          <w:szCs w:val="28"/>
+          <w:u w:val="single"/>
+        </w:rPr>
+        <w:br w:type="page"/>
+      </w:r>
+    </w:p>
+    <w:p>
+      <w:pPr>
+        <w:jc w:val="center"/>
+        <w:rPr>
+          <w:b/>
+          <w:bCs/>
+          <w:sz w:val="28"/>
+          <w:szCs w:val="28"/>
+          <w:u w:val="single"/>
+        </w:rPr>
+      </w:pPr>
+      <w:r>
+        <w:rPr>
+          <w:b/>
+          <w:bCs/>
+          <w:sz w:val="28"/>
+          <w:szCs w:val="28"/>
+          <w:u w:val="single"/>
+        </w:rPr>
+        <w:lastRenderedPageBreak/>
+        <w:t>Inscription</w:t>
+      </w:r>
+      <w:r>
+        <w:rPr>
+          <w:b/>
+          <w:bCs/>
+          <w:sz w:val="28"/>
+          <w:szCs w:val="28"/>
+          <w:u w:val="single"/>
+        </w:rPr>
+        <w:t> :</w:t>
+      </w:r>
+    </w:p>
+    <w:p>
+      <w:pPr>
+        <w:jc w:val="center"/>
+        <w:rPr>
+          <w:b/>
+          <w:bCs/>
+          <w:sz w:val="28"/>
+          <w:szCs w:val="28"/>
+          <w:u w:val="single"/>
+        </w:rPr>
+      </w:pPr>
+    </w:p>
+    <w:p>
+      <w:pPr>
+        <w:rPr>
+          <w:b/>
+          <w:bCs/>
+          <w:sz w:val="28"/>
+          <w:szCs w:val="28"/>
+          <w:u w:val="single"/>
+        </w:rPr>
+      </w:pPr>
+      <w:r>
+        <w:rPr>
+          <w:b/>
+          <w:bCs/>
+          <w:sz w:val="28"/>
+          <w:szCs w:val="28"/>
+          <w:u w:val="single"/>
+        </w:rPr>
+        <w:br w:type="page"/>
+      </w:r>
+    </w:p>
+    <w:p>
+      <w:pPr>
+        <w:jc w:val="center"/>
+        <w:rPr>
+          <w:b/>
+          <w:bCs/>
+          <w:sz w:val="28"/>
+          <w:szCs w:val="28"/>
+          <w:u w:val="single"/>
+        </w:rPr>
+      </w:pPr>
+      <w:r>
+        <w:rPr>
+          <w:b/>
+          <w:bCs/>
+          <w:sz w:val="28"/>
+          <w:szCs w:val="28"/>
+          <w:u w:val="single"/>
+        </w:rPr>
+        <w:lastRenderedPageBreak/>
+        <w:t>Dashboard</w:t>
+      </w:r>
+      <w:r>
+        <w:rPr>
+          <w:b/>
+          <w:bCs/>
+          <w:sz w:val="28"/>
+          <w:szCs w:val="28"/>
+          <w:u w:val="single"/>
+        </w:rPr>
+        <w:t> :</w:t>
+      </w:r>
+    </w:p>
+    <w:p>
+      <w:pPr>
+        <w:jc w:val="center"/>
+        <w:rPr>
+          <w:b/>
+          <w:bCs/>
+          <w:sz w:val="28"/>
+          <w:szCs w:val="28"/>
+          <w:u w:val="single"/>
+        </w:rPr>
+      </w:pPr>
+    </w:p>
+    <w:p>
+      <w:pPr>
+        <w:rPr>
+          <w:b/>
+          <w:bCs/>
+          <w:sz w:val="28"/>
+          <w:szCs w:val="28"/>
+          <w:u w:val="single"/>
+        </w:rPr>
+      </w:pPr>
+      <w:r>
+        <w:rPr>
+          <w:b/>
+          <w:bCs/>
+          <w:sz w:val="28"/>
+          <w:szCs w:val="28"/>
+          <w:u w:val="single"/>
+        </w:rPr>
+        <w:br w:type="page"/>
+      </w:r>
+    </w:p>
+    <w:p>
+      <w:pPr>
+        <w:jc w:val="center"/>
+        <w:rPr>
+          <w:b/>
+          <w:bCs/>
+          <w:sz w:val="28"/>
+          <w:szCs w:val="28"/>
+          <w:u w:val="single"/>
+        </w:rPr>
+      </w:pPr>
+      <w:r>
+        <w:rPr>
+          <w:b/>
+          <w:bCs/>
+          <w:sz w:val="28"/>
+          <w:szCs w:val="28"/>
+          <w:u w:val="single"/>
+        </w:rPr>
+        <w:lastRenderedPageBreak/>
+        <w:t>Dressing</w:t>
+      </w:r>
+      <w:r>
+        <w:rPr>
+          <w:b/>
+          <w:bCs/>
+          <w:sz w:val="28"/>
+          <w:szCs w:val="28"/>
+          <w:u w:val="single"/>
+        </w:rPr>
+        <w:t> :</w:t>
+      </w:r>
+    </w:p>
+    <w:p>
+      <w:pPr>
+        <w:jc w:val="center"/>
+        <w:rPr>
+          <w:b/>
+          <w:bCs/>
+          <w:sz w:val="28"/>
+          <w:szCs w:val="28"/>
+          <w:u w:val="single"/>
+        </w:rPr>
+      </w:pPr>
+    </w:p>
+    <w:p>
+      <w:pPr>
+        <w:rPr>
+          <w:b/>
+          <w:bCs/>
+          <w:sz w:val="28"/>
+          <w:szCs w:val="28"/>
+          <w:u w:val="single"/>
+        </w:rPr>
+      </w:pPr>
+      <w:r>
+        <w:rPr>
+          <w:b/>
+          <w:bCs/>
+          <w:sz w:val="28"/>
+          <w:szCs w:val="28"/>
+          <w:u w:val="single"/>
+        </w:rPr>
+        <w:br w:type="page"/>
+      </w:r>
+    </w:p>
+    <w:p>
+      <w:pPr>
+        <w:jc w:val="center"/>
+        <w:rPr>
+          <w:b/>
+          <w:bCs/>
+          <w:sz w:val="28"/>
+          <w:szCs w:val="28"/>
+          <w:u w:val="single"/>
+        </w:rPr>
+      </w:pPr>
+      <w:r>
+        <w:rPr>
+          <w:b/>
+          <w:bCs/>
+          <w:sz w:val="28"/>
+          <w:szCs w:val="28"/>
+          <w:u w:val="single"/>
+        </w:rPr>
+        <w:lastRenderedPageBreak/>
+        <w:t>Profil</w:t>
+      </w:r>
+      <w:r>
+        <w:rPr>
+          <w:b/>
+          <w:bCs/>
+          <w:sz w:val="28"/>
+          <w:szCs w:val="28"/>
+          <w:u w:val="single"/>
+        </w:rPr>
+        <w:t> :</w:t>
+      </w:r>
+    </w:p>
+    <w:p>
+      <w:pPr>
+        <w:jc w:val="center"/>
+        <w:rPr>
+          <w:b/>
+          <w:bCs/>
+          <w:sz w:val="28"/>
+          <w:szCs w:val="28"/>
+          <w:u w:val="single"/>
+        </w:rPr>
+      </w:pPr>
+    </w:p>
+    <w:p>
+      <w:pPr>
+        <w:rPr>
+          <w:b/>
+          <w:bCs/>
+          <w:sz w:val="28"/>
+          <w:szCs w:val="28"/>
+          <w:u w:val="single"/>
+        </w:rPr>
+      </w:pPr>
+      <w:r>
+        <w:rPr>
+          <w:b/>
+          <w:bCs/>
+          <w:sz w:val="28"/>
+          <w:szCs w:val="28"/>
+          <w:u w:val="single"/>
+        </w:rPr>
+        <w:br w:type="page"/>
+      </w:r>
+    </w:p>
+    <w:p>
+      <w:pPr>
+        <w:jc w:val="center"/>
+        <w:rPr>
+          <w:b/>
+          <w:bCs/>
+          <w:sz w:val="28"/>
+          <w:szCs w:val="28"/>
+          <w:u w:val="single"/>
+        </w:rPr>
+      </w:pPr>
+      <w:r>
+        <w:rPr>
+          <w:b/>
+          <w:bCs/>
+          <w:sz w:val="28"/>
+          <w:szCs w:val="28"/>
+          <w:u w:val="single"/>
+        </w:rPr>
+        <w:lastRenderedPageBreak/>
+        <w:t>Ajouter un vêtement</w:t>
+      </w:r>
+      <w:r>
+        <w:rPr>
+          <w:b/>
+          <w:bCs/>
+          <w:sz w:val="28"/>
+          <w:szCs w:val="28"/>
+          <w:u w:val="single"/>
+        </w:rPr>
+        <w:t> :</w:t>
+      </w:r>
+    </w:p>
+    <w:p>
+      <w:pPr>
+        <w:jc w:val="center"/>
+        <w:rPr>
+          <w:b/>
+          <w:bCs/>
+          <w:sz w:val="28"/>
+          <w:szCs w:val="28"/>
+          <w:u w:val="single"/>
+        </w:rPr>
+      </w:pPr>
+    </w:p>
+    <w:p>
+      <w:pPr>
+        <w:rPr>
+          <w:b/>
+          <w:bCs/>
+          <w:sz w:val="28"/>
+          <w:szCs w:val="28"/>
+          <w:u w:val="single"/>
+        </w:rPr>
+      </w:pPr>
     </w:p>
     <w:sectPr>
+      <w:footerReference w:type="default" r:id="rId9"/>
       <w:pgSz w:w="11906" w:h="16838"/>
       <w:pgMar w:top="1417" w:right="1417" w:bottom="1417" w:left="1417" w:header="708" w:footer="708" w:gutter="0"/>
       <w:cols w:space="708"/>
@@ -4861,6 +5280,244 @@
     </w:sectPr>
   </w:body>
 </w:document>
+</file>
+
+<file path=word/endnotes.xml><?xml version="1.0" encoding="utf-8"?>
+<w:endnotes xmlns:wpc="http://schemas.microsoft.com/office/word/2010/wordprocessingCanvas" xmlns:cx="http://schemas.microsoft.com/office/drawing/2014/chartex" xmlns:cx1="http://schemas.microsoft.com/office/drawing/2015/9/8/chartex" xmlns:cx2="http://schemas.microsoft.com/office/drawing/2015/10/21/chartex" xmlns:cx3="http://schemas.microsoft.com/office/drawing/2016/5/9/chartex" xmlns:cx4="http://schemas.microsoft.com/office/drawing/2016/5/10/chartex" xmlns:cx5="http://schemas.microsoft.com/office/drawing/2016/5/11/chartex" xmlns:cx6="http://schemas.microsoft.com/office/drawing/2016/5/12/chartex" xmlns:cx7="http://schemas.microsoft.com/office/drawing/2016/5/13/chartex" xmlns:cx8="http://schemas.microsoft.com/office/drawing/2016/5/14/chartex" xmlns:mc="http://schemas.openxmlformats.org/markup-compatibility/2006" xmlns:aink="http://schemas.microsoft.com/office/drawing/2016/ink" xmlns:am3d="http://schemas.microsoft.com/office/drawing/2017/model3d" xmlns:o="urn:schemas-microsoft-com:office:office" xmlns:r="http://schemas.openxmlformats.org/officeDocument/2006/relationships" xmlns:m="http://schemas.openxmlformats.org/officeDocument/2006/math" xmlns:v="urn:schemas-microsoft-com:vml" xmlns:wp14="http://schemas.microsoft.com/office/word/2010/wordprocessingDrawing" xmlns:wp="http://schemas.openxmlformats.org/drawingml/2006/wordprocessingDrawing" xmlns:w10="urn:schemas-microsoft-com:office:word" xmlns:w="http://schemas.openxmlformats.org/wordprocessingml/2006/main" xmlns:w14="http://schemas.microsoft.com/office/word/2010/wordml" xmlns:w15="http://schemas.microsoft.com/office/word/2012/wordml" xmlns:w16cid="http://schemas.microsoft.com/office/word/2016/wordml/cid" xmlns:w16se="http://schemas.microsoft.com/office/word/2015/wordml/symex" xmlns:wpg="http://schemas.microsoft.com/office/word/2010/wordprocessingGroup" xmlns:wpi="http://schemas.microsoft.com/office/word/2010/wordprocessingInk" xmlns:wne="http://schemas.microsoft.com/office/word/2006/wordml" xmlns:wps="http://schemas.microsoft.com/office/word/2010/wordprocessingShape" mc:Ignorable="w14 w15 w16se w16cid wp14">
+  <w:endnote w:type="separator" w:id="-1">
+    <w:p>
+      <w:pPr>
+        <w:spacing w:after="0" w:line="240" w:lineRule="auto"/>
+      </w:pPr>
+      <w:r>
+        <w:separator/>
+      </w:r>
+    </w:p>
+  </w:endnote>
+  <w:endnote w:type="continuationSeparator" w:id="0">
+    <w:p>
+      <w:pPr>
+        <w:spacing w:after="0" w:line="240" w:lineRule="auto"/>
+      </w:pPr>
+      <w:r>
+        <w:continuationSeparator/>
+      </w:r>
+    </w:p>
+  </w:endnote>
+</w:endnotes>
+</file>
+
+<file path=word/footer1.xml><?xml version="1.0" encoding="utf-8"?>
+<w:ftr xmlns:wpc="http://schemas.microsoft.com/office/word/2010/wordprocessingCanvas" xmlns:cx="http://schemas.microsoft.com/office/drawing/2014/chartex" xmlns:cx1="http://schemas.microsoft.com/office/drawing/2015/9/8/chartex" xmlns:cx2="http://schemas.microsoft.com/office/drawing/2015/10/21/chartex" xmlns:cx3="http://schemas.microsoft.com/office/drawing/2016/5/9/chartex" xmlns:cx4="http://schemas.microsoft.com/office/drawing/2016/5/10/chartex" xmlns:cx5="http://schemas.microsoft.com/office/drawing/2016/5/11/chartex" xmlns:cx6="http://schemas.microsoft.com/office/drawing/2016/5/12/chartex" xmlns:cx7="http://schemas.microsoft.com/office/drawing/2016/5/13/chartex" xmlns:cx8="http://schemas.microsoft.com/office/drawing/2016/5/14/chartex" xmlns:mc="http://schemas.openxmlformats.org/markup-compatibility/2006" xmlns:aink="http://schemas.microsoft.com/office/drawing/2016/ink" xmlns:am3d="http://schemas.microsoft.com/office/drawing/2017/model3d" xmlns:o="urn:schemas-microsoft-com:office:office" xmlns:r="http://schemas.openxmlformats.org/officeDocument/2006/relationships" xmlns:m="http://schemas.openxmlformats.org/officeDocument/2006/math" xmlns:v="urn:schemas-microsoft-com:vml" xmlns:wp14="http://schemas.microsoft.com/office/word/2010/wordprocessingDrawing" xmlns:wp="http://schemas.openxmlformats.org/drawingml/2006/wordprocessingDrawing" xmlns:w10="urn:schemas-microsoft-com:office:word" xmlns:w="http://schemas.openxmlformats.org/wordprocessingml/2006/main" xmlns:w14="http://schemas.microsoft.com/office/word/2010/wordml" xmlns:w15="http://schemas.microsoft.com/office/word/2012/wordml" xmlns:w16cid="http://schemas.microsoft.com/office/word/2016/wordml/cid" xmlns:w16se="http://schemas.microsoft.com/office/word/2015/wordml/symex" xmlns:wpg="http://schemas.microsoft.com/office/word/2010/wordprocessingGroup" xmlns:wpi="http://schemas.microsoft.com/office/word/2010/wordprocessingInk" xmlns:wne="http://schemas.microsoft.com/office/word/2006/wordml" xmlns:wps="http://schemas.microsoft.com/office/word/2010/wordprocessingShape" mc:Ignorable="w14 w15 w16se w16cid wp14">
+  <w:tbl>
+    <w:tblPr>
+      <w:tblW w:w="5000" w:type="pct"/>
+      <w:jc w:val="center"/>
+      <w:tblCellMar>
+        <w:top w:w="144" w:type="dxa"/>
+        <w:left w:w="115" w:type="dxa"/>
+        <w:bottom w:w="144" w:type="dxa"/>
+        <w:right w:w="115" w:type="dxa"/>
+      </w:tblCellMar>
+      <w:tblLook w:val="04A0" w:firstRow="1" w:lastRow="0" w:firstColumn="1" w:lastColumn="0" w:noHBand="0" w:noVBand="1"/>
+    </w:tblPr>
+    <w:tblGrid>
+      <w:gridCol w:w="4566"/>
+      <w:gridCol w:w="4506"/>
+    </w:tblGrid>
+    <w:tr>
+      <w:trPr>
+        <w:trHeight w:hRule="exact" w:val="115"/>
+        <w:jc w:val="center"/>
+      </w:trPr>
+      <w:tc>
+        <w:tcPr>
+          <w:tcW w:w="4686" w:type="dxa"/>
+          <w:shd w:val="clear" w:color="auto" w:fill="4472C4" w:themeFill="accent1"/>
+          <w:tcMar>
+            <w:top w:w="0" w:type="dxa"/>
+            <w:bottom w:w="0" w:type="dxa"/>
+          </w:tcMar>
+        </w:tcPr>
+        <w:p>
+          <w:pPr>
+            <w:pStyle w:val="En-tte"/>
+            <w:rPr>
+              <w:caps/>
+              <w:sz w:val="18"/>
+            </w:rPr>
+          </w:pPr>
+        </w:p>
+      </w:tc>
+      <w:tc>
+        <w:tcPr>
+          <w:tcW w:w="4674" w:type="dxa"/>
+          <w:shd w:val="clear" w:color="auto" w:fill="4472C4" w:themeFill="accent1"/>
+          <w:tcMar>
+            <w:top w:w="0" w:type="dxa"/>
+            <w:bottom w:w="0" w:type="dxa"/>
+          </w:tcMar>
+        </w:tcPr>
+        <w:p>
+          <w:pPr>
+            <w:pStyle w:val="En-tte"/>
+            <w:jc w:val="right"/>
+            <w:rPr>
+              <w:caps/>
+              <w:sz w:val="18"/>
+            </w:rPr>
+          </w:pPr>
+        </w:p>
+      </w:tc>
+    </w:tr>
+    <w:tr>
+      <w:trPr>
+        <w:jc w:val="center"/>
+      </w:trPr>
+      <w:sdt>
+        <w:sdtPr>
+          <w:rPr>
+            <w:caps/>
+            <w:color w:val="808080" w:themeColor="background1" w:themeShade="80"/>
+            <w:sz w:val="18"/>
+            <w:szCs w:val="18"/>
+          </w:rPr>
+          <w:alias w:val="Auteur"/>
+          <w:tag w:val=""/>
+          <w:id w:val="1534151868"/>
+          <w:placeholder>
+            <w:docPart w:val="8519EE4B1BC04827BA18839E33FFF7B8"/>
+          </w:placeholder>
+          <w:dataBinding w:prefixMappings="xmlns:ns0='http://purl.org/dc/elements/1.1/' xmlns:ns1='http://schemas.openxmlformats.org/package/2006/metadata/core-properties' " w:xpath="/ns1:coreProperties[1]/ns0:creator[1]" w:storeItemID="{6C3C8BC8-F283-45AE-878A-BAB7291924A1}"/>
+          <w:text/>
+        </w:sdtPr>
+        <w:sdtContent>
+          <w:tc>
+            <w:tcPr>
+              <w:tcW w:w="4686" w:type="dxa"/>
+              <w:shd w:val="clear" w:color="auto" w:fill="auto"/>
+              <w:vAlign w:val="center"/>
+            </w:tcPr>
+            <w:p>
+              <w:pPr>
+                <w:pStyle w:val="Pieddepage"/>
+                <w:rPr>
+                  <w:caps/>
+                  <w:color w:val="808080" w:themeColor="background1" w:themeShade="80"/>
+                  <w:sz w:val="18"/>
+                  <w:szCs w:val="18"/>
+                </w:rPr>
+              </w:pPr>
+              <w:r>
+                <w:rPr>
+                  <w:caps/>
+                  <w:color w:val="808080" w:themeColor="background1" w:themeShade="80"/>
+                  <w:sz w:val="18"/>
+                  <w:szCs w:val="18"/>
+                </w:rPr>
+                <w:t>loic roger -Miranto Razafindrazaka</w:t>
+              </w:r>
+            </w:p>
+          </w:tc>
+        </w:sdtContent>
+      </w:sdt>
+      <w:tc>
+        <w:tcPr>
+          <w:tcW w:w="4674" w:type="dxa"/>
+          <w:shd w:val="clear" w:color="auto" w:fill="auto"/>
+          <w:vAlign w:val="center"/>
+        </w:tcPr>
+        <w:p>
+          <w:pPr>
+            <w:pStyle w:val="Pieddepage"/>
+            <w:jc w:val="right"/>
+            <w:rPr>
+              <w:caps/>
+              <w:color w:val="808080" w:themeColor="background1" w:themeShade="80"/>
+              <w:sz w:val="18"/>
+              <w:szCs w:val="18"/>
+            </w:rPr>
+          </w:pPr>
+          <w:r>
+            <w:rPr>
+              <w:caps/>
+              <w:color w:val="808080" w:themeColor="background1" w:themeShade="80"/>
+              <w:sz w:val="18"/>
+              <w:szCs w:val="18"/>
+            </w:rPr>
+            <w:fldChar w:fldCharType="begin"/>
+          </w:r>
+          <w:r>
+            <w:rPr>
+              <w:caps/>
+              <w:color w:val="808080" w:themeColor="background1" w:themeShade="80"/>
+              <w:sz w:val="18"/>
+              <w:szCs w:val="18"/>
+            </w:rPr>
+            <w:instrText>PAGE   \* MERGEFORMAT</w:instrText>
+          </w:r>
+          <w:r>
+            <w:rPr>
+              <w:caps/>
+              <w:color w:val="808080" w:themeColor="background1" w:themeShade="80"/>
+              <w:sz w:val="18"/>
+              <w:szCs w:val="18"/>
+            </w:rPr>
+            <w:fldChar w:fldCharType="separate"/>
+          </w:r>
+          <w:r>
+            <w:rPr>
+              <w:caps/>
+              <w:color w:val="808080" w:themeColor="background1" w:themeShade="80"/>
+              <w:sz w:val="18"/>
+              <w:szCs w:val="18"/>
+            </w:rPr>
+            <w:t>2</w:t>
+          </w:r>
+          <w:r>
+            <w:rPr>
+              <w:caps/>
+              <w:color w:val="808080" w:themeColor="background1" w:themeShade="80"/>
+              <w:sz w:val="18"/>
+              <w:szCs w:val="18"/>
+            </w:rPr>
+            <w:fldChar w:fldCharType="end"/>
+          </w:r>
+        </w:p>
+      </w:tc>
+    </w:tr>
+  </w:tbl>
+  <w:p>
+    <w:pPr>
+      <w:pStyle w:val="Pieddepage"/>
+    </w:pPr>
+  </w:p>
+</w:ftr>
+</file>
+
+<file path=word/footnotes.xml><?xml version="1.0" encoding="utf-8"?>
+<w:footnotes xmlns:wpc="http://schemas.microsoft.com/office/word/2010/wordprocessingCanvas" xmlns:cx="http://schemas.microsoft.com/office/drawing/2014/chartex" xmlns:cx1="http://schemas.microsoft.com/office/drawing/2015/9/8/chartex" xmlns:cx2="http://schemas.microsoft.com/office/drawing/2015/10/21/chartex" xmlns:cx3="http://schemas.microsoft.com/office/drawing/2016/5/9/chartex" xmlns:cx4="http://schemas.microsoft.com/office/drawing/2016/5/10/chartex" xmlns:cx5="http://schemas.microsoft.com/office/drawing/2016/5/11/chartex" xmlns:cx6="http://schemas.microsoft.com/office/drawing/2016/5/12/chartex" xmlns:cx7="http://schemas.microsoft.com/office/drawing/2016/5/13/chartex" xmlns:cx8="http://schemas.microsoft.com/office/drawing/2016/5/14/chartex" xmlns:mc="http://schemas.openxmlformats.org/markup-compatibility/2006" xmlns:aink="http://schemas.microsoft.com/office/drawing/2016/ink" xmlns:am3d="http://schemas.microsoft.com/office/drawing/2017/model3d" xmlns:o="urn:schemas-microsoft-com:office:office" xmlns:r="http://schemas.openxmlformats.org/officeDocument/2006/relationships" xmlns:m="http://schemas.openxmlformats.org/officeDocument/2006/math" xmlns:v="urn:schemas-microsoft-com:vml" xmlns:wp14="http://schemas.microsoft.com/office/word/2010/wordprocessingDrawing" xmlns:wp="http://schemas.openxmlformats.org/drawingml/2006/wordprocessingDrawing" xmlns:w10="urn:schemas-microsoft-com:office:word" xmlns:w="http://schemas.openxmlformats.org/wordprocessingml/2006/main" xmlns:w14="http://schemas.microsoft.com/office/word/2010/wordml" xmlns:w15="http://schemas.microsoft.com/office/word/2012/wordml" xmlns:w16cid="http://schemas.microsoft.com/office/word/2016/wordml/cid" xmlns:w16se="http://schemas.microsoft.com/office/word/2015/wordml/symex" xmlns:wpg="http://schemas.microsoft.com/office/word/2010/wordprocessingGroup" xmlns:wpi="http://schemas.microsoft.com/office/word/2010/wordprocessingInk" xmlns:wne="http://schemas.microsoft.com/office/word/2006/wordml" xmlns:wps="http://schemas.microsoft.com/office/word/2010/wordprocessingShape" mc:Ignorable="w14 w15 w16se w16cid wp14">
+  <w:footnote w:type="separator" w:id="-1">
+    <w:p>
+      <w:pPr>
+        <w:spacing w:after="0" w:line="240" w:lineRule="auto"/>
+      </w:pPr>
+      <w:r>
+        <w:separator/>
+      </w:r>
+    </w:p>
+  </w:footnote>
+  <w:footnote w:type="continuationSeparator" w:id="0">
+    <w:p>
+      <w:pPr>
+        <w:spacing w:after="0" w:line="240" w:lineRule="auto"/>
+      </w:pPr>
+      <w:r>
+        <w:continuationSeparator/>
+      </w:r>
+    </w:p>
+  </w:footnote>
+</w:footnotes>
 </file>
 
 <file path=word/numbering.xml><?xml version="1.0" encoding="utf-8"?>
@@ -7317,6 +7974,7 @@
   <w:style w:type="character" w:default="1" w:styleId="Policepardfaut">
     <w:name w:val="Default Paragraph Font"/>
     <w:uiPriority w:val="1"/>
+    <w:semiHidden/>
     <w:unhideWhenUsed/>
   </w:style>
   <w:style w:type="table" w:default="1" w:styleId="TableauNormal">
@@ -7429,7 +8087,667 @@
       <w:lang w:eastAsia="fr-FR"/>
     </w:rPr>
   </w:style>
+  <w:style w:type="character" w:styleId="Lienhypertexte">
+    <w:name w:val="Hyperlink"/>
+    <w:basedOn w:val="Policepardfaut"/>
+    <w:uiPriority w:val="99"/>
+    <w:unhideWhenUsed/>
+    <w:rsid w:val="00726908"/>
+    <w:rPr>
+      <w:color w:val="0563C1" w:themeColor="hyperlink"/>
+      <w:u w:val="single"/>
+    </w:rPr>
+  </w:style>
+  <w:style w:type="character" w:styleId="Mentionnonrsolue">
+    <w:name w:val="Unresolved Mention"/>
+    <w:basedOn w:val="Policepardfaut"/>
+    <w:uiPriority w:val="99"/>
+    <w:semiHidden/>
+    <w:unhideWhenUsed/>
+    <w:rsid w:val="00726908"/>
+    <w:rPr>
+      <w:color w:val="605E5C"/>
+      <w:shd w:val="clear" w:color="auto" w:fill="E1DFDD"/>
+    </w:rPr>
+  </w:style>
+  <w:style w:type="paragraph" w:styleId="En-tte">
+    <w:name w:val="header"/>
+    <w:basedOn w:val="Normal"/>
+    <w:link w:val="En-tteCar"/>
+    <w:uiPriority w:val="99"/>
+    <w:unhideWhenUsed/>
+    <w:rsid w:val="00DC3083"/>
+    <w:pPr>
+      <w:tabs>
+        <w:tab w:val="center" w:pos="4536"/>
+        <w:tab w:val="right" w:pos="9072"/>
+      </w:tabs>
+      <w:spacing w:after="0" w:line="240" w:lineRule="auto"/>
+    </w:pPr>
+  </w:style>
+  <w:style w:type="character" w:customStyle="1" w:styleId="En-tteCar">
+    <w:name w:val="En-tête Car"/>
+    <w:basedOn w:val="Policepardfaut"/>
+    <w:link w:val="En-tte"/>
+    <w:uiPriority w:val="99"/>
+    <w:rsid w:val="00DC3083"/>
+  </w:style>
+  <w:style w:type="paragraph" w:styleId="Pieddepage">
+    <w:name w:val="footer"/>
+    <w:basedOn w:val="Normal"/>
+    <w:link w:val="PieddepageCar"/>
+    <w:uiPriority w:val="99"/>
+    <w:unhideWhenUsed/>
+    <w:rsid w:val="00DC3083"/>
+    <w:pPr>
+      <w:tabs>
+        <w:tab w:val="center" w:pos="4536"/>
+        <w:tab w:val="right" w:pos="9072"/>
+      </w:tabs>
+      <w:spacing w:after="0" w:line="240" w:lineRule="auto"/>
+    </w:pPr>
+  </w:style>
+  <w:style w:type="character" w:customStyle="1" w:styleId="PieddepageCar">
+    <w:name w:val="Pied de page Car"/>
+    <w:basedOn w:val="Policepardfaut"/>
+    <w:link w:val="Pieddepage"/>
+    <w:uiPriority w:val="99"/>
+    <w:rsid w:val="00DC3083"/>
+  </w:style>
+  <w:style w:type="table" w:styleId="Grilledutableau">
+    <w:name w:val="Table Grid"/>
+    <w:basedOn w:val="TableauNormal"/>
+    <w:uiPriority w:val="39"/>
+    <w:rsid w:val="00C333B5"/>
+    <w:pPr>
+      <w:spacing w:after="0" w:line="240" w:lineRule="auto"/>
+    </w:pPr>
+    <w:tblPr>
+      <w:tblBorders>
+        <w:top w:val="single" w:sz="4" w:space="0" w:color="auto"/>
+        <w:left w:val="single" w:sz="4" w:space="0" w:color="auto"/>
+        <w:bottom w:val="single" w:sz="4" w:space="0" w:color="auto"/>
+        <w:right w:val="single" w:sz="4" w:space="0" w:color="auto"/>
+        <w:insideH w:val="single" w:sz="4" w:space="0" w:color="auto"/>
+        <w:insideV w:val="single" w:sz="4" w:space="0" w:color="auto"/>
+      </w:tblBorders>
+    </w:tblPr>
+  </w:style>
 </w:styles>
+</file>
+
+<file path=word/glossary/document.xml><?xml version="1.0" encoding="utf-8"?>
+<w:glossaryDocument xmlns:wpc="http://schemas.microsoft.com/office/word/2010/wordprocessingCanvas" xmlns:cx="http://schemas.microsoft.com/office/drawing/2014/chartex" xmlns:cx1="http://schemas.microsoft.com/office/drawing/2015/9/8/chartex" xmlns:cx2="http://schemas.microsoft.com/office/drawing/2015/10/21/chartex" xmlns:cx3="http://schemas.microsoft.com/office/drawing/2016/5/9/chartex" xmlns:cx4="http://schemas.microsoft.com/office/drawing/2016/5/10/chartex" xmlns:cx5="http://schemas.microsoft.com/office/drawing/2016/5/11/chartex" xmlns:cx6="http://schemas.microsoft.com/office/drawing/2016/5/12/chartex" xmlns:cx7="http://schemas.microsoft.com/office/drawing/2016/5/13/chartex" xmlns:cx8="http://schemas.microsoft.com/office/drawing/2016/5/14/chartex" xmlns:mc="http://schemas.openxmlformats.org/markup-compatibility/2006" xmlns:aink="http://schemas.microsoft.com/office/drawing/2016/ink" xmlns:am3d="http://schemas.microsoft.com/office/drawing/2017/model3d" xmlns:o="urn:schemas-microsoft-com:office:office" xmlns:r="http://schemas.openxmlformats.org/officeDocument/2006/relationships" xmlns:m="http://schemas.openxmlformats.org/officeDocument/2006/math" xmlns:v="urn:schemas-microsoft-com:vml" xmlns:wp14="http://schemas.microsoft.com/office/word/2010/wordprocessingDrawing" xmlns:wp="http://schemas.openxmlformats.org/drawingml/2006/wordprocessingDrawing" xmlns:w10="urn:schemas-microsoft-com:office:word" xmlns:w="http://schemas.openxmlformats.org/wordprocessingml/2006/main" xmlns:w14="http://schemas.microsoft.com/office/word/2010/wordml" xmlns:w15="http://schemas.microsoft.com/office/word/2012/wordml" xmlns:w16cid="http://schemas.microsoft.com/office/word/2016/wordml/cid" xmlns:w16se="http://schemas.microsoft.com/office/word/2015/wordml/symex" xmlns:wpg="http://schemas.microsoft.com/office/word/2010/wordprocessingGroup" xmlns:wpi="http://schemas.microsoft.com/office/word/2010/wordprocessingInk" xmlns:wne="http://schemas.microsoft.com/office/word/2006/wordml" xmlns:wps="http://schemas.microsoft.com/office/word/2010/wordprocessingShape" mc:Ignorable="w14 w15 w16se w16cid wp14">
+  <w:docParts>
+    <w:docPart>
+      <w:docPartPr>
+        <w:name w:val="8519EE4B1BC04827BA18839E33FFF7B8"/>
+        <w:category>
+          <w:name w:val="Général"/>
+          <w:gallery w:val="placeholder"/>
+        </w:category>
+        <w:types>
+          <w:type w:val="bbPlcHdr"/>
+        </w:types>
+        <w:behaviors>
+          <w:behavior w:val="content"/>
+        </w:behaviors>
+        <w:guid w:val="{99ED8269-7175-416B-A7C1-C4877B33EED8}"/>
+      </w:docPartPr>
+      <w:docPartBody>
+        <w:p>
+          <w:pPr>
+            <w:pStyle w:val="8519EE4B1BC04827BA18839E33FFF7B8"/>
+          </w:pPr>
+          <w:r>
+            <w:rPr>
+              <w:rStyle w:val="Textedelespacerserv"/>
+            </w:rPr>
+            <w:t>[Auteur]</w:t>
+          </w:r>
+        </w:p>
+      </w:docPartBody>
+    </w:docPart>
+  </w:docParts>
+</w:glossaryDocument>
+</file>
+
+<file path=word/glossary/fontTable.xml><?xml version="1.0" encoding="utf-8"?>
+<w:fonts xmlns:mc="http://schemas.openxmlformats.org/markup-compatibility/2006" xmlns:r="http://schemas.openxmlformats.org/officeDocument/2006/relationships" xmlns:w="http://schemas.openxmlformats.org/wordprocessingml/2006/main" xmlns:w14="http://schemas.microsoft.com/office/word/2010/wordml" xmlns:w15="http://schemas.microsoft.com/office/word/2012/wordml" xmlns:w16cid="http://schemas.microsoft.com/office/word/2016/wordml/cid" xmlns:w16se="http://schemas.microsoft.com/office/word/2015/wordml/symex" mc:Ignorable="w14 w15 w16se w16cid">
+  <w:font w:name="Calibri">
+    <w:panose1 w:val="020F0502020204030204"/>
+    <w:charset w:val="00"/>
+    <w:family w:val="swiss"/>
+    <w:pitch w:val="variable"/>
+    <w:sig w:usb0="E00002FF" w:usb1="4000ACFF" w:usb2="00000001" w:usb3="00000000" w:csb0="0000019F" w:csb1="00000000"/>
+  </w:font>
+  <w:font w:name="Courier New">
+    <w:panose1 w:val="02070309020205020404"/>
+    <w:charset w:val="00"/>
+    <w:family w:val="modern"/>
+    <w:pitch w:val="fixed"/>
+    <w:sig w:usb0="E0002EFF" w:usb1="C0007843" w:usb2="00000009" w:usb3="00000000" w:csb0="000001FF" w:csb1="00000000"/>
+  </w:font>
+  <w:font w:name="Times New Roman">
+    <w:panose1 w:val="02020603050405020304"/>
+    <w:charset w:val="00"/>
+    <w:family w:val="roman"/>
+    <w:pitch w:val="variable"/>
+    <w:sig w:usb0="E0002AFF" w:usb1="C0007843" w:usb2="00000009" w:usb3="00000000" w:csb0="000001FF" w:csb1="00000000"/>
+  </w:font>
+  <w:font w:name="Wingdings">
+    <w:panose1 w:val="05000000000000000000"/>
+    <w:charset w:val="02"/>
+    <w:family w:val="auto"/>
+    <w:pitch w:val="variable"/>
+    <w:sig w:usb0="00000000" w:usb1="10000000" w:usb2="00000000" w:usb3="00000000" w:csb0="80000000" w:csb1="00000000"/>
+  </w:font>
+  <w:font w:name="Symbol">
+    <w:panose1 w:val="05050102010706020507"/>
+    <w:charset w:val="02"/>
+    <w:family w:val="roman"/>
+    <w:pitch w:val="variable"/>
+    <w:sig w:usb0="00000000" w:usb1="10000000" w:usb2="00000000" w:usb3="00000000" w:csb0="80000000" w:csb1="00000000"/>
+  </w:font>
+  <w:font w:name="Calibri Light">
+    <w:panose1 w:val="020F0302020204030204"/>
+    <w:charset w:val="00"/>
+    <w:family w:val="swiss"/>
+    <w:pitch w:val="variable"/>
+    <w:sig w:usb0="A00002EF" w:usb1="4000207B" w:usb2="00000000" w:usb3="00000000" w:csb0="0000009F" w:csb1="00000000"/>
+  </w:font>
+</w:fonts>
+</file>
+
+<file path=word/glossary/settings.xml><?xml version="1.0" encoding="utf-8"?>
+<w:settings xmlns:mc="http://schemas.openxmlformats.org/markup-compatibility/2006" xmlns:o="urn:schemas-microsoft-com:office:office" xmlns:r="http://schemas.openxmlformats.org/officeDocument/2006/relationships" xmlns:m="http://schemas.openxmlformats.org/officeDocument/2006/math" xmlns:v="urn:schemas-microsoft-com:vml" xmlns:w10="urn:schemas-microsoft-com:office:word" xmlns:w="http://schemas.openxmlformats.org/wordprocessingml/2006/main" xmlns:w14="http://schemas.microsoft.com/office/word/2010/wordml" xmlns:w15="http://schemas.microsoft.com/office/word/2012/wordml" xmlns:w16cid="http://schemas.microsoft.com/office/word/2016/wordml/cid" xmlns:w16se="http://schemas.microsoft.com/office/word/2015/wordml/symex" xmlns:sl="http://schemas.openxmlformats.org/schemaLibrary/2006/main" mc:Ignorable="w14 w15 w16se w16cid">
+  <w:view w:val="normal"/>
+  <w:defaultTabStop w:val="708"/>
+  <w:hyphenationZone w:val="425"/>
+  <w:characterSpacingControl w:val="doNotCompress"/>
+  <w:compat>
+    <w:useFELayout/>
+    <w:compatSetting w:name="compatibilityMode" w:uri="http://schemas.microsoft.com/office/word" w:val="15"/>
+    <w:compatSetting w:name="overrideTableStyleFontSizeAndJustification" w:uri="http://schemas.microsoft.com/office/word" w:val="1"/>
+    <w:compatSetting w:name="enableOpenTypeFeatures" w:uri="http://schemas.microsoft.com/office/word" w:val="1"/>
+    <w:compatSetting w:name="doNotFlipMirrorIndents" w:uri="http://schemas.microsoft.com/office/word" w:val="1"/>
+    <w:compatSetting w:name="differentiateMultirowTableHeaders" w:uri="http://schemas.microsoft.com/office/word" w:val="1"/>
+    <w:compatSetting w:name="useWord2013TrackBottomHyphenation" w:uri="http://schemas.microsoft.com/office/word" w:val="0"/>
+  </w:compat>
+  <w:rsids>
+    <w:rsidRoot w:val="00B31471"/>
+    <w:rsid w:val="009001B3"/>
+    <w:rsid w:val="00B31471"/>
+  </w:rsids>
+  <m:mathPr>
+    <m:mathFont m:val="Cambria Math"/>
+    <m:brkBin m:val="before"/>
+    <m:brkBinSub m:val="--"/>
+    <m:smallFrac m:val="0"/>
+    <m:dispDef/>
+    <m:lMargin m:val="0"/>
+    <m:rMargin m:val="0"/>
+    <m:defJc m:val="centerGroup"/>
+    <m:wrapIndent m:val="1440"/>
+    <m:intLim m:val="subSup"/>
+    <m:naryLim m:val="undOvr"/>
+  </m:mathPr>
+  <w:themeFontLang w:val="fr-FR"/>
+  <w:clrSchemeMapping w:bg1="light1" w:t1="dark1" w:bg2="light2" w:t2="dark2" w:accent1="accent1" w:accent2="accent2" w:accent3="accent3" w:accent4="accent4" w:accent5="accent5" w:accent6="accent6" w:hyperlink="hyperlink" w:followedHyperlink="followedHyperlink"/>
+  <w:decimalSymbol w:val=","/>
+  <w:listSeparator w:val=";"/>
+  <w15:chartTrackingRefBased/>
+</w:settings>
+</file>
+
+<file path=word/glossary/styles.xml><?xml version="1.0" encoding="utf-8"?>
+<w:styles xmlns:mc="http://schemas.openxmlformats.org/markup-compatibility/2006" xmlns:r="http://schemas.openxmlformats.org/officeDocument/2006/relationships" xmlns:w="http://schemas.openxmlformats.org/wordprocessingml/2006/main" xmlns:w14="http://schemas.microsoft.com/office/word/2010/wordml" xmlns:w15="http://schemas.microsoft.com/office/word/2012/wordml" xmlns:w16cid="http://schemas.microsoft.com/office/word/2016/wordml/cid" xmlns:w16se="http://schemas.microsoft.com/office/word/2015/wordml/symex" mc:Ignorable="w14 w15 w16se w16cid">
+  <w:docDefaults>
+    <w:rPrDefault>
+      <w:rPr>
+        <w:rFonts w:asciiTheme="minorHAnsi" w:eastAsiaTheme="minorEastAsia" w:hAnsiTheme="minorHAnsi" w:cstheme="minorBidi"/>
+        <w:sz w:val="22"/>
+        <w:szCs w:val="22"/>
+        <w:lang w:val="fr-FR" w:eastAsia="fr-FR" w:bidi="ar-SA"/>
+      </w:rPr>
+    </w:rPrDefault>
+    <w:pPrDefault>
+      <w:pPr>
+        <w:spacing w:after="160" w:line="259" w:lineRule="auto"/>
+      </w:pPr>
+    </w:pPrDefault>
+  </w:docDefaults>
+  <w:latentStyles w:defLockedState="0" w:defUIPriority="99" w:defSemiHidden="0" w:defUnhideWhenUsed="0" w:defQFormat="0" w:count="376">
+    <w:lsdException w:name="Normal" w:uiPriority="0" w:qFormat="1"/>
+    <w:lsdException w:name="heading 1" w:uiPriority="9" w:qFormat="1"/>
+    <w:lsdException w:name="heading 2" w:semiHidden="1" w:uiPriority="9" w:unhideWhenUsed="1" w:qFormat="1"/>
+    <w:lsdException w:name="heading 3" w:semiHidden="1" w:uiPriority="9" w:unhideWhenUsed="1" w:qFormat="1"/>
+    <w:lsdException w:name="heading 4" w:semiHidden="1" w:uiPriority="9" w:unhideWhenUsed="1" w:qFormat="1"/>
+    <w:lsdException w:name="heading 5" w:semiHidden="1" w:uiPriority="9" w:unhideWhenUsed="1" w:qFormat="1"/>
+    <w:lsdException w:name="heading 6" w:semiHidden="1" w:uiPriority="9" w:unhideWhenUsed="1" w:qFormat="1"/>
+    <w:lsdException w:name="heading 7" w:semiHidden="1" w:uiPriority="9" w:unhideWhenUsed="1" w:qFormat="1"/>
+    <w:lsdException w:name="heading 8" w:semiHidden="1" w:uiPriority="9" w:unhideWhenUsed="1" w:qFormat="1"/>
+    <w:lsdException w:name="heading 9" w:semiHidden="1" w:uiPriority="9" w:unhideWhenUsed="1" w:qFormat="1"/>
+    <w:lsdException w:name="index 1" w:semiHidden="1" w:unhideWhenUsed="1"/>
+    <w:lsdException w:name="index 2" w:semiHidden="1" w:unhideWhenUsed="1"/>
+    <w:lsdException w:name="index 3" w:semiHidden="1" w:unhideWhenUsed="1"/>
+    <w:lsdException w:name="index 4" w:semiHidden="1" w:unhideWhenUsed="1"/>
+    <w:lsdException w:name="index 5" w:semiHidden="1" w:unhideWhenUsed="1"/>
+    <w:lsdException w:name="index 6" w:semiHidden="1" w:unhideWhenUsed="1"/>
+    <w:lsdException w:name="index 7" w:semiHidden="1" w:unhideWhenUsed="1"/>
+    <w:lsdException w:name="index 8" w:semiHidden="1" w:unhideWhenUsed="1"/>
+    <w:lsdException w:name="index 9" w:semiHidden="1" w:unhideWhenUsed="1"/>
+    <w:lsdException w:name="toc 1" w:semiHidden="1" w:uiPriority="39" w:unhideWhenUsed="1"/>
+    <w:lsdException w:name="toc 2" w:semiHidden="1" w:uiPriority="39" w:unhideWhenUsed="1"/>
+    <w:lsdException w:name="toc 3" w:semiHidden="1" w:uiPriority="39" w:unhideWhenUsed="1"/>
+    <w:lsdException w:name="toc 4" w:semiHidden="1" w:uiPriority="39" w:unhideWhenUsed="1"/>
+    <w:lsdException w:name="toc 5" w:semiHidden="1" w:uiPriority="39" w:unhideWhenUsed="1"/>
+    <w:lsdException w:name="toc 6" w:semiHidden="1" w:uiPriority="39" w:unhideWhenUsed="1"/>
+    <w:lsdException w:name="toc 7" w:semiHidden="1" w:uiPriority="39" w:unhideWhenUsed="1"/>
+    <w:lsdException w:name="toc 8" w:semiHidden="1" w:uiPriority="39" w:unhideWhenUsed="1"/>
+    <w:lsdException w:name="toc 9" w:semiHidden="1" w:uiPriority="39" w:unhideWhenUsed="1"/>
+    <w:lsdException w:name="Normal Indent" w:semiHidden="1" w:unhideWhenUsed="1"/>
+    <w:lsdException w:name="footnote text" w:semiHidden="1" w:unhideWhenUsed="1"/>
+    <w:lsdException w:name="annotation text" w:semiHidden="1" w:unhideWhenUsed="1"/>
+    <w:lsdException w:name="header" w:semiHidden="1" w:unhideWhenUsed="1"/>
+    <w:lsdException w:name="footer" w:semiHidden="1" w:unhideWhenUsed="1"/>
+    <w:lsdException w:name="index heading" w:semiHidden="1" w:unhideWhenUsed="1"/>
+    <w:lsdException w:name="caption" w:semiHidden="1" w:uiPriority="35" w:unhideWhenUsed="1" w:qFormat="1"/>
+    <w:lsdException w:name="table of figures" w:semiHidden="1" w:unhideWhenUsed="1"/>
+    <w:lsdException w:name="envelope address" w:semiHidden="1" w:unhideWhenUsed="1"/>
+    <w:lsdException w:name="envelope return" w:semiHidden="1" w:unhideWhenUsed="1"/>
+    <w:lsdException w:name="footnote reference" w:semiHidden="1" w:unhideWhenUsed="1"/>
+    <w:lsdException w:name="annotation reference" w:semiHidden="1" w:unhideWhenUsed="1"/>
+    <w:lsdException w:name="line number" w:semiHidden="1" w:unhideWhenUsed="1"/>
+    <w:lsdException w:name="page number" w:semiHidden="1" w:unhideWhenUsed="1"/>
+    <w:lsdException w:name="endnote reference" w:semiHidden="1" w:unhideWhenUsed="1"/>
+    <w:lsdException w:name="endnote text" w:semiHidden="1" w:unhideWhenUsed="1"/>
+    <w:lsdException w:name="table of authorities" w:semiHidden="1" w:unhideWhenUsed="1"/>
+    <w:lsdException w:name="macro" w:semiHidden="1" w:unhideWhenUsed="1"/>
+    <w:lsdException w:name="toa heading" w:semiHidden="1" w:unhideWhenUsed="1"/>
+    <w:lsdException w:name="List" w:semiHidden="1" w:unhideWhenUsed="1"/>
+    <w:lsdException w:name="List Bullet" w:semiHidden="1" w:unhideWhenUsed="1"/>
+    <w:lsdException w:name="List Number" w:semiHidden="1" w:unhideWhenUsed="1"/>
+    <w:lsdException w:name="List 2" w:semiHidden="1" w:unhideWhenUsed="1"/>
+    <w:lsdException w:name="List 3" w:semiHidden="1" w:unhideWhenUsed="1"/>
+    <w:lsdException w:name="List 4" w:semiHidden="1" w:unhideWhenUsed="1"/>
+    <w:lsdException w:name="List 5" w:semiHidden="1" w:unhideWhenUsed="1"/>
+    <w:lsdException w:name="List Bullet 2" w:semiHidden="1" w:unhideWhenUsed="1"/>
+    <w:lsdException w:name="List Bullet 3" w:semiHidden="1" w:unhideWhenUsed="1"/>
+    <w:lsdException w:name="List Bullet 4" w:semiHidden="1" w:unhideWhenUsed="1"/>
+    <w:lsdException w:name="List Bullet 5" w:semiHidden="1" w:unhideWhenUsed="1"/>
+    <w:lsdException w:name="List Number 2" w:semiHidden="1" w:unhideWhenUsed="1"/>
+    <w:lsdException w:name="List Number 3" w:semiHidden="1" w:unhideWhenUsed="1"/>
+    <w:lsdException w:name="List Number 4" w:semiHidden="1" w:unhideWhenUsed="1"/>
+    <w:lsdException w:name="List Number 5" w:semiHidden="1" w:unhideWhenUsed="1"/>
+    <w:lsdException w:name="Title" w:uiPriority="10" w:qFormat="1"/>
+    <w:lsdException w:name="Closing" w:semiHidden="1" w:unhideWhenUsed="1"/>
+    <w:lsdException w:name="Signature" w:semiHidden="1" w:unhideWhenUsed="1"/>
+    <w:lsdException w:name="Default Paragraph Font" w:semiHidden="1" w:uiPriority="1" w:unhideWhenUsed="1"/>
+    <w:lsdException w:name="Body Text" w:semiHidden="1" w:unhideWhenUsed="1"/>
+    <w:lsdException w:name="Body Text Indent" w:semiHidden="1" w:unhideWhenUsed="1"/>
+    <w:lsdException w:name="List Continue" w:semiHidden="1" w:unhideWhenUsed="1"/>
+    <w:lsdException w:name="List Continue 2" w:semiHidden="1" w:unhideWhenUsed="1"/>
+    <w:lsdException w:name="List Continue 3" w:semiHidden="1" w:unhideWhenUsed="1"/>
+    <w:lsdException w:name="List Continue 4" w:semiHidden="1" w:unhideWhenUsed="1"/>
+    <w:lsdException w:name="List Continue 5" w:semiHidden="1" w:unhideWhenUsed="1"/>
+    <w:lsdException w:name="Message Header" w:semiHidden="1" w:unhideWhenUsed="1"/>
+    <w:lsdException w:name="Subtitle" w:uiPriority="11" w:qFormat="1"/>
+    <w:lsdException w:name="Salutation" w:semiHidden="1" w:unhideWhenUsed="1"/>
+    <w:lsdException w:name="Date" w:semiHidden="1" w:unhideWhenUsed="1"/>
+    <w:lsdException w:name="Body Text First Indent" w:semiHidden="1" w:unhideWhenUsed="1"/>
+    <w:lsdException w:name="Body Text First Indent 2" w:semiHidden="1" w:unhideWhenUsed="1"/>
+    <w:lsdException w:name="Note Heading" w:semiHidden="1" w:unhideWhenUsed="1"/>
+    <w:lsdException w:name="Body Text 2" w:semiHidden="1" w:unhideWhenUsed="1"/>
+    <w:lsdException w:name="Body Text 3" w:semiHidden="1" w:unhideWhenUsed="1"/>
+    <w:lsdException w:name="Body Text Indent 2" w:semiHidden="1" w:unhideWhenUsed="1"/>
+    <w:lsdException w:name="Body Text Indent 3" w:semiHidden="1" w:unhideWhenUsed="1"/>
+    <w:lsdException w:name="Block Text" w:semiHidden="1" w:unhideWhenUsed="1"/>
+    <w:lsdException w:name="Hyperlink" w:semiHidden="1" w:unhideWhenUsed="1"/>
+    <w:lsdException w:name="FollowedHyperlink" w:semiHidden="1" w:unhideWhenUsed="1"/>
+    <w:lsdException w:name="Strong" w:uiPriority="22" w:qFormat="1"/>
+    <w:lsdException w:name="Emphasis" w:uiPriority="20" w:qFormat="1"/>
+    <w:lsdException w:name="Document Map" w:semiHidden="1" w:unhideWhenUsed="1"/>
+    <w:lsdException w:name="Plain Text" w:semiHidden="1" w:unhideWhenUsed="1"/>
+    <w:lsdException w:name="E-mail Signature" w:semiHidden="1" w:unhideWhenUsed="1"/>
+    <w:lsdException w:name="HTML Top of Form" w:semiHidden="1" w:unhideWhenUsed="1"/>
+    <w:lsdException w:name="HTML Bottom of Form" w:semiHidden="1" w:unhideWhenUsed="1"/>
+    <w:lsdException w:name="Normal (Web)" w:semiHidden="1" w:unhideWhenUsed="1"/>
+    <w:lsdException w:name="HTML Acronym" w:semiHidden="1" w:unhideWhenUsed="1"/>
+    <w:lsdException w:name="HTML Address" w:semiHidden="1" w:unhideWhenUsed="1"/>
+    <w:lsdException w:name="HTML Cite" w:semiHidden="1" w:unhideWhenUsed="1"/>
+    <w:lsdException w:name="HTML Code" w:semiHidden="1" w:unhideWhenUsed="1"/>
+    <w:lsdException w:name="HTML Definition" w:semiHidden="1" w:unhideWhenUsed="1"/>
+    <w:lsdException w:name="HTML Keyboard" w:semiHidden="1" w:unhideWhenUsed="1"/>
+    <w:lsdException w:name="HTML Preformatted" w:semiHidden="1" w:unhideWhenUsed="1"/>
+    <w:lsdException w:name="HTML Sample" w:semiHidden="1" w:unhideWhenUsed="1"/>
+    <w:lsdException w:name="HTML Typewriter" w:semiHidden="1" w:unhideWhenUsed="1"/>
+    <w:lsdException w:name="HTML Variable" w:semiHidden="1" w:unhideWhenUsed="1"/>
+    <w:lsdException w:name="Normal Table" w:semiHidden="1" w:unhideWhenUsed="1"/>
+    <w:lsdException w:name="annotation subject" w:semiHidden="1" w:unhideWhenUsed="1"/>
+    <w:lsdException w:name="No List" w:semiHidden="1" w:unhideWhenUsed="1"/>
+    <w:lsdException w:name="Outline List 1" w:semiHidden="1" w:unhideWhenUsed="1"/>
+    <w:lsdException w:name="Outline List 2" w:semiHidden="1" w:unhideWhenUsed="1"/>
+    <w:lsdException w:name="Outline List 3" w:semiHidden="1" w:unhideWhenUsed="1"/>
+    <w:lsdException w:name="Table Simple 1" w:semiHidden="1" w:unhideWhenUsed="1"/>
+    <w:lsdException w:name="Table Simple 2" w:semiHidden="1" w:unhideWhenUsed="1"/>
+    <w:lsdException w:name="Table Simple 3" w:semiHidden="1" w:unhideWhenUsed="1"/>
+    <w:lsdException w:name="Table Classic 1" w:semiHidden="1" w:unhideWhenUsed="1"/>
+    <w:lsdException w:name="Table Classic 2" w:semiHidden="1" w:unhideWhenUsed="1"/>
+    <w:lsdException w:name="Table Classic 3" w:semiHidden="1" w:unhideWhenUsed="1"/>
+    <w:lsdException w:name="Table Classic 4" w:semiHidden="1" w:unhideWhenUsed="1"/>
+    <w:lsdException w:name="Table Colorful 1" w:semiHidden="1" w:unhideWhenUsed="1"/>
+    <w:lsdException w:name="Table Colorful 2" w:semiHidden="1" w:unhideWhenUsed="1"/>
+    <w:lsdException w:name="Table Colorful 3" w:semiHidden="1" w:unhideWhenUsed="1"/>
+    <w:lsdException w:name="Table Columns 1" w:semiHidden="1" w:unhideWhenUsed="1"/>
+    <w:lsdException w:name="Table Columns 2" w:semiHidden="1" w:unhideWhenUsed="1"/>
+    <w:lsdException w:name="Table Columns 3" w:semiHidden="1" w:unhideWhenUsed="1"/>
+    <w:lsdException w:name="Table Columns 4" w:semiHidden="1" w:unhideWhenUsed="1"/>
+    <w:lsdException w:name="Table Columns 5" w:semiHidden="1" w:unhideWhenUsed="1"/>
+    <w:lsdException w:name="Table Grid 1" w:semiHidden="1" w:unhideWhenUsed="1"/>
+    <w:lsdException w:name="Table Grid 2" w:semiHidden="1" w:unhideWhenUsed="1"/>
+    <w:lsdException w:name="Table Grid 3" w:semiHidden="1" w:unhideWhenUsed="1"/>
+    <w:lsdException w:name="Table Grid 4" w:semiHidden="1" w:unhideWhenUsed="1"/>
+    <w:lsdException w:name="Table Grid 5" w:semiHidden="1" w:unhideWhenUsed="1"/>
+    <w:lsdException w:name="Table Grid 6" w:semiHidden="1" w:unhideWhenUsed="1"/>
+    <w:lsdException w:name="Table Grid 7" w:semiHidden="1" w:unhideWhenUsed="1"/>
+    <w:lsdException w:name="Table Grid 8" w:semiHidden="1" w:unhideWhenUsed="1"/>
+    <w:lsdException w:name="Table List 1" w:semiHidden="1" w:unhideWhenUsed="1"/>
+    <w:lsdException w:name="Table List 2" w:semiHidden="1" w:unhideWhenUsed="1"/>
+    <w:lsdException w:name="Table List 3" w:semiHidden="1" w:unhideWhenUsed="1"/>
+    <w:lsdException w:name="Table List 4" w:semiHidden="1" w:unhideWhenUsed="1"/>
+    <w:lsdException w:name="Table List 5" w:semiHidden="1" w:unhideWhenUsed="1"/>
+    <w:lsdException w:name="Table List 6" w:semiHidden="1" w:unhideWhenUsed="1"/>
+    <w:lsdException w:name="Table List 7" w:semiHidden="1" w:unhideWhenUsed="1"/>
+    <w:lsdException w:name="Table List 8" w:semiHidden="1" w:unhideWhenUsed="1"/>
+    <w:lsdException w:name="Table 3D effects 1" w:semiHidden="1" w:unhideWhenUsed="1"/>
+    <w:lsdException w:name="Table 3D effects 2" w:semiHidden="1" w:unhideWhenUsed="1"/>
+    <w:lsdException w:name="Table 3D effects 3" w:semiHidden="1" w:unhideWhenUsed="1"/>
+    <w:lsdException w:name="Table Contemporary" w:semiHidden="1" w:unhideWhenUsed="1"/>
+    <w:lsdException w:name="Table Elegant" w:semiHidden="1" w:unhideWhenUsed="1"/>
+    <w:lsdException w:name="Table Professional" w:semiHidden="1" w:unhideWhenUsed="1"/>
+    <w:lsdException w:name="Table Subtle 1" w:semiHidden="1" w:unhideWhenUsed="1"/>
+    <w:lsdException w:name="Table Subtle 2" w:semiHidden="1" w:unhideWhenUsed="1"/>
+    <w:lsdException w:name="Table Web 1" w:semiHidden="1" w:unhideWhenUsed="1"/>
+    <w:lsdException w:name="Table Web 2" w:semiHidden="1" w:unhideWhenUsed="1"/>
+    <w:lsdException w:name="Table Web 3" w:semiHidden="1" w:unhideWhenUsed="1"/>
+    <w:lsdException w:name="Balloon Text" w:semiHidden="1" w:unhideWhenUsed="1"/>
+    <w:lsdException w:name="Table Grid" w:uiPriority="39"/>
+    <w:lsdException w:name="Table Theme" w:semiHidden="1" w:unhideWhenUsed="1"/>
+    <w:lsdException w:name="Placeholder Text" w:semiHidden="1"/>
+    <w:lsdException w:name="No Spacing" w:uiPriority="1" w:qFormat="1"/>
+    <w:lsdException w:name="Light Shading" w:uiPriority="60"/>
+    <w:lsdException w:name="Light List" w:uiPriority="61"/>
+    <w:lsdException w:name="Light Grid" w:uiPriority="62"/>
+    <w:lsdException w:name="Medium Shading 1" w:uiPriority="63"/>
+    <w:lsdException w:name="Medium Shading 2" w:uiPriority="64"/>
+    <w:lsdException w:name="Medium List 1" w:uiPriority="65"/>
+    <w:lsdException w:name="Medium List 2" w:uiPriority="66"/>
+    <w:lsdException w:name="Medium Grid 1" w:uiPriority="67"/>
+    <w:lsdException w:name="Medium Grid 2" w:uiPriority="68"/>
+    <w:lsdException w:name="Medium Grid 3" w:uiPriority="69"/>
+    <w:lsdException w:name="Dark List" w:uiPriority="70"/>
+    <w:lsdException w:name="Colorful Shading" w:uiPriority="71"/>
+    <w:lsdException w:name="Colorful List" w:uiPriority="72"/>
+    <w:lsdException w:name="Colorful Grid" w:uiPriority="73"/>
+    <w:lsdException w:name="Light Shading Accent 1" w:uiPriority="60"/>
+    <w:lsdException w:name="Light List Accent 1" w:uiPriority="61"/>
+    <w:lsdException w:name="Light Grid Accent 1" w:uiPriority="62"/>
+    <w:lsdException w:name="Medium Shading 1 Accent 1" w:uiPriority="63"/>
+    <w:lsdException w:name="Medium Shading 2 Accent 1" w:uiPriority="64"/>
+    <w:lsdException w:name="Medium List 1 Accent 1" w:uiPriority="65"/>
+    <w:lsdException w:name="Revision" w:semiHidden="1"/>
+    <w:lsdException w:name="List Paragraph" w:uiPriority="34" w:qFormat="1"/>
+    <w:lsdException w:name="Quote" w:uiPriority="29" w:qFormat="1"/>
+    <w:lsdException w:name="Intense Quote" w:uiPriority="30" w:qFormat="1"/>
+    <w:lsdException w:name="Medium List 2 Accent 1" w:uiPriority="66"/>
+    <w:lsdException w:name="Medium Grid 1 Accent 1" w:uiPriority="67"/>
+    <w:lsdException w:name="Medium Grid 2 Accent 1" w:uiPriority="68"/>
+    <w:lsdException w:name="Medium Grid 3 Accent 1" w:uiPriority="69"/>
+    <w:lsdException w:name="Dark List Accent 1" w:uiPriority="70"/>
+    <w:lsdException w:name="Colorful Shading Accent 1" w:uiPriority="71"/>
+    <w:lsdException w:name="Colorful List Accent 1" w:uiPriority="72"/>
+    <w:lsdException w:name="Colorful Grid Accent 1" w:uiPriority="73"/>
+    <w:lsdException w:name="Light Shading Accent 2" w:uiPriority="60"/>
+    <w:lsdException w:name="Light List Accent 2" w:uiPriority="61"/>
+    <w:lsdException w:name="Light Grid Accent 2" w:uiPriority="62"/>
+    <w:lsdException w:name="Medium Shading 1 Accent 2" w:uiPriority="63"/>
+    <w:lsdException w:name="Medium Shading 2 Accent 2" w:uiPriority="64"/>
+    <w:lsdException w:name="Medium List 1 Accent 2" w:uiPriority="65"/>
+    <w:lsdException w:name="Medium List 2 Accent 2" w:uiPriority="66"/>
+    <w:lsdException w:name="Medium Grid 1 Accent 2" w:uiPriority="67"/>
+    <w:lsdException w:name="Medium Grid 2 Accent 2" w:uiPriority="68"/>
+    <w:lsdException w:name="Medium Grid 3 Accent 2" w:uiPriority="69"/>
+    <w:lsdException w:name="Dark List Accent 2" w:uiPriority="70"/>
+    <w:lsdException w:name="Colorful Shading Accent 2" w:uiPriority="71"/>
+    <w:lsdException w:name="Colorful List Accent 2" w:uiPriority="72"/>
+    <w:lsdException w:name="Colorful Grid Accent 2" w:uiPriority="73"/>
+    <w:lsdException w:name="Light Shading Accent 3" w:uiPriority="60"/>
+    <w:lsdException w:name="Light List Accent 3" w:uiPriority="61"/>
+    <w:lsdException w:name="Light Grid Accent 3" w:uiPriority="62"/>
+    <w:lsdException w:name="Medium Shading 1 Accent 3" w:uiPriority="63"/>
+    <w:lsdException w:name="Medium Shading 2 Accent 3" w:uiPriority="64"/>
+    <w:lsdException w:name="Medium List 1 Accent 3" w:uiPriority="65"/>
+    <w:lsdException w:name="Medium List 2 Accent 3" w:uiPriority="66"/>
+    <w:lsdException w:name="Medium Grid 1 Accent 3" w:uiPriority="67"/>
+    <w:lsdException w:name="Medium Grid 2 Accent 3" w:uiPriority="68"/>
+    <w:lsdException w:name="Medium Grid 3 Accent 3" w:uiPriority="69"/>
+    <w:lsdException w:name="Dark List Accent 3" w:uiPriority="70"/>
+    <w:lsdException w:name="Colorful Shading Accent 3" w:uiPriority="71"/>
+    <w:lsdException w:name="Colorful List Accent 3" w:uiPriority="72"/>
+    <w:lsdException w:name="Colorful Grid Accent 3" w:uiPriority="73"/>
+    <w:lsdException w:name="Light Shading Accent 4" w:uiPriority="60"/>
+    <w:lsdException w:name="Light List Accent 4" w:uiPriority="61"/>
+    <w:lsdException w:name="Light Grid Accent 4" w:uiPriority="62"/>
+    <w:lsdException w:name="Medium Shading 1 Accent 4" w:uiPriority="63"/>
+    <w:lsdException w:name="Medium Shading 2 Accent 4" w:uiPriority="64"/>
+    <w:lsdException w:name="Medium List 1 Accent 4" w:uiPriority="65"/>
+    <w:lsdException w:name="Medium List 2 Accent 4" w:uiPriority="66"/>
+    <w:lsdException w:name="Medium Grid 1 Accent 4" w:uiPriority="67"/>
+    <w:lsdException w:name="Medium Grid 2 Accent 4" w:uiPriority="68"/>
+    <w:lsdException w:name="Medium Grid 3 Accent 4" w:uiPriority="69"/>
+    <w:lsdException w:name="Dark List Accent 4" w:uiPriority="70"/>
+    <w:lsdException w:name="Colorful Shading Accent 4" w:uiPriority="71"/>
+    <w:lsdException w:name="Colorful List Accent 4" w:uiPriority="72"/>
+    <w:lsdException w:name="Colorful Grid Accent 4" w:uiPriority="73"/>
+    <w:lsdException w:name="Light Shading Accent 5" w:uiPriority="60"/>
+    <w:lsdException w:name="Light List Accent 5" w:uiPriority="61"/>
+    <w:lsdException w:name="Light Grid Accent 5" w:uiPriority="62"/>
+    <w:lsdException w:name="Medium Shading 1 Accent 5" w:uiPriority="63"/>
+    <w:lsdException w:name="Medium Shading 2 Accent 5" w:uiPriority="64"/>
+    <w:lsdException w:name="Medium List 1 Accent 5" w:uiPriority="65"/>
+    <w:lsdException w:name="Medium List 2 Accent 5" w:uiPriority="66"/>
+    <w:lsdException w:name="Medium Grid 1 Accent 5" w:uiPriority="67"/>
+    <w:lsdException w:name="Medium Grid 2 Accent 5" w:uiPriority="68"/>
+    <w:lsdException w:name="Medium Grid 3 Accent 5" w:uiPriority="69"/>
+    <w:lsdException w:name="Dark List Accent 5" w:uiPriority="70"/>
+    <w:lsdException w:name="Colorful Shading Accent 5" w:uiPriority="71"/>
+    <w:lsdException w:name="Colorful List Accent 5" w:uiPriority="72"/>
+    <w:lsdException w:name="Colorful Grid Accent 5" w:uiPriority="73"/>
+    <w:lsdException w:name="Light Shading Accent 6" w:uiPriority="60"/>
+    <w:lsdException w:name="Light List Accent 6" w:uiPriority="61"/>
+    <w:lsdException w:name="Light Grid Accent 6" w:uiPriority="62"/>
+    <w:lsdException w:name="Medium Shading 1 Accent 6" w:uiPriority="63"/>
+    <w:lsdException w:name="Medium Shading 2 Accent 6" w:uiPriority="64"/>
+    <w:lsdException w:name="Medium List 1 Accent 6" w:uiPriority="65"/>
+    <w:lsdException w:name="Medium List 2 Accent 6" w:uiPriority="66"/>
+    <w:lsdException w:name="Medium Grid 1 Accent 6" w:uiPriority="67"/>
+    <w:lsdException w:name="Medium Grid 2 Accent 6" w:uiPriority="68"/>
+    <w:lsdException w:name="Medium Grid 3 Accent 6" w:uiPriority="69"/>
+    <w:lsdException w:name="Dark List Accent 6" w:uiPriority="70"/>
+    <w:lsdException w:name="Colorful Shading Accent 6" w:uiPriority="71"/>
+    <w:lsdException w:name="Colorful List Accent 6" w:uiPriority="72"/>
+    <w:lsdException w:name="Colorful Grid Accent 6" w:uiPriority="73"/>
+    <w:lsdException w:name="Subtle Emphasis" w:uiPriority="19" w:qFormat="1"/>
+    <w:lsdException w:name="Intense Emphasis" w:uiPriority="21" w:qFormat="1"/>
+    <w:lsdException w:name="Subtle Reference" w:uiPriority="31" w:qFormat="1"/>
+    <w:lsdException w:name="Intense Reference" w:uiPriority="32" w:qFormat="1"/>
+    <w:lsdException w:name="Book Title" w:uiPriority="33" w:qFormat="1"/>
+    <w:lsdException w:name="Bibliography" w:semiHidden="1" w:uiPriority="37" w:unhideWhenUsed="1"/>
+    <w:lsdException w:name="TOC Heading" w:semiHidden="1" w:uiPriority="39" w:unhideWhenUsed="1" w:qFormat="1"/>
+    <w:lsdException w:name="Plain Table 1" w:uiPriority="41"/>
+    <w:lsdException w:name="Plain Table 2" w:uiPriority="42"/>
+    <w:lsdException w:name="Plain Table 3" w:uiPriority="43"/>
+    <w:lsdException w:name="Plain Table 4" w:uiPriority="44"/>
+    <w:lsdException w:name="Plain Table 5" w:uiPriority="45"/>
+    <w:lsdException w:name="Grid Table Light" w:uiPriority="40"/>
+    <w:lsdException w:name="Grid Table 1 Light" w:uiPriority="46"/>
+    <w:lsdException w:name="Grid Table 2" w:uiPriority="47"/>
+    <w:lsdException w:name="Grid Table 3" w:uiPriority="48"/>
+    <w:lsdException w:name="Grid Table 4" w:uiPriority="49"/>
+    <w:lsdException w:name="Grid Table 5 Dark" w:uiPriority="50"/>
+    <w:lsdException w:name="Grid Table 6 Colorful" w:uiPriority="51"/>
+    <w:lsdException w:name="Grid Table 7 Colorful" w:uiPriority="52"/>
+    <w:lsdException w:name="Grid Table 1 Light Accent 1" w:uiPriority="46"/>
+    <w:lsdException w:name="Grid Table 2 Accent 1" w:uiPriority="47"/>
+    <w:lsdException w:name="Grid Table 3 Accent 1" w:uiPriority="48"/>
+    <w:lsdException w:name="Grid Table 4 Accent 1" w:uiPriority="49"/>
+    <w:lsdException w:name="Grid Table 5 Dark Accent 1" w:uiPriority="50"/>
+    <w:lsdException w:name="Grid Table 6 Colorful Accent 1" w:uiPriority="51"/>
+    <w:lsdException w:name="Grid Table 7 Colorful Accent 1" w:uiPriority="52"/>
+    <w:lsdException w:name="Grid Table 1 Light Accent 2" w:uiPriority="46"/>
+    <w:lsdException w:name="Grid Table 2 Accent 2" w:uiPriority="47"/>
+    <w:lsdException w:name="Grid Table 3 Accent 2" w:uiPriority="48"/>
+    <w:lsdException w:name="Grid Table 4 Accent 2" w:uiPriority="49"/>
+    <w:lsdException w:name="Grid Table 5 Dark Accent 2" w:uiPriority="50"/>
+    <w:lsdException w:name="Grid Table 6 Colorful Accent 2" w:uiPriority="51"/>
+    <w:lsdException w:name="Grid Table 7 Colorful Accent 2" w:uiPriority="52"/>
+    <w:lsdException w:name="Grid Table 1 Light Accent 3" w:uiPriority="46"/>
+    <w:lsdException w:name="Grid Table 2 Accent 3" w:uiPriority="47"/>
+    <w:lsdException w:name="Grid Table 3 Accent 3" w:uiPriority="48"/>
+    <w:lsdException w:name="Grid Table 4 Accent 3" w:uiPriority="49"/>
+    <w:lsdException w:name="Grid Table 5 Dark Accent 3" w:uiPriority="50"/>
+    <w:lsdException w:name="Grid Table 6 Colorful Accent 3" w:uiPriority="51"/>
+    <w:lsdException w:name="Grid Table 7 Colorful Accent 3" w:uiPriority="52"/>
+    <w:lsdException w:name="Grid Table 1 Light Accent 4" w:uiPriority="46"/>
+    <w:lsdException w:name="Grid Table 2 Accent 4" w:uiPriority="47"/>
+    <w:lsdException w:name="Grid Table 3 Accent 4" w:uiPriority="48"/>
+    <w:lsdException w:name="Grid Table 4 Accent 4" w:uiPriority="49"/>
+    <w:lsdException w:name="Grid Table 5 Dark Accent 4" w:uiPriority="50"/>
+    <w:lsdException w:name="Grid Table 6 Colorful Accent 4" w:uiPriority="51"/>
+    <w:lsdException w:name="Grid Table 7 Colorful Accent 4" w:uiPriority="52"/>
+    <w:lsdException w:name="Grid Table 1 Light Accent 5" w:uiPriority="46"/>
+    <w:lsdException w:name="Grid Table 2 Accent 5" w:uiPriority="47"/>
+    <w:lsdException w:name="Grid Table 3 Accent 5" w:uiPriority="48"/>
+    <w:lsdException w:name="Grid Table 4 Accent 5" w:uiPriority="49"/>
+    <w:lsdException w:name="Grid Table 5 Dark Accent 5" w:uiPriority="50"/>
+    <w:lsdException w:name="Grid Table 6 Colorful Accent 5" w:uiPriority="51"/>
+    <w:lsdException w:name="Grid Table 7 Colorful Accent 5" w:uiPriority="52"/>
+    <w:lsdException w:name="Grid Table 1 Light Accent 6" w:uiPriority="46"/>
+    <w:lsdException w:name="Grid Table 2 Accent 6" w:uiPriority="47"/>
+    <w:lsdException w:name="Grid Table 3 Accent 6" w:uiPriority="48"/>
+    <w:lsdException w:name="Grid Table 4 Accent 6" w:uiPriority="49"/>
+    <w:lsdException w:name="Grid Table 5 Dark Accent 6" w:uiPriority="50"/>
+    <w:lsdException w:name="Grid Table 6 Colorful Accent 6" w:uiPriority="51"/>
+    <w:lsdException w:name="Grid Table 7 Colorful Accent 6" w:uiPriority="52"/>
+    <w:lsdException w:name="List Table 1 Light" w:uiPriority="46"/>
+    <w:lsdException w:name="List Table 2" w:uiPriority="47"/>
+    <w:lsdException w:name="List Table 3" w:uiPriority="48"/>
+    <w:lsdException w:name="List Table 4" w:uiPriority="49"/>
+    <w:lsdException w:name="List Table 5 Dark" w:uiPriority="50"/>
+    <w:lsdException w:name="List Table 6 Colorful" w:uiPriority="51"/>
+    <w:lsdException w:name="List Table 7 Colorful" w:uiPriority="52"/>
+    <w:lsdException w:name="List Table 1 Light Accent 1" w:uiPriority="46"/>
+    <w:lsdException w:name="List Table 2 Accent 1" w:uiPriority="47"/>
+    <w:lsdException w:name="List Table 3 Accent 1" w:uiPriority="48"/>
+    <w:lsdException w:name="List Table 4 Accent 1" w:uiPriority="49"/>
+    <w:lsdException w:name="List Table 5 Dark Accent 1" w:uiPriority="50"/>
+    <w:lsdException w:name="List Table 6 Colorful Accent 1" w:uiPriority="51"/>
+    <w:lsdException w:name="List Table 7 Colorful Accent 1" w:uiPriority="52"/>
+    <w:lsdException w:name="List Table 1 Light Accent 2" w:uiPriority="46"/>
+    <w:lsdException w:name="List Table 2 Accent 2" w:uiPriority="47"/>
+    <w:lsdException w:name="List Table 3 Accent 2" w:uiPriority="48"/>
+    <w:lsdException w:name="List Table 4 Accent 2" w:uiPriority="49"/>
+    <w:lsdException w:name="List Table 5 Dark Accent 2" w:uiPriority="50"/>
+    <w:lsdException w:name="List Table 6 Colorful Accent 2" w:uiPriority="51"/>
+    <w:lsdException w:name="List Table 7 Colorful Accent 2" w:uiPriority="52"/>
+    <w:lsdException w:name="List Table 1 Light Accent 3" w:uiPriority="46"/>
+    <w:lsdException w:name="List Table 2 Accent 3" w:uiPriority="47"/>
+    <w:lsdException w:name="List Table 3 Accent 3" w:uiPriority="48"/>
+    <w:lsdException w:name="List Table 4 Accent 3" w:uiPriority="49"/>
+    <w:lsdException w:name="List Table 5 Dark Accent 3" w:uiPriority="50"/>
+    <w:lsdException w:name="List Table 6 Colorful Accent 3" w:uiPriority="51"/>
+    <w:lsdException w:name="List Table 7 Colorful Accent 3" w:uiPriority="52"/>
+    <w:lsdException w:name="List Table 1 Light Accent 4" w:uiPriority="46"/>
+    <w:lsdException w:name="List Table 2 Accent 4" w:uiPriority="47"/>
+    <w:lsdException w:name="List Table 3 Accent 4" w:uiPriority="48"/>
+    <w:lsdException w:name="List Table 4 Accent 4" w:uiPriority="49"/>
+    <w:lsdException w:name="List Table 5 Dark Accent 4" w:uiPriority="50"/>
+    <w:lsdException w:name="List Table 6 Colorful Accent 4" w:uiPriority="51"/>
+    <w:lsdException w:name="List Table 7 Colorful Accent 4" w:uiPriority="52"/>
+    <w:lsdException w:name="List Table 1 Light Accent 5" w:uiPriority="46"/>
+    <w:lsdException w:name="List Table 2 Accent 5" w:uiPriority="47"/>
+    <w:lsdException w:name="List Table 3 Accent 5" w:uiPriority="48"/>
+    <w:lsdException w:name="List Table 4 Accent 5" w:uiPriority="49"/>
+    <w:lsdException w:name="List Table 5 Dark Accent 5" w:uiPriority="50"/>
+    <w:lsdException w:name="List Table 6 Colorful Accent 5" w:uiPriority="51"/>
+    <w:lsdException w:name="List Table 7 Colorful Accent 5" w:uiPriority="52"/>
+    <w:lsdException w:name="List Table 1 Light Accent 6" w:uiPriority="46"/>
+    <w:lsdException w:name="List Table 2 Accent 6" w:uiPriority="47"/>
+    <w:lsdException w:name="List Table 3 Accent 6" w:uiPriority="48"/>
+    <w:lsdException w:name="List Table 4 Accent 6" w:uiPriority="49"/>
+    <w:lsdException w:name="List Table 5 Dark Accent 6" w:uiPriority="50"/>
+    <w:lsdException w:name="List Table 6 Colorful Accent 6" w:uiPriority="51"/>
+    <w:lsdException w:name="List Table 7 Colorful Accent 6" w:uiPriority="52"/>
+    <w:lsdException w:name="Mention" w:semiHidden="1" w:unhideWhenUsed="1"/>
+    <w:lsdException w:name="Smart Hyperlink" w:semiHidden="1" w:unhideWhenUsed="1"/>
+    <w:lsdException w:name="Hashtag" w:semiHidden="1" w:unhideWhenUsed="1"/>
+    <w:lsdException w:name="Unresolved Mention" w:semiHidden="1" w:unhideWhenUsed="1"/>
+    <w:lsdException w:name="Smart Link" w:semiHidden="1" w:unhideWhenUsed="1"/>
+  </w:latentStyles>
+  <w:style w:type="paragraph" w:default="1" w:styleId="Normal">
+    <w:name w:val="Normal"/>
+    <w:qFormat/>
+  </w:style>
+  <w:style w:type="character" w:default="1" w:styleId="Policepardfaut">
+    <w:name w:val="Default Paragraph Font"/>
+    <w:uiPriority w:val="1"/>
+    <w:semiHidden/>
+    <w:unhideWhenUsed/>
+  </w:style>
+  <w:style w:type="table" w:default="1" w:styleId="TableauNormal">
+    <w:name w:val="Normal Table"/>
+    <w:uiPriority w:val="99"/>
+    <w:semiHidden/>
+    <w:unhideWhenUsed/>
+    <w:tblPr>
+      <w:tblInd w:w="0" w:type="dxa"/>
+      <w:tblCellMar>
+        <w:top w:w="0" w:type="dxa"/>
+        <w:left w:w="108" w:type="dxa"/>
+        <w:bottom w:w="0" w:type="dxa"/>
+        <w:right w:w="108" w:type="dxa"/>
+      </w:tblCellMar>
+    </w:tblPr>
+  </w:style>
+  <w:style w:type="numbering" w:default="1" w:styleId="Aucuneliste">
+    <w:name w:val="No List"/>
+    <w:uiPriority w:val="99"/>
+    <w:semiHidden/>
+    <w:unhideWhenUsed/>
+  </w:style>
+  <w:style w:type="character" w:customStyle="1" w:styleId="Textedelespacerserv">
+    <w:name w:val="Texte de l’espace réservé"/>
+    <w:basedOn w:val="Policepardfaut"/>
+    <w:uiPriority w:val="99"/>
+    <w:semiHidden/>
+    <w:rsid w:val="00B31471"/>
+    <w:rPr>
+      <w:color w:val="808080"/>
+    </w:rPr>
+  </w:style>
+  <w:style w:type="paragraph" w:customStyle="1" w:styleId="8519EE4B1BC04827BA18839E33FFF7B8">
+    <w:name w:val="8519EE4B1BC04827BA18839E33FFF7B8"/>
+    <w:rsid w:val="00B31471"/>
+  </w:style>
+</w:styles>
+</file>
+
+<file path=word/glossary/webSettings.xml><?xml version="1.0" encoding="utf-8"?>
+<w:webSettings xmlns:mc="http://schemas.openxmlformats.org/markup-compatibility/2006" xmlns:r="http://schemas.openxmlformats.org/officeDocument/2006/relationships" xmlns:w="http://schemas.openxmlformats.org/wordprocessingml/2006/main" xmlns:w14="http://schemas.microsoft.com/office/word/2010/wordml" xmlns:w15="http://schemas.microsoft.com/office/word/2012/wordml" xmlns:w16cid="http://schemas.microsoft.com/office/word/2016/wordml/cid" xmlns:w16se="http://schemas.microsoft.com/office/word/2015/wordml/symex" mc:Ignorable="w14 w15 w16se w16cid">
+  <w:optimizeForBrowser/>
+  <w:allowPNG/>
+</w:webSettings>
 </file>
 
 <file path=word/theme/theme1.xml><?xml version="1.0" encoding="utf-8"?>
@@ -7732,7 +9050,7 @@
 </file>
 
 <file path=customXml/itemProps1.xml><?xml version="1.0" encoding="utf-8"?>
-<ds:datastoreItem xmlns:ds="http://schemas.openxmlformats.org/officeDocument/2006/customXml" ds:itemID="{4EE9E41D-3564-4971-8959-77298609D2FB}">
+<ds:datastoreItem xmlns:ds="http://schemas.openxmlformats.org/officeDocument/2006/customXml" ds:itemID="{B1D4E8B2-5289-4E1E-BE9F-07C44C41DC8F}">
   <ds:schemaRefs>
     <ds:schemaRef ds:uri="http://schemas.openxmlformats.org/officeDocument/2006/bibliography"/>
   </ds:schemaRefs>

</xml_diff>

<commit_message>
refactor: delete header + refactor footer
</commit_message>
<xml_diff>
--- a/doc-technique.docx
+++ b/doc-technique.docx
@@ -114,8 +114,6 @@
           <w:szCs w:val="32"/>
         </w:rPr>
       </w:pPr>
-      <w:bookmarkStart w:id="0" w:name="_GoBack"/>
-      <w:bookmarkEnd w:id="0"/>
     </w:p>
     <w:p>
       <w:pPr>
@@ -389,8 +387,17 @@
                 <w:sz w:val="28"/>
                 <w:szCs w:val="28"/>
               </w:rPr>
-              <w:t>1.2.2</w:t>
+              <w:t>1.2.</w:t>
             </w:r>
+            <w:r>
+              <w:rPr>
+                <w:sz w:val="28"/>
+                <w:szCs w:val="28"/>
+              </w:rPr>
+              <w:t>3</w:t>
+            </w:r>
+            <w:bookmarkStart w:id="0" w:name="_GoBack"/>
+            <w:bookmarkEnd w:id="0"/>
           </w:p>
         </w:tc>
       </w:tr>
@@ -561,17 +568,8 @@
                 <w:sz w:val="28"/>
                 <w:szCs w:val="28"/>
               </w:rPr>
-              <w:t xml:space="preserve">RAZAFINDRAZAKA </w:t>
+              <w:t>RAZAFINDRAZAKA Miranto</w:t>
             </w:r>
-            <w:proofErr w:type="spellStart"/>
-            <w:r>
-              <w:rPr>
-                <w:sz w:val="28"/>
-                <w:szCs w:val="28"/>
-              </w:rPr>
-              <w:t>Miranto</w:t>
-            </w:r>
-            <w:proofErr w:type="spellEnd"/>
           </w:p>
         </w:tc>
       </w:tr>
@@ -809,7 +807,28 @@
               <w:sz w:val="20"/>
               <w:szCs w:val="20"/>
             </w:rPr>
-            <w:t>3.1.1 Le Header</w:t>
+            <w:t>3</w:t>
+          </w:r>
+          <w:r>
+            <w:rPr>
+              <w:sz w:val="20"/>
+              <w:szCs w:val="20"/>
+            </w:rPr>
+            <w:t>.1.</w:t>
+          </w:r>
+          <w:r>
+            <w:rPr>
+              <w:sz w:val="20"/>
+              <w:szCs w:val="20"/>
+            </w:rPr>
+            <w:t>1</w:t>
+          </w:r>
+          <w:r>
+            <w:rPr>
+              <w:sz w:val="20"/>
+              <w:szCs w:val="20"/>
+            </w:rPr>
+            <w:t xml:space="preserve"> Les Pages</w:t>
           </w:r>
           <w:r>
             <w:rPr>
@@ -840,7 +859,21 @@
               <w:sz w:val="18"/>
               <w:szCs w:val="18"/>
             </w:rPr>
-            <w:t>3.1.1.1 Menu Burger</w:t>
+            <w:t>3.1.</w:t>
+          </w:r>
+          <w:r>
+            <w:rPr>
+              <w:sz w:val="18"/>
+              <w:szCs w:val="18"/>
+            </w:rPr>
+            <w:t>1</w:t>
+          </w:r>
+          <w:r>
+            <w:rPr>
+              <w:sz w:val="18"/>
+              <w:szCs w:val="18"/>
+            </w:rPr>
+            <w:t>.1 Authentification</w:t>
           </w:r>
           <w:r>
             <w:rPr>
@@ -871,7 +904,201 @@
               <w:sz w:val="18"/>
               <w:szCs w:val="18"/>
             </w:rPr>
-            <w:t>3.1.1.2 Logo</w:t>
+            <w:t>3.1.</w:t>
+          </w:r>
+          <w:r>
+            <w:rPr>
+              <w:sz w:val="18"/>
+              <w:szCs w:val="18"/>
+            </w:rPr>
+            <w:t>1</w:t>
+          </w:r>
+          <w:r>
+            <w:rPr>
+              <w:sz w:val="18"/>
+              <w:szCs w:val="18"/>
+            </w:rPr>
+            <w:t>.2 Inscription</w:t>
+          </w:r>
+          <w:r>
+            <w:rPr>
+              <w:sz w:val="18"/>
+              <w:szCs w:val="18"/>
+            </w:rPr>
+            <w:ptab w:relativeTo="margin" w:alignment="right" w:leader="dot"/>
+          </w:r>
+          <w:r>
+            <w:rPr>
+              <w:sz w:val="18"/>
+              <w:szCs w:val="18"/>
+            </w:rPr>
+            <w:t>5</w:t>
+          </w:r>
+        </w:p>
+        <w:p>
+          <w:pPr>
+            <w:pStyle w:val="TM2"/>
+            <w:ind w:left="924" w:firstLine="492"/>
+            <w:rPr>
+              <w:sz w:val="18"/>
+              <w:szCs w:val="18"/>
+            </w:rPr>
+          </w:pPr>
+          <w:r>
+            <w:rPr>
+              <w:sz w:val="18"/>
+              <w:szCs w:val="18"/>
+            </w:rPr>
+            <w:t>3.1.</w:t>
+          </w:r>
+          <w:r>
+            <w:rPr>
+              <w:sz w:val="18"/>
+              <w:szCs w:val="18"/>
+            </w:rPr>
+            <w:t>1</w:t>
+          </w:r>
+          <w:r>
+            <w:rPr>
+              <w:sz w:val="18"/>
+              <w:szCs w:val="18"/>
+            </w:rPr>
+            <w:t>.3 Dashboard</w:t>
+          </w:r>
+          <w:r>
+            <w:rPr>
+              <w:sz w:val="18"/>
+              <w:szCs w:val="18"/>
+            </w:rPr>
+            <w:ptab w:relativeTo="margin" w:alignment="right" w:leader="dot"/>
+          </w:r>
+          <w:r>
+            <w:rPr>
+              <w:sz w:val="18"/>
+              <w:szCs w:val="18"/>
+            </w:rPr>
+            <w:t>5</w:t>
+          </w:r>
+        </w:p>
+        <w:p>
+          <w:pPr>
+            <w:pStyle w:val="TM2"/>
+            <w:ind w:left="924" w:firstLine="492"/>
+            <w:rPr>
+              <w:sz w:val="18"/>
+              <w:szCs w:val="18"/>
+            </w:rPr>
+          </w:pPr>
+          <w:r>
+            <w:rPr>
+              <w:sz w:val="18"/>
+              <w:szCs w:val="18"/>
+            </w:rPr>
+            <w:t>3.1.</w:t>
+          </w:r>
+          <w:r>
+            <w:rPr>
+              <w:sz w:val="18"/>
+              <w:szCs w:val="18"/>
+            </w:rPr>
+            <w:t>1</w:t>
+          </w:r>
+          <w:r>
+            <w:rPr>
+              <w:sz w:val="18"/>
+              <w:szCs w:val="18"/>
+            </w:rPr>
+            <w:t>.4 Dressing</w:t>
+          </w:r>
+          <w:r>
+            <w:rPr>
+              <w:sz w:val="18"/>
+              <w:szCs w:val="18"/>
+            </w:rPr>
+            <w:ptab w:relativeTo="margin" w:alignment="right" w:leader="dot"/>
+          </w:r>
+          <w:r>
+            <w:rPr>
+              <w:sz w:val="18"/>
+              <w:szCs w:val="18"/>
+            </w:rPr>
+            <w:t>5</w:t>
+          </w:r>
+        </w:p>
+        <w:p>
+          <w:pPr>
+            <w:pStyle w:val="TM2"/>
+            <w:ind w:left="924" w:firstLine="492"/>
+            <w:rPr>
+              <w:sz w:val="18"/>
+              <w:szCs w:val="18"/>
+            </w:rPr>
+          </w:pPr>
+          <w:r>
+            <w:rPr>
+              <w:sz w:val="18"/>
+              <w:szCs w:val="18"/>
+            </w:rPr>
+            <w:t>3.1.</w:t>
+          </w:r>
+          <w:r>
+            <w:rPr>
+              <w:sz w:val="18"/>
+              <w:szCs w:val="18"/>
+            </w:rPr>
+            <w:t>1</w:t>
+          </w:r>
+          <w:r>
+            <w:rPr>
+              <w:sz w:val="18"/>
+              <w:szCs w:val="18"/>
+            </w:rPr>
+            <w:t>.5 Profil</w:t>
+          </w:r>
+          <w:r>
+            <w:rPr>
+              <w:sz w:val="18"/>
+              <w:szCs w:val="18"/>
+            </w:rPr>
+            <w:ptab w:relativeTo="margin" w:alignment="right" w:leader="dot"/>
+          </w:r>
+          <w:r>
+            <w:rPr>
+              <w:sz w:val="18"/>
+              <w:szCs w:val="18"/>
+            </w:rPr>
+            <w:t>5</w:t>
+          </w:r>
+        </w:p>
+        <w:p>
+          <w:pPr>
+            <w:pStyle w:val="TM2"/>
+            <w:ind w:left="924" w:firstLine="492"/>
+            <w:rPr>
+              <w:sz w:val="18"/>
+              <w:szCs w:val="18"/>
+            </w:rPr>
+          </w:pPr>
+          <w:r>
+            <w:rPr>
+              <w:sz w:val="18"/>
+              <w:szCs w:val="18"/>
+            </w:rPr>
+            <w:t>3.1.</w:t>
+          </w:r>
+          <w:r>
+            <w:rPr>
+              <w:sz w:val="18"/>
+              <w:szCs w:val="18"/>
+            </w:rPr>
+            <w:t>1</w:t>
+          </w:r>
+          <w:r>
+            <w:rPr>
+              <w:sz w:val="18"/>
+              <w:szCs w:val="18"/>
+            </w:rPr>
+            <w:t>.6 Ajouter un vêtement</w:t>
           </w:r>
           <w:r>
             <w:rPr>
@@ -902,7 +1129,21 @@
               <w:sz w:val="20"/>
               <w:szCs w:val="20"/>
             </w:rPr>
-            <w:t>3.1.2 Les Pages</w:t>
+            <w:t>3.1.</w:t>
+          </w:r>
+          <w:r>
+            <w:rPr>
+              <w:sz w:val="20"/>
+              <w:szCs w:val="20"/>
+            </w:rPr>
+            <w:t>2</w:t>
+          </w:r>
+          <w:r>
+            <w:rPr>
+              <w:sz w:val="20"/>
+              <w:szCs w:val="20"/>
+            </w:rPr>
+            <w:t xml:space="preserve"> Le Footer</w:t>
           </w:r>
           <w:r>
             <w:rPr>
@@ -933,7 +1174,21 @@
               <w:sz w:val="18"/>
               <w:szCs w:val="18"/>
             </w:rPr>
-            <w:t>3.1.2.1 Authentification</w:t>
+            <w:t>3.1.</w:t>
+          </w:r>
+          <w:r>
+            <w:rPr>
+              <w:sz w:val="18"/>
+              <w:szCs w:val="18"/>
+            </w:rPr>
+            <w:t>2</w:t>
+          </w:r>
+          <w:r>
+            <w:rPr>
+              <w:sz w:val="18"/>
+              <w:szCs w:val="18"/>
+            </w:rPr>
+            <w:t>.1 Bouton Profil</w:t>
           </w:r>
           <w:r>
             <w:rPr>
@@ -964,7 +1219,42 @@
               <w:sz w:val="18"/>
               <w:szCs w:val="18"/>
             </w:rPr>
-            <w:t>3.1.2.2 Inscription</w:t>
+            <w:t>3.1.</w:t>
+          </w:r>
+          <w:r>
+            <w:rPr>
+              <w:sz w:val="18"/>
+              <w:szCs w:val="18"/>
+            </w:rPr>
+            <w:t>2</w:t>
+          </w:r>
+          <w:r>
+            <w:rPr>
+              <w:sz w:val="18"/>
+              <w:szCs w:val="18"/>
+            </w:rPr>
+            <w:t>.</w:t>
+          </w:r>
+          <w:r>
+            <w:rPr>
+              <w:sz w:val="18"/>
+              <w:szCs w:val="18"/>
+            </w:rPr>
+            <w:t>2</w:t>
+          </w:r>
+          <w:r>
+            <w:rPr>
+              <w:sz w:val="18"/>
+              <w:szCs w:val="18"/>
+            </w:rPr>
+            <w:t xml:space="preserve"> Bouton </w:t>
+          </w:r>
+          <w:r>
+            <w:rPr>
+              <w:sz w:val="18"/>
+              <w:szCs w:val="18"/>
+            </w:rPr>
+            <w:t>Dressing</w:t>
           </w:r>
           <w:r>
             <w:rPr>
@@ -995,7 +1285,35 @@
               <w:sz w:val="18"/>
               <w:szCs w:val="18"/>
             </w:rPr>
-            <w:t>3.1.2.3 Dashboard</w:t>
+            <w:t>3.1.</w:t>
+          </w:r>
+          <w:r>
+            <w:rPr>
+              <w:sz w:val="18"/>
+              <w:szCs w:val="18"/>
+            </w:rPr>
+            <w:t>2</w:t>
+          </w:r>
+          <w:r>
+            <w:rPr>
+              <w:sz w:val="18"/>
+              <w:szCs w:val="18"/>
+            </w:rPr>
+            <w:t>.</w:t>
+          </w:r>
+          <w:r>
+            <w:rPr>
+              <w:sz w:val="18"/>
+              <w:szCs w:val="18"/>
+            </w:rPr>
+            <w:t>3</w:t>
+          </w:r>
+          <w:r>
+            <w:rPr>
+              <w:sz w:val="18"/>
+              <w:szCs w:val="18"/>
+            </w:rPr>
+            <w:t xml:space="preserve"> Bouton Dashboard</w:t>
           </w:r>
           <w:r>
             <w:rPr>
@@ -1026,193 +1344,35 @@
               <w:sz w:val="18"/>
               <w:szCs w:val="18"/>
             </w:rPr>
-            <w:t>3.1.2.4 Dressing</w:t>
-          </w:r>
-          <w:r>
-            <w:rPr>
-              <w:sz w:val="18"/>
-              <w:szCs w:val="18"/>
-            </w:rPr>
-            <w:ptab w:relativeTo="margin" w:alignment="right" w:leader="dot"/>
-          </w:r>
-          <w:r>
-            <w:rPr>
-              <w:sz w:val="18"/>
-              <w:szCs w:val="18"/>
-            </w:rPr>
-            <w:t>5</w:t>
-          </w:r>
-        </w:p>
-        <w:p>
-          <w:pPr>
-            <w:pStyle w:val="TM2"/>
-            <w:ind w:left="924" w:firstLine="492"/>
-            <w:rPr>
-              <w:sz w:val="18"/>
-              <w:szCs w:val="18"/>
-            </w:rPr>
-          </w:pPr>
-          <w:r>
-            <w:rPr>
-              <w:sz w:val="18"/>
-              <w:szCs w:val="18"/>
-            </w:rPr>
-            <w:t>3.1.2.5 Profil</w:t>
-          </w:r>
-          <w:r>
-            <w:rPr>
-              <w:sz w:val="18"/>
-              <w:szCs w:val="18"/>
-            </w:rPr>
-            <w:ptab w:relativeTo="margin" w:alignment="right" w:leader="dot"/>
-          </w:r>
-          <w:r>
-            <w:rPr>
-              <w:sz w:val="18"/>
-              <w:szCs w:val="18"/>
-            </w:rPr>
-            <w:t>5</w:t>
-          </w:r>
-        </w:p>
-        <w:p>
-          <w:pPr>
-            <w:pStyle w:val="TM2"/>
-            <w:ind w:left="924" w:firstLine="492"/>
-            <w:rPr>
-              <w:sz w:val="18"/>
-              <w:szCs w:val="18"/>
-            </w:rPr>
-          </w:pPr>
-          <w:r>
-            <w:rPr>
-              <w:sz w:val="18"/>
-              <w:szCs w:val="18"/>
-            </w:rPr>
-            <w:t>3.1.2.6 Ajouter un vêtement</w:t>
-          </w:r>
-          <w:r>
-            <w:rPr>
-              <w:sz w:val="18"/>
-              <w:szCs w:val="18"/>
-            </w:rPr>
-            <w:ptab w:relativeTo="margin" w:alignment="right" w:leader="dot"/>
-          </w:r>
-          <w:r>
-            <w:rPr>
-              <w:sz w:val="18"/>
-              <w:szCs w:val="18"/>
-            </w:rPr>
-            <w:t>5</w:t>
-          </w:r>
-        </w:p>
-        <w:p>
-          <w:pPr>
-            <w:pStyle w:val="TM2"/>
-            <w:ind w:left="216" w:firstLine="492"/>
-            <w:rPr>
-              <w:sz w:val="20"/>
-              <w:szCs w:val="20"/>
-            </w:rPr>
-          </w:pPr>
-          <w:r>
-            <w:rPr>
-              <w:sz w:val="20"/>
-              <w:szCs w:val="20"/>
-            </w:rPr>
-            <w:t>3.1.3 Le Footer</w:t>
-          </w:r>
-          <w:r>
-            <w:rPr>
-              <w:sz w:val="20"/>
-              <w:szCs w:val="20"/>
-            </w:rPr>
-            <w:ptab w:relativeTo="margin" w:alignment="right" w:leader="dot"/>
-          </w:r>
-          <w:r>
-            <w:rPr>
-              <w:sz w:val="20"/>
-              <w:szCs w:val="20"/>
-            </w:rPr>
-            <w:t>5</w:t>
-          </w:r>
-        </w:p>
-        <w:p>
-          <w:pPr>
-            <w:pStyle w:val="TM2"/>
-            <w:ind w:left="924" w:firstLine="492"/>
-            <w:rPr>
-              <w:sz w:val="18"/>
-              <w:szCs w:val="18"/>
-            </w:rPr>
-          </w:pPr>
-          <w:r>
-            <w:rPr>
-              <w:sz w:val="18"/>
-              <w:szCs w:val="18"/>
-            </w:rPr>
-            <w:t>3.1.3.1 Bouton Profil</w:t>
-          </w:r>
-          <w:r>
-            <w:rPr>
-              <w:sz w:val="18"/>
-              <w:szCs w:val="18"/>
-            </w:rPr>
-            <w:ptab w:relativeTo="margin" w:alignment="right" w:leader="dot"/>
-          </w:r>
-          <w:r>
-            <w:rPr>
-              <w:sz w:val="18"/>
-              <w:szCs w:val="18"/>
-            </w:rPr>
-            <w:t>5</w:t>
-          </w:r>
-        </w:p>
-        <w:p>
-          <w:pPr>
-            <w:pStyle w:val="TM2"/>
-            <w:ind w:left="924" w:firstLine="492"/>
-            <w:rPr>
-              <w:sz w:val="18"/>
-              <w:szCs w:val="18"/>
-            </w:rPr>
-          </w:pPr>
-          <w:r>
-            <w:rPr>
-              <w:sz w:val="18"/>
-              <w:szCs w:val="18"/>
-            </w:rPr>
-            <w:t>3.1.3.2 Bouton Dashboard</w:t>
-          </w:r>
-          <w:r>
-            <w:rPr>
-              <w:sz w:val="18"/>
-              <w:szCs w:val="18"/>
-            </w:rPr>
-            <w:ptab w:relativeTo="margin" w:alignment="right" w:leader="dot"/>
-          </w:r>
-          <w:r>
-            <w:rPr>
-              <w:sz w:val="18"/>
-              <w:szCs w:val="18"/>
-            </w:rPr>
-            <w:t>5</w:t>
-          </w:r>
-        </w:p>
-        <w:p>
-          <w:pPr>
-            <w:pStyle w:val="TM2"/>
-            <w:ind w:left="924" w:firstLine="492"/>
-            <w:rPr>
-              <w:sz w:val="18"/>
-              <w:szCs w:val="18"/>
-            </w:rPr>
-          </w:pPr>
-          <w:r>
-            <w:rPr>
-              <w:sz w:val="18"/>
-              <w:szCs w:val="18"/>
-            </w:rPr>
-            <w:t>3.1.3.3 Bouton « Ajouter un vêtement »</w:t>
+            <w:t>3.1.</w:t>
+          </w:r>
+          <w:r>
+            <w:rPr>
+              <w:sz w:val="18"/>
+              <w:szCs w:val="18"/>
+            </w:rPr>
+            <w:t>2</w:t>
+          </w:r>
+          <w:r>
+            <w:rPr>
+              <w:sz w:val="18"/>
+              <w:szCs w:val="18"/>
+            </w:rPr>
+            <w:t>.</w:t>
+          </w:r>
+          <w:r>
+            <w:rPr>
+              <w:sz w:val="18"/>
+              <w:szCs w:val="18"/>
+            </w:rPr>
+            <w:t>4</w:t>
+          </w:r>
+          <w:r>
+            <w:rPr>
+              <w:sz w:val="18"/>
+              <w:szCs w:val="18"/>
+            </w:rPr>
+            <w:t xml:space="preserve"> Bouton « Ajouter un vêtement »</w:t>
           </w:r>
           <w:r>
             <w:rPr>
@@ -1594,7 +1754,6 @@
           <w:szCs w:val="32"/>
           <w:u w:val="single"/>
         </w:rPr>
-        <w:lastRenderedPageBreak/>
         <w:t>Information du document Technique</w:t>
       </w:r>
     </w:p>
@@ -1915,202 +2074,9 @@
           <w:szCs w:val="28"/>
           <w:u w:val="single"/>
         </w:rPr>
-        <w:t>Le Header</w:t>
-      </w:r>
-    </w:p>
-    <w:p>
-      <w:pPr>
-        <w:pStyle w:val="Paragraphedeliste"/>
-        <w:numPr>
-          <w:ilvl w:val="3"/>
-          <w:numId w:val="17"/>
-        </w:numPr>
-        <w:rPr>
-          <w:b/>
-          <w:bCs/>
-          <w:i/>
-          <w:iCs/>
-          <w:color w:val="0070C0"/>
-          <w:sz w:val="24"/>
-          <w:szCs w:val="24"/>
-          <w:u w:val="single"/>
-        </w:rPr>
-      </w:pPr>
-      <w:r>
-        <w:rPr>
-          <w:b/>
-          <w:bCs/>
-          <w:i/>
-          <w:iCs/>
-          <w:color w:val="0070C0"/>
-          <w:sz w:val="24"/>
-          <w:szCs w:val="24"/>
-          <w:u w:val="single"/>
-        </w:rPr>
-        <w:t>Le Menu Burger</w:t>
-      </w:r>
-    </w:p>
-    <w:p>
-      <w:pPr>
-        <w:rPr>
-          <w:color w:val="000000" w:themeColor="text1"/>
-          <w:sz w:val="24"/>
-          <w:szCs w:val="24"/>
-        </w:rPr>
-      </w:pPr>
-      <w:r>
-        <w:rPr>
-          <w:color w:val="000000" w:themeColor="text1"/>
-          <w:sz w:val="24"/>
-          <w:szCs w:val="24"/>
-        </w:rPr>
-        <w:t>Le menu burger est composé de plusieurs liens :</w:t>
-      </w:r>
-    </w:p>
-    <w:p>
-      <w:pPr>
-        <w:pStyle w:val="Paragraphedeliste"/>
-        <w:numPr>
-          <w:ilvl w:val="0"/>
-          <w:numId w:val="18"/>
-        </w:numPr>
-        <w:spacing w:line="240" w:lineRule="auto"/>
-      </w:pPr>
-      <w:r>
-        <w:t>Mon dressing</w:t>
-      </w:r>
-    </w:p>
-    <w:p>
-      <w:pPr>
-        <w:pStyle w:val="Paragraphedeliste"/>
-        <w:numPr>
-          <w:ilvl w:val="0"/>
-          <w:numId w:val="18"/>
-        </w:numPr>
-        <w:spacing w:line="240" w:lineRule="auto"/>
-      </w:pPr>
-      <w:r>
-        <w:t>Profil</w:t>
-      </w:r>
-    </w:p>
-    <w:p>
-      <w:pPr>
-        <w:pStyle w:val="Paragraphedeliste"/>
-        <w:numPr>
-          <w:ilvl w:val="0"/>
-          <w:numId w:val="18"/>
-        </w:numPr>
-        <w:spacing w:line="240" w:lineRule="auto"/>
-      </w:pPr>
-      <w:r>
-        <w:t>Abonnement</w:t>
-      </w:r>
-    </w:p>
-    <w:p>
-      <w:pPr>
-        <w:pStyle w:val="Paragraphedeliste"/>
-        <w:numPr>
-          <w:ilvl w:val="0"/>
-          <w:numId w:val="18"/>
-        </w:numPr>
-        <w:spacing w:line="240" w:lineRule="auto"/>
-      </w:pPr>
-      <w:r>
-        <w:t>Déconnexion</w:t>
-      </w:r>
-    </w:p>
-    <w:p>
-      <w:pPr>
-        <w:rPr>
-          <w:b/>
-          <w:bCs/>
-          <w:i/>
-          <w:iCs/>
-          <w:color w:val="0070C0"/>
-          <w:sz w:val="24"/>
-          <w:szCs w:val="24"/>
-          <w:u w:val="single"/>
-        </w:rPr>
-      </w:pPr>
-    </w:p>
-    <w:p>
-      <w:pPr>
-        <w:pStyle w:val="Paragraphedeliste"/>
-        <w:numPr>
-          <w:ilvl w:val="3"/>
-          <w:numId w:val="17"/>
-        </w:numPr>
-        <w:rPr>
-          <w:b/>
-          <w:bCs/>
-          <w:i/>
-          <w:iCs/>
-          <w:color w:val="0070C0"/>
-          <w:sz w:val="24"/>
-          <w:szCs w:val="24"/>
-          <w:u w:val="single"/>
-        </w:rPr>
-      </w:pPr>
-      <w:r>
-        <w:rPr>
-          <w:b/>
-          <w:bCs/>
-          <w:i/>
-          <w:iCs/>
-          <w:color w:val="0070C0"/>
-          <w:sz w:val="24"/>
-          <w:szCs w:val="24"/>
-          <w:u w:val="single"/>
-        </w:rPr>
-        <w:t>Le Logo</w:t>
-      </w:r>
-    </w:p>
-    <w:p>
-      <w:r>
-        <w:t xml:space="preserve">Mettre le logo de l’application au centre de la </w:t>
-      </w:r>
-      <w:proofErr w:type="spellStart"/>
-      <w:r>
-        <w:t>navbar</w:t>
-      </w:r>
-      <w:proofErr w:type="spellEnd"/>
-    </w:p>
-    <w:p>
-      <w:pPr>
-        <w:rPr>
-          <w:b/>
-          <w:bCs/>
-          <w:i/>
-          <w:iCs/>
-          <w:color w:val="0070C0"/>
-          <w:sz w:val="24"/>
-          <w:szCs w:val="24"/>
-          <w:u w:val="single"/>
-        </w:rPr>
-      </w:pPr>
-    </w:p>
-    <w:p>
-      <w:pPr>
-        <w:rPr>
-          <w:b/>
-          <w:bCs/>
-          <w:i/>
-          <w:iCs/>
-          <w:color w:val="0070C0"/>
-          <w:sz w:val="24"/>
-          <w:szCs w:val="24"/>
-          <w:u w:val="single"/>
-        </w:rPr>
-      </w:pPr>
-    </w:p>
-    <w:p>
-      <w:pPr>
-        <w:pStyle w:val="Paragraphedeliste"/>
-        <w:numPr>
-          <w:ilvl w:val="2"/>
-          <w:numId w:val="17"/>
-        </w:numPr>
-        <w:spacing w:line="480" w:lineRule="auto"/>
+        <w:t>Les Pages</w:t>
+      </w:r>
+      <w:r>
         <w:rPr>
           <w:b/>
           <w:bCs/>
@@ -2121,8 +2087,384 @@
           <w:szCs w:val="28"/>
           <w:u w:val="single"/>
         </w:rPr>
-      </w:pPr>
-      <w:r>
+        <w:t xml:space="preserve"> </w:t>
+      </w:r>
+      <w:r>
+        <w:rPr>
+          <w:rFonts w:ascii="Times New Roman" w:hAnsi="Times New Roman" w:cs="Times New Roman"/>
+          <w:i/>
+          <w:iCs/>
+          <w:sz w:val="24"/>
+          <w:szCs w:val="24"/>
+        </w:rPr>
+        <w:t xml:space="preserve">(Voir annexe : </w:t>
+      </w:r>
+      <w:r>
+        <w:rPr>
+          <w:rFonts w:ascii="Times New Roman" w:hAnsi="Times New Roman" w:cs="Times New Roman"/>
+          <w:i/>
+          <w:iCs/>
+          <w:sz w:val="24"/>
+          <w:szCs w:val="24"/>
+          <w:u w:val="single"/>
+        </w:rPr>
+        <w:t>Maquettes</w:t>
+      </w:r>
+      <w:r>
+        <w:rPr>
+          <w:rFonts w:ascii="Times New Roman" w:hAnsi="Times New Roman" w:cs="Times New Roman"/>
+          <w:i/>
+          <w:iCs/>
+          <w:sz w:val="24"/>
+          <w:szCs w:val="24"/>
+        </w:rPr>
+        <w:t>)</w:t>
+      </w:r>
+    </w:p>
+    <w:p>
+      <w:pPr>
+        <w:pStyle w:val="Paragraphedeliste"/>
+        <w:numPr>
+          <w:ilvl w:val="3"/>
+          <w:numId w:val="17"/>
+        </w:numPr>
+        <w:rPr>
+          <w:b/>
+          <w:bCs/>
+          <w:i/>
+          <w:iCs/>
+          <w:color w:val="0070C0"/>
+          <w:sz w:val="24"/>
+          <w:szCs w:val="24"/>
+          <w:u w:val="single"/>
+        </w:rPr>
+      </w:pPr>
+      <w:r>
+        <w:rPr>
+          <w:b/>
+          <w:bCs/>
+          <w:i/>
+          <w:iCs/>
+          <w:color w:val="0070C0"/>
+          <w:sz w:val="24"/>
+          <w:szCs w:val="24"/>
+          <w:u w:val="single"/>
+        </w:rPr>
+        <w:t>L’authentification</w:t>
+      </w:r>
+    </w:p>
+    <w:p>
+      <w:pPr>
+        <w:rPr>
+          <w:lang w:val="en-US"/>
+        </w:rPr>
+      </w:pPr>
+      <w:r>
+        <w:rPr>
+          <w:lang w:val="en-US"/>
+        </w:rPr>
+        <w:t>Email – password – google- facebook – register</w:t>
+      </w:r>
+    </w:p>
+    <w:p>
+      <w:pPr>
+        <w:rPr>
+          <w:b/>
+          <w:bCs/>
+          <w:i/>
+          <w:iCs/>
+          <w:color w:val="0070C0"/>
+          <w:sz w:val="24"/>
+          <w:szCs w:val="24"/>
+          <w:u w:val="single"/>
+        </w:rPr>
+      </w:pPr>
+    </w:p>
+    <w:p>
+      <w:pPr>
+        <w:pStyle w:val="Paragraphedeliste"/>
+        <w:numPr>
+          <w:ilvl w:val="3"/>
+          <w:numId w:val="17"/>
+        </w:numPr>
+        <w:rPr>
+          <w:b/>
+          <w:bCs/>
+          <w:i/>
+          <w:iCs/>
+          <w:color w:val="0070C0"/>
+          <w:sz w:val="24"/>
+          <w:szCs w:val="24"/>
+          <w:u w:val="single"/>
+        </w:rPr>
+      </w:pPr>
+      <w:r>
+        <w:rPr>
+          <w:b/>
+          <w:bCs/>
+          <w:i/>
+          <w:iCs/>
+          <w:color w:val="0070C0"/>
+          <w:sz w:val="24"/>
+          <w:szCs w:val="24"/>
+          <w:u w:val="single"/>
+        </w:rPr>
+        <w:t>L’inscription</w:t>
+      </w:r>
+    </w:p>
+    <w:p>
+      <w:pPr>
+        <w:rPr>
+          <w:lang w:val="en-US"/>
+        </w:rPr>
+      </w:pPr>
+      <w:r>
+        <w:rPr>
+          <w:lang w:val="en-US"/>
+        </w:rPr>
+        <w:t>Firstname – lastname – email – sexe (h – f) – sexe – age – password-confirm</w:t>
+      </w:r>
+    </w:p>
+    <w:p>
+      <w:pPr>
+        <w:rPr>
+          <w:b/>
+          <w:bCs/>
+          <w:i/>
+          <w:iCs/>
+          <w:color w:val="0070C0"/>
+          <w:sz w:val="24"/>
+          <w:szCs w:val="24"/>
+          <w:u w:val="single"/>
+          <w:lang w:val="en-US"/>
+        </w:rPr>
+      </w:pPr>
+    </w:p>
+    <w:p>
+      <w:pPr>
+        <w:pStyle w:val="Paragraphedeliste"/>
+        <w:numPr>
+          <w:ilvl w:val="3"/>
+          <w:numId w:val="17"/>
+        </w:numPr>
+        <w:rPr>
+          <w:b/>
+          <w:bCs/>
+          <w:i/>
+          <w:iCs/>
+          <w:color w:val="0070C0"/>
+          <w:sz w:val="24"/>
+          <w:szCs w:val="24"/>
+          <w:u w:val="single"/>
+        </w:rPr>
+      </w:pPr>
+      <w:r>
+        <w:rPr>
+          <w:b/>
+          <w:bCs/>
+          <w:i/>
+          <w:iCs/>
+          <w:color w:val="0070C0"/>
+          <w:sz w:val="24"/>
+          <w:szCs w:val="24"/>
+          <w:u w:val="single"/>
+        </w:rPr>
+        <w:t>Le Dashboard</w:t>
+      </w:r>
+    </w:p>
+    <w:p>
+      <w:r>
+        <w:t>Informations météo actuelle (sur la position)</w:t>
+      </w:r>
+    </w:p>
+    <w:p>
+      <w:r>
+        <w:t>Proposition de tenue (vue avec détails des habits)</w:t>
+      </w:r>
+    </w:p>
+    <w:p>
+      <w:r>
+        <w:t>Changement de tenue (autre proposition)</w:t>
+      </w:r>
+    </w:p>
+    <w:p>
+      <w:pPr>
+        <w:rPr>
+          <w:b/>
+          <w:bCs/>
+          <w:i/>
+          <w:iCs/>
+          <w:color w:val="0070C0"/>
+          <w:sz w:val="24"/>
+          <w:szCs w:val="24"/>
+          <w:u w:val="single"/>
+        </w:rPr>
+      </w:pPr>
+    </w:p>
+    <w:p>
+      <w:pPr>
+        <w:pStyle w:val="Paragraphedeliste"/>
+        <w:numPr>
+          <w:ilvl w:val="3"/>
+          <w:numId w:val="17"/>
+        </w:numPr>
+        <w:rPr>
+          <w:b/>
+          <w:bCs/>
+          <w:i/>
+          <w:iCs/>
+          <w:color w:val="0070C0"/>
+          <w:sz w:val="24"/>
+          <w:szCs w:val="24"/>
+          <w:u w:val="single"/>
+        </w:rPr>
+      </w:pPr>
+      <w:r>
+        <w:rPr>
+          <w:b/>
+          <w:bCs/>
+          <w:i/>
+          <w:iCs/>
+          <w:color w:val="0070C0"/>
+          <w:sz w:val="24"/>
+          <w:szCs w:val="24"/>
+          <w:u w:val="single"/>
+        </w:rPr>
+        <w:t>Le Dressing</w:t>
+      </w:r>
+    </w:p>
+    <w:p>
+      <w:r>
+        <w:t>Choix (hauts – bas – chaussures – accessoires)</w:t>
+      </w:r>
+    </w:p>
+    <w:p>
+      <w:r>
+        <w:t>Listes</w:t>
+      </w:r>
+    </w:p>
+    <w:p>
+      <w:pPr>
+        <w:pStyle w:val="Paragraphedeliste"/>
+        <w:numPr>
+          <w:ilvl w:val="3"/>
+          <w:numId w:val="17"/>
+        </w:numPr>
+        <w:rPr>
+          <w:b/>
+          <w:bCs/>
+          <w:i/>
+          <w:iCs/>
+          <w:color w:val="0070C0"/>
+          <w:sz w:val="24"/>
+          <w:szCs w:val="24"/>
+          <w:u w:val="single"/>
+        </w:rPr>
+      </w:pPr>
+      <w:r>
+        <w:rPr>
+          <w:b/>
+          <w:bCs/>
+          <w:i/>
+          <w:iCs/>
+          <w:color w:val="0070C0"/>
+          <w:sz w:val="24"/>
+          <w:szCs w:val="24"/>
+          <w:u w:val="single"/>
+        </w:rPr>
+        <w:t>Le Profil</w:t>
+      </w:r>
+    </w:p>
+    <w:p>
+      <w:r>
+        <w:t>Modification des infos (firstname – lastname -password – sexe – age - photo de profil)</w:t>
+      </w:r>
+      <w:r>
+        <w:br/>
+      </w:r>
+    </w:p>
+    <w:p>
+      <w:r>
+        <w:t>Récurrence du look (l’utilisateur peut choisir la récurrence du look proposé par l’application : par exemple ne pas proposer le même look pendant 5 jours)</w:t>
+      </w:r>
+      <w:r>
+        <w:br/>
+      </w:r>
+    </w:p>
+    <w:p>
+      <w:r>
+        <w:t>L’utilisateur peut dire à l’application s’il est plus frileux ou non. Dans ce cas, l’application choisira des vêtements plus chauds que la normale en fonction de la température.</w:t>
+      </w:r>
+    </w:p>
+    <w:p>
+      <w:pPr>
+        <w:rPr>
+          <w:b/>
+          <w:bCs/>
+          <w:i/>
+          <w:iCs/>
+          <w:color w:val="0070C0"/>
+          <w:sz w:val="24"/>
+          <w:szCs w:val="24"/>
+          <w:u w:val="single"/>
+        </w:rPr>
+      </w:pPr>
+    </w:p>
+    <w:p>
+      <w:pPr>
+        <w:pStyle w:val="Paragraphedeliste"/>
+        <w:numPr>
+          <w:ilvl w:val="3"/>
+          <w:numId w:val="17"/>
+        </w:numPr>
+        <w:rPr>
+          <w:b/>
+          <w:bCs/>
+          <w:i/>
+          <w:iCs/>
+          <w:color w:val="0070C0"/>
+          <w:sz w:val="24"/>
+          <w:szCs w:val="24"/>
+          <w:u w:val="single"/>
+        </w:rPr>
+      </w:pPr>
+      <w:r>
+        <w:rPr>
+          <w:b/>
+          <w:bCs/>
+          <w:i/>
+          <w:iCs/>
+          <w:color w:val="0070C0"/>
+          <w:sz w:val="24"/>
+          <w:szCs w:val="24"/>
+          <w:u w:val="single"/>
+        </w:rPr>
+        <w:t>Ajouter un vêtement</w:t>
+      </w:r>
+    </w:p>
+    <w:p>
+      <w:r>
+        <w:t>Prendre une photo du vêtement (mobile)</w:t>
+      </w:r>
+    </w:p>
+    <w:p>
+      <w:r>
+        <w:t>Validation de la photo</w:t>
+      </w:r>
+    </w:p>
+    <w:p>
+      <w:r>
+        <w:t>Choix de catégorie</w:t>
+      </w:r>
+    </w:p>
+    <w:p>
+      <w:r>
+        <w:lastRenderedPageBreak/>
+        <w:t>Choix de sous-catégorie</w:t>
+      </w:r>
+    </w:p>
+    <w:p>
+      <w:pPr>
         <w:rPr>
           <w:b/>
           <w:bCs/>
@@ -2133,9 +2475,16 @@
           <w:szCs w:val="28"/>
           <w:u w:val="single"/>
         </w:rPr>
-        <w:t>Les Pages</w:t>
-      </w:r>
-      <w:r>
+      </w:pPr>
+    </w:p>
+    <w:p>
+      <w:pPr>
+        <w:pStyle w:val="Paragraphedeliste"/>
+        <w:numPr>
+          <w:ilvl w:val="2"/>
+          <w:numId w:val="17"/>
+        </w:numPr>
+        <w:spacing w:line="480" w:lineRule="auto"/>
         <w:rPr>
           <w:b/>
           <w:bCs/>
@@ -2146,480 +2495,8 @@
           <w:szCs w:val="28"/>
           <w:u w:val="single"/>
         </w:rPr>
-        <w:t xml:space="preserve"> </w:t>
-      </w:r>
-      <w:r>
-        <w:rPr>
-          <w:rFonts w:ascii="Times New Roman" w:hAnsi="Times New Roman" w:cs="Times New Roman"/>
-          <w:i/>
-          <w:iCs/>
-          <w:sz w:val="24"/>
-          <w:szCs w:val="24"/>
-        </w:rPr>
-        <w:t xml:space="preserve">(Voir annexe : </w:t>
-      </w:r>
-      <w:r>
-        <w:rPr>
-          <w:rFonts w:ascii="Times New Roman" w:hAnsi="Times New Roman" w:cs="Times New Roman"/>
-          <w:i/>
-          <w:iCs/>
-          <w:sz w:val="24"/>
-          <w:szCs w:val="24"/>
-          <w:u w:val="single"/>
-        </w:rPr>
-        <w:t>Maquettes</w:t>
-      </w:r>
-      <w:r>
-        <w:rPr>
-          <w:rFonts w:ascii="Times New Roman" w:hAnsi="Times New Roman" w:cs="Times New Roman"/>
-          <w:i/>
-          <w:iCs/>
-          <w:sz w:val="24"/>
-          <w:szCs w:val="24"/>
-        </w:rPr>
-        <w:t>)</w:t>
-      </w:r>
-    </w:p>
-    <w:p>
-      <w:pPr>
-        <w:pStyle w:val="Paragraphedeliste"/>
-        <w:numPr>
-          <w:ilvl w:val="3"/>
-          <w:numId w:val="17"/>
-        </w:numPr>
-        <w:rPr>
-          <w:b/>
-          <w:bCs/>
-          <w:i/>
-          <w:iCs/>
-          <w:color w:val="0070C0"/>
-          <w:sz w:val="24"/>
-          <w:szCs w:val="24"/>
-          <w:u w:val="single"/>
-        </w:rPr>
-      </w:pPr>
-      <w:r>
-        <w:rPr>
-          <w:b/>
-          <w:bCs/>
-          <w:i/>
-          <w:iCs/>
-          <w:color w:val="0070C0"/>
-          <w:sz w:val="24"/>
-          <w:szCs w:val="24"/>
-          <w:u w:val="single"/>
-        </w:rPr>
-        <w:t>L’authentification</w:t>
-      </w:r>
-    </w:p>
-    <w:p>
-      <w:pPr>
-        <w:rPr>
-          <w:lang w:val="en-US"/>
-        </w:rPr>
-      </w:pPr>
-      <w:r>
-        <w:rPr>
-          <w:lang w:val="en-US"/>
-        </w:rPr>
-        <w:t xml:space="preserve">Email – password – google- </w:t>
-      </w:r>
-      <w:proofErr w:type="spellStart"/>
-      <w:r>
-        <w:rPr>
-          <w:lang w:val="en-US"/>
-        </w:rPr>
-        <w:t>facebook</w:t>
-      </w:r>
-      <w:proofErr w:type="spellEnd"/>
-      <w:r>
-        <w:rPr>
-          <w:lang w:val="en-US"/>
-        </w:rPr>
-        <w:t xml:space="preserve"> – register</w:t>
-      </w:r>
-    </w:p>
-    <w:p>
-      <w:pPr>
-        <w:rPr>
-          <w:b/>
-          <w:bCs/>
-          <w:i/>
-          <w:iCs/>
-          <w:color w:val="0070C0"/>
-          <w:sz w:val="24"/>
-          <w:szCs w:val="24"/>
-          <w:u w:val="single"/>
-        </w:rPr>
-      </w:pPr>
-    </w:p>
-    <w:p>
-      <w:pPr>
-        <w:pStyle w:val="Paragraphedeliste"/>
-        <w:numPr>
-          <w:ilvl w:val="3"/>
-          <w:numId w:val="17"/>
-        </w:numPr>
-        <w:rPr>
-          <w:b/>
-          <w:bCs/>
-          <w:i/>
-          <w:iCs/>
-          <w:color w:val="0070C0"/>
-          <w:sz w:val="24"/>
-          <w:szCs w:val="24"/>
-          <w:u w:val="single"/>
-        </w:rPr>
-      </w:pPr>
-      <w:r>
-        <w:rPr>
-          <w:b/>
-          <w:bCs/>
-          <w:i/>
-          <w:iCs/>
-          <w:color w:val="0070C0"/>
-          <w:sz w:val="24"/>
-          <w:szCs w:val="24"/>
-          <w:u w:val="single"/>
-        </w:rPr>
-        <w:t>L’inscription</w:t>
-      </w:r>
-    </w:p>
-    <w:p>
-      <w:pPr>
-        <w:rPr>
-          <w:lang w:val="en-US"/>
-        </w:rPr>
-      </w:pPr>
-      <w:proofErr w:type="spellStart"/>
-      <w:r>
-        <w:rPr>
-          <w:lang w:val="en-US"/>
-        </w:rPr>
-        <w:t>Firstname</w:t>
-      </w:r>
-      <w:proofErr w:type="spellEnd"/>
-      <w:r>
-        <w:rPr>
-          <w:lang w:val="en-US"/>
-        </w:rPr>
-        <w:t xml:space="preserve"> – </w:t>
-      </w:r>
-      <w:proofErr w:type="spellStart"/>
-      <w:r>
-        <w:rPr>
-          <w:lang w:val="en-US"/>
-        </w:rPr>
-        <w:t>lastname</w:t>
-      </w:r>
-      <w:proofErr w:type="spellEnd"/>
-      <w:r>
-        <w:rPr>
-          <w:lang w:val="en-US"/>
-        </w:rPr>
-        <w:t xml:space="preserve"> – email – </w:t>
-      </w:r>
-      <w:proofErr w:type="spellStart"/>
-      <w:r>
-        <w:rPr>
-          <w:lang w:val="en-US"/>
-        </w:rPr>
-        <w:t>sexe</w:t>
-      </w:r>
-      <w:proofErr w:type="spellEnd"/>
-      <w:r>
-        <w:rPr>
-          <w:lang w:val="en-US"/>
-        </w:rPr>
-        <w:t xml:space="preserve"> (h – f) – </w:t>
-      </w:r>
-      <w:proofErr w:type="spellStart"/>
-      <w:r>
-        <w:rPr>
-          <w:lang w:val="en-US"/>
-        </w:rPr>
-        <w:t>sexe</w:t>
-      </w:r>
-      <w:proofErr w:type="spellEnd"/>
-      <w:r>
-        <w:rPr>
-          <w:lang w:val="en-US"/>
-        </w:rPr>
-        <w:t xml:space="preserve"> – age – password-confirm</w:t>
-      </w:r>
-    </w:p>
-    <w:p>
-      <w:pPr>
-        <w:rPr>
-          <w:b/>
-          <w:bCs/>
-          <w:i/>
-          <w:iCs/>
-          <w:color w:val="0070C0"/>
-          <w:sz w:val="24"/>
-          <w:szCs w:val="24"/>
-          <w:u w:val="single"/>
-          <w:lang w:val="en-US"/>
-        </w:rPr>
-      </w:pPr>
-    </w:p>
-    <w:p>
-      <w:pPr>
-        <w:pStyle w:val="Paragraphedeliste"/>
-        <w:numPr>
-          <w:ilvl w:val="3"/>
-          <w:numId w:val="17"/>
-        </w:numPr>
-        <w:rPr>
-          <w:b/>
-          <w:bCs/>
-          <w:i/>
-          <w:iCs/>
-          <w:color w:val="0070C0"/>
-          <w:sz w:val="24"/>
-          <w:szCs w:val="24"/>
-          <w:u w:val="single"/>
-        </w:rPr>
-      </w:pPr>
-      <w:r>
-        <w:rPr>
-          <w:b/>
-          <w:bCs/>
-          <w:i/>
-          <w:iCs/>
-          <w:color w:val="0070C0"/>
-          <w:sz w:val="24"/>
-          <w:szCs w:val="24"/>
-          <w:u w:val="single"/>
-        </w:rPr>
-        <w:t>Le Dashboard</w:t>
-      </w:r>
-    </w:p>
-    <w:p>
-      <w:r>
-        <w:t>Informations météo actuelle (sur la position)</w:t>
-      </w:r>
-    </w:p>
-    <w:p>
-      <w:r>
-        <w:t>Proposition de tenue (vue avec détails des habits)</w:t>
-      </w:r>
-    </w:p>
-    <w:p>
-      <w:r>
-        <w:t>Changement de tenue (autre proposition)</w:t>
-      </w:r>
-    </w:p>
-    <w:p>
-      <w:pPr>
-        <w:rPr>
-          <w:b/>
-          <w:bCs/>
-          <w:i/>
-          <w:iCs/>
-          <w:color w:val="0070C0"/>
-          <w:sz w:val="24"/>
-          <w:szCs w:val="24"/>
-          <w:u w:val="single"/>
-        </w:rPr>
-      </w:pPr>
-    </w:p>
-    <w:p>
-      <w:pPr>
-        <w:pStyle w:val="Paragraphedeliste"/>
-        <w:numPr>
-          <w:ilvl w:val="3"/>
-          <w:numId w:val="17"/>
-        </w:numPr>
-        <w:rPr>
-          <w:b/>
-          <w:bCs/>
-          <w:i/>
-          <w:iCs/>
-          <w:color w:val="0070C0"/>
-          <w:sz w:val="24"/>
-          <w:szCs w:val="24"/>
-          <w:u w:val="single"/>
-        </w:rPr>
-      </w:pPr>
-      <w:r>
-        <w:rPr>
-          <w:b/>
-          <w:bCs/>
-          <w:i/>
-          <w:iCs/>
-          <w:color w:val="0070C0"/>
-          <w:sz w:val="24"/>
-          <w:szCs w:val="24"/>
-          <w:u w:val="single"/>
-        </w:rPr>
-        <w:t>Le Dressing</w:t>
-      </w:r>
-    </w:p>
-    <w:p>
-      <w:r>
-        <w:t>Choix (hauts – bas – chaussures – accessoires)</w:t>
-      </w:r>
-    </w:p>
-    <w:p>
-      <w:r>
-        <w:t>Listes</w:t>
-      </w:r>
-    </w:p>
-    <w:p>
-      <w:pPr>
-        <w:pStyle w:val="Paragraphedeliste"/>
-        <w:numPr>
-          <w:ilvl w:val="3"/>
-          <w:numId w:val="17"/>
-        </w:numPr>
-        <w:rPr>
-          <w:b/>
-          <w:bCs/>
-          <w:i/>
-          <w:iCs/>
-          <w:color w:val="0070C0"/>
-          <w:sz w:val="24"/>
-          <w:szCs w:val="24"/>
-          <w:u w:val="single"/>
-        </w:rPr>
-      </w:pPr>
-      <w:r>
-        <w:rPr>
-          <w:b/>
-          <w:bCs/>
-          <w:i/>
-          <w:iCs/>
-          <w:color w:val="0070C0"/>
-          <w:sz w:val="24"/>
-          <w:szCs w:val="24"/>
-          <w:u w:val="single"/>
-        </w:rPr>
-        <w:lastRenderedPageBreak/>
-        <w:t>Le Profil</w:t>
-      </w:r>
-    </w:p>
-    <w:p>
-      <w:r>
-        <w:t>Modification des infos (</w:t>
-      </w:r>
-      <w:proofErr w:type="spellStart"/>
-      <w:r>
-        <w:t>firstname</w:t>
-      </w:r>
-      <w:proofErr w:type="spellEnd"/>
-      <w:r>
-        <w:t xml:space="preserve"> – </w:t>
-      </w:r>
-      <w:proofErr w:type="spellStart"/>
-      <w:r>
-        <w:t>lastname</w:t>
-      </w:r>
-      <w:proofErr w:type="spellEnd"/>
-      <w:r>
-        <w:t xml:space="preserve"> -</w:t>
-      </w:r>
-      <w:proofErr w:type="spellStart"/>
-      <w:r>
-        <w:t>password</w:t>
-      </w:r>
-      <w:proofErr w:type="spellEnd"/>
-      <w:r>
-        <w:t xml:space="preserve"> – sexe – </w:t>
-      </w:r>
-      <w:proofErr w:type="spellStart"/>
-      <w:r>
-        <w:t>age</w:t>
-      </w:r>
-      <w:proofErr w:type="spellEnd"/>
-      <w:r>
-        <w:t xml:space="preserve"> - photo de profil)</w:t>
-      </w:r>
-      <w:r>
-        <w:br/>
-      </w:r>
-    </w:p>
-    <w:p>
-      <w:r>
-        <w:t>Récurrence du look (l’utilisateur peut choisir la récurrence du look proposé par l’application : par exemple ne pas proposer le même look pendant 5 jours)</w:t>
-      </w:r>
-      <w:r>
-        <w:br/>
-      </w:r>
-    </w:p>
-    <w:p>
-      <w:r>
-        <w:t>L’utilisateur peut dire à l’application s’il est plus frileux ou non. Dans ce cas, l’application choisira des vêtements plus chauds que la normale en fonction de la température.</w:t>
-      </w:r>
-    </w:p>
-    <w:p>
-      <w:pPr>
-        <w:rPr>
-          <w:b/>
-          <w:bCs/>
-          <w:i/>
-          <w:iCs/>
-          <w:color w:val="0070C0"/>
-          <w:sz w:val="24"/>
-          <w:szCs w:val="24"/>
-          <w:u w:val="single"/>
-        </w:rPr>
-      </w:pPr>
-    </w:p>
-    <w:p>
-      <w:pPr>
-        <w:pStyle w:val="Paragraphedeliste"/>
-        <w:numPr>
-          <w:ilvl w:val="3"/>
-          <w:numId w:val="17"/>
-        </w:numPr>
-        <w:rPr>
-          <w:b/>
-          <w:bCs/>
-          <w:i/>
-          <w:iCs/>
-          <w:color w:val="0070C0"/>
-          <w:sz w:val="24"/>
-          <w:szCs w:val="24"/>
-          <w:u w:val="single"/>
-        </w:rPr>
-      </w:pPr>
-      <w:r>
-        <w:rPr>
-          <w:b/>
-          <w:bCs/>
-          <w:i/>
-          <w:iCs/>
-          <w:color w:val="0070C0"/>
-          <w:sz w:val="24"/>
-          <w:szCs w:val="24"/>
-          <w:u w:val="single"/>
-        </w:rPr>
-        <w:t>Ajouter un vêtement</w:t>
-      </w:r>
-    </w:p>
-    <w:p>
-      <w:r>
-        <w:t>Prendre une photo du vêtement (mobile)</w:t>
-      </w:r>
-    </w:p>
-    <w:p>
-      <w:r>
-        <w:t>Validation de la photo</w:t>
-      </w:r>
-    </w:p>
-    <w:p>
-      <w:r>
-        <w:t>Choix de catégorie</w:t>
-      </w:r>
-    </w:p>
-    <w:p>
-      <w:r>
-        <w:t>Choix de sous-catégorie</w:t>
-      </w:r>
-    </w:p>
-    <w:p>
-      <w:pPr>
+      </w:pPr>
+      <w:r>
         <w:rPr>
           <w:b/>
           <w:bCs/>
@@ -2630,16 +2507,160 @@
           <w:szCs w:val="28"/>
           <w:u w:val="single"/>
         </w:rPr>
-      </w:pPr>
-    </w:p>
-    <w:p>
-      <w:pPr>
-        <w:pStyle w:val="Paragraphedeliste"/>
-        <w:numPr>
-          <w:ilvl w:val="2"/>
+        <w:t>Le Footer</w:t>
+      </w:r>
+    </w:p>
+    <w:p>
+      <w:pPr>
+        <w:pStyle w:val="Paragraphedeliste"/>
+        <w:numPr>
+          <w:ilvl w:val="3"/>
           <w:numId w:val="17"/>
         </w:numPr>
-        <w:spacing w:line="480" w:lineRule="auto"/>
+        <w:rPr>
+          <w:b/>
+          <w:bCs/>
+          <w:i/>
+          <w:iCs/>
+          <w:color w:val="0070C0"/>
+          <w:sz w:val="24"/>
+          <w:szCs w:val="24"/>
+          <w:u w:val="single"/>
+        </w:rPr>
+      </w:pPr>
+      <w:r>
+        <w:rPr>
+          <w:b/>
+          <w:bCs/>
+          <w:i/>
+          <w:iCs/>
+          <w:color w:val="0070C0"/>
+          <w:sz w:val="24"/>
+          <w:szCs w:val="24"/>
+          <w:u w:val="single"/>
+        </w:rPr>
+        <w:t>Bouton Profil</w:t>
+      </w:r>
+    </w:p>
+    <w:p>
+      <w:r>
+        <w:t>Mettre un raccourci sous la forme d’un bouton pour revenir au Profil.</w:t>
+      </w:r>
+    </w:p>
+    <w:p>
+      <w:pPr>
+        <w:pStyle w:val="Paragraphedeliste"/>
+        <w:numPr>
+          <w:ilvl w:val="3"/>
+          <w:numId w:val="17"/>
+        </w:numPr>
+        <w:rPr>
+          <w:b/>
+          <w:bCs/>
+          <w:i/>
+          <w:iCs/>
+          <w:color w:val="0070C0"/>
+          <w:sz w:val="24"/>
+          <w:szCs w:val="24"/>
+          <w:u w:val="single"/>
+        </w:rPr>
+      </w:pPr>
+      <w:r>
+        <w:rPr>
+          <w:b/>
+          <w:bCs/>
+          <w:i/>
+          <w:iCs/>
+          <w:color w:val="0070C0"/>
+          <w:sz w:val="24"/>
+          <w:szCs w:val="24"/>
+          <w:u w:val="single"/>
+        </w:rPr>
+        <w:t>Bouton Dressing</w:t>
+      </w:r>
+    </w:p>
+    <w:p>
+      <w:r>
+        <w:t xml:space="preserve">Mettre un raccourci sous la forme d’un bouton pour revenir au </w:t>
+      </w:r>
+      <w:r>
+        <w:t>Dressing de l’utlisateur</w:t>
+      </w:r>
+      <w:r>
+        <w:t>.</w:t>
+      </w:r>
+    </w:p>
+    <w:p>
+      <w:pPr>
+        <w:pStyle w:val="Paragraphedeliste"/>
+        <w:numPr>
+          <w:ilvl w:val="3"/>
+          <w:numId w:val="17"/>
+        </w:numPr>
+        <w:rPr>
+          <w:b/>
+          <w:bCs/>
+          <w:i/>
+          <w:iCs/>
+          <w:color w:val="0070C0"/>
+          <w:sz w:val="24"/>
+          <w:szCs w:val="24"/>
+          <w:u w:val="single"/>
+        </w:rPr>
+      </w:pPr>
+      <w:r>
+        <w:rPr>
+          <w:b/>
+          <w:bCs/>
+          <w:i/>
+          <w:iCs/>
+          <w:color w:val="0070C0"/>
+          <w:sz w:val="24"/>
+          <w:szCs w:val="24"/>
+          <w:u w:val="single"/>
+        </w:rPr>
+        <w:t>Bouton Dashboard</w:t>
+      </w:r>
+    </w:p>
+    <w:p>
+      <w:r>
+        <w:t>Mettre un raccourci sous la forme d’un bouton pour revenir au Dashboard.</w:t>
+      </w:r>
+    </w:p>
+    <w:p>
+      <w:pPr>
+        <w:pStyle w:val="Paragraphedeliste"/>
+        <w:numPr>
+          <w:ilvl w:val="3"/>
+          <w:numId w:val="17"/>
+        </w:numPr>
+        <w:rPr>
+          <w:b/>
+          <w:bCs/>
+          <w:i/>
+          <w:iCs/>
+          <w:color w:val="0070C0"/>
+          <w:sz w:val="24"/>
+          <w:szCs w:val="24"/>
+          <w:u w:val="single"/>
+        </w:rPr>
+      </w:pPr>
+      <w:r>
+        <w:rPr>
+          <w:b/>
+          <w:bCs/>
+          <w:i/>
+          <w:iCs/>
+          <w:color w:val="0070C0"/>
+          <w:sz w:val="24"/>
+          <w:szCs w:val="24"/>
+          <w:u w:val="single"/>
+        </w:rPr>
+        <w:t>Bouton « Ajouter un vêtement »</w:t>
+      </w:r>
+    </w:p>
+    <w:p>
+      <w:pPr>
         <w:rPr>
           <w:b/>
           <w:bCs/>
@@ -2652,6 +2673,16 @@
         </w:rPr>
       </w:pPr>
       <w:r>
+        <w:t>Mettre un raccourci sous la forme d’un bouton pour ajouter un vêtement.</w:t>
+      </w:r>
+    </w:p>
+    <w:p>
+      <w:pPr>
+        <w:pStyle w:val="Paragraphedeliste"/>
+        <w:numPr>
+          <w:ilvl w:val="1"/>
+          <w:numId w:val="17"/>
+        </w:numPr>
         <w:rPr>
           <w:b/>
           <w:bCs/>
@@ -2662,117 +2693,8 @@
           <w:szCs w:val="28"/>
           <w:u w:val="single"/>
         </w:rPr>
-        <w:t>Le Footer</w:t>
-      </w:r>
-    </w:p>
-    <w:p>
-      <w:pPr>
-        <w:pStyle w:val="Paragraphedeliste"/>
-        <w:numPr>
-          <w:ilvl w:val="3"/>
-          <w:numId w:val="17"/>
-        </w:numPr>
-        <w:rPr>
-          <w:b/>
-          <w:bCs/>
-          <w:i/>
-          <w:iCs/>
-          <w:color w:val="0070C0"/>
-          <w:sz w:val="24"/>
-          <w:szCs w:val="24"/>
-          <w:u w:val="single"/>
-        </w:rPr>
-      </w:pPr>
-      <w:r>
-        <w:rPr>
-          <w:b/>
-          <w:bCs/>
-          <w:i/>
-          <w:iCs/>
-          <w:color w:val="0070C0"/>
-          <w:sz w:val="24"/>
-          <w:szCs w:val="24"/>
-          <w:u w:val="single"/>
-        </w:rPr>
-        <w:t>Bouton Profil</w:t>
-      </w:r>
-    </w:p>
-    <w:p>
-      <w:r>
-        <w:t>Mettre un raccourci sous la forme d’un bouton pour revenir au Profil.</w:t>
-      </w:r>
-    </w:p>
-    <w:p>
-      <w:pPr>
-        <w:pStyle w:val="Paragraphedeliste"/>
-        <w:numPr>
-          <w:ilvl w:val="3"/>
-          <w:numId w:val="17"/>
-        </w:numPr>
-        <w:rPr>
-          <w:b/>
-          <w:bCs/>
-          <w:i/>
-          <w:iCs/>
-          <w:color w:val="0070C0"/>
-          <w:sz w:val="24"/>
-          <w:szCs w:val="24"/>
-          <w:u w:val="single"/>
-        </w:rPr>
-      </w:pPr>
-      <w:r>
-        <w:rPr>
-          <w:b/>
-          <w:bCs/>
-          <w:i/>
-          <w:iCs/>
-          <w:color w:val="0070C0"/>
-          <w:sz w:val="24"/>
-          <w:szCs w:val="24"/>
-          <w:u w:val="single"/>
-        </w:rPr>
-        <w:t>Bouton Dashboard</w:t>
-      </w:r>
-    </w:p>
-    <w:p>
-      <w:r>
-        <w:t>Mettre un raccourci sous la forme d’un bouton pour revenir au Dashboard.</w:t>
-      </w:r>
-    </w:p>
-    <w:p>
-      <w:pPr>
-        <w:pStyle w:val="Paragraphedeliste"/>
-        <w:numPr>
-          <w:ilvl w:val="3"/>
-          <w:numId w:val="17"/>
-        </w:numPr>
-        <w:rPr>
-          <w:b/>
-          <w:bCs/>
-          <w:i/>
-          <w:iCs/>
-          <w:color w:val="0070C0"/>
-          <w:sz w:val="24"/>
-          <w:szCs w:val="24"/>
-          <w:u w:val="single"/>
-        </w:rPr>
-      </w:pPr>
-      <w:r>
-        <w:rPr>
-          <w:b/>
-          <w:bCs/>
-          <w:i/>
-          <w:iCs/>
-          <w:color w:val="0070C0"/>
-          <w:sz w:val="24"/>
-          <w:szCs w:val="24"/>
-          <w:u w:val="single"/>
-        </w:rPr>
-        <w:t>Bouton « Ajouter un vêtement »</w:t>
-      </w:r>
-    </w:p>
-    <w:p>
-      <w:pPr>
+      </w:pPr>
+      <w:r>
         <w:rPr>
           <w:b/>
           <w:bCs/>
@@ -2783,9 +2705,75 @@
           <w:szCs w:val="28"/>
           <w:u w:val="single"/>
         </w:rPr>
-      </w:pPr>
-      <w:r>
-        <w:t>Mettre un raccourci sous la forme d’un bouton pour ajouter un vêtement.</w:t>
+        <w:t>Outils Utilisés</w:t>
+      </w:r>
+    </w:p>
+    <w:p>
+      <w:pPr>
+        <w:rPr>
+          <w:color w:val="000000" w:themeColor="text1"/>
+          <w:sz w:val="24"/>
+          <w:szCs w:val="24"/>
+        </w:rPr>
+      </w:pPr>
+      <w:r>
+        <w:rPr>
+          <w:color w:val="000000" w:themeColor="text1"/>
+          <w:sz w:val="24"/>
+          <w:szCs w:val="24"/>
+        </w:rPr>
+        <w:t>Le framework utilisé pour réaliser l’application côté client (Front-end) est Angular.</w:t>
+      </w:r>
+    </w:p>
+    <w:p>
+      <w:pPr>
+        <w:rPr>
+          <w:color w:val="000000" w:themeColor="text1"/>
+          <w:sz w:val="24"/>
+          <w:szCs w:val="24"/>
+        </w:rPr>
+      </w:pPr>
+      <w:r>
+        <w:rPr>
+          <w:color w:val="000000" w:themeColor="text1"/>
+          <w:sz w:val="24"/>
+          <w:szCs w:val="24"/>
+        </w:rPr>
+        <w:t>Pour pouvoir réaliser cette interface, l’utilisation de librairies est recommandée comme Angular Material.</w:t>
+      </w:r>
+    </w:p>
+    <w:p>
+      <w:r>
+        <w:br w:type="page"/>
+      </w:r>
+    </w:p>
+    <w:p/>
+    <w:p>
+      <w:pPr>
+        <w:pStyle w:val="Paragraphedeliste"/>
+        <w:numPr>
+          <w:ilvl w:val="0"/>
+          <w:numId w:val="19"/>
+        </w:numPr>
+        <w:rPr>
+          <w:b/>
+          <w:bCs/>
+          <w:color w:val="0070C0"/>
+          <w:sz w:val="32"/>
+          <w:szCs w:val="32"/>
+          <w:u w:val="single"/>
+        </w:rPr>
+      </w:pPr>
+      <w:r>
+        <w:rPr>
+          <w:b/>
+          <w:bCs/>
+          <w:color w:val="0070C0"/>
+          <w:sz w:val="32"/>
+          <w:szCs w:val="32"/>
+          <w:u w:val="single"/>
+        </w:rPr>
+        <w:t>Côté Serveur</w:t>
       </w:r>
     </w:p>
     <w:p>
@@ -2793,7 +2781,7 @@
         <w:pStyle w:val="Paragraphedeliste"/>
         <w:numPr>
           <w:ilvl w:val="1"/>
-          <w:numId w:val="17"/>
+          <w:numId w:val="19"/>
         </w:numPr>
         <w:rPr>
           <w:b/>
@@ -2817,165 +2805,218 @@
           <w:szCs w:val="28"/>
           <w:u w:val="single"/>
         </w:rPr>
-        <w:t>Outils Utilisés</w:t>
-      </w:r>
-    </w:p>
-    <w:p>
-      <w:pPr>
-        <w:rPr>
-          <w:color w:val="000000" w:themeColor="text1"/>
-          <w:sz w:val="24"/>
-          <w:szCs w:val="24"/>
-        </w:rPr>
-      </w:pPr>
-      <w:r>
-        <w:rPr>
-          <w:color w:val="000000" w:themeColor="text1"/>
-          <w:sz w:val="24"/>
-          <w:szCs w:val="24"/>
-        </w:rPr>
-        <w:t xml:space="preserve">Le </w:t>
-      </w:r>
-      <w:proofErr w:type="spellStart"/>
-      <w:r>
-        <w:rPr>
-          <w:color w:val="000000" w:themeColor="text1"/>
-          <w:sz w:val="24"/>
-          <w:szCs w:val="24"/>
-        </w:rPr>
-        <w:t>framework</w:t>
-      </w:r>
-      <w:proofErr w:type="spellEnd"/>
-      <w:r>
-        <w:rPr>
-          <w:color w:val="000000" w:themeColor="text1"/>
-          <w:sz w:val="24"/>
-          <w:szCs w:val="24"/>
-        </w:rPr>
-        <w:t xml:space="preserve"> utilisé pour réaliser l’application côté client (</w:t>
-      </w:r>
-      <w:proofErr w:type="spellStart"/>
-      <w:r>
-        <w:rPr>
-          <w:color w:val="000000" w:themeColor="text1"/>
-          <w:sz w:val="24"/>
-          <w:szCs w:val="24"/>
-        </w:rPr>
-        <w:t>Front-end</w:t>
-      </w:r>
-      <w:proofErr w:type="spellEnd"/>
-      <w:r>
-        <w:rPr>
-          <w:color w:val="000000" w:themeColor="text1"/>
-          <w:sz w:val="24"/>
-          <w:szCs w:val="24"/>
-        </w:rPr>
-        <w:t xml:space="preserve">) est </w:t>
-      </w:r>
-      <w:proofErr w:type="spellStart"/>
-      <w:r>
-        <w:rPr>
-          <w:color w:val="000000" w:themeColor="text1"/>
-          <w:sz w:val="24"/>
-          <w:szCs w:val="24"/>
-        </w:rPr>
-        <w:t>Angular</w:t>
-      </w:r>
-      <w:proofErr w:type="spellEnd"/>
-      <w:r>
-        <w:rPr>
-          <w:color w:val="000000" w:themeColor="text1"/>
-          <w:sz w:val="24"/>
-          <w:szCs w:val="24"/>
-        </w:rPr>
-        <w:t>.</w:t>
-      </w:r>
-    </w:p>
-    <w:p>
-      <w:pPr>
-        <w:rPr>
-          <w:color w:val="000000" w:themeColor="text1"/>
-          <w:sz w:val="24"/>
-          <w:szCs w:val="24"/>
-        </w:rPr>
-      </w:pPr>
-      <w:r>
-        <w:rPr>
-          <w:color w:val="000000" w:themeColor="text1"/>
-          <w:sz w:val="24"/>
-          <w:szCs w:val="24"/>
-        </w:rPr>
-        <w:t xml:space="preserve">Pour pouvoir réaliser cette interface, l’utilisation de librairies est recommandée comme </w:t>
-      </w:r>
-      <w:proofErr w:type="spellStart"/>
-      <w:r>
-        <w:rPr>
-          <w:color w:val="000000" w:themeColor="text1"/>
-          <w:sz w:val="24"/>
-          <w:szCs w:val="24"/>
-        </w:rPr>
-        <w:t>Angular</w:t>
-      </w:r>
-      <w:proofErr w:type="spellEnd"/>
-      <w:r>
-        <w:rPr>
-          <w:color w:val="000000" w:themeColor="text1"/>
-          <w:sz w:val="24"/>
-          <w:szCs w:val="24"/>
-        </w:rPr>
-        <w:t xml:space="preserve"> </w:t>
-      </w:r>
-      <w:proofErr w:type="spellStart"/>
-      <w:r>
-        <w:rPr>
-          <w:color w:val="000000" w:themeColor="text1"/>
-          <w:sz w:val="24"/>
-          <w:szCs w:val="24"/>
-        </w:rPr>
-        <w:t>Material</w:t>
-      </w:r>
-      <w:proofErr w:type="spellEnd"/>
-      <w:r>
-        <w:rPr>
-          <w:color w:val="000000" w:themeColor="text1"/>
-          <w:sz w:val="24"/>
-          <w:szCs w:val="24"/>
-        </w:rPr>
-        <w:t>.</w:t>
-      </w:r>
-    </w:p>
-    <w:p>
-      <w:r>
-        <w:br w:type="page"/>
-      </w:r>
-    </w:p>
-    <w:p/>
+        <w:t>Architecture</w:t>
+      </w:r>
+    </w:p>
+    <w:p>
+      <w:pPr>
+        <w:rPr>
+          <w:sz w:val="24"/>
+          <w:szCs w:val="24"/>
+        </w:rPr>
+      </w:pPr>
+      <w:r>
+        <w:rPr>
+          <w:sz w:val="24"/>
+          <w:szCs w:val="24"/>
+        </w:rPr>
+        <w:t>Graphique UML :</w:t>
+      </w:r>
+    </w:p>
     <w:p>
       <w:pPr>
         <w:pStyle w:val="Paragraphedeliste"/>
         <w:numPr>
           <w:ilvl w:val="0"/>
-          <w:numId w:val="19"/>
-        </w:numPr>
-        <w:rPr>
-          <w:b/>
-          <w:bCs/>
-          <w:color w:val="0070C0"/>
-          <w:sz w:val="32"/>
-          <w:szCs w:val="32"/>
-          <w:u w:val="single"/>
-        </w:rPr>
-      </w:pPr>
-      <w:r>
-        <w:rPr>
-          <w:b/>
-          <w:bCs/>
-          <w:color w:val="0070C0"/>
-          <w:sz w:val="32"/>
-          <w:szCs w:val="32"/>
-          <w:u w:val="single"/>
-        </w:rPr>
-        <w:t>Côté Serveur</w:t>
+          <w:numId w:val="2"/>
+        </w:numPr>
+        <w:rPr>
+          <w:sz w:val="24"/>
+          <w:szCs w:val="24"/>
+        </w:rPr>
+      </w:pPr>
+      <w:r>
+        <w:rPr>
+          <w:sz w:val="24"/>
+          <w:szCs w:val="24"/>
+        </w:rPr>
+        <w:t>Vêtements</w:t>
+      </w:r>
+    </w:p>
+    <w:p>
+      <w:pPr>
+        <w:pStyle w:val="Paragraphedeliste"/>
+        <w:numPr>
+          <w:ilvl w:val="0"/>
+          <w:numId w:val="3"/>
+        </w:numPr>
+        <w:rPr>
+          <w:sz w:val="24"/>
+          <w:szCs w:val="24"/>
+        </w:rPr>
+      </w:pPr>
+      <w:r>
+        <w:rPr>
+          <w:sz w:val="24"/>
+          <w:szCs w:val="24"/>
+        </w:rPr>
+        <w:t>ID (entier)</w:t>
+      </w:r>
+    </w:p>
+    <w:p>
+      <w:pPr>
+        <w:pStyle w:val="Paragraphedeliste"/>
+        <w:numPr>
+          <w:ilvl w:val="0"/>
+          <w:numId w:val="3"/>
+        </w:numPr>
+        <w:rPr>
+          <w:sz w:val="24"/>
+          <w:szCs w:val="24"/>
+        </w:rPr>
+      </w:pPr>
+      <w:r>
+        <w:rPr>
+          <w:sz w:val="24"/>
+          <w:szCs w:val="24"/>
+        </w:rPr>
+        <w:t>ID_user (entier)</w:t>
+      </w:r>
+    </w:p>
+    <w:p>
+      <w:pPr>
+        <w:pStyle w:val="Paragraphedeliste"/>
+        <w:numPr>
+          <w:ilvl w:val="0"/>
+          <w:numId w:val="3"/>
+        </w:numPr>
+        <w:rPr>
+          <w:sz w:val="24"/>
+          <w:szCs w:val="24"/>
+        </w:rPr>
+      </w:pPr>
+      <w:r>
+        <w:rPr>
+          <w:sz w:val="24"/>
+          <w:szCs w:val="24"/>
+        </w:rPr>
+        <w:t>Image</w:t>
+      </w:r>
+    </w:p>
+    <w:p>
+      <w:pPr>
+        <w:rPr>
+          <w:sz w:val="24"/>
+          <w:szCs w:val="24"/>
+        </w:rPr>
+      </w:pPr>
+    </w:p>
+    <w:p>
+      <w:pPr>
+        <w:pStyle w:val="Paragraphedeliste"/>
+        <w:numPr>
+          <w:ilvl w:val="0"/>
+          <w:numId w:val="2"/>
+        </w:numPr>
+        <w:rPr>
+          <w:sz w:val="24"/>
+          <w:szCs w:val="24"/>
+        </w:rPr>
+      </w:pPr>
+      <w:r>
+        <w:rPr>
+          <w:sz w:val="24"/>
+          <w:szCs w:val="24"/>
+        </w:rPr>
+        <w:t>Info-vêtement</w:t>
+      </w:r>
+    </w:p>
+    <w:p>
+      <w:pPr>
+        <w:pStyle w:val="Paragraphedeliste"/>
+        <w:numPr>
+          <w:ilvl w:val="0"/>
+          <w:numId w:val="4"/>
+        </w:numPr>
+        <w:rPr>
+          <w:sz w:val="24"/>
+          <w:szCs w:val="24"/>
+        </w:rPr>
+      </w:pPr>
+      <w:r>
+        <w:rPr>
+          <w:sz w:val="24"/>
+          <w:szCs w:val="24"/>
+        </w:rPr>
+        <w:t>ID (entier)</w:t>
+      </w:r>
+    </w:p>
+    <w:p>
+      <w:pPr>
+        <w:pStyle w:val="Paragraphedeliste"/>
+        <w:numPr>
+          <w:ilvl w:val="0"/>
+          <w:numId w:val="4"/>
+        </w:numPr>
+        <w:rPr>
+          <w:sz w:val="24"/>
+          <w:szCs w:val="24"/>
+        </w:rPr>
+      </w:pPr>
+      <w:r>
+        <w:rPr>
+          <w:sz w:val="24"/>
+          <w:szCs w:val="24"/>
+        </w:rPr>
+        <w:t>ID_vêtement (entier)</w:t>
+      </w:r>
+    </w:p>
+    <w:p>
+      <w:pPr>
+        <w:pStyle w:val="Paragraphedeliste"/>
+        <w:numPr>
+          <w:ilvl w:val="0"/>
+          <w:numId w:val="4"/>
+        </w:numPr>
+        <w:rPr>
+          <w:sz w:val="24"/>
+          <w:szCs w:val="24"/>
+        </w:rPr>
+      </w:pPr>
+      <w:r>
+        <w:rPr>
+          <w:sz w:val="24"/>
+          <w:szCs w:val="24"/>
+        </w:rPr>
+        <w:t>ID_details-type (entier)</w:t>
+      </w:r>
+    </w:p>
+    <w:p>
+      <w:pPr>
+        <w:rPr>
+          <w:sz w:val="24"/>
+          <w:szCs w:val="24"/>
+        </w:rPr>
+      </w:pPr>
+    </w:p>
+    <w:p>
+      <w:pPr>
+        <w:pStyle w:val="Paragraphedeliste"/>
+        <w:numPr>
+          <w:ilvl w:val="0"/>
+          <w:numId w:val="2"/>
+        </w:numPr>
+        <w:rPr>
+          <w:sz w:val="24"/>
+          <w:szCs w:val="24"/>
+        </w:rPr>
+      </w:pPr>
+      <w:r>
+        <w:rPr>
+          <w:sz w:val="24"/>
+          <w:szCs w:val="24"/>
+        </w:rPr>
+        <w:t>Type</w:t>
       </w:r>
     </w:p>
     <w:p>
@@ -2983,8 +3024,438 @@
         <w:pStyle w:val="Paragraphedeliste"/>
         <w:numPr>
           <w:ilvl w:val="1"/>
-          <w:numId w:val="19"/>
-        </w:numPr>
+          <w:numId w:val="9"/>
+        </w:numPr>
+        <w:rPr>
+          <w:sz w:val="24"/>
+          <w:szCs w:val="24"/>
+        </w:rPr>
+      </w:pPr>
+      <w:r>
+        <w:rPr>
+          <w:sz w:val="24"/>
+          <w:szCs w:val="24"/>
+        </w:rPr>
+        <w:t>ID (entier)</w:t>
+      </w:r>
+    </w:p>
+    <w:p>
+      <w:pPr>
+        <w:pStyle w:val="Paragraphedeliste"/>
+        <w:numPr>
+          <w:ilvl w:val="1"/>
+          <w:numId w:val="9"/>
+        </w:numPr>
+        <w:rPr>
+          <w:sz w:val="24"/>
+          <w:szCs w:val="24"/>
+        </w:rPr>
+      </w:pPr>
+      <w:r>
+        <w:rPr>
+          <w:sz w:val="24"/>
+          <w:szCs w:val="24"/>
+        </w:rPr>
+        <w:t>Nom (string)</w:t>
+      </w:r>
+    </w:p>
+    <w:p>
+      <w:pPr>
+        <w:rPr>
+          <w:sz w:val="24"/>
+          <w:szCs w:val="24"/>
+        </w:rPr>
+      </w:pPr>
+    </w:p>
+    <w:p>
+      <w:pPr>
+        <w:pStyle w:val="Paragraphedeliste"/>
+        <w:numPr>
+          <w:ilvl w:val="0"/>
+          <w:numId w:val="2"/>
+        </w:numPr>
+        <w:rPr>
+          <w:sz w:val="24"/>
+          <w:szCs w:val="24"/>
+        </w:rPr>
+      </w:pPr>
+      <w:r>
+        <w:rPr>
+          <w:sz w:val="24"/>
+          <w:szCs w:val="24"/>
+        </w:rPr>
+        <w:t>Sous-type</w:t>
+      </w:r>
+    </w:p>
+    <w:p>
+      <w:pPr>
+        <w:pStyle w:val="Paragraphedeliste"/>
+        <w:numPr>
+          <w:ilvl w:val="1"/>
+          <w:numId w:val="10"/>
+        </w:numPr>
+        <w:rPr>
+          <w:sz w:val="24"/>
+          <w:szCs w:val="24"/>
+        </w:rPr>
+      </w:pPr>
+      <w:r>
+        <w:rPr>
+          <w:sz w:val="24"/>
+          <w:szCs w:val="24"/>
+        </w:rPr>
+        <w:t>ID (entier)</w:t>
+      </w:r>
+    </w:p>
+    <w:p>
+      <w:pPr>
+        <w:pStyle w:val="Paragraphedeliste"/>
+        <w:numPr>
+          <w:ilvl w:val="1"/>
+          <w:numId w:val="10"/>
+        </w:numPr>
+        <w:rPr>
+          <w:sz w:val="24"/>
+          <w:szCs w:val="24"/>
+        </w:rPr>
+      </w:pPr>
+      <w:r>
+        <w:rPr>
+          <w:sz w:val="24"/>
+          <w:szCs w:val="24"/>
+        </w:rPr>
+        <w:t>Nom (string)</w:t>
+      </w:r>
+    </w:p>
+    <w:p>
+      <w:pPr>
+        <w:pStyle w:val="Paragraphedeliste"/>
+        <w:ind w:left="1428"/>
+        <w:rPr>
+          <w:sz w:val="24"/>
+          <w:szCs w:val="24"/>
+        </w:rPr>
+      </w:pPr>
+    </w:p>
+    <w:p>
+      <w:pPr>
+        <w:pStyle w:val="Paragraphedeliste"/>
+        <w:numPr>
+          <w:ilvl w:val="0"/>
+          <w:numId w:val="2"/>
+        </w:numPr>
+        <w:rPr>
+          <w:sz w:val="24"/>
+          <w:szCs w:val="24"/>
+        </w:rPr>
+      </w:pPr>
+      <w:r>
+        <w:rPr>
+          <w:sz w:val="24"/>
+          <w:szCs w:val="24"/>
+        </w:rPr>
+        <w:t>Détails_type</w:t>
+      </w:r>
+    </w:p>
+    <w:p>
+      <w:pPr>
+        <w:pStyle w:val="Paragraphedeliste"/>
+        <w:numPr>
+          <w:ilvl w:val="0"/>
+          <w:numId w:val="6"/>
+        </w:numPr>
+        <w:rPr>
+          <w:sz w:val="24"/>
+          <w:szCs w:val="24"/>
+        </w:rPr>
+      </w:pPr>
+      <w:r>
+        <w:rPr>
+          <w:sz w:val="24"/>
+          <w:szCs w:val="24"/>
+        </w:rPr>
+        <w:t>ID (entier)</w:t>
+      </w:r>
+    </w:p>
+    <w:p>
+      <w:pPr>
+        <w:pStyle w:val="Paragraphedeliste"/>
+        <w:numPr>
+          <w:ilvl w:val="0"/>
+          <w:numId w:val="6"/>
+        </w:numPr>
+        <w:rPr>
+          <w:sz w:val="24"/>
+          <w:szCs w:val="24"/>
+        </w:rPr>
+      </w:pPr>
+      <w:r>
+        <w:rPr>
+          <w:sz w:val="24"/>
+          <w:szCs w:val="24"/>
+        </w:rPr>
+        <w:t>ID_type (entier)</w:t>
+      </w:r>
+    </w:p>
+    <w:p>
+      <w:pPr>
+        <w:pStyle w:val="Paragraphedeliste"/>
+        <w:numPr>
+          <w:ilvl w:val="0"/>
+          <w:numId w:val="6"/>
+        </w:numPr>
+        <w:rPr>
+          <w:sz w:val="24"/>
+          <w:szCs w:val="24"/>
+        </w:rPr>
+      </w:pPr>
+      <w:r>
+        <w:rPr>
+          <w:sz w:val="24"/>
+          <w:szCs w:val="24"/>
+        </w:rPr>
+        <w:t>ID_sous-type (entier)</w:t>
+      </w:r>
+    </w:p>
+    <w:p>
+      <w:pPr>
+        <w:rPr>
+          <w:sz w:val="24"/>
+          <w:szCs w:val="24"/>
+        </w:rPr>
+      </w:pPr>
+    </w:p>
+    <w:p>
+      <w:pPr>
+        <w:pStyle w:val="Paragraphedeliste"/>
+        <w:numPr>
+          <w:ilvl w:val="0"/>
+          <w:numId w:val="2"/>
+        </w:numPr>
+        <w:rPr>
+          <w:sz w:val="24"/>
+          <w:szCs w:val="24"/>
+        </w:rPr>
+      </w:pPr>
+      <w:r>
+        <w:rPr>
+          <w:sz w:val="24"/>
+          <w:szCs w:val="24"/>
+        </w:rPr>
+        <w:t>User</w:t>
+      </w:r>
+    </w:p>
+    <w:p>
+      <w:pPr>
+        <w:pStyle w:val="Paragraphedeliste"/>
+        <w:numPr>
+          <w:ilvl w:val="0"/>
+          <w:numId w:val="7"/>
+        </w:numPr>
+        <w:rPr>
+          <w:sz w:val="24"/>
+          <w:szCs w:val="24"/>
+        </w:rPr>
+      </w:pPr>
+      <w:r>
+        <w:rPr>
+          <w:sz w:val="24"/>
+          <w:szCs w:val="24"/>
+        </w:rPr>
+        <w:t>ID (entier)</w:t>
+      </w:r>
+    </w:p>
+    <w:p>
+      <w:pPr>
+        <w:pStyle w:val="Paragraphedeliste"/>
+        <w:numPr>
+          <w:ilvl w:val="0"/>
+          <w:numId w:val="7"/>
+        </w:numPr>
+        <w:rPr>
+          <w:sz w:val="24"/>
+          <w:szCs w:val="24"/>
+        </w:rPr>
+      </w:pPr>
+      <w:r>
+        <w:rPr>
+          <w:sz w:val="24"/>
+          <w:szCs w:val="24"/>
+        </w:rPr>
+        <w:t>Nom (string)</w:t>
+      </w:r>
+    </w:p>
+    <w:p>
+      <w:pPr>
+        <w:pStyle w:val="Paragraphedeliste"/>
+        <w:numPr>
+          <w:ilvl w:val="0"/>
+          <w:numId w:val="7"/>
+        </w:numPr>
+        <w:rPr>
+          <w:sz w:val="24"/>
+          <w:szCs w:val="24"/>
+        </w:rPr>
+      </w:pPr>
+      <w:r>
+        <w:rPr>
+          <w:sz w:val="24"/>
+          <w:szCs w:val="24"/>
+        </w:rPr>
+        <w:t>Prénom (string)</w:t>
+      </w:r>
+    </w:p>
+    <w:p>
+      <w:pPr>
+        <w:pStyle w:val="Paragraphedeliste"/>
+        <w:numPr>
+          <w:ilvl w:val="0"/>
+          <w:numId w:val="7"/>
+        </w:numPr>
+        <w:rPr>
+          <w:sz w:val="24"/>
+          <w:szCs w:val="24"/>
+        </w:rPr>
+      </w:pPr>
+      <w:r>
+        <w:rPr>
+          <w:sz w:val="24"/>
+          <w:szCs w:val="24"/>
+        </w:rPr>
+        <w:t>Age (entier)</w:t>
+      </w:r>
+    </w:p>
+    <w:p>
+      <w:pPr>
+        <w:pStyle w:val="Paragraphedeliste"/>
+        <w:numPr>
+          <w:ilvl w:val="0"/>
+          <w:numId w:val="7"/>
+        </w:numPr>
+        <w:rPr>
+          <w:sz w:val="24"/>
+          <w:szCs w:val="24"/>
+        </w:rPr>
+      </w:pPr>
+      <w:r>
+        <w:rPr>
+          <w:sz w:val="24"/>
+          <w:szCs w:val="24"/>
+        </w:rPr>
+        <w:t>Sexe (string)</w:t>
+      </w:r>
+    </w:p>
+    <w:p>
+      <w:pPr>
+        <w:pStyle w:val="Paragraphedeliste"/>
+        <w:numPr>
+          <w:ilvl w:val="0"/>
+          <w:numId w:val="7"/>
+        </w:numPr>
+        <w:rPr>
+          <w:sz w:val="24"/>
+          <w:szCs w:val="24"/>
+        </w:rPr>
+      </w:pPr>
+      <w:r>
+        <w:rPr>
+          <w:sz w:val="24"/>
+          <w:szCs w:val="24"/>
+        </w:rPr>
+        <w:t>MDP (string)</w:t>
+      </w:r>
+    </w:p>
+    <w:p>
+      <w:pPr>
+        <w:rPr>
+          <w:sz w:val="24"/>
+          <w:szCs w:val="24"/>
+        </w:rPr>
+      </w:pPr>
+    </w:p>
+    <w:p>
+      <w:pPr>
+        <w:pStyle w:val="Paragraphedeliste"/>
+        <w:numPr>
+          <w:ilvl w:val="0"/>
+          <w:numId w:val="2"/>
+        </w:numPr>
+        <w:rPr>
+          <w:sz w:val="24"/>
+          <w:szCs w:val="24"/>
+        </w:rPr>
+      </w:pPr>
+      <w:r>
+        <w:rPr>
+          <w:sz w:val="24"/>
+          <w:szCs w:val="24"/>
+        </w:rPr>
+        <w:t>Info-user</w:t>
+      </w:r>
+    </w:p>
+    <w:p>
+      <w:pPr>
+        <w:pStyle w:val="Paragraphedeliste"/>
+        <w:numPr>
+          <w:ilvl w:val="0"/>
+          <w:numId w:val="8"/>
+        </w:numPr>
+        <w:rPr>
+          <w:sz w:val="24"/>
+          <w:szCs w:val="24"/>
+        </w:rPr>
+      </w:pPr>
+      <w:r>
+        <w:rPr>
+          <w:sz w:val="24"/>
+          <w:szCs w:val="24"/>
+        </w:rPr>
+        <w:lastRenderedPageBreak/>
+        <w:t>ID (entier)</w:t>
+      </w:r>
+    </w:p>
+    <w:p>
+      <w:pPr>
+        <w:pStyle w:val="Paragraphedeliste"/>
+        <w:numPr>
+          <w:ilvl w:val="0"/>
+          <w:numId w:val="8"/>
+        </w:numPr>
+        <w:rPr>
+          <w:sz w:val="24"/>
+          <w:szCs w:val="24"/>
+        </w:rPr>
+      </w:pPr>
+      <w:r>
+        <w:rPr>
+          <w:sz w:val="24"/>
+          <w:szCs w:val="24"/>
+        </w:rPr>
+        <w:t>Frileux (booléen)</w:t>
+      </w:r>
+    </w:p>
+    <w:p>
+      <w:pPr>
+        <w:pStyle w:val="Paragraphedeliste"/>
+        <w:numPr>
+          <w:ilvl w:val="0"/>
+          <w:numId w:val="8"/>
+        </w:numPr>
+        <w:rPr>
+          <w:sz w:val="24"/>
+          <w:szCs w:val="24"/>
+        </w:rPr>
+      </w:pPr>
+      <w:r>
+        <w:rPr>
+          <w:sz w:val="24"/>
+          <w:szCs w:val="24"/>
+        </w:rPr>
+        <w:t>Récurrence_look (entier)</w:t>
+      </w:r>
+    </w:p>
+    <w:p>
+      <w:pPr>
         <w:rPr>
           <w:b/>
           <w:bCs/>
@@ -2996,7 +3467,14 @@
           <w:u w:val="single"/>
         </w:rPr>
       </w:pPr>
-      <w:r>
+    </w:p>
+    <w:p>
+      <w:pPr>
+        <w:pStyle w:val="Paragraphedeliste"/>
+        <w:numPr>
+          <w:ilvl w:val="1"/>
+          <w:numId w:val="19"/>
+        </w:numPr>
         <w:rPr>
           <w:b/>
           <w:bCs/>
@@ -3007,713 +3485,8 @@
           <w:szCs w:val="28"/>
           <w:u w:val="single"/>
         </w:rPr>
-        <w:t>Architecture</w:t>
-      </w:r>
-    </w:p>
-    <w:p>
-      <w:pPr>
-        <w:rPr>
-          <w:sz w:val="24"/>
-          <w:szCs w:val="24"/>
-        </w:rPr>
-      </w:pPr>
-      <w:r>
-        <w:rPr>
-          <w:sz w:val="24"/>
-          <w:szCs w:val="24"/>
-        </w:rPr>
-        <w:t>Graphique UML :</w:t>
-      </w:r>
-    </w:p>
-    <w:p>
-      <w:pPr>
-        <w:pStyle w:val="Paragraphedeliste"/>
-        <w:numPr>
-          <w:ilvl w:val="0"/>
-          <w:numId w:val="2"/>
-        </w:numPr>
-        <w:rPr>
-          <w:sz w:val="24"/>
-          <w:szCs w:val="24"/>
-        </w:rPr>
-      </w:pPr>
-      <w:r>
-        <w:rPr>
-          <w:sz w:val="24"/>
-          <w:szCs w:val="24"/>
-        </w:rPr>
-        <w:t>Vêtements</w:t>
-      </w:r>
-    </w:p>
-    <w:p>
-      <w:pPr>
-        <w:pStyle w:val="Paragraphedeliste"/>
-        <w:numPr>
-          <w:ilvl w:val="0"/>
-          <w:numId w:val="3"/>
-        </w:numPr>
-        <w:rPr>
-          <w:sz w:val="24"/>
-          <w:szCs w:val="24"/>
-        </w:rPr>
-      </w:pPr>
-      <w:r>
-        <w:rPr>
-          <w:sz w:val="24"/>
-          <w:szCs w:val="24"/>
-        </w:rPr>
-        <w:t>ID (entier)</w:t>
-      </w:r>
-    </w:p>
-    <w:p>
-      <w:pPr>
-        <w:pStyle w:val="Paragraphedeliste"/>
-        <w:numPr>
-          <w:ilvl w:val="0"/>
-          <w:numId w:val="3"/>
-        </w:numPr>
-        <w:rPr>
-          <w:sz w:val="24"/>
-          <w:szCs w:val="24"/>
-        </w:rPr>
-      </w:pPr>
-      <w:proofErr w:type="spellStart"/>
-      <w:r>
-        <w:rPr>
-          <w:sz w:val="24"/>
-          <w:szCs w:val="24"/>
-        </w:rPr>
-        <w:t>ID_user</w:t>
-      </w:r>
-      <w:proofErr w:type="spellEnd"/>
-      <w:r>
-        <w:rPr>
-          <w:sz w:val="24"/>
-          <w:szCs w:val="24"/>
-        </w:rPr>
-        <w:t xml:space="preserve"> (entier)</w:t>
-      </w:r>
-    </w:p>
-    <w:p>
-      <w:pPr>
-        <w:pStyle w:val="Paragraphedeliste"/>
-        <w:numPr>
-          <w:ilvl w:val="0"/>
-          <w:numId w:val="3"/>
-        </w:numPr>
-        <w:rPr>
-          <w:sz w:val="24"/>
-          <w:szCs w:val="24"/>
-        </w:rPr>
-      </w:pPr>
-      <w:r>
-        <w:rPr>
-          <w:sz w:val="24"/>
-          <w:szCs w:val="24"/>
-        </w:rPr>
-        <w:t>Image</w:t>
-      </w:r>
-    </w:p>
-    <w:p>
-      <w:pPr>
-        <w:rPr>
-          <w:sz w:val="24"/>
-          <w:szCs w:val="24"/>
-        </w:rPr>
-      </w:pPr>
-    </w:p>
-    <w:p>
-      <w:pPr>
-        <w:pStyle w:val="Paragraphedeliste"/>
-        <w:numPr>
-          <w:ilvl w:val="0"/>
-          <w:numId w:val="2"/>
-        </w:numPr>
-        <w:rPr>
-          <w:sz w:val="24"/>
-          <w:szCs w:val="24"/>
-        </w:rPr>
-      </w:pPr>
-      <w:r>
-        <w:rPr>
-          <w:sz w:val="24"/>
-          <w:szCs w:val="24"/>
-        </w:rPr>
-        <w:t>Info-vêtement</w:t>
-      </w:r>
-    </w:p>
-    <w:p>
-      <w:pPr>
-        <w:pStyle w:val="Paragraphedeliste"/>
-        <w:numPr>
-          <w:ilvl w:val="0"/>
-          <w:numId w:val="4"/>
-        </w:numPr>
-        <w:rPr>
-          <w:sz w:val="24"/>
-          <w:szCs w:val="24"/>
-        </w:rPr>
-      </w:pPr>
-      <w:r>
-        <w:rPr>
-          <w:sz w:val="24"/>
-          <w:szCs w:val="24"/>
-        </w:rPr>
-        <w:t>ID (entier)</w:t>
-      </w:r>
-    </w:p>
-    <w:p>
-      <w:pPr>
-        <w:pStyle w:val="Paragraphedeliste"/>
-        <w:numPr>
-          <w:ilvl w:val="0"/>
-          <w:numId w:val="4"/>
-        </w:numPr>
-        <w:rPr>
-          <w:sz w:val="24"/>
-          <w:szCs w:val="24"/>
-        </w:rPr>
-      </w:pPr>
-      <w:proofErr w:type="spellStart"/>
-      <w:r>
-        <w:rPr>
-          <w:sz w:val="24"/>
-          <w:szCs w:val="24"/>
-        </w:rPr>
-        <w:t>ID_vêtement</w:t>
-      </w:r>
-      <w:proofErr w:type="spellEnd"/>
-      <w:r>
-        <w:rPr>
-          <w:sz w:val="24"/>
-          <w:szCs w:val="24"/>
-        </w:rPr>
-        <w:t xml:space="preserve"> (entier)</w:t>
-      </w:r>
-    </w:p>
-    <w:p>
-      <w:pPr>
-        <w:pStyle w:val="Paragraphedeliste"/>
-        <w:numPr>
-          <w:ilvl w:val="0"/>
-          <w:numId w:val="4"/>
-        </w:numPr>
-        <w:rPr>
-          <w:sz w:val="24"/>
-          <w:szCs w:val="24"/>
-        </w:rPr>
-      </w:pPr>
-      <w:proofErr w:type="spellStart"/>
-      <w:r>
-        <w:rPr>
-          <w:sz w:val="24"/>
-          <w:szCs w:val="24"/>
-        </w:rPr>
-        <w:t>ID_details</w:t>
-      </w:r>
-      <w:proofErr w:type="spellEnd"/>
-      <w:r>
-        <w:rPr>
-          <w:sz w:val="24"/>
-          <w:szCs w:val="24"/>
-        </w:rPr>
-        <w:t>-type (entier)</w:t>
-      </w:r>
-    </w:p>
-    <w:p>
-      <w:pPr>
-        <w:rPr>
-          <w:sz w:val="24"/>
-          <w:szCs w:val="24"/>
-        </w:rPr>
-      </w:pPr>
-    </w:p>
-    <w:p>
-      <w:pPr>
-        <w:pStyle w:val="Paragraphedeliste"/>
-        <w:numPr>
-          <w:ilvl w:val="0"/>
-          <w:numId w:val="2"/>
-        </w:numPr>
-        <w:rPr>
-          <w:sz w:val="24"/>
-          <w:szCs w:val="24"/>
-        </w:rPr>
-      </w:pPr>
-      <w:r>
-        <w:rPr>
-          <w:sz w:val="24"/>
-          <w:szCs w:val="24"/>
-        </w:rPr>
-        <w:t>Type</w:t>
-      </w:r>
-    </w:p>
-    <w:p>
-      <w:pPr>
-        <w:pStyle w:val="Paragraphedeliste"/>
-        <w:numPr>
-          <w:ilvl w:val="1"/>
-          <w:numId w:val="9"/>
-        </w:numPr>
-        <w:rPr>
-          <w:sz w:val="24"/>
-          <w:szCs w:val="24"/>
-        </w:rPr>
-      </w:pPr>
-      <w:r>
-        <w:rPr>
-          <w:sz w:val="24"/>
-          <w:szCs w:val="24"/>
-        </w:rPr>
-        <w:t>ID (entier)</w:t>
-      </w:r>
-    </w:p>
-    <w:p>
-      <w:pPr>
-        <w:pStyle w:val="Paragraphedeliste"/>
-        <w:numPr>
-          <w:ilvl w:val="1"/>
-          <w:numId w:val="9"/>
-        </w:numPr>
-        <w:rPr>
-          <w:sz w:val="24"/>
-          <w:szCs w:val="24"/>
-        </w:rPr>
-      </w:pPr>
-      <w:r>
-        <w:rPr>
-          <w:sz w:val="24"/>
-          <w:szCs w:val="24"/>
-        </w:rPr>
-        <w:t>Nom (string)</w:t>
-      </w:r>
-    </w:p>
-    <w:p>
-      <w:pPr>
-        <w:rPr>
-          <w:sz w:val="24"/>
-          <w:szCs w:val="24"/>
-        </w:rPr>
-      </w:pPr>
-    </w:p>
-    <w:p>
-      <w:pPr>
-        <w:pStyle w:val="Paragraphedeliste"/>
-        <w:numPr>
-          <w:ilvl w:val="0"/>
-          <w:numId w:val="2"/>
-        </w:numPr>
-        <w:rPr>
-          <w:sz w:val="24"/>
-          <w:szCs w:val="24"/>
-        </w:rPr>
-      </w:pPr>
-      <w:r>
-        <w:rPr>
-          <w:sz w:val="24"/>
-          <w:szCs w:val="24"/>
-        </w:rPr>
-        <w:t>Sous-type</w:t>
-      </w:r>
-    </w:p>
-    <w:p>
-      <w:pPr>
-        <w:pStyle w:val="Paragraphedeliste"/>
-        <w:numPr>
-          <w:ilvl w:val="1"/>
-          <w:numId w:val="10"/>
-        </w:numPr>
-        <w:rPr>
-          <w:sz w:val="24"/>
-          <w:szCs w:val="24"/>
-        </w:rPr>
-      </w:pPr>
-      <w:r>
-        <w:rPr>
-          <w:sz w:val="24"/>
-          <w:szCs w:val="24"/>
-        </w:rPr>
-        <w:t>ID (entier)</w:t>
-      </w:r>
-    </w:p>
-    <w:p>
-      <w:pPr>
-        <w:pStyle w:val="Paragraphedeliste"/>
-        <w:numPr>
-          <w:ilvl w:val="1"/>
-          <w:numId w:val="10"/>
-        </w:numPr>
-        <w:rPr>
-          <w:sz w:val="24"/>
-          <w:szCs w:val="24"/>
-        </w:rPr>
-      </w:pPr>
-      <w:r>
-        <w:rPr>
-          <w:sz w:val="24"/>
-          <w:szCs w:val="24"/>
-        </w:rPr>
-        <w:t>Nom (string)</w:t>
-      </w:r>
-    </w:p>
-    <w:p>
-      <w:pPr>
-        <w:pStyle w:val="Paragraphedeliste"/>
-        <w:ind w:left="1428"/>
-        <w:rPr>
-          <w:sz w:val="24"/>
-          <w:szCs w:val="24"/>
-        </w:rPr>
-      </w:pPr>
-    </w:p>
-    <w:p>
-      <w:pPr>
-        <w:pStyle w:val="Paragraphedeliste"/>
-        <w:numPr>
-          <w:ilvl w:val="0"/>
-          <w:numId w:val="2"/>
-        </w:numPr>
-        <w:rPr>
-          <w:sz w:val="24"/>
-          <w:szCs w:val="24"/>
-        </w:rPr>
-      </w:pPr>
-      <w:proofErr w:type="spellStart"/>
-      <w:r>
-        <w:rPr>
-          <w:sz w:val="24"/>
-          <w:szCs w:val="24"/>
-        </w:rPr>
-        <w:t>Détails_type</w:t>
-      </w:r>
-      <w:proofErr w:type="spellEnd"/>
-    </w:p>
-    <w:p>
-      <w:pPr>
-        <w:pStyle w:val="Paragraphedeliste"/>
-        <w:numPr>
-          <w:ilvl w:val="0"/>
-          <w:numId w:val="6"/>
-        </w:numPr>
-        <w:rPr>
-          <w:sz w:val="24"/>
-          <w:szCs w:val="24"/>
-        </w:rPr>
-      </w:pPr>
-      <w:r>
-        <w:rPr>
-          <w:sz w:val="24"/>
-          <w:szCs w:val="24"/>
-        </w:rPr>
-        <w:t>ID (entier)</w:t>
-      </w:r>
-    </w:p>
-    <w:p>
-      <w:pPr>
-        <w:pStyle w:val="Paragraphedeliste"/>
-        <w:numPr>
-          <w:ilvl w:val="0"/>
-          <w:numId w:val="6"/>
-        </w:numPr>
-        <w:rPr>
-          <w:sz w:val="24"/>
-          <w:szCs w:val="24"/>
-        </w:rPr>
-      </w:pPr>
-      <w:proofErr w:type="spellStart"/>
-      <w:r>
-        <w:rPr>
-          <w:sz w:val="24"/>
-          <w:szCs w:val="24"/>
-        </w:rPr>
-        <w:t>ID_type</w:t>
-      </w:r>
-      <w:proofErr w:type="spellEnd"/>
-      <w:r>
-        <w:rPr>
-          <w:sz w:val="24"/>
-          <w:szCs w:val="24"/>
-        </w:rPr>
-        <w:t xml:space="preserve"> (entier)</w:t>
-      </w:r>
-    </w:p>
-    <w:p>
-      <w:pPr>
-        <w:pStyle w:val="Paragraphedeliste"/>
-        <w:numPr>
-          <w:ilvl w:val="0"/>
-          <w:numId w:val="6"/>
-        </w:numPr>
-        <w:rPr>
-          <w:sz w:val="24"/>
-          <w:szCs w:val="24"/>
-        </w:rPr>
-      </w:pPr>
-      <w:proofErr w:type="spellStart"/>
-      <w:r>
-        <w:rPr>
-          <w:sz w:val="24"/>
-          <w:szCs w:val="24"/>
-        </w:rPr>
-        <w:t>ID_sous</w:t>
-      </w:r>
-      <w:proofErr w:type="spellEnd"/>
-      <w:r>
-        <w:rPr>
-          <w:sz w:val="24"/>
-          <w:szCs w:val="24"/>
-        </w:rPr>
-        <w:t>-type (entier)</w:t>
-      </w:r>
-    </w:p>
-    <w:p>
-      <w:pPr>
-        <w:rPr>
-          <w:sz w:val="24"/>
-          <w:szCs w:val="24"/>
-        </w:rPr>
-      </w:pPr>
-    </w:p>
-    <w:p>
-      <w:pPr>
-        <w:pStyle w:val="Paragraphedeliste"/>
-        <w:numPr>
-          <w:ilvl w:val="0"/>
-          <w:numId w:val="2"/>
-        </w:numPr>
-        <w:rPr>
-          <w:sz w:val="24"/>
-          <w:szCs w:val="24"/>
-        </w:rPr>
-      </w:pPr>
-      <w:r>
-        <w:rPr>
-          <w:sz w:val="24"/>
-          <w:szCs w:val="24"/>
-        </w:rPr>
-        <w:t>User</w:t>
-      </w:r>
-    </w:p>
-    <w:p>
-      <w:pPr>
-        <w:pStyle w:val="Paragraphedeliste"/>
-        <w:numPr>
-          <w:ilvl w:val="0"/>
-          <w:numId w:val="7"/>
-        </w:numPr>
-        <w:rPr>
-          <w:sz w:val="24"/>
-          <w:szCs w:val="24"/>
-        </w:rPr>
-      </w:pPr>
-      <w:r>
-        <w:rPr>
-          <w:sz w:val="24"/>
-          <w:szCs w:val="24"/>
-        </w:rPr>
-        <w:t>ID (entier)</w:t>
-      </w:r>
-    </w:p>
-    <w:p>
-      <w:pPr>
-        <w:pStyle w:val="Paragraphedeliste"/>
-        <w:numPr>
-          <w:ilvl w:val="0"/>
-          <w:numId w:val="7"/>
-        </w:numPr>
-        <w:rPr>
-          <w:sz w:val="24"/>
-          <w:szCs w:val="24"/>
-        </w:rPr>
-      </w:pPr>
-      <w:r>
-        <w:rPr>
-          <w:sz w:val="24"/>
-          <w:szCs w:val="24"/>
-        </w:rPr>
-        <w:t>Nom (string)</w:t>
-      </w:r>
-    </w:p>
-    <w:p>
-      <w:pPr>
-        <w:pStyle w:val="Paragraphedeliste"/>
-        <w:numPr>
-          <w:ilvl w:val="0"/>
-          <w:numId w:val="7"/>
-        </w:numPr>
-        <w:rPr>
-          <w:sz w:val="24"/>
-          <w:szCs w:val="24"/>
-        </w:rPr>
-      </w:pPr>
-      <w:r>
-        <w:rPr>
-          <w:sz w:val="24"/>
-          <w:szCs w:val="24"/>
-        </w:rPr>
-        <w:t>Prénom (string)</w:t>
-      </w:r>
-    </w:p>
-    <w:p>
-      <w:pPr>
-        <w:pStyle w:val="Paragraphedeliste"/>
-        <w:numPr>
-          <w:ilvl w:val="0"/>
-          <w:numId w:val="7"/>
-        </w:numPr>
-        <w:rPr>
-          <w:sz w:val="24"/>
-          <w:szCs w:val="24"/>
-        </w:rPr>
-      </w:pPr>
-      <w:r>
-        <w:rPr>
-          <w:sz w:val="24"/>
-          <w:szCs w:val="24"/>
-        </w:rPr>
-        <w:t>Age (entier)</w:t>
-      </w:r>
-    </w:p>
-    <w:p>
-      <w:pPr>
-        <w:pStyle w:val="Paragraphedeliste"/>
-        <w:numPr>
-          <w:ilvl w:val="0"/>
-          <w:numId w:val="7"/>
-        </w:numPr>
-        <w:rPr>
-          <w:sz w:val="24"/>
-          <w:szCs w:val="24"/>
-        </w:rPr>
-      </w:pPr>
-      <w:r>
-        <w:rPr>
-          <w:sz w:val="24"/>
-          <w:szCs w:val="24"/>
-        </w:rPr>
-        <w:t>Sexe (string)</w:t>
-      </w:r>
-    </w:p>
-    <w:p>
-      <w:pPr>
-        <w:pStyle w:val="Paragraphedeliste"/>
-        <w:numPr>
-          <w:ilvl w:val="0"/>
-          <w:numId w:val="7"/>
-        </w:numPr>
-        <w:rPr>
-          <w:sz w:val="24"/>
-          <w:szCs w:val="24"/>
-        </w:rPr>
-      </w:pPr>
-      <w:r>
-        <w:rPr>
-          <w:sz w:val="24"/>
-          <w:szCs w:val="24"/>
-        </w:rPr>
-        <w:t>MDP (string)</w:t>
-      </w:r>
-    </w:p>
-    <w:p>
-      <w:pPr>
-        <w:rPr>
-          <w:sz w:val="24"/>
-          <w:szCs w:val="24"/>
-        </w:rPr>
-      </w:pPr>
-    </w:p>
-    <w:p>
-      <w:pPr>
-        <w:pStyle w:val="Paragraphedeliste"/>
-        <w:numPr>
-          <w:ilvl w:val="0"/>
-          <w:numId w:val="2"/>
-        </w:numPr>
-        <w:rPr>
-          <w:sz w:val="24"/>
-          <w:szCs w:val="24"/>
-        </w:rPr>
-      </w:pPr>
-      <w:r>
-        <w:rPr>
-          <w:sz w:val="24"/>
-          <w:szCs w:val="24"/>
-        </w:rPr>
-        <w:t>Info-user</w:t>
-      </w:r>
-    </w:p>
-    <w:p>
-      <w:pPr>
-        <w:pStyle w:val="Paragraphedeliste"/>
-        <w:numPr>
-          <w:ilvl w:val="0"/>
-          <w:numId w:val="8"/>
-        </w:numPr>
-        <w:rPr>
-          <w:sz w:val="24"/>
-          <w:szCs w:val="24"/>
-        </w:rPr>
-      </w:pPr>
-      <w:r>
-        <w:rPr>
-          <w:sz w:val="24"/>
-          <w:szCs w:val="24"/>
-        </w:rPr>
-        <w:lastRenderedPageBreak/>
-        <w:t>ID (entier)</w:t>
-      </w:r>
-    </w:p>
-    <w:p>
-      <w:pPr>
-        <w:pStyle w:val="Paragraphedeliste"/>
-        <w:numPr>
-          <w:ilvl w:val="0"/>
-          <w:numId w:val="8"/>
-        </w:numPr>
-        <w:rPr>
-          <w:sz w:val="24"/>
-          <w:szCs w:val="24"/>
-        </w:rPr>
-      </w:pPr>
-      <w:r>
-        <w:rPr>
-          <w:sz w:val="24"/>
-          <w:szCs w:val="24"/>
-        </w:rPr>
-        <w:t>Frileux (booléen)</w:t>
-      </w:r>
-    </w:p>
-    <w:p>
-      <w:pPr>
-        <w:pStyle w:val="Paragraphedeliste"/>
-        <w:numPr>
-          <w:ilvl w:val="0"/>
-          <w:numId w:val="8"/>
-        </w:numPr>
-        <w:rPr>
-          <w:sz w:val="24"/>
-          <w:szCs w:val="24"/>
-        </w:rPr>
-      </w:pPr>
-      <w:proofErr w:type="spellStart"/>
-      <w:r>
-        <w:rPr>
-          <w:sz w:val="24"/>
-          <w:szCs w:val="24"/>
-        </w:rPr>
-        <w:t>Récurrence_look</w:t>
-      </w:r>
-      <w:proofErr w:type="spellEnd"/>
-      <w:r>
-        <w:rPr>
-          <w:sz w:val="24"/>
-          <w:szCs w:val="24"/>
-        </w:rPr>
-        <w:t xml:space="preserve"> (entier)</w:t>
-      </w:r>
-    </w:p>
-    <w:p>
-      <w:pPr>
+      </w:pPr>
+      <w:r>
         <w:rPr>
           <w:b/>
           <w:bCs/>
@@ -3724,15 +3497,76 @@
           <w:szCs w:val="28"/>
           <w:u w:val="single"/>
         </w:rPr>
-      </w:pPr>
-    </w:p>
-    <w:p>
-      <w:pPr>
-        <w:pStyle w:val="Paragraphedeliste"/>
-        <w:numPr>
-          <w:ilvl w:val="1"/>
-          <w:numId w:val="19"/>
-        </w:numPr>
+        <w:t>Outils utilisés</w:t>
+      </w:r>
+    </w:p>
+    <w:p>
+      <w:pPr>
+        <w:rPr>
+          <w:color w:val="000000" w:themeColor="text1"/>
+          <w:sz w:val="24"/>
+          <w:szCs w:val="24"/>
+        </w:rPr>
+      </w:pPr>
+      <w:r>
+        <w:rPr>
+          <w:color w:val="000000" w:themeColor="text1"/>
+          <w:sz w:val="24"/>
+          <w:szCs w:val="24"/>
+        </w:rPr>
+        <w:t xml:space="preserve">Le framework utilisé pour réaliser l’application côté </w:t>
+      </w:r>
+      <w:r>
+        <w:rPr>
+          <w:color w:val="000000" w:themeColor="text1"/>
+          <w:sz w:val="24"/>
+          <w:szCs w:val="24"/>
+        </w:rPr>
+        <w:t>serveur</w:t>
+      </w:r>
+      <w:r>
+        <w:rPr>
+          <w:color w:val="000000" w:themeColor="text1"/>
+          <w:sz w:val="24"/>
+          <w:szCs w:val="24"/>
+        </w:rPr>
+        <w:t xml:space="preserve"> (</w:t>
+      </w:r>
+      <w:r>
+        <w:rPr>
+          <w:color w:val="000000" w:themeColor="text1"/>
+          <w:sz w:val="24"/>
+          <w:szCs w:val="24"/>
+        </w:rPr>
+        <w:t>Back-end</w:t>
+      </w:r>
+      <w:r>
+        <w:rPr>
+          <w:color w:val="000000" w:themeColor="text1"/>
+          <w:sz w:val="24"/>
+          <w:szCs w:val="24"/>
+        </w:rPr>
+        <w:t xml:space="preserve">) </w:t>
+      </w:r>
+      <w:r>
+        <w:rPr>
+          <w:color w:val="000000" w:themeColor="text1"/>
+          <w:sz w:val="24"/>
+          <w:szCs w:val="24"/>
+        </w:rPr>
+        <w:t>est NodeJS (ExpressJS)</w:t>
+      </w:r>
+      <w:r>
+        <w:rPr>
+          <w:color w:val="000000" w:themeColor="text1"/>
+          <w:sz w:val="24"/>
+          <w:szCs w:val="24"/>
+        </w:rPr>
+        <w:t>.</w:t>
+      </w:r>
+    </w:p>
+    <w:p>
+      <w:pPr>
         <w:rPr>
           <w:b/>
           <w:bCs/>
@@ -3744,7 +3578,14 @@
           <w:u w:val="single"/>
         </w:rPr>
       </w:pPr>
-      <w:r>
+    </w:p>
+    <w:p>
+      <w:pPr>
+        <w:pStyle w:val="Paragraphedeliste"/>
+        <w:numPr>
+          <w:ilvl w:val="1"/>
+          <w:numId w:val="19"/>
+        </w:numPr>
         <w:rPr>
           <w:b/>
           <w:bCs/>
@@ -3755,132 +3596,8 @@
           <w:szCs w:val="28"/>
           <w:u w:val="single"/>
         </w:rPr>
-        <w:t>Outils utilisés</w:t>
-      </w:r>
-    </w:p>
-    <w:p>
-      <w:pPr>
-        <w:rPr>
-          <w:color w:val="000000" w:themeColor="text1"/>
-          <w:sz w:val="24"/>
-          <w:szCs w:val="24"/>
-        </w:rPr>
-      </w:pPr>
-      <w:r>
-        <w:rPr>
-          <w:color w:val="000000" w:themeColor="text1"/>
-          <w:sz w:val="24"/>
-          <w:szCs w:val="24"/>
-        </w:rPr>
-        <w:t xml:space="preserve">Le </w:t>
-      </w:r>
-      <w:proofErr w:type="spellStart"/>
-      <w:r>
-        <w:rPr>
-          <w:color w:val="000000" w:themeColor="text1"/>
-          <w:sz w:val="24"/>
-          <w:szCs w:val="24"/>
-        </w:rPr>
-        <w:t>framework</w:t>
-      </w:r>
-      <w:proofErr w:type="spellEnd"/>
-      <w:r>
-        <w:rPr>
-          <w:color w:val="000000" w:themeColor="text1"/>
-          <w:sz w:val="24"/>
-          <w:szCs w:val="24"/>
-        </w:rPr>
-        <w:t xml:space="preserve"> utilisé pour réaliser l’application côté </w:t>
-      </w:r>
-      <w:r>
-        <w:rPr>
-          <w:color w:val="000000" w:themeColor="text1"/>
-          <w:sz w:val="24"/>
-          <w:szCs w:val="24"/>
-        </w:rPr>
-        <w:t>serveur</w:t>
-      </w:r>
-      <w:r>
-        <w:rPr>
-          <w:color w:val="000000" w:themeColor="text1"/>
-          <w:sz w:val="24"/>
-          <w:szCs w:val="24"/>
-        </w:rPr>
-        <w:t xml:space="preserve"> (</w:t>
-      </w:r>
-      <w:proofErr w:type="spellStart"/>
-      <w:r>
-        <w:rPr>
-          <w:color w:val="000000" w:themeColor="text1"/>
-          <w:sz w:val="24"/>
-          <w:szCs w:val="24"/>
-        </w:rPr>
-        <w:t>Back-end</w:t>
-      </w:r>
-      <w:proofErr w:type="spellEnd"/>
-      <w:r>
-        <w:rPr>
-          <w:color w:val="000000" w:themeColor="text1"/>
-          <w:sz w:val="24"/>
-          <w:szCs w:val="24"/>
-        </w:rPr>
-        <w:t xml:space="preserve">) </w:t>
-      </w:r>
-      <w:r>
-        <w:rPr>
-          <w:color w:val="000000" w:themeColor="text1"/>
-          <w:sz w:val="24"/>
-          <w:szCs w:val="24"/>
-        </w:rPr>
-        <w:t xml:space="preserve">est </w:t>
-      </w:r>
-      <w:proofErr w:type="spellStart"/>
-      <w:r>
-        <w:rPr>
-          <w:color w:val="000000" w:themeColor="text1"/>
-          <w:sz w:val="24"/>
-          <w:szCs w:val="24"/>
-        </w:rPr>
-        <w:t>NodeJS</w:t>
-      </w:r>
-      <w:proofErr w:type="spellEnd"/>
-      <w:r>
-        <w:rPr>
-          <w:color w:val="000000" w:themeColor="text1"/>
-          <w:sz w:val="24"/>
-          <w:szCs w:val="24"/>
-        </w:rPr>
-        <w:t xml:space="preserve"> (</w:t>
-      </w:r>
-      <w:proofErr w:type="spellStart"/>
-      <w:r>
-        <w:rPr>
-          <w:color w:val="000000" w:themeColor="text1"/>
-          <w:sz w:val="24"/>
-          <w:szCs w:val="24"/>
-        </w:rPr>
-        <w:t>ExpressJS</w:t>
-      </w:r>
-      <w:proofErr w:type="spellEnd"/>
-      <w:r>
-        <w:rPr>
-          <w:color w:val="000000" w:themeColor="text1"/>
-          <w:sz w:val="24"/>
-          <w:szCs w:val="24"/>
-        </w:rPr>
-        <w:t>)</w:t>
-      </w:r>
-      <w:r>
-        <w:rPr>
-          <w:color w:val="000000" w:themeColor="text1"/>
-          <w:sz w:val="24"/>
-          <w:szCs w:val="24"/>
-        </w:rPr>
-        <w:t>.</w:t>
-      </w:r>
-    </w:p>
-    <w:p>
-      <w:pPr>
+      </w:pPr>
+      <w:r>
         <w:rPr>
           <w:b/>
           <w:bCs/>
@@ -3891,15 +3608,11 @@
           <w:szCs w:val="28"/>
           <w:u w:val="single"/>
         </w:rPr>
-      </w:pPr>
-    </w:p>
-    <w:p>
-      <w:pPr>
-        <w:pStyle w:val="Paragraphedeliste"/>
-        <w:numPr>
-          <w:ilvl w:val="1"/>
-          <w:numId w:val="19"/>
-        </w:numPr>
+        <w:t>API</w:t>
+      </w:r>
+    </w:p>
+    <w:p>
+      <w:pPr>
         <w:rPr>
           <w:b/>
           <w:bCs/>
@@ -3922,33 +3635,6 @@
           <w:szCs w:val="28"/>
           <w:u w:val="single"/>
         </w:rPr>
-        <w:t>API</w:t>
-      </w:r>
-    </w:p>
-    <w:p>
-      <w:pPr>
-        <w:rPr>
-          <w:b/>
-          <w:bCs/>
-          <w:i/>
-          <w:iCs/>
-          <w:color w:val="0070C0"/>
-          <w:sz w:val="28"/>
-          <w:szCs w:val="28"/>
-          <w:u w:val="single"/>
-        </w:rPr>
-      </w:pPr>
-      <w:r>
-        <w:rPr>
-          <w:b/>
-          <w:bCs/>
-          <w:i/>
-          <w:iCs/>
-          <w:color w:val="0070C0"/>
-          <w:sz w:val="28"/>
-          <w:szCs w:val="28"/>
-          <w:u w:val="single"/>
-        </w:rPr>
         <w:br w:type="page"/>
       </w:r>
     </w:p>
@@ -4447,11 +4133,9 @@
           <w:numId w:val="14"/>
         </w:numPr>
       </w:pPr>
-      <w:proofErr w:type="spellStart"/>
       <w:r>
         <w:t>Tongues</w:t>
       </w:r>
-      <w:proofErr w:type="spellEnd"/>
     </w:p>
     <w:p>
       <w:pPr>
@@ -4971,9 +4655,12 @@
           <w:u w:val="single"/>
         </w:rPr>
         <w:lastRenderedPageBreak/>
-        <w:t>Inscription</w:t>
-      </w:r>
-      <w:r>
+        <w:t>Inscription :</w:t>
+      </w:r>
+    </w:p>
+    <w:p>
+      <w:pPr>
+        <w:jc w:val="center"/>
         <w:rPr>
           <w:b/>
           <w:bCs/>
@@ -4981,12 +4668,10 @@
           <w:szCs w:val="28"/>
           <w:u w:val="single"/>
         </w:rPr>
-        <w:t> :</w:t>
-      </w:r>
-    </w:p>
-    <w:p>
-      <w:pPr>
-        <w:jc w:val="center"/>
+      </w:pPr>
+    </w:p>
+    <w:p>
+      <w:pPr>
         <w:rPr>
           <w:b/>
           <w:bCs/>
@@ -4995,9 +4680,7 @@
           <w:u w:val="single"/>
         </w:rPr>
       </w:pPr>
-    </w:p>
-    <w:p>
-      <w:pPr>
+      <w:r>
         <w:rPr>
           <w:b/>
           <w:bCs/>
@@ -5005,8 +4688,12 @@
           <w:szCs w:val="28"/>
           <w:u w:val="single"/>
         </w:rPr>
-      </w:pPr>
-      <w:r>
+        <w:br w:type="page"/>
+      </w:r>
+    </w:p>
+    <w:p>
+      <w:pPr>
+        <w:jc w:val="center"/>
         <w:rPr>
           <w:b/>
           <w:bCs/>
@@ -5014,12 +4701,8 @@
           <w:szCs w:val="28"/>
           <w:u w:val="single"/>
         </w:rPr>
-        <w:br w:type="page"/>
-      </w:r>
-    </w:p>
-    <w:p>
-      <w:pPr>
-        <w:jc w:val="center"/>
+      </w:pPr>
+      <w:r>
         <w:rPr>
           <w:b/>
           <w:bCs/>
@@ -5027,8 +4710,13 @@
           <w:szCs w:val="28"/>
           <w:u w:val="single"/>
         </w:rPr>
-      </w:pPr>
-      <w:r>
+        <w:lastRenderedPageBreak/>
+        <w:t>Dashboard :</w:t>
+      </w:r>
+    </w:p>
+    <w:p>
+      <w:pPr>
+        <w:jc w:val="center"/>
         <w:rPr>
           <w:b/>
           <w:bCs/>
@@ -5036,10 +4724,10 @@
           <w:szCs w:val="28"/>
           <w:u w:val="single"/>
         </w:rPr>
-        <w:lastRenderedPageBreak/>
-        <w:t>Dashboard</w:t>
-      </w:r>
-      <w:r>
+      </w:pPr>
+    </w:p>
+    <w:p>
+      <w:pPr>
         <w:rPr>
           <w:b/>
           <w:bCs/>
@@ -5047,12 +4735,8 @@
           <w:szCs w:val="28"/>
           <w:u w:val="single"/>
         </w:rPr>
-        <w:t> :</w:t>
-      </w:r>
-    </w:p>
-    <w:p>
-      <w:pPr>
-        <w:jc w:val="center"/>
+      </w:pPr>
+      <w:r>
         <w:rPr>
           <w:b/>
           <w:bCs/>
@@ -5060,10 +4744,12 @@
           <w:szCs w:val="28"/>
           <w:u w:val="single"/>
         </w:rPr>
-      </w:pPr>
-    </w:p>
-    <w:p>
-      <w:pPr>
+        <w:br w:type="page"/>
+      </w:r>
+    </w:p>
+    <w:p>
+      <w:pPr>
+        <w:jc w:val="center"/>
         <w:rPr>
           <w:b/>
           <w:bCs/>
@@ -5080,7 +4766,8 @@
           <w:szCs w:val="28"/>
           <w:u w:val="single"/>
         </w:rPr>
-        <w:br w:type="page"/>
+        <w:lastRenderedPageBreak/>
+        <w:t>Dressing :</w:t>
       </w:r>
     </w:p>
     <w:p>
@@ -5094,7 +4781,9 @@
           <w:u w:val="single"/>
         </w:rPr>
       </w:pPr>
-      <w:r>
+    </w:p>
+    <w:p>
+      <w:pPr>
         <w:rPr>
           <w:b/>
           <w:bCs/>
@@ -5102,9 +4791,7 @@
           <w:szCs w:val="28"/>
           <w:u w:val="single"/>
         </w:rPr>
-        <w:lastRenderedPageBreak/>
-        <w:t>Dressing</w:t>
-      </w:r>
+      </w:pPr>
       <w:r>
         <w:rPr>
           <w:b/>
@@ -5113,7 +4800,7 @@
           <w:szCs w:val="28"/>
           <w:u w:val="single"/>
         </w:rPr>
-        <w:t> :</w:t>
+        <w:br w:type="page"/>
       </w:r>
     </w:p>
     <w:p>
@@ -5127,9 +4814,7 @@
           <w:u w:val="single"/>
         </w:rPr>
       </w:pPr>
-    </w:p>
-    <w:p>
-      <w:pPr>
+      <w:r>
         <w:rPr>
           <w:b/>
           <w:bCs/>
@@ -5137,8 +4822,13 @@
           <w:szCs w:val="28"/>
           <w:u w:val="single"/>
         </w:rPr>
-      </w:pPr>
-      <w:r>
+        <w:lastRenderedPageBreak/>
+        <w:t>Profil :</w:t>
+      </w:r>
+    </w:p>
+    <w:p>
+      <w:pPr>
+        <w:jc w:val="center"/>
         <w:rPr>
           <w:b/>
           <w:bCs/>
@@ -5146,12 +4836,10 @@
           <w:szCs w:val="28"/>
           <w:u w:val="single"/>
         </w:rPr>
-        <w:br w:type="page"/>
-      </w:r>
-    </w:p>
-    <w:p>
-      <w:pPr>
-        <w:jc w:val="center"/>
+      </w:pPr>
+    </w:p>
+    <w:p>
+      <w:pPr>
         <w:rPr>
           <w:b/>
           <w:bCs/>
@@ -5168,10 +4856,12 @@
           <w:szCs w:val="28"/>
           <w:u w:val="single"/>
         </w:rPr>
-        <w:lastRenderedPageBreak/>
-        <w:t>Profil</w:t>
-      </w:r>
-      <w:r>
+        <w:br w:type="page"/>
+      </w:r>
+    </w:p>
+    <w:p>
+      <w:pPr>
+        <w:jc w:val="center"/>
         <w:rPr>
           <w:b/>
           <w:bCs/>
@@ -5179,12 +4869,8 @@
           <w:szCs w:val="28"/>
           <w:u w:val="single"/>
         </w:rPr>
-        <w:t> :</w:t>
-      </w:r>
-    </w:p>
-    <w:p>
-      <w:pPr>
-        <w:jc w:val="center"/>
+      </w:pPr>
+      <w:r>
         <w:rPr>
           <w:b/>
           <w:bCs/>
@@ -5192,60 +4878,8 @@
           <w:szCs w:val="28"/>
           <w:u w:val="single"/>
         </w:rPr>
-      </w:pPr>
-    </w:p>
-    <w:p>
-      <w:pPr>
-        <w:rPr>
-          <w:b/>
-          <w:bCs/>
-          <w:sz w:val="28"/>
-          <w:szCs w:val="28"/>
-          <w:u w:val="single"/>
-        </w:rPr>
-      </w:pPr>
-      <w:r>
-        <w:rPr>
-          <w:b/>
-          <w:bCs/>
-          <w:sz w:val="28"/>
-          <w:szCs w:val="28"/>
-          <w:u w:val="single"/>
-        </w:rPr>
-        <w:br w:type="page"/>
-      </w:r>
-    </w:p>
-    <w:p>
-      <w:pPr>
-        <w:jc w:val="center"/>
-        <w:rPr>
-          <w:b/>
-          <w:bCs/>
-          <w:sz w:val="28"/>
-          <w:szCs w:val="28"/>
-          <w:u w:val="single"/>
-        </w:rPr>
-      </w:pPr>
-      <w:r>
-        <w:rPr>
-          <w:b/>
-          <w:bCs/>
-          <w:sz w:val="28"/>
-          <w:szCs w:val="28"/>
-          <w:u w:val="single"/>
-        </w:rPr>
         <w:lastRenderedPageBreak/>
-        <w:t>Ajouter un vêtement</w:t>
-      </w:r>
-      <w:r>
-        <w:rPr>
-          <w:b/>
-          <w:bCs/>
-          <w:sz w:val="28"/>
-          <w:szCs w:val="28"/>
-          <w:u w:val="single"/>
-        </w:rPr>
-        <w:t> :</w:t>
+        <w:t>Ajouter un vêtement :</w:t>
       </w:r>
     </w:p>
     <w:p>
@@ -5391,6 +5025,7 @@
           <w:dataBinding w:prefixMappings="xmlns:ns0='http://purl.org/dc/elements/1.1/' xmlns:ns1='http://schemas.openxmlformats.org/package/2006/metadata/core-properties' " w:xpath="/ns1:coreProperties[1]/ns0:creator[1]" w:storeItemID="{6C3C8BC8-F283-45AE-878A-BAB7291924A1}"/>
           <w:text/>
         </w:sdtPr>
+        <w:sdtEndPr/>
         <w:sdtContent>
           <w:tc>
             <w:tcPr>
@@ -8219,7 +7854,7 @@
     <w:charset w:val="00"/>
     <w:family w:val="swiss"/>
     <w:pitch w:val="variable"/>
-    <w:sig w:usb0="E00002FF" w:usb1="4000ACFF" w:usb2="00000001" w:usb3="00000000" w:csb0="0000019F" w:csb1="00000000"/>
+    <w:sig w:usb0="E4002EFF" w:usb1="C000247B" w:usb2="00000009" w:usb3="00000000" w:csb0="000001FF" w:csb1="00000000"/>
   </w:font>
   <w:font w:name="Courier New">
     <w:panose1 w:val="02070309020205020404"/>
@@ -8233,7 +7868,7 @@
     <w:charset w:val="00"/>
     <w:family w:val="roman"/>
     <w:pitch w:val="variable"/>
-    <w:sig w:usb0="E0002AFF" w:usb1="C0007843" w:usb2="00000009" w:usb3="00000000" w:csb0="000001FF" w:csb1="00000000"/>
+    <w:sig w:usb0="E0002EFF" w:usb1="C000785B" w:usb2="00000009" w:usb3="00000000" w:csb0="000001FF" w:csb1="00000000"/>
   </w:font>
   <w:font w:name="Wingdings">
     <w:panose1 w:val="05000000000000000000"/>
@@ -8254,7 +7889,7 @@
     <w:charset w:val="00"/>
     <w:family w:val="swiss"/>
     <w:pitch w:val="variable"/>
-    <w:sig w:usb0="A00002EF" w:usb1="4000207B" w:usb2="00000000" w:usb3="00000000" w:csb0="0000009F" w:csb1="00000000"/>
+    <w:sig w:usb0="E4002EFF" w:usb1="C000247B" w:usb2="00000009" w:usb3="00000000" w:csb0="000001FF" w:csb1="00000000"/>
   </w:font>
 </w:fonts>
 </file>
@@ -8276,7 +7911,9 @@
   </w:compat>
   <w:rsids>
     <w:rsidRoot w:val="00B31471"/>
+    <w:rsid w:val="006F3381"/>
     <w:rsid w:val="009001B3"/>
+    <w:rsid w:val="00A4038E"/>
     <w:rsid w:val="00B31471"/>
   </w:rsids>
   <m:mathPr>
@@ -9050,7 +8687,7 @@
 </file>
 
 <file path=customXml/itemProps1.xml><?xml version="1.0" encoding="utf-8"?>
-<ds:datastoreItem xmlns:ds="http://schemas.openxmlformats.org/officeDocument/2006/customXml" ds:itemID="{B1D4E8B2-5289-4E1E-BE9F-07C44C41DC8F}">
+<ds:datastoreItem xmlns:ds="http://schemas.openxmlformats.org/officeDocument/2006/customXml" ds:itemID="{7B1D034E-FA24-43A0-9733-C36AE03968FE}">
   <ds:schemaRefs>
     <ds:schemaRef ds:uri="http://schemas.openxmlformats.org/officeDocument/2006/bibliography"/>
   </ds:schemaRefs>

</xml_diff>

<commit_message>
ajout phone + ajout maquettes dans doc-technique
</commit_message>
<xml_diff>
--- a/doc-technique.docx
+++ b/doc-technique.docx
@@ -396,8 +396,6 @@
               </w:rPr>
               <w:t>3</w:t>
             </w:r>
-            <w:bookmarkStart w:id="0" w:name="_GoBack"/>
-            <w:bookmarkEnd w:id="0"/>
           </w:p>
         </w:tc>
       </w:tr>
@@ -568,8 +566,17 @@
                 <w:sz w:val="28"/>
                 <w:szCs w:val="28"/>
               </w:rPr>
-              <w:t>RAZAFINDRAZAKA Miranto</w:t>
+              <w:t xml:space="preserve">RAZAFINDRAZAKA </w:t>
             </w:r>
+            <w:proofErr w:type="spellStart"/>
+            <w:r>
+              <w:rPr>
+                <w:sz w:val="28"/>
+                <w:szCs w:val="28"/>
+              </w:rPr>
+              <w:t>Miranto</w:t>
+            </w:r>
+            <w:proofErr w:type="spellEnd"/>
           </w:p>
         </w:tc>
       </w:tr>
@@ -797,51 +804,23 @@
           <w:pPr>
             <w:pStyle w:val="TM2"/>
             <w:ind w:left="216" w:firstLine="492"/>
-            <w:rPr>
-              <w:sz w:val="20"/>
-              <w:szCs w:val="20"/>
-            </w:rPr>
           </w:pPr>
           <w:r>
-            <w:rPr>
-              <w:sz w:val="20"/>
-              <w:szCs w:val="20"/>
-            </w:rPr>
             <w:t>3</w:t>
           </w:r>
           <w:r>
-            <w:rPr>
-              <w:sz w:val="20"/>
-              <w:szCs w:val="20"/>
-            </w:rPr>
             <w:t>.1.</w:t>
           </w:r>
           <w:r>
-            <w:rPr>
-              <w:sz w:val="20"/>
-              <w:szCs w:val="20"/>
-            </w:rPr>
             <w:t>1</w:t>
           </w:r>
           <w:r>
-            <w:rPr>
-              <w:sz w:val="20"/>
-              <w:szCs w:val="20"/>
-            </w:rPr>
             <w:t xml:space="preserve"> Les Pages</w:t>
           </w:r>
           <w:r>
-            <w:rPr>
-              <w:sz w:val="20"/>
-              <w:szCs w:val="20"/>
-            </w:rPr>
             <w:ptab w:relativeTo="margin" w:alignment="right" w:leader="dot"/>
           </w:r>
           <w:r>
-            <w:rPr>
-              <w:sz w:val="20"/>
-              <w:szCs w:val="20"/>
-            </w:rPr>
             <w:t>5</w:t>
           </w:r>
         </w:p>
@@ -850,42 +829,42 @@
             <w:pStyle w:val="TM2"/>
             <w:ind w:left="924" w:firstLine="492"/>
             <w:rPr>
-              <w:sz w:val="18"/>
-              <w:szCs w:val="18"/>
+              <w:sz w:val="20"/>
+              <w:szCs w:val="20"/>
             </w:rPr>
           </w:pPr>
           <w:r>
             <w:rPr>
-              <w:sz w:val="18"/>
-              <w:szCs w:val="18"/>
+              <w:sz w:val="20"/>
+              <w:szCs w:val="20"/>
             </w:rPr>
             <w:t>3.1.</w:t>
           </w:r>
           <w:r>
             <w:rPr>
-              <w:sz w:val="18"/>
-              <w:szCs w:val="18"/>
+              <w:sz w:val="20"/>
+              <w:szCs w:val="20"/>
             </w:rPr>
             <w:t>1</w:t>
           </w:r>
           <w:r>
             <w:rPr>
-              <w:sz w:val="18"/>
-              <w:szCs w:val="18"/>
+              <w:sz w:val="20"/>
+              <w:szCs w:val="20"/>
             </w:rPr>
             <w:t>.1 Authentification</w:t>
           </w:r>
           <w:r>
             <w:rPr>
-              <w:sz w:val="18"/>
-              <w:szCs w:val="18"/>
+              <w:sz w:val="20"/>
+              <w:szCs w:val="20"/>
             </w:rPr>
             <w:ptab w:relativeTo="margin" w:alignment="right" w:leader="dot"/>
           </w:r>
           <w:r>
             <w:rPr>
-              <w:sz w:val="18"/>
-              <w:szCs w:val="18"/>
+              <w:sz w:val="20"/>
+              <w:szCs w:val="20"/>
             </w:rPr>
             <w:t>5</w:t>
           </w:r>
@@ -895,42 +874,42 @@
             <w:pStyle w:val="TM2"/>
             <w:ind w:left="924" w:firstLine="492"/>
             <w:rPr>
-              <w:sz w:val="18"/>
-              <w:szCs w:val="18"/>
+              <w:sz w:val="20"/>
+              <w:szCs w:val="20"/>
             </w:rPr>
           </w:pPr>
           <w:r>
             <w:rPr>
-              <w:sz w:val="18"/>
-              <w:szCs w:val="18"/>
+              <w:sz w:val="20"/>
+              <w:szCs w:val="20"/>
             </w:rPr>
             <w:t>3.1.</w:t>
           </w:r>
           <w:r>
             <w:rPr>
-              <w:sz w:val="18"/>
-              <w:szCs w:val="18"/>
+              <w:sz w:val="20"/>
+              <w:szCs w:val="20"/>
             </w:rPr>
             <w:t>1</w:t>
           </w:r>
           <w:r>
             <w:rPr>
-              <w:sz w:val="18"/>
-              <w:szCs w:val="18"/>
+              <w:sz w:val="20"/>
+              <w:szCs w:val="20"/>
             </w:rPr>
             <w:t>.2 Inscription</w:t>
           </w:r>
           <w:r>
             <w:rPr>
-              <w:sz w:val="18"/>
-              <w:szCs w:val="18"/>
+              <w:sz w:val="20"/>
+              <w:szCs w:val="20"/>
             </w:rPr>
             <w:ptab w:relativeTo="margin" w:alignment="right" w:leader="dot"/>
           </w:r>
           <w:r>
             <w:rPr>
-              <w:sz w:val="18"/>
-              <w:szCs w:val="18"/>
+              <w:sz w:val="20"/>
+              <w:szCs w:val="20"/>
             </w:rPr>
             <w:t>5</w:t>
           </w:r>
@@ -940,42 +919,42 @@
             <w:pStyle w:val="TM2"/>
             <w:ind w:left="924" w:firstLine="492"/>
             <w:rPr>
-              <w:sz w:val="18"/>
-              <w:szCs w:val="18"/>
+              <w:sz w:val="20"/>
+              <w:szCs w:val="20"/>
             </w:rPr>
           </w:pPr>
           <w:r>
             <w:rPr>
-              <w:sz w:val="18"/>
-              <w:szCs w:val="18"/>
+              <w:sz w:val="20"/>
+              <w:szCs w:val="20"/>
             </w:rPr>
             <w:t>3.1.</w:t>
           </w:r>
           <w:r>
             <w:rPr>
-              <w:sz w:val="18"/>
-              <w:szCs w:val="18"/>
+              <w:sz w:val="20"/>
+              <w:szCs w:val="20"/>
             </w:rPr>
             <w:t>1</w:t>
           </w:r>
           <w:r>
             <w:rPr>
-              <w:sz w:val="18"/>
-              <w:szCs w:val="18"/>
+              <w:sz w:val="20"/>
+              <w:szCs w:val="20"/>
             </w:rPr>
             <w:t>.3 Dashboard</w:t>
           </w:r>
           <w:r>
             <w:rPr>
-              <w:sz w:val="18"/>
-              <w:szCs w:val="18"/>
+              <w:sz w:val="20"/>
+              <w:szCs w:val="20"/>
             </w:rPr>
             <w:ptab w:relativeTo="margin" w:alignment="right" w:leader="dot"/>
           </w:r>
           <w:r>
             <w:rPr>
-              <w:sz w:val="18"/>
-              <w:szCs w:val="18"/>
+              <w:sz w:val="20"/>
+              <w:szCs w:val="20"/>
             </w:rPr>
             <w:t>5</w:t>
           </w:r>
@@ -985,42 +964,42 @@
             <w:pStyle w:val="TM2"/>
             <w:ind w:left="924" w:firstLine="492"/>
             <w:rPr>
-              <w:sz w:val="18"/>
-              <w:szCs w:val="18"/>
+              <w:sz w:val="20"/>
+              <w:szCs w:val="20"/>
             </w:rPr>
           </w:pPr>
           <w:r>
             <w:rPr>
-              <w:sz w:val="18"/>
-              <w:szCs w:val="18"/>
+              <w:sz w:val="20"/>
+              <w:szCs w:val="20"/>
             </w:rPr>
             <w:t>3.1.</w:t>
           </w:r>
           <w:r>
             <w:rPr>
-              <w:sz w:val="18"/>
-              <w:szCs w:val="18"/>
+              <w:sz w:val="20"/>
+              <w:szCs w:val="20"/>
             </w:rPr>
             <w:t>1</w:t>
           </w:r>
           <w:r>
             <w:rPr>
-              <w:sz w:val="18"/>
-              <w:szCs w:val="18"/>
+              <w:sz w:val="20"/>
+              <w:szCs w:val="20"/>
             </w:rPr>
             <w:t>.4 Dressing</w:t>
           </w:r>
           <w:r>
             <w:rPr>
-              <w:sz w:val="18"/>
-              <w:szCs w:val="18"/>
+              <w:sz w:val="20"/>
+              <w:szCs w:val="20"/>
             </w:rPr>
             <w:ptab w:relativeTo="margin" w:alignment="right" w:leader="dot"/>
           </w:r>
           <w:r>
             <w:rPr>
-              <w:sz w:val="18"/>
-              <w:szCs w:val="18"/>
+              <w:sz w:val="20"/>
+              <w:szCs w:val="20"/>
             </w:rPr>
             <w:t>5</w:t>
           </w:r>
@@ -1030,42 +1009,42 @@
             <w:pStyle w:val="TM2"/>
             <w:ind w:left="924" w:firstLine="492"/>
             <w:rPr>
-              <w:sz w:val="18"/>
-              <w:szCs w:val="18"/>
+              <w:sz w:val="20"/>
+              <w:szCs w:val="20"/>
             </w:rPr>
           </w:pPr>
           <w:r>
             <w:rPr>
-              <w:sz w:val="18"/>
-              <w:szCs w:val="18"/>
+              <w:sz w:val="20"/>
+              <w:szCs w:val="20"/>
             </w:rPr>
             <w:t>3.1.</w:t>
           </w:r>
           <w:r>
             <w:rPr>
-              <w:sz w:val="18"/>
-              <w:szCs w:val="18"/>
+              <w:sz w:val="20"/>
+              <w:szCs w:val="20"/>
             </w:rPr>
             <w:t>1</w:t>
           </w:r>
           <w:r>
             <w:rPr>
-              <w:sz w:val="18"/>
-              <w:szCs w:val="18"/>
+              <w:sz w:val="20"/>
+              <w:szCs w:val="20"/>
             </w:rPr>
             <w:t>.5 Profil</w:t>
           </w:r>
           <w:r>
             <w:rPr>
-              <w:sz w:val="18"/>
-              <w:szCs w:val="18"/>
+              <w:sz w:val="20"/>
+              <w:szCs w:val="20"/>
             </w:rPr>
             <w:ptab w:relativeTo="margin" w:alignment="right" w:leader="dot"/>
           </w:r>
           <w:r>
             <w:rPr>
-              <w:sz w:val="18"/>
-              <w:szCs w:val="18"/>
+              <w:sz w:val="20"/>
+              <w:szCs w:val="20"/>
             </w:rPr>
             <w:t>5</w:t>
           </w:r>
@@ -1075,42 +1054,42 @@
             <w:pStyle w:val="TM2"/>
             <w:ind w:left="924" w:firstLine="492"/>
             <w:rPr>
-              <w:sz w:val="18"/>
-              <w:szCs w:val="18"/>
+              <w:sz w:val="20"/>
+              <w:szCs w:val="20"/>
             </w:rPr>
           </w:pPr>
           <w:r>
             <w:rPr>
-              <w:sz w:val="18"/>
-              <w:szCs w:val="18"/>
+              <w:sz w:val="20"/>
+              <w:szCs w:val="20"/>
             </w:rPr>
             <w:t>3.1.</w:t>
           </w:r>
           <w:r>
             <w:rPr>
-              <w:sz w:val="18"/>
-              <w:szCs w:val="18"/>
+              <w:sz w:val="20"/>
+              <w:szCs w:val="20"/>
             </w:rPr>
             <w:t>1</w:t>
           </w:r>
           <w:r>
             <w:rPr>
-              <w:sz w:val="18"/>
-              <w:szCs w:val="18"/>
+              <w:sz w:val="20"/>
+              <w:szCs w:val="20"/>
             </w:rPr>
             <w:t>.6 Ajouter un vêtement</w:t>
           </w:r>
           <w:r>
             <w:rPr>
-              <w:sz w:val="18"/>
-              <w:szCs w:val="18"/>
+              <w:sz w:val="20"/>
+              <w:szCs w:val="20"/>
             </w:rPr>
             <w:ptab w:relativeTo="margin" w:alignment="right" w:leader="dot"/>
           </w:r>
           <w:r>
             <w:rPr>
-              <w:sz w:val="18"/>
-              <w:szCs w:val="18"/>
+              <w:sz w:val="20"/>
+              <w:szCs w:val="20"/>
             </w:rPr>
             <w:t>5</w:t>
           </w:r>
@@ -1119,44 +1098,20 @@
           <w:pPr>
             <w:pStyle w:val="TM2"/>
             <w:ind w:left="216" w:firstLine="492"/>
-            <w:rPr>
-              <w:sz w:val="20"/>
-              <w:szCs w:val="20"/>
-            </w:rPr>
           </w:pPr>
           <w:r>
-            <w:rPr>
-              <w:sz w:val="20"/>
-              <w:szCs w:val="20"/>
-            </w:rPr>
             <w:t>3.1.</w:t>
           </w:r>
           <w:r>
-            <w:rPr>
-              <w:sz w:val="20"/>
-              <w:szCs w:val="20"/>
-            </w:rPr>
             <w:t>2</w:t>
           </w:r>
           <w:r>
-            <w:rPr>
-              <w:sz w:val="20"/>
-              <w:szCs w:val="20"/>
-            </w:rPr>
             <w:t xml:space="preserve"> Le Footer</w:t>
           </w:r>
           <w:r>
-            <w:rPr>
-              <w:sz w:val="20"/>
-              <w:szCs w:val="20"/>
-            </w:rPr>
             <w:ptab w:relativeTo="margin" w:alignment="right" w:leader="dot"/>
           </w:r>
           <w:r>
-            <w:rPr>
-              <w:sz w:val="20"/>
-              <w:szCs w:val="20"/>
-            </w:rPr>
             <w:t>5</w:t>
           </w:r>
         </w:p>
@@ -1165,42 +1120,42 @@
             <w:pStyle w:val="TM2"/>
             <w:ind w:left="924" w:firstLine="492"/>
             <w:rPr>
-              <w:sz w:val="18"/>
-              <w:szCs w:val="18"/>
+              <w:sz w:val="20"/>
+              <w:szCs w:val="20"/>
             </w:rPr>
           </w:pPr>
           <w:r>
             <w:rPr>
-              <w:sz w:val="18"/>
-              <w:szCs w:val="18"/>
+              <w:sz w:val="20"/>
+              <w:szCs w:val="20"/>
             </w:rPr>
             <w:t>3.1.</w:t>
           </w:r>
           <w:r>
             <w:rPr>
-              <w:sz w:val="18"/>
-              <w:szCs w:val="18"/>
+              <w:sz w:val="20"/>
+              <w:szCs w:val="20"/>
             </w:rPr>
             <w:t>2</w:t>
           </w:r>
           <w:r>
             <w:rPr>
-              <w:sz w:val="18"/>
-              <w:szCs w:val="18"/>
+              <w:sz w:val="20"/>
+              <w:szCs w:val="20"/>
             </w:rPr>
             <w:t>.1 Bouton Profil</w:t>
           </w:r>
           <w:r>
             <w:rPr>
-              <w:sz w:val="18"/>
-              <w:szCs w:val="18"/>
+              <w:sz w:val="20"/>
+              <w:szCs w:val="20"/>
             </w:rPr>
             <w:ptab w:relativeTo="margin" w:alignment="right" w:leader="dot"/>
           </w:r>
           <w:r>
             <w:rPr>
-              <w:sz w:val="18"/>
-              <w:szCs w:val="18"/>
+              <w:sz w:val="20"/>
+              <w:szCs w:val="20"/>
             </w:rPr>
             <w:t>5</w:t>
           </w:r>
@@ -1210,63 +1165,49 @@
             <w:pStyle w:val="TM2"/>
             <w:ind w:left="924" w:firstLine="492"/>
             <w:rPr>
-              <w:sz w:val="18"/>
-              <w:szCs w:val="18"/>
+              <w:sz w:val="20"/>
+              <w:szCs w:val="20"/>
             </w:rPr>
           </w:pPr>
           <w:r>
             <w:rPr>
-              <w:sz w:val="18"/>
-              <w:szCs w:val="18"/>
-            </w:rPr>
-            <w:t>3.1.</w:t>
-          </w:r>
-          <w:r>
-            <w:rPr>
-              <w:sz w:val="18"/>
-              <w:szCs w:val="18"/>
+              <w:sz w:val="20"/>
+              <w:szCs w:val="20"/>
+            </w:rPr>
+            <w:t>3.1.2.</w:t>
+          </w:r>
+          <w:r>
+            <w:rPr>
+              <w:sz w:val="20"/>
+              <w:szCs w:val="20"/>
             </w:rPr>
             <w:t>2</w:t>
           </w:r>
           <w:r>
             <w:rPr>
-              <w:sz w:val="18"/>
-              <w:szCs w:val="18"/>
-            </w:rPr>
-            <w:t>.</w:t>
-          </w:r>
-          <w:r>
-            <w:rPr>
-              <w:sz w:val="18"/>
-              <w:szCs w:val="18"/>
-            </w:rPr>
-            <w:t>2</w:t>
-          </w:r>
-          <w:r>
-            <w:rPr>
-              <w:sz w:val="18"/>
-              <w:szCs w:val="18"/>
+              <w:sz w:val="20"/>
+              <w:szCs w:val="20"/>
             </w:rPr>
             <w:t xml:space="preserve"> Bouton </w:t>
           </w:r>
           <w:r>
             <w:rPr>
-              <w:sz w:val="18"/>
-              <w:szCs w:val="18"/>
+              <w:sz w:val="20"/>
+              <w:szCs w:val="20"/>
             </w:rPr>
             <w:t>Dressing</w:t>
           </w:r>
           <w:r>
             <w:rPr>
-              <w:sz w:val="18"/>
-              <w:szCs w:val="18"/>
+              <w:sz w:val="20"/>
+              <w:szCs w:val="20"/>
             </w:rPr>
             <w:ptab w:relativeTo="margin" w:alignment="right" w:leader="dot"/>
           </w:r>
           <w:r>
             <w:rPr>
-              <w:sz w:val="18"/>
-              <w:szCs w:val="18"/>
+              <w:sz w:val="20"/>
+              <w:szCs w:val="20"/>
             </w:rPr>
             <w:t>5</w:t>
           </w:r>
@@ -1276,56 +1217,56 @@
             <w:pStyle w:val="TM2"/>
             <w:ind w:left="924" w:firstLine="492"/>
             <w:rPr>
-              <w:sz w:val="18"/>
-              <w:szCs w:val="18"/>
+              <w:sz w:val="20"/>
+              <w:szCs w:val="20"/>
             </w:rPr>
           </w:pPr>
           <w:r>
             <w:rPr>
-              <w:sz w:val="18"/>
-              <w:szCs w:val="18"/>
+              <w:sz w:val="20"/>
+              <w:szCs w:val="20"/>
             </w:rPr>
             <w:t>3.1.</w:t>
           </w:r>
           <w:r>
             <w:rPr>
-              <w:sz w:val="18"/>
-              <w:szCs w:val="18"/>
+              <w:sz w:val="20"/>
+              <w:szCs w:val="20"/>
             </w:rPr>
             <w:t>2</w:t>
           </w:r>
           <w:r>
             <w:rPr>
-              <w:sz w:val="18"/>
-              <w:szCs w:val="18"/>
+              <w:sz w:val="20"/>
+              <w:szCs w:val="20"/>
             </w:rPr>
             <w:t>.</w:t>
           </w:r>
           <w:r>
             <w:rPr>
-              <w:sz w:val="18"/>
-              <w:szCs w:val="18"/>
+              <w:sz w:val="20"/>
+              <w:szCs w:val="20"/>
             </w:rPr>
             <w:t>3</w:t>
           </w:r>
           <w:r>
             <w:rPr>
-              <w:sz w:val="18"/>
-              <w:szCs w:val="18"/>
+              <w:sz w:val="20"/>
+              <w:szCs w:val="20"/>
             </w:rPr>
             <w:t xml:space="preserve"> Bouton Dashboard</w:t>
           </w:r>
           <w:r>
             <w:rPr>
-              <w:sz w:val="18"/>
-              <w:szCs w:val="18"/>
+              <w:sz w:val="20"/>
+              <w:szCs w:val="20"/>
             </w:rPr>
             <w:ptab w:relativeTo="margin" w:alignment="right" w:leader="dot"/>
           </w:r>
           <w:r>
             <w:rPr>
-              <w:sz w:val="18"/>
-              <w:szCs w:val="18"/>
+              <w:sz w:val="20"/>
+              <w:szCs w:val="20"/>
             </w:rPr>
             <w:t>5</w:t>
           </w:r>
@@ -1335,56 +1276,56 @@
             <w:pStyle w:val="TM2"/>
             <w:ind w:left="924" w:firstLine="492"/>
             <w:rPr>
-              <w:sz w:val="18"/>
-              <w:szCs w:val="18"/>
+              <w:sz w:val="20"/>
+              <w:szCs w:val="20"/>
             </w:rPr>
           </w:pPr>
           <w:r>
             <w:rPr>
-              <w:sz w:val="18"/>
-              <w:szCs w:val="18"/>
+              <w:sz w:val="20"/>
+              <w:szCs w:val="20"/>
             </w:rPr>
             <w:t>3.1.</w:t>
           </w:r>
           <w:r>
             <w:rPr>
-              <w:sz w:val="18"/>
-              <w:szCs w:val="18"/>
+              <w:sz w:val="20"/>
+              <w:szCs w:val="20"/>
             </w:rPr>
             <w:t>2</w:t>
           </w:r>
           <w:r>
             <w:rPr>
-              <w:sz w:val="18"/>
-              <w:szCs w:val="18"/>
+              <w:sz w:val="20"/>
+              <w:szCs w:val="20"/>
             </w:rPr>
             <w:t>.</w:t>
           </w:r>
           <w:r>
             <w:rPr>
-              <w:sz w:val="18"/>
-              <w:szCs w:val="18"/>
+              <w:sz w:val="20"/>
+              <w:szCs w:val="20"/>
             </w:rPr>
             <w:t>4</w:t>
           </w:r>
           <w:r>
             <w:rPr>
-              <w:sz w:val="18"/>
-              <w:szCs w:val="18"/>
+              <w:sz w:val="20"/>
+              <w:szCs w:val="20"/>
             </w:rPr>
             <w:t xml:space="preserve"> Bouton « Ajouter un vêtement »</w:t>
           </w:r>
           <w:r>
             <w:rPr>
-              <w:sz w:val="18"/>
-              <w:szCs w:val="18"/>
+              <w:sz w:val="20"/>
+              <w:szCs w:val="20"/>
             </w:rPr>
             <w:ptab w:relativeTo="margin" w:alignment="right" w:leader="dot"/>
           </w:r>
           <w:r>
             <w:rPr>
-              <w:sz w:val="18"/>
-              <w:szCs w:val="18"/>
+              <w:sz w:val="20"/>
+              <w:szCs w:val="20"/>
             </w:rPr>
             <w:t>5</w:t>
           </w:r>
@@ -1530,28 +1471,28 @@
           <w:pPr>
             <w:ind w:firstLine="708"/>
             <w:rPr>
-              <w:sz w:val="18"/>
-              <w:szCs w:val="18"/>
+              <w:sz w:val="20"/>
+              <w:szCs w:val="20"/>
             </w:rPr>
           </w:pPr>
           <w:r>
             <w:rPr>
-              <w:sz w:val="18"/>
-              <w:szCs w:val="18"/>
+              <w:sz w:val="20"/>
+              <w:szCs w:val="20"/>
             </w:rPr>
             <w:t>A.1 Les Hauts</w:t>
           </w:r>
           <w:r>
             <w:rPr>
-              <w:sz w:val="18"/>
-              <w:szCs w:val="18"/>
+              <w:sz w:val="20"/>
+              <w:szCs w:val="20"/>
             </w:rPr>
             <w:ptab w:relativeTo="margin" w:alignment="right" w:leader="dot"/>
           </w:r>
           <w:r>
             <w:rPr>
-              <w:sz w:val="18"/>
-              <w:szCs w:val="18"/>
+              <w:sz w:val="20"/>
+              <w:szCs w:val="20"/>
             </w:rPr>
             <w:t>5</w:t>
           </w:r>
@@ -1560,29 +1501,29 @@
           <w:pPr>
             <w:ind w:firstLine="708"/>
             <w:rPr>
-              <w:sz w:val="18"/>
-              <w:szCs w:val="18"/>
+              <w:sz w:val="20"/>
+              <w:szCs w:val="20"/>
               <w:lang w:eastAsia="fr-FR"/>
             </w:rPr>
           </w:pPr>
           <w:r>
             <w:rPr>
-              <w:sz w:val="18"/>
-              <w:szCs w:val="18"/>
+              <w:sz w:val="20"/>
+              <w:szCs w:val="20"/>
             </w:rPr>
             <w:t>A.2 Les Bas</w:t>
           </w:r>
           <w:r>
             <w:rPr>
-              <w:sz w:val="18"/>
-              <w:szCs w:val="18"/>
+              <w:sz w:val="20"/>
+              <w:szCs w:val="20"/>
             </w:rPr>
             <w:ptab w:relativeTo="margin" w:alignment="right" w:leader="dot"/>
           </w:r>
           <w:r>
             <w:rPr>
-              <w:sz w:val="18"/>
-              <w:szCs w:val="18"/>
+              <w:sz w:val="20"/>
+              <w:szCs w:val="20"/>
             </w:rPr>
             <w:t>5</w:t>
           </w:r>
@@ -1591,29 +1532,29 @@
           <w:pPr>
             <w:ind w:firstLine="708"/>
             <w:rPr>
-              <w:sz w:val="18"/>
-              <w:szCs w:val="18"/>
+              <w:sz w:val="20"/>
+              <w:szCs w:val="20"/>
               <w:lang w:eastAsia="fr-FR"/>
             </w:rPr>
           </w:pPr>
           <w:r>
             <w:rPr>
-              <w:sz w:val="18"/>
-              <w:szCs w:val="18"/>
+              <w:sz w:val="20"/>
+              <w:szCs w:val="20"/>
             </w:rPr>
             <w:t>A.3 Les Chaussures</w:t>
           </w:r>
           <w:r>
             <w:rPr>
-              <w:sz w:val="18"/>
-              <w:szCs w:val="18"/>
+              <w:sz w:val="20"/>
+              <w:szCs w:val="20"/>
             </w:rPr>
             <w:ptab w:relativeTo="margin" w:alignment="right" w:leader="dot"/>
           </w:r>
           <w:r>
             <w:rPr>
-              <w:sz w:val="18"/>
-              <w:szCs w:val="18"/>
+              <w:sz w:val="20"/>
+              <w:szCs w:val="20"/>
             </w:rPr>
             <w:t>5</w:t>
           </w:r>
@@ -1622,29 +1563,29 @@
           <w:pPr>
             <w:ind w:firstLine="708"/>
             <w:rPr>
-              <w:sz w:val="18"/>
-              <w:szCs w:val="18"/>
+              <w:sz w:val="20"/>
+              <w:szCs w:val="20"/>
               <w:lang w:eastAsia="fr-FR"/>
             </w:rPr>
           </w:pPr>
           <w:r>
             <w:rPr>
-              <w:sz w:val="18"/>
-              <w:szCs w:val="18"/>
+              <w:sz w:val="20"/>
+              <w:szCs w:val="20"/>
             </w:rPr>
             <w:t>A.4 Les Accessoires</w:t>
           </w:r>
           <w:r>
             <w:rPr>
-              <w:sz w:val="18"/>
-              <w:szCs w:val="18"/>
+              <w:sz w:val="20"/>
+              <w:szCs w:val="20"/>
             </w:rPr>
             <w:ptab w:relativeTo="margin" w:alignment="right" w:leader="dot"/>
           </w:r>
           <w:r>
             <w:rPr>
-              <w:sz w:val="18"/>
-              <w:szCs w:val="18"/>
+              <w:sz w:val="20"/>
+              <w:szCs w:val="20"/>
             </w:rPr>
             <w:t>5</w:t>
           </w:r>
@@ -1653,59 +1594,61 @@
           <w:pPr>
             <w:ind w:firstLine="708"/>
             <w:rPr>
-              <w:sz w:val="18"/>
-              <w:szCs w:val="18"/>
+              <w:sz w:val="20"/>
+              <w:szCs w:val="20"/>
               <w:lang w:eastAsia="fr-FR"/>
             </w:rPr>
           </w:pPr>
           <w:r>
             <w:rPr>
-              <w:sz w:val="18"/>
-              <w:szCs w:val="18"/>
+              <w:sz w:val="20"/>
+              <w:szCs w:val="20"/>
             </w:rPr>
             <w:t>A.5 Les Manteaux</w:t>
           </w:r>
           <w:r>
             <w:rPr>
-              <w:sz w:val="18"/>
-              <w:szCs w:val="18"/>
+              <w:sz w:val="20"/>
+              <w:szCs w:val="20"/>
             </w:rPr>
             <w:ptab w:relativeTo="margin" w:alignment="right" w:leader="dot"/>
           </w:r>
           <w:r>
             <w:rPr>
-              <w:sz w:val="18"/>
-              <w:szCs w:val="18"/>
+              <w:sz w:val="20"/>
+              <w:szCs w:val="20"/>
             </w:rPr>
             <w:t>5</w:t>
           </w:r>
+          <w:bookmarkStart w:id="0" w:name="_GoBack"/>
+          <w:bookmarkEnd w:id="0"/>
         </w:p>
         <w:p>
           <w:pPr>
             <w:ind w:firstLine="708"/>
             <w:rPr>
-              <w:sz w:val="18"/>
-              <w:szCs w:val="18"/>
+              <w:sz w:val="20"/>
+              <w:szCs w:val="20"/>
             </w:rPr>
           </w:pPr>
           <w:r>
             <w:rPr>
-              <w:sz w:val="18"/>
-              <w:szCs w:val="18"/>
+              <w:sz w:val="20"/>
+              <w:szCs w:val="20"/>
             </w:rPr>
             <w:t>A.6 Les « Full-body »</w:t>
           </w:r>
           <w:r>
             <w:rPr>
-              <w:sz w:val="18"/>
-              <w:szCs w:val="18"/>
+              <w:sz w:val="20"/>
+              <w:szCs w:val="20"/>
             </w:rPr>
             <w:ptab w:relativeTo="margin" w:alignment="right" w:leader="dot"/>
           </w:r>
           <w:r>
             <w:rPr>
-              <w:sz w:val="18"/>
-              <w:szCs w:val="18"/>
+              <w:sz w:val="20"/>
+              <w:szCs w:val="20"/>
             </w:rPr>
             <w:t>5</w:t>
           </w:r>
@@ -1754,6 +1697,7 @@
           <w:szCs w:val="32"/>
           <w:u w:val="single"/>
         </w:rPr>
+        <w:lastRenderedPageBreak/>
         <w:t>Information du document Technique</w:t>
       </w:r>
     </w:p>
@@ -2163,7 +2107,21 @@
         <w:rPr>
           <w:lang w:val="en-US"/>
         </w:rPr>
-        <w:t>Email – password – google- facebook – register</w:t>
+        <w:t xml:space="preserve">Email – password – google- </w:t>
+      </w:r>
+      <w:proofErr w:type="spellStart"/>
+      <w:r>
+        <w:rPr>
+          <w:lang w:val="en-US"/>
+        </w:rPr>
+        <w:t>facebook</w:t>
+      </w:r>
+      <w:proofErr w:type="spellEnd"/>
+      <w:r>
+        <w:rPr>
+          <w:lang w:val="en-US"/>
+        </w:rPr>
+        <w:t xml:space="preserve"> – register</w:t>
       </w:r>
     </w:p>
     <w:p>
@@ -2218,11 +2176,61 @@
           <w:lang w:val="en-US"/>
         </w:rPr>
       </w:pPr>
+      <w:proofErr w:type="spellStart"/>
       <w:r>
         <w:rPr>
           <w:lang w:val="en-US"/>
         </w:rPr>
-        <w:t>Firstname – lastname – email – sexe (h – f) – sexe – age – password-confirm</w:t>
+        <w:t>Firstname</w:t>
+      </w:r>
+      <w:proofErr w:type="spellEnd"/>
+      <w:r>
+        <w:rPr>
+          <w:lang w:val="en-US"/>
+        </w:rPr>
+        <w:t xml:space="preserve"> – </w:t>
+      </w:r>
+      <w:proofErr w:type="spellStart"/>
+      <w:r>
+        <w:rPr>
+          <w:lang w:val="en-US"/>
+        </w:rPr>
+        <w:t>lastname</w:t>
+      </w:r>
+      <w:proofErr w:type="spellEnd"/>
+      <w:r>
+        <w:rPr>
+          <w:lang w:val="en-US"/>
+        </w:rPr>
+        <w:t xml:space="preserve"> – email – </w:t>
+      </w:r>
+      <w:proofErr w:type="spellStart"/>
+      <w:r>
+        <w:rPr>
+          <w:lang w:val="en-US"/>
+        </w:rPr>
+        <w:t>sexe</w:t>
+      </w:r>
+      <w:proofErr w:type="spellEnd"/>
+      <w:r>
+        <w:rPr>
+          <w:lang w:val="en-US"/>
+        </w:rPr>
+        <w:t xml:space="preserve"> (h – f) – </w:t>
+      </w:r>
+      <w:proofErr w:type="spellStart"/>
+      <w:r>
+        <w:rPr>
+          <w:lang w:val="en-US"/>
+        </w:rPr>
+        <w:t>sexe</w:t>
+      </w:r>
+      <w:proofErr w:type="spellEnd"/>
+      <w:r>
+        <w:rPr>
+          <w:lang w:val="en-US"/>
+        </w:rPr>
+        <w:t xml:space="preserve"> – age – password-confirm</w:t>
       </w:r>
     </w:p>
     <w:p>
@@ -2377,7 +2385,39 @@
     </w:p>
     <w:p>
       <w:r>
-        <w:t>Modification des infos (firstname – lastname -password – sexe – age - photo de profil)</w:t>
+        <w:t>Modification des infos (</w:t>
+      </w:r>
+      <w:proofErr w:type="spellStart"/>
+      <w:r>
+        <w:t>firstname</w:t>
+      </w:r>
+      <w:proofErr w:type="spellEnd"/>
+      <w:r>
+        <w:t xml:space="preserve"> – </w:t>
+      </w:r>
+      <w:proofErr w:type="spellStart"/>
+      <w:r>
+        <w:t>lastname</w:t>
+      </w:r>
+      <w:proofErr w:type="spellEnd"/>
+      <w:r>
+        <w:t xml:space="preserve"> -</w:t>
+      </w:r>
+      <w:proofErr w:type="spellStart"/>
+      <w:r>
+        <w:t>password</w:t>
+      </w:r>
+      <w:proofErr w:type="spellEnd"/>
+      <w:r>
+        <w:t xml:space="preserve"> – sexe – </w:t>
+      </w:r>
+      <w:proofErr w:type="spellStart"/>
+      <w:r>
+        <w:t>age</w:t>
+      </w:r>
+      <w:proofErr w:type="spellEnd"/>
+      <w:r>
+        <w:t xml:space="preserve"> - photo de profil)</w:t>
       </w:r>
       <w:r>
         <w:br/>
@@ -2584,8 +2624,13 @@
         <w:t xml:space="preserve">Mettre un raccourci sous la forme d’un bouton pour revenir au </w:t>
       </w:r>
       <w:r>
-        <w:t>Dressing de l’utlisateur</w:t>
-      </w:r>
+        <w:t>Dressing de l’</w:t>
+      </w:r>
+      <w:proofErr w:type="spellStart"/>
+      <w:r>
+        <w:t>utlisateur</w:t>
+      </w:r>
+      <w:proofErr w:type="spellEnd"/>
       <w:r>
         <w:t>.</w:t>
       </w:r>
@@ -2722,24 +2767,114 @@
           <w:sz w:val="24"/>
           <w:szCs w:val="24"/>
         </w:rPr>
-        <w:t>Le framework utilisé pour réaliser l’application côté client (Front-end) est Angular.</w:t>
-      </w:r>
-    </w:p>
-    <w:p>
-      <w:pPr>
+        <w:t xml:space="preserve">Le </w:t>
+      </w:r>
+      <w:proofErr w:type="spellStart"/>
+      <w:r>
         <w:rPr>
           <w:color w:val="000000" w:themeColor="text1"/>
           <w:sz w:val="24"/>
           <w:szCs w:val="24"/>
         </w:rPr>
-      </w:pPr>
+        <w:t>framework</w:t>
+      </w:r>
+      <w:proofErr w:type="spellEnd"/>
       <w:r>
         <w:rPr>
           <w:color w:val="000000" w:themeColor="text1"/>
           <w:sz w:val="24"/>
           <w:szCs w:val="24"/>
         </w:rPr>
-        <w:t>Pour pouvoir réaliser cette interface, l’utilisation de librairies est recommandée comme Angular Material.</w:t>
+        <w:t xml:space="preserve"> utilisé pour réaliser l’application côté client (</w:t>
+      </w:r>
+      <w:proofErr w:type="spellStart"/>
+      <w:r>
+        <w:rPr>
+          <w:color w:val="000000" w:themeColor="text1"/>
+          <w:sz w:val="24"/>
+          <w:szCs w:val="24"/>
+        </w:rPr>
+        <w:t>Front-end</w:t>
+      </w:r>
+      <w:proofErr w:type="spellEnd"/>
+      <w:r>
+        <w:rPr>
+          <w:color w:val="000000" w:themeColor="text1"/>
+          <w:sz w:val="24"/>
+          <w:szCs w:val="24"/>
+        </w:rPr>
+        <w:t xml:space="preserve">) est </w:t>
+      </w:r>
+      <w:proofErr w:type="spellStart"/>
+      <w:r>
+        <w:rPr>
+          <w:color w:val="000000" w:themeColor="text1"/>
+          <w:sz w:val="24"/>
+          <w:szCs w:val="24"/>
+        </w:rPr>
+        <w:t>Angular</w:t>
+      </w:r>
+      <w:proofErr w:type="spellEnd"/>
+      <w:r>
+        <w:rPr>
+          <w:color w:val="000000" w:themeColor="text1"/>
+          <w:sz w:val="24"/>
+          <w:szCs w:val="24"/>
+        </w:rPr>
+        <w:t>.</w:t>
+      </w:r>
+    </w:p>
+    <w:p>
+      <w:pPr>
+        <w:rPr>
+          <w:color w:val="000000" w:themeColor="text1"/>
+          <w:sz w:val="24"/>
+          <w:szCs w:val="24"/>
+        </w:rPr>
+      </w:pPr>
+      <w:r>
+        <w:rPr>
+          <w:color w:val="000000" w:themeColor="text1"/>
+          <w:sz w:val="24"/>
+          <w:szCs w:val="24"/>
+        </w:rPr>
+        <w:t xml:space="preserve">Pour pouvoir réaliser cette interface, l’utilisation de librairies est recommandée comme </w:t>
+      </w:r>
+      <w:proofErr w:type="spellStart"/>
+      <w:r>
+        <w:rPr>
+          <w:color w:val="000000" w:themeColor="text1"/>
+          <w:sz w:val="24"/>
+          <w:szCs w:val="24"/>
+        </w:rPr>
+        <w:t>Angular</w:t>
+      </w:r>
+      <w:proofErr w:type="spellEnd"/>
+      <w:r>
+        <w:rPr>
+          <w:color w:val="000000" w:themeColor="text1"/>
+          <w:sz w:val="24"/>
+          <w:szCs w:val="24"/>
+        </w:rPr>
+        <w:t xml:space="preserve"> </w:t>
+      </w:r>
+      <w:proofErr w:type="spellStart"/>
+      <w:r>
+        <w:rPr>
+          <w:color w:val="000000" w:themeColor="text1"/>
+          <w:sz w:val="24"/>
+          <w:szCs w:val="24"/>
+        </w:rPr>
+        <w:t>Material</w:t>
+      </w:r>
+      <w:proofErr w:type="spellEnd"/>
+      <w:r>
+        <w:rPr>
+          <w:color w:val="000000" w:themeColor="text1"/>
+          <w:sz w:val="24"/>
+          <w:szCs w:val="24"/>
+        </w:rPr>
+        <w:t>.</w:t>
       </w:r>
     </w:p>
     <w:p>
@@ -2875,12 +3010,21 @@
           <w:szCs w:val="24"/>
         </w:rPr>
       </w:pPr>
-      <w:r>
-        <w:rPr>
-          <w:sz w:val="24"/>
-          <w:szCs w:val="24"/>
-        </w:rPr>
-        <w:t>ID_user (entier)</w:t>
+      <w:proofErr w:type="spellStart"/>
+      <w:r>
+        <w:rPr>
+          <w:sz w:val="24"/>
+          <w:szCs w:val="24"/>
+        </w:rPr>
+        <w:t>ID_user</w:t>
+      </w:r>
+      <w:proofErr w:type="spellEnd"/>
+      <w:r>
+        <w:rPr>
+          <w:sz w:val="24"/>
+          <w:szCs w:val="24"/>
+        </w:rPr>
+        <w:t xml:space="preserve"> (entier)</w:t>
       </w:r>
     </w:p>
     <w:p>
@@ -2963,12 +3107,21 @@
           <w:szCs w:val="24"/>
         </w:rPr>
       </w:pPr>
-      <w:r>
-        <w:rPr>
-          <w:sz w:val="24"/>
-          <w:szCs w:val="24"/>
-        </w:rPr>
-        <w:t>ID_vêtement (entier)</w:t>
+      <w:proofErr w:type="spellStart"/>
+      <w:r>
+        <w:rPr>
+          <w:sz w:val="24"/>
+          <w:szCs w:val="24"/>
+        </w:rPr>
+        <w:t>ID_vêtement</w:t>
+      </w:r>
+      <w:proofErr w:type="spellEnd"/>
+      <w:r>
+        <w:rPr>
+          <w:sz w:val="24"/>
+          <w:szCs w:val="24"/>
+        </w:rPr>
+        <w:t xml:space="preserve"> (entier)</w:t>
       </w:r>
     </w:p>
     <w:p>
@@ -2983,12 +3136,21 @@
           <w:szCs w:val="24"/>
         </w:rPr>
       </w:pPr>
-      <w:r>
-        <w:rPr>
-          <w:sz w:val="24"/>
-          <w:szCs w:val="24"/>
-        </w:rPr>
-        <w:t>ID_details-type (entier)</w:t>
+      <w:proofErr w:type="spellStart"/>
+      <w:r>
+        <w:rPr>
+          <w:sz w:val="24"/>
+          <w:szCs w:val="24"/>
+        </w:rPr>
+        <w:t>ID_details</w:t>
+      </w:r>
+      <w:proofErr w:type="spellEnd"/>
+      <w:r>
+        <w:rPr>
+          <w:sz w:val="24"/>
+          <w:szCs w:val="24"/>
+        </w:rPr>
+        <w:t>-type (entier)</w:t>
       </w:r>
     </w:p>
     <w:p>
@@ -3149,6 +3311,7 @@
           <w:szCs w:val="24"/>
         </w:rPr>
       </w:pPr>
+      <w:proofErr w:type="spellStart"/>
       <w:r>
         <w:rPr>
           <w:sz w:val="24"/>
@@ -3156,6 +3319,7 @@
         </w:rPr>
         <w:t>Détails_type</w:t>
       </w:r>
+      <w:proofErr w:type="spellEnd"/>
     </w:p>
     <w:p>
       <w:pPr>
@@ -3189,12 +3353,21 @@
           <w:szCs w:val="24"/>
         </w:rPr>
       </w:pPr>
-      <w:r>
-        <w:rPr>
-          <w:sz w:val="24"/>
-          <w:szCs w:val="24"/>
-        </w:rPr>
-        <w:t>ID_type (entier)</w:t>
+      <w:proofErr w:type="spellStart"/>
+      <w:r>
+        <w:rPr>
+          <w:sz w:val="24"/>
+          <w:szCs w:val="24"/>
+        </w:rPr>
+        <w:t>ID_type</w:t>
+      </w:r>
+      <w:proofErr w:type="spellEnd"/>
+      <w:r>
+        <w:rPr>
+          <w:sz w:val="24"/>
+          <w:szCs w:val="24"/>
+        </w:rPr>
+        <w:t xml:space="preserve"> (entier)</w:t>
       </w:r>
     </w:p>
     <w:p>
@@ -3209,12 +3382,21 @@
           <w:szCs w:val="24"/>
         </w:rPr>
       </w:pPr>
-      <w:r>
-        <w:rPr>
-          <w:sz w:val="24"/>
-          <w:szCs w:val="24"/>
-        </w:rPr>
-        <w:t>ID_sous-type (entier)</w:t>
+      <w:proofErr w:type="spellStart"/>
+      <w:r>
+        <w:rPr>
+          <w:sz w:val="24"/>
+          <w:szCs w:val="24"/>
+        </w:rPr>
+        <w:t>ID_sous</w:t>
+      </w:r>
+      <w:proofErr w:type="spellEnd"/>
+      <w:r>
+        <w:rPr>
+          <w:sz w:val="24"/>
+          <w:szCs w:val="24"/>
+        </w:rPr>
+        <w:t>-type (entier)</w:t>
       </w:r>
     </w:p>
     <w:p>
@@ -3446,12 +3628,21 @@
           <w:szCs w:val="24"/>
         </w:rPr>
       </w:pPr>
-      <w:r>
-        <w:rPr>
-          <w:sz w:val="24"/>
-          <w:szCs w:val="24"/>
-        </w:rPr>
-        <w:t>Récurrence_look (entier)</w:t>
+      <w:proofErr w:type="spellStart"/>
+      <w:r>
+        <w:rPr>
+          <w:sz w:val="24"/>
+          <w:szCs w:val="24"/>
+        </w:rPr>
+        <w:t>Récurrence_look</w:t>
+      </w:r>
+      <w:proofErr w:type="spellEnd"/>
+      <w:r>
+        <w:rPr>
+          <w:sz w:val="24"/>
+          <w:szCs w:val="24"/>
+        </w:rPr>
+        <w:t xml:space="preserve"> (entier)</w:t>
       </w:r>
     </w:p>
     <w:p>
@@ -3514,14 +3705,32 @@
           <w:sz w:val="24"/>
           <w:szCs w:val="24"/>
         </w:rPr>
-        <w:t xml:space="preserve">Le framework utilisé pour réaliser l’application côté </w:t>
-      </w:r>
+        <w:t xml:space="preserve">Le </w:t>
+      </w:r>
+      <w:proofErr w:type="spellStart"/>
       <w:r>
         <w:rPr>
           <w:color w:val="000000" w:themeColor="text1"/>
           <w:sz w:val="24"/>
           <w:szCs w:val="24"/>
         </w:rPr>
+        <w:t>framework</w:t>
+      </w:r>
+      <w:proofErr w:type="spellEnd"/>
+      <w:r>
+        <w:rPr>
+          <w:color w:val="000000" w:themeColor="text1"/>
+          <w:sz w:val="24"/>
+          <w:szCs w:val="24"/>
+        </w:rPr>
+        <w:t xml:space="preserve"> utilisé pour réaliser l’application côté </w:t>
+      </w:r>
+      <w:r>
+        <w:rPr>
+          <w:color w:val="000000" w:themeColor="text1"/>
+          <w:sz w:val="24"/>
+          <w:szCs w:val="24"/>
+        </w:rPr>
         <w:t>serveur</w:t>
       </w:r>
       <w:r>
@@ -3532,6 +3741,7 @@
         </w:rPr>
         <w:t xml:space="preserve"> (</w:t>
       </w:r>
+      <w:proofErr w:type="spellStart"/>
       <w:r>
         <w:rPr>
           <w:color w:val="000000" w:themeColor="text1"/>
@@ -3540,6 +3750,7 @@
         </w:rPr>
         <w:t>Back-end</w:t>
       </w:r>
+      <w:proofErr w:type="spellEnd"/>
       <w:r>
         <w:rPr>
           <w:color w:val="000000" w:themeColor="text1"/>
@@ -3554,7 +3765,43 @@
           <w:sz w:val="24"/>
           <w:szCs w:val="24"/>
         </w:rPr>
-        <w:t>est NodeJS (ExpressJS)</w:t>
+        <w:t xml:space="preserve">est </w:t>
+      </w:r>
+      <w:proofErr w:type="spellStart"/>
+      <w:r>
+        <w:rPr>
+          <w:color w:val="000000" w:themeColor="text1"/>
+          <w:sz w:val="24"/>
+          <w:szCs w:val="24"/>
+        </w:rPr>
+        <w:t>NodeJS</w:t>
+      </w:r>
+      <w:proofErr w:type="spellEnd"/>
+      <w:r>
+        <w:rPr>
+          <w:color w:val="000000" w:themeColor="text1"/>
+          <w:sz w:val="24"/>
+          <w:szCs w:val="24"/>
+        </w:rPr>
+        <w:t xml:space="preserve"> (</w:t>
+      </w:r>
+      <w:proofErr w:type="spellStart"/>
+      <w:r>
+        <w:rPr>
+          <w:color w:val="000000" w:themeColor="text1"/>
+          <w:sz w:val="24"/>
+          <w:szCs w:val="24"/>
+        </w:rPr>
+        <w:t>ExpressJS</w:t>
+      </w:r>
+      <w:proofErr w:type="spellEnd"/>
+      <w:r>
+        <w:rPr>
+          <w:color w:val="000000" w:themeColor="text1"/>
+          <w:sz w:val="24"/>
+          <w:szCs w:val="24"/>
+        </w:rPr>
+        <w:t>)</w:t>
       </w:r>
       <w:r>
         <w:rPr>
@@ -4133,9 +4380,11 @@
           <w:numId w:val="14"/>
         </w:numPr>
       </w:pPr>
+      <w:proofErr w:type="spellStart"/>
       <w:r>
         <w:t>Tongues</w:t>
       </w:r>
+      <w:proofErr w:type="spellEnd"/>
     </w:p>
     <w:p>
       <w:pPr>
@@ -4616,6 +4865,7 @@
     </w:p>
     <w:p>
       <w:pPr>
+        <w:jc w:val="center"/>
         <w:rPr>
           <w:b/>
           <w:bCs/>
@@ -4626,6 +4876,53 @@
       </w:pPr>
       <w:r>
         <w:rPr>
+          <w:noProof/>
+        </w:rPr>
+        <w:drawing>
+          <wp:inline distT="0" distB="0" distL="0" distR="0" wp14:anchorId="34BBEDF3" wp14:editId="4C8EC46E">
+            <wp:extent cx="4060372" cy="7773614"/>
+            <wp:effectExtent l="0" t="0" r="0" b="0"/>
+            <wp:docPr id="2" name="Image 2"/>
+            <wp:cNvGraphicFramePr>
+              <a:graphicFrameLocks xmlns:a="http://schemas.openxmlformats.org/drawingml/2006/main" noChangeAspect="1"/>
+            </wp:cNvGraphicFramePr>
+            <a:graphic xmlns:a="http://schemas.openxmlformats.org/drawingml/2006/main">
+              <a:graphicData uri="http://schemas.openxmlformats.org/drawingml/2006/picture">
+                <pic:pic xmlns:pic="http://schemas.openxmlformats.org/drawingml/2006/picture">
+                  <pic:nvPicPr>
+                    <pic:cNvPr id="1" name=""/>
+                    <pic:cNvPicPr/>
+                  </pic:nvPicPr>
+                  <pic:blipFill rotWithShape="1">
+                    <a:blip r:embed="rId9"/>
+                    <a:srcRect l="34581" t="21846" r="45767" b="11266"/>
+                    <a:stretch/>
+                  </pic:blipFill>
+                  <pic:spPr bwMode="auto">
+                    <a:xfrm>
+                      <a:off x="0" y="0"/>
+                      <a:ext cx="4102165" cy="7853628"/>
+                    </a:xfrm>
+                    <a:prstGeom prst="rect">
+                      <a:avLst/>
+                    </a:prstGeom>
+                    <a:ln>
+                      <a:noFill/>
+                    </a:ln>
+                    <a:extLst>
+                      <a:ext uri="{53640926-AAD7-44D8-BBD7-CCE9431645EC}">
+                        <a14:shadowObscured xmlns:a14="http://schemas.microsoft.com/office/drawing/2010/main"/>
+                      </a:ext>
+                    </a:extLst>
+                  </pic:spPr>
+                </pic:pic>
+              </a:graphicData>
+            </a:graphic>
+          </wp:inline>
+        </w:drawing>
+      </w:r>
+      <w:r>
+        <w:rPr>
           <w:b/>
           <w:bCs/>
           <w:sz w:val="28"/>
@@ -4672,6 +4969,7 @@
     </w:p>
     <w:p>
       <w:pPr>
+        <w:jc w:val="center"/>
         <w:rPr>
           <w:b/>
           <w:bCs/>
@@ -4682,6 +4980,53 @@
       </w:pPr>
       <w:r>
         <w:rPr>
+          <w:noProof/>
+        </w:rPr>
+        <w:drawing>
+          <wp:inline distT="0" distB="0" distL="0" distR="0" wp14:anchorId="71352465" wp14:editId="4781AE9A">
+            <wp:extent cx="4158343" cy="7768231"/>
+            <wp:effectExtent l="0" t="0" r="0" b="4445"/>
+            <wp:docPr id="4" name="Image 4"/>
+            <wp:cNvGraphicFramePr>
+              <a:graphicFrameLocks xmlns:a="http://schemas.openxmlformats.org/drawingml/2006/main" noChangeAspect="1"/>
+            </wp:cNvGraphicFramePr>
+            <a:graphic xmlns:a="http://schemas.openxmlformats.org/drawingml/2006/main">
+              <a:graphicData uri="http://schemas.openxmlformats.org/drawingml/2006/picture">
+                <pic:pic xmlns:pic="http://schemas.openxmlformats.org/drawingml/2006/picture">
+                  <pic:nvPicPr>
+                    <pic:cNvPr id="1" name=""/>
+                    <pic:cNvPicPr/>
+                  </pic:nvPicPr>
+                  <pic:blipFill rotWithShape="1">
+                    <a:blip r:embed="rId10"/>
+                    <a:srcRect l="34581" t="22519" r="45578" b="11590"/>
+                    <a:stretch/>
+                  </pic:blipFill>
+                  <pic:spPr bwMode="auto">
+                    <a:xfrm>
+                      <a:off x="0" y="0"/>
+                      <a:ext cx="4222833" cy="7888705"/>
+                    </a:xfrm>
+                    <a:prstGeom prst="rect">
+                      <a:avLst/>
+                    </a:prstGeom>
+                    <a:ln>
+                      <a:noFill/>
+                    </a:ln>
+                    <a:extLst>
+                      <a:ext uri="{53640926-AAD7-44D8-BBD7-CCE9431645EC}">
+                        <a14:shadowObscured xmlns:a14="http://schemas.microsoft.com/office/drawing/2010/main"/>
+                      </a:ext>
+                    </a:extLst>
+                  </pic:spPr>
+                </pic:pic>
+              </a:graphicData>
+            </a:graphic>
+          </wp:inline>
+        </w:drawing>
+      </w:r>
+      <w:r>
+        <w:rPr>
           <w:b/>
           <w:bCs/>
           <w:sz w:val="28"/>
@@ -4725,9 +5070,63 @@
           <w:u w:val="single"/>
         </w:rPr>
       </w:pPr>
-    </w:p>
-    <w:p>
-      <w:pPr>
+      <w:r>
+        <w:rPr>
+          <w:noProof/>
+        </w:rPr>
+        <w:t xml:space="preserve"> </w:t>
+      </w:r>
+      <w:r>
+        <w:rPr>
+          <w:noProof/>
+        </w:rPr>
+        <w:drawing>
+          <wp:inline distT="0" distB="0" distL="0" distR="0" wp14:anchorId="5DFCD6AF" wp14:editId="44621F05">
+            <wp:extent cx="4114800" cy="7765602"/>
+            <wp:effectExtent l="0" t="0" r="0" b="6985"/>
+            <wp:docPr id="9" name="Image 9"/>
+            <wp:cNvGraphicFramePr>
+              <a:graphicFrameLocks xmlns:a="http://schemas.openxmlformats.org/drawingml/2006/main" noChangeAspect="1"/>
+            </wp:cNvGraphicFramePr>
+            <a:graphic xmlns:a="http://schemas.openxmlformats.org/drawingml/2006/main">
+              <a:graphicData uri="http://schemas.openxmlformats.org/drawingml/2006/picture">
+                <pic:pic xmlns:pic="http://schemas.openxmlformats.org/drawingml/2006/picture">
+                  <pic:nvPicPr>
+                    <pic:cNvPr id="1" name=""/>
+                    <pic:cNvPicPr/>
+                  </pic:nvPicPr>
+                  <pic:blipFill rotWithShape="1">
+                    <a:blip r:embed="rId11"/>
+                    <a:srcRect l="34581" t="22183" r="45578" b="11252"/>
+                    <a:stretch/>
+                  </pic:blipFill>
+                  <pic:spPr bwMode="auto">
+                    <a:xfrm>
+                      <a:off x="0" y="0"/>
+                      <a:ext cx="4152179" cy="7836145"/>
+                    </a:xfrm>
+                    <a:prstGeom prst="rect">
+                      <a:avLst/>
+                    </a:prstGeom>
+                    <a:ln>
+                      <a:noFill/>
+                    </a:ln>
+                    <a:extLst>
+                      <a:ext uri="{53640926-AAD7-44D8-BBD7-CCE9431645EC}">
+                        <a14:shadowObscured xmlns:a14="http://schemas.microsoft.com/office/drawing/2010/main"/>
+                      </a:ext>
+                    </a:extLst>
+                  </pic:spPr>
+                </pic:pic>
+              </a:graphicData>
+            </a:graphic>
+          </wp:inline>
+        </w:drawing>
+      </w:r>
+    </w:p>
+    <w:p>
+      <w:pPr>
+        <w:jc w:val="center"/>
         <w:rPr>
           <w:b/>
           <w:bCs/>
@@ -4736,7 +5135,9 @@
           <w:u w:val="single"/>
         </w:rPr>
       </w:pPr>
-      <w:r>
+    </w:p>
+    <w:p>
+      <w:pPr>
         <w:rPr>
           <w:b/>
           <w:bCs/>
@@ -4744,12 +5145,8 @@
           <w:szCs w:val="28"/>
           <w:u w:val="single"/>
         </w:rPr>
-        <w:br w:type="page"/>
-      </w:r>
-    </w:p>
-    <w:p>
-      <w:pPr>
-        <w:jc w:val="center"/>
+      </w:pPr>
+      <w:r>
         <w:rPr>
           <w:b/>
           <w:bCs/>
@@ -4757,8 +5154,12 @@
           <w:szCs w:val="28"/>
           <w:u w:val="single"/>
         </w:rPr>
-      </w:pPr>
-      <w:r>
+        <w:br w:type="page"/>
+      </w:r>
+    </w:p>
+    <w:p>
+      <w:pPr>
+        <w:jc w:val="center"/>
         <w:rPr>
           <w:b/>
           <w:bCs/>
@@ -4766,6 +5167,15 @@
           <w:szCs w:val="28"/>
           <w:u w:val="single"/>
         </w:rPr>
+      </w:pPr>
+      <w:r>
+        <w:rPr>
+          <w:b/>
+          <w:bCs/>
+          <w:sz w:val="28"/>
+          <w:szCs w:val="28"/>
+          <w:u w:val="single"/>
+        </w:rPr>
         <w:lastRenderedPageBreak/>
         <w:t>Dressing :</w:t>
       </w:r>
@@ -4781,9 +5191,57 @@
           <w:u w:val="single"/>
         </w:rPr>
       </w:pPr>
-    </w:p>
-    <w:p>
-      <w:pPr>
+      <w:r>
+        <w:rPr>
+          <w:noProof/>
+        </w:rPr>
+        <w:drawing>
+          <wp:inline distT="0" distB="0" distL="0" distR="0" wp14:anchorId="603CCAB3" wp14:editId="6C12428E">
+            <wp:extent cx="1937657" cy="3671998"/>
+            <wp:effectExtent l="0" t="0" r="5715" b="5080"/>
+            <wp:docPr id="8" name="Image 8"/>
+            <wp:cNvGraphicFramePr>
+              <a:graphicFrameLocks xmlns:a="http://schemas.openxmlformats.org/drawingml/2006/main" noChangeAspect="1"/>
+            </wp:cNvGraphicFramePr>
+            <a:graphic xmlns:a="http://schemas.openxmlformats.org/drawingml/2006/main">
+              <a:graphicData uri="http://schemas.openxmlformats.org/drawingml/2006/picture">
+                <pic:pic xmlns:pic="http://schemas.openxmlformats.org/drawingml/2006/picture">
+                  <pic:nvPicPr>
+                    <pic:cNvPr id="1" name=""/>
+                    <pic:cNvPicPr/>
+                  </pic:nvPicPr>
+                  <pic:blipFill rotWithShape="1">
+                    <a:blip r:embed="rId12"/>
+                    <a:srcRect l="34587" t="22523" r="45956" b="11926"/>
+                    <a:stretch/>
+                  </pic:blipFill>
+                  <pic:spPr bwMode="auto">
+                    <a:xfrm>
+                      <a:off x="0" y="0"/>
+                      <a:ext cx="1983308" cy="3758511"/>
+                    </a:xfrm>
+                    <a:prstGeom prst="rect">
+                      <a:avLst/>
+                    </a:prstGeom>
+                    <a:ln>
+                      <a:noFill/>
+                    </a:ln>
+                    <a:extLst>
+                      <a:ext uri="{53640926-AAD7-44D8-BBD7-CCE9431645EC}">
+                        <a14:shadowObscured xmlns:a14="http://schemas.microsoft.com/office/drawing/2010/main"/>
+                      </a:ext>
+                    </a:extLst>
+                  </pic:spPr>
+                </pic:pic>
+              </a:graphicData>
+            </a:graphic>
+          </wp:inline>
+        </w:drawing>
+      </w:r>
+    </w:p>
+    <w:p>
+      <w:pPr>
+        <w:jc w:val="center"/>
         <w:rPr>
           <w:b/>
           <w:bCs/>
@@ -4794,18 +5252,63 @@
       </w:pPr>
       <w:r>
         <w:rPr>
+          <w:noProof/>
+        </w:rPr>
+        <w:drawing>
+          <wp:inline distT="0" distB="0" distL="0" distR="0" wp14:anchorId="351F160A" wp14:editId="6714F4F1">
+            <wp:extent cx="2081397" cy="3907972"/>
+            <wp:effectExtent l="0" t="0" r="0" b="0"/>
+            <wp:docPr id="7" name="Image 7"/>
+            <wp:cNvGraphicFramePr>
+              <a:graphicFrameLocks xmlns:a="http://schemas.openxmlformats.org/drawingml/2006/main" noChangeAspect="1"/>
+            </wp:cNvGraphicFramePr>
+            <a:graphic xmlns:a="http://schemas.openxmlformats.org/drawingml/2006/main">
+              <a:graphicData uri="http://schemas.openxmlformats.org/drawingml/2006/picture">
+                <pic:pic xmlns:pic="http://schemas.openxmlformats.org/drawingml/2006/picture">
+                  <pic:nvPicPr>
+                    <pic:cNvPr id="1" name=""/>
+                    <pic:cNvPicPr/>
+                  </pic:nvPicPr>
+                  <pic:blipFill rotWithShape="1">
+                    <a:blip r:embed="rId13"/>
+                    <a:srcRect l="34392" t="22183" r="45767" b="11592"/>
+                    <a:stretch/>
+                  </pic:blipFill>
+                  <pic:spPr bwMode="auto">
+                    <a:xfrm>
+                      <a:off x="0" y="0"/>
+                      <a:ext cx="2111562" cy="3964609"/>
+                    </a:xfrm>
+                    <a:prstGeom prst="rect">
+                      <a:avLst/>
+                    </a:prstGeom>
+                    <a:ln>
+                      <a:noFill/>
+                    </a:ln>
+                    <a:extLst>
+                      <a:ext uri="{53640926-AAD7-44D8-BBD7-CCE9431645EC}">
+                        <a14:shadowObscured xmlns:a14="http://schemas.microsoft.com/office/drawing/2010/main"/>
+                      </a:ext>
+                    </a:extLst>
+                  </pic:spPr>
+                </pic:pic>
+              </a:graphicData>
+            </a:graphic>
+          </wp:inline>
+        </w:drawing>
+      </w:r>
+    </w:p>
+    <w:p>
+      <w:pPr>
+        <w:rPr>
           <w:b/>
           <w:bCs/>
           <w:sz w:val="28"/>
           <w:szCs w:val="28"/>
           <w:u w:val="single"/>
         </w:rPr>
-        <w:br w:type="page"/>
-      </w:r>
-    </w:p>
-    <w:p>
-      <w:pPr>
-        <w:jc w:val="center"/>
+      </w:pPr>
+      <w:r>
         <w:rPr>
           <w:b/>
           <w:bCs/>
@@ -4813,8 +5316,12 @@
           <w:szCs w:val="28"/>
           <w:u w:val="single"/>
         </w:rPr>
-      </w:pPr>
-      <w:r>
+        <w:br w:type="page"/>
+      </w:r>
+    </w:p>
+    <w:p>
+      <w:pPr>
+        <w:jc w:val="center"/>
         <w:rPr>
           <w:b/>
           <w:bCs/>
@@ -4822,6 +5329,15 @@
           <w:szCs w:val="28"/>
           <w:u w:val="single"/>
         </w:rPr>
+      </w:pPr>
+      <w:r>
+        <w:rPr>
+          <w:b/>
+          <w:bCs/>
+          <w:sz w:val="28"/>
+          <w:szCs w:val="28"/>
+          <w:u w:val="single"/>
+        </w:rPr>
         <w:lastRenderedPageBreak/>
         <w:t>Profil :</w:t>
       </w:r>
@@ -4837,6 +5353,53 @@
           <w:u w:val="single"/>
         </w:rPr>
       </w:pPr>
+      <w:r>
+        <w:rPr>
+          <w:noProof/>
+        </w:rPr>
+        <w:drawing>
+          <wp:inline distT="0" distB="0" distL="0" distR="0" wp14:anchorId="0028D66D" wp14:editId="7683E31D">
+            <wp:extent cx="4210101" cy="7979229"/>
+            <wp:effectExtent l="0" t="0" r="0" b="3175"/>
+            <wp:docPr id="10" name="Image 10"/>
+            <wp:cNvGraphicFramePr>
+              <a:graphicFrameLocks xmlns:a="http://schemas.openxmlformats.org/drawingml/2006/main" noChangeAspect="1"/>
+            </wp:cNvGraphicFramePr>
+            <a:graphic xmlns:a="http://schemas.openxmlformats.org/drawingml/2006/main">
+              <a:graphicData uri="http://schemas.openxmlformats.org/drawingml/2006/picture">
+                <pic:pic xmlns:pic="http://schemas.openxmlformats.org/drawingml/2006/picture">
+                  <pic:nvPicPr>
+                    <pic:cNvPr id="1" name=""/>
+                    <pic:cNvPicPr/>
+                  </pic:nvPicPr>
+                  <pic:blipFill rotWithShape="1">
+                    <a:blip r:embed="rId14"/>
+                    <a:srcRect l="34581" t="22183" r="45767" b="11602"/>
+                    <a:stretch/>
+                  </pic:blipFill>
+                  <pic:spPr bwMode="auto">
+                    <a:xfrm>
+                      <a:off x="0" y="0"/>
+                      <a:ext cx="4258556" cy="8071064"/>
+                    </a:xfrm>
+                    <a:prstGeom prst="rect">
+                      <a:avLst/>
+                    </a:prstGeom>
+                    <a:ln>
+                      <a:noFill/>
+                    </a:ln>
+                    <a:extLst>
+                      <a:ext uri="{53640926-AAD7-44D8-BBD7-CCE9431645EC}">
+                        <a14:shadowObscured xmlns:a14="http://schemas.microsoft.com/office/drawing/2010/main"/>
+                      </a:ext>
+                    </a:extLst>
+                  </pic:spPr>
+                </pic:pic>
+              </a:graphicData>
+            </a:graphic>
+          </wp:inline>
+        </w:drawing>
+      </w:r>
     </w:p>
     <w:p>
       <w:pPr>
@@ -4893,9 +5456,57 @@
           <w:u w:val="single"/>
         </w:rPr>
       </w:pPr>
-    </w:p>
-    <w:p>
-      <w:pPr>
+      <w:r>
+        <w:rPr>
+          <w:noProof/>
+        </w:rPr>
+        <w:drawing>
+          <wp:inline distT="0" distB="0" distL="0" distR="0" wp14:anchorId="2FCDED80" wp14:editId="2D4E205D">
+            <wp:extent cx="2133600" cy="3985931"/>
+            <wp:effectExtent l="0" t="0" r="0" b="0"/>
+            <wp:docPr id="11" name="Image 11"/>
+            <wp:cNvGraphicFramePr>
+              <a:graphicFrameLocks xmlns:a="http://schemas.openxmlformats.org/drawingml/2006/main" noChangeAspect="1"/>
+            </wp:cNvGraphicFramePr>
+            <a:graphic xmlns:a="http://schemas.openxmlformats.org/drawingml/2006/main">
+              <a:graphicData uri="http://schemas.openxmlformats.org/drawingml/2006/picture">
+                <pic:pic xmlns:pic="http://schemas.openxmlformats.org/drawingml/2006/picture">
+                  <pic:nvPicPr>
+                    <pic:cNvPr id="1" name=""/>
+                    <pic:cNvPicPr/>
+                  </pic:nvPicPr>
+                  <pic:blipFill rotWithShape="1">
+                    <a:blip r:embed="rId15"/>
+                    <a:srcRect l="34581" t="22183" r="45578" b="11924"/>
+                    <a:stretch/>
+                  </pic:blipFill>
+                  <pic:spPr bwMode="auto">
+                    <a:xfrm>
+                      <a:off x="0" y="0"/>
+                      <a:ext cx="2164431" cy="4043530"/>
+                    </a:xfrm>
+                    <a:prstGeom prst="rect">
+                      <a:avLst/>
+                    </a:prstGeom>
+                    <a:ln>
+                      <a:noFill/>
+                    </a:ln>
+                    <a:extLst>
+                      <a:ext uri="{53640926-AAD7-44D8-BBD7-CCE9431645EC}">
+                        <a14:shadowObscured xmlns:a14="http://schemas.microsoft.com/office/drawing/2010/main"/>
+                      </a:ext>
+                    </a:extLst>
+                  </pic:spPr>
+                </pic:pic>
+              </a:graphicData>
+            </a:graphic>
+          </wp:inline>
+        </w:drawing>
+      </w:r>
+    </w:p>
+    <w:p>
+      <w:pPr>
+        <w:jc w:val="center"/>
         <w:rPr>
           <w:b/>
           <w:bCs/>
@@ -4904,9 +5515,67 @@
           <w:u w:val="single"/>
         </w:rPr>
       </w:pPr>
+      <w:r>
+        <w:rPr>
+          <w:noProof/>
+        </w:rPr>
+        <w:drawing>
+          <wp:inline distT="0" distB="0" distL="0" distR="0" wp14:anchorId="6008AA55" wp14:editId="7AF37C87">
+            <wp:extent cx="2100943" cy="3961750"/>
+            <wp:effectExtent l="0" t="0" r="0" b="1270"/>
+            <wp:docPr id="12" name="Image 12"/>
+            <wp:cNvGraphicFramePr>
+              <a:graphicFrameLocks xmlns:a="http://schemas.openxmlformats.org/drawingml/2006/main" noChangeAspect="1"/>
+            </wp:cNvGraphicFramePr>
+            <a:graphic xmlns:a="http://schemas.openxmlformats.org/drawingml/2006/main">
+              <a:graphicData uri="http://schemas.openxmlformats.org/drawingml/2006/picture">
+                <pic:pic xmlns:pic="http://schemas.openxmlformats.org/drawingml/2006/picture">
+                  <pic:nvPicPr>
+                    <pic:cNvPr id="1" name=""/>
+                    <pic:cNvPicPr/>
+                  </pic:nvPicPr>
+                  <pic:blipFill rotWithShape="1">
+                    <a:blip r:embed="rId16"/>
+                    <a:srcRect l="34771" t="22181" r="45578" b="11940"/>
+                    <a:stretch/>
+                  </pic:blipFill>
+                  <pic:spPr bwMode="auto">
+                    <a:xfrm>
+                      <a:off x="0" y="0"/>
+                      <a:ext cx="2116185" cy="3990491"/>
+                    </a:xfrm>
+                    <a:prstGeom prst="rect">
+                      <a:avLst/>
+                    </a:prstGeom>
+                    <a:ln>
+                      <a:noFill/>
+                    </a:ln>
+                    <a:extLst>
+                      <a:ext uri="{53640926-AAD7-44D8-BBD7-CCE9431645EC}">
+                        <a14:shadowObscured xmlns:a14="http://schemas.microsoft.com/office/drawing/2010/main"/>
+                      </a:ext>
+                    </a:extLst>
+                  </pic:spPr>
+                </pic:pic>
+              </a:graphicData>
+            </a:graphic>
+          </wp:inline>
+        </w:drawing>
+      </w:r>
+    </w:p>
+    <w:p>
+      <w:pPr>
+        <w:rPr>
+          <w:b/>
+          <w:bCs/>
+          <w:sz w:val="28"/>
+          <w:szCs w:val="28"/>
+          <w:u w:val="single"/>
+        </w:rPr>
+      </w:pPr>
     </w:p>
     <w:sectPr>
-      <w:footerReference w:type="default" r:id="rId9"/>
+      <w:footerReference w:type="default" r:id="rId17"/>
       <w:pgSz w:w="11906" w:h="16838"/>
       <w:pgMar w:top="1417" w:right="1417" w:bottom="1417" w:left="1417" w:header="708" w:footer="708" w:gutter="0"/>
       <w:cols w:space="708"/>
@@ -7854,7 +8523,7 @@
     <w:charset w:val="00"/>
     <w:family w:val="swiss"/>
     <w:pitch w:val="variable"/>
-    <w:sig w:usb0="E4002EFF" w:usb1="C000247B" w:usb2="00000009" w:usb3="00000000" w:csb0="000001FF" w:csb1="00000000"/>
+    <w:sig w:usb0="E0002AFF" w:usb1="4000ACFF" w:usb2="00000001" w:usb3="00000000" w:csb0="000001FF" w:csb1="00000000"/>
   </w:font>
   <w:font w:name="Courier New">
     <w:panose1 w:val="02070309020205020404"/>
@@ -7868,7 +8537,7 @@
     <w:charset w:val="00"/>
     <w:family w:val="roman"/>
     <w:pitch w:val="variable"/>
-    <w:sig w:usb0="E0002EFF" w:usb1="C000785B" w:usb2="00000009" w:usb3="00000000" w:csb0="000001FF" w:csb1="00000000"/>
+    <w:sig w:usb0="E0002AFF" w:usb1="C0007843" w:usb2="00000009" w:usb3="00000000" w:csb0="000001FF" w:csb1="00000000"/>
   </w:font>
   <w:font w:name="Wingdings">
     <w:panose1 w:val="05000000000000000000"/>
@@ -7889,7 +8558,7 @@
     <w:charset w:val="00"/>
     <w:family w:val="swiss"/>
     <w:pitch w:val="variable"/>
-    <w:sig w:usb0="E4002EFF" w:usb1="C000247B" w:usb2="00000009" w:usb3="00000000" w:csb0="000001FF" w:csb1="00000000"/>
+    <w:sig w:usb0="A0002AEF" w:usb1="4000207B" w:usb2="00000000" w:usb3="00000000" w:csb0="000001FF" w:csb1="00000000"/>
   </w:font>
 </w:fonts>
 </file>
@@ -7911,7 +8580,7 @@
   </w:compat>
   <w:rsids>
     <w:rsidRoot w:val="00B31471"/>
-    <w:rsid w:val="006F3381"/>
+    <w:rsid w:val="00236375"/>
     <w:rsid w:val="009001B3"/>
     <w:rsid w:val="00A4038E"/>
     <w:rsid w:val="00B31471"/>
@@ -8687,7 +9356,7 @@
 </file>
 
 <file path=customXml/itemProps1.xml><?xml version="1.0" encoding="utf-8"?>
-<ds:datastoreItem xmlns:ds="http://schemas.openxmlformats.org/officeDocument/2006/customXml" ds:itemID="{7B1D034E-FA24-43A0-9733-C36AE03968FE}">
+<ds:datastoreItem xmlns:ds="http://schemas.openxmlformats.org/officeDocument/2006/customXml" ds:itemID="{E28EFC22-77C7-4795-9701-C913CCFB8E2A}">
   <ds:schemaRefs>
     <ds:schemaRef ds:uri="http://schemas.openxmlformats.org/officeDocument/2006/bibliography"/>
   </ds:schemaRefs>

</xml_diff>

<commit_message>
push erreur de Miranto git add doc-technique.docx git add doc-technique.docx !
</commit_message>
<xml_diff>
--- a/doc-technique.docx
+++ b/doc-technique.docx
@@ -1174,28 +1174,7 @@
               <w:sz w:val="20"/>
               <w:szCs w:val="20"/>
             </w:rPr>
-            <w:t>3.1.2.</w:t>
-          </w:r>
-          <w:r>
-            <w:rPr>
-              <w:sz w:val="20"/>
-              <w:szCs w:val="20"/>
-            </w:rPr>
-            <w:t>2</w:t>
-          </w:r>
-          <w:r>
-            <w:rPr>
-              <w:sz w:val="20"/>
-              <w:szCs w:val="20"/>
-            </w:rPr>
-            <w:t xml:space="preserve"> Bouton </w:t>
-          </w:r>
-          <w:r>
-            <w:rPr>
-              <w:sz w:val="20"/>
-              <w:szCs w:val="20"/>
-            </w:rPr>
-            <w:t>Dressing</w:t>
+            <w:t>3.1.2.2 Bouton Dressing</w:t>
           </w:r>
           <w:r>
             <w:rPr>
@@ -1620,8 +1599,6 @@
             </w:rPr>
             <w:t>5</w:t>
           </w:r>
-          <w:bookmarkStart w:id="0" w:name="_GoBack"/>
-          <w:bookmarkEnd w:id="0"/>
         </w:p>
         <w:p>
           <w:pPr>
@@ -5358,10 +5335,10 @@
           <w:noProof/>
         </w:rPr>
         <w:drawing>
-          <wp:inline distT="0" distB="0" distL="0" distR="0" wp14:anchorId="0028D66D" wp14:editId="7683E31D">
-            <wp:extent cx="4210101" cy="7979229"/>
-            <wp:effectExtent l="0" t="0" r="0" b="3175"/>
-            <wp:docPr id="10" name="Image 10"/>
+          <wp:inline distT="0" distB="0" distL="0" distR="0" wp14:anchorId="2BBF8385" wp14:editId="0407694F">
+            <wp:extent cx="4299857" cy="8072681"/>
+            <wp:effectExtent l="0" t="0" r="5715" b="5080"/>
+            <wp:docPr id="3" name="Image 3"/>
             <wp:cNvGraphicFramePr>
               <a:graphicFrameLocks xmlns:a="http://schemas.openxmlformats.org/drawingml/2006/main" noChangeAspect="1"/>
             </wp:cNvGraphicFramePr>
@@ -5374,13 +5351,13 @@
                   </pic:nvPicPr>
                   <pic:blipFill rotWithShape="1">
                     <a:blip r:embed="rId14"/>
-                    <a:srcRect l="34581" t="22183" r="45767" b="11602"/>
+                    <a:srcRect l="44791" t="22177" r="35374" b="11622"/>
                     <a:stretch/>
                   </pic:blipFill>
                   <pic:spPr bwMode="auto">
                     <a:xfrm>
                       <a:off x="0" y="0"/>
-                      <a:ext cx="4258556" cy="8071064"/>
+                      <a:ext cx="4320818" cy="8112034"/>
                     </a:xfrm>
                     <a:prstGeom prst="rect">
                       <a:avLst/>
@@ -5400,6 +5377,8 @@
           </wp:inline>
         </w:drawing>
       </w:r>
+      <w:bookmarkStart w:id="0" w:name="_GoBack"/>
+      <w:bookmarkEnd w:id="0"/>
     </w:p>
     <w:p>
       <w:pPr>
@@ -8523,7 +8502,7 @@
     <w:charset w:val="00"/>
     <w:family w:val="swiss"/>
     <w:pitch w:val="variable"/>
-    <w:sig w:usb0="E0002AFF" w:usb1="4000ACFF" w:usb2="00000001" w:usb3="00000000" w:csb0="000001FF" w:csb1="00000000"/>
+    <w:sig w:usb0="E4002EFF" w:usb1="C000247B" w:usb2="00000009" w:usb3="00000000" w:csb0="000001FF" w:csb1="00000000"/>
   </w:font>
   <w:font w:name="Courier New">
     <w:panose1 w:val="02070309020205020404"/>
@@ -8537,7 +8516,7 @@
     <w:charset w:val="00"/>
     <w:family w:val="roman"/>
     <w:pitch w:val="variable"/>
-    <w:sig w:usb0="E0002AFF" w:usb1="C0007843" w:usb2="00000009" w:usb3="00000000" w:csb0="000001FF" w:csb1="00000000"/>
+    <w:sig w:usb0="E0002EFF" w:usb1="C000785B" w:usb2="00000009" w:usb3="00000000" w:csb0="000001FF" w:csb1="00000000"/>
   </w:font>
   <w:font w:name="Wingdings">
     <w:panose1 w:val="05000000000000000000"/>
@@ -8558,7 +8537,7 @@
     <w:charset w:val="00"/>
     <w:family w:val="swiss"/>
     <w:pitch w:val="variable"/>
-    <w:sig w:usb0="A0002AEF" w:usb1="4000207B" w:usb2="00000000" w:usb3="00000000" w:csb0="000001FF" w:csb1="00000000"/>
+    <w:sig w:usb0="E4002EFF" w:usb1="C000247B" w:usb2="00000009" w:usb3="00000000" w:csb0="000001FF" w:csb1="00000000"/>
   </w:font>
 </w:fonts>
 </file>
@@ -8584,6 +8563,7 @@
     <w:rsid w:val="009001B3"/>
     <w:rsid w:val="00A4038E"/>
     <w:rsid w:val="00B31471"/>
+    <w:rsid w:val="00D3790E"/>
   </w:rsids>
   <m:mathPr>
     <m:mathFont m:val="Cambria Math"/>
@@ -9356,7 +9336,7 @@
 </file>
 
 <file path=customXml/itemProps1.xml><?xml version="1.0" encoding="utf-8"?>
-<ds:datastoreItem xmlns:ds="http://schemas.openxmlformats.org/officeDocument/2006/customXml" ds:itemID="{E28EFC22-77C7-4795-9701-C913CCFB8E2A}">
+<ds:datastoreItem xmlns:ds="http://schemas.openxmlformats.org/officeDocument/2006/customXml" ds:itemID="{F2FF7C92-3F4F-4C8C-8B75-FF5C49613E0E}">
   <ds:schemaRefs>
     <ds:schemaRef ds:uri="http://schemas.openxmlformats.org/officeDocument/2006/bibliography"/>
   </ds:schemaRefs>

</xml_diff>

<commit_message>
feat: table des matières et fix documents
</commit_message>
<xml_diff>
--- a/doc-technique.docx
+++ b/doc-technique.docx
@@ -747,17 +747,555 @@
         </w:p>
         <w:p>
           <w:pPr>
+            <w:pStyle w:val="TM1"/>
+            <w:rPr>
+              <w:b/>
+              <w:bCs/>
+            </w:rPr>
+          </w:pPr>
+          <w:r>
+            <w:rPr>
+              <w:b/>
+              <w:bCs/>
+            </w:rPr>
+            <w:t>3. Côté Client</w:t>
+          </w:r>
+          <w:r>
+            <w:ptab w:relativeTo="margin" w:alignment="right" w:leader="dot"/>
+          </w:r>
+          <w:r>
+            <w:rPr>
+              <w:b/>
+              <w:bCs/>
+            </w:rPr>
+            <w:t>4</w:t>
+          </w:r>
+        </w:p>
+        <w:p>
+          <w:pPr>
             <w:pStyle w:val="TM2"/>
             <w:ind w:left="216"/>
           </w:pPr>
           <w:r>
-            <w:t>2.1 Description de l'application</w:t>
+            <w:t xml:space="preserve">3.1 </w:t>
+          </w:r>
+          <w:r>
+            <w:t>Architecture</w:t>
           </w:r>
           <w:r>
             <w:ptab w:relativeTo="margin" w:alignment="right" w:leader="dot"/>
           </w:r>
           <w:r>
+            <w:t>5</w:t>
+          </w:r>
+        </w:p>
+        <w:p>
+          <w:pPr>
+            <w:pStyle w:val="TM2"/>
+            <w:ind w:left="216" w:firstLine="492"/>
+          </w:pPr>
+          <w:r>
+            <w:t>3</w:t>
+          </w:r>
+          <w:r>
+            <w:t>.1.</w:t>
+          </w:r>
+          <w:r>
+            <w:t>1</w:t>
+          </w:r>
+          <w:r>
+            <w:t xml:space="preserve"> Les Pages</w:t>
+          </w:r>
+          <w:r>
+            <w:ptab w:relativeTo="margin" w:alignment="right" w:leader="dot"/>
+          </w:r>
+          <w:r>
+            <w:t>5</w:t>
+          </w:r>
+        </w:p>
+        <w:p>
+          <w:pPr>
+            <w:pStyle w:val="TM2"/>
+            <w:ind w:left="924" w:firstLine="492"/>
+            <w:rPr>
+              <w:sz w:val="20"/>
+              <w:szCs w:val="20"/>
+            </w:rPr>
+          </w:pPr>
+          <w:r>
+            <w:rPr>
+              <w:sz w:val="20"/>
+              <w:szCs w:val="20"/>
+            </w:rPr>
+            <w:t>3.1.</w:t>
+          </w:r>
+          <w:r>
+            <w:rPr>
+              <w:sz w:val="20"/>
+              <w:szCs w:val="20"/>
+            </w:rPr>
+            <w:t>1</w:t>
+          </w:r>
+          <w:r>
+            <w:rPr>
+              <w:sz w:val="20"/>
+              <w:szCs w:val="20"/>
+            </w:rPr>
+            <w:t>.1 Authentification</w:t>
+          </w:r>
+          <w:r>
+            <w:rPr>
+              <w:sz w:val="20"/>
+              <w:szCs w:val="20"/>
+            </w:rPr>
+            <w:ptab w:relativeTo="margin" w:alignment="right" w:leader="dot"/>
+          </w:r>
+          <w:r>
+            <w:rPr>
+              <w:sz w:val="20"/>
+              <w:szCs w:val="20"/>
+            </w:rPr>
+            <w:t>5</w:t>
+          </w:r>
+        </w:p>
+        <w:p>
+          <w:pPr>
+            <w:pStyle w:val="TM2"/>
+            <w:ind w:left="924" w:firstLine="492"/>
+            <w:rPr>
+              <w:sz w:val="20"/>
+              <w:szCs w:val="20"/>
+            </w:rPr>
+          </w:pPr>
+          <w:r>
+            <w:rPr>
+              <w:sz w:val="20"/>
+              <w:szCs w:val="20"/>
+            </w:rPr>
+            <w:t>3.1.</w:t>
+          </w:r>
+          <w:r>
+            <w:rPr>
+              <w:sz w:val="20"/>
+              <w:szCs w:val="20"/>
+            </w:rPr>
+            <w:t>1</w:t>
+          </w:r>
+          <w:r>
+            <w:rPr>
+              <w:sz w:val="20"/>
+              <w:szCs w:val="20"/>
+            </w:rPr>
+            <w:t>.2 Inscription</w:t>
+          </w:r>
+          <w:r>
+            <w:rPr>
+              <w:sz w:val="20"/>
+              <w:szCs w:val="20"/>
+            </w:rPr>
+            <w:ptab w:relativeTo="margin" w:alignment="right" w:leader="dot"/>
+          </w:r>
+          <w:r>
+            <w:rPr>
+              <w:sz w:val="20"/>
+              <w:szCs w:val="20"/>
+            </w:rPr>
+            <w:t>5</w:t>
+          </w:r>
+        </w:p>
+        <w:p>
+          <w:pPr>
+            <w:pStyle w:val="TM2"/>
+            <w:ind w:left="924" w:firstLine="492"/>
+            <w:rPr>
+              <w:sz w:val="20"/>
+              <w:szCs w:val="20"/>
+            </w:rPr>
+          </w:pPr>
+          <w:r>
+            <w:rPr>
+              <w:sz w:val="20"/>
+              <w:szCs w:val="20"/>
+            </w:rPr>
+            <w:t>3.1.</w:t>
+          </w:r>
+          <w:r>
+            <w:rPr>
+              <w:sz w:val="20"/>
+              <w:szCs w:val="20"/>
+            </w:rPr>
+            <w:t>1</w:t>
+          </w:r>
+          <w:r>
+            <w:rPr>
+              <w:sz w:val="20"/>
+              <w:szCs w:val="20"/>
+            </w:rPr>
+            <w:t>.3 Dashboard</w:t>
+          </w:r>
+          <w:r>
+            <w:rPr>
+              <w:sz w:val="20"/>
+              <w:szCs w:val="20"/>
+            </w:rPr>
+            <w:ptab w:relativeTo="margin" w:alignment="right" w:leader="dot"/>
+          </w:r>
+          <w:r>
+            <w:rPr>
+              <w:sz w:val="20"/>
+              <w:szCs w:val="20"/>
+            </w:rPr>
+            <w:t>5</w:t>
+          </w:r>
+        </w:p>
+        <w:p>
+          <w:pPr>
+            <w:pStyle w:val="TM2"/>
+            <w:ind w:left="924" w:firstLine="492"/>
+            <w:rPr>
+              <w:sz w:val="20"/>
+              <w:szCs w:val="20"/>
+            </w:rPr>
+          </w:pPr>
+          <w:r>
+            <w:rPr>
+              <w:sz w:val="20"/>
+              <w:szCs w:val="20"/>
+            </w:rPr>
+            <w:t>3.1.</w:t>
+          </w:r>
+          <w:r>
+            <w:rPr>
+              <w:sz w:val="20"/>
+              <w:szCs w:val="20"/>
+            </w:rPr>
+            <w:t>1</w:t>
+          </w:r>
+          <w:r>
+            <w:rPr>
+              <w:sz w:val="20"/>
+              <w:szCs w:val="20"/>
+            </w:rPr>
+            <w:t>.4 Dressing</w:t>
+          </w:r>
+          <w:r>
+            <w:rPr>
+              <w:sz w:val="20"/>
+              <w:szCs w:val="20"/>
+            </w:rPr>
+            <w:ptab w:relativeTo="margin" w:alignment="right" w:leader="dot"/>
+          </w:r>
+          <w:r>
+            <w:rPr>
+              <w:sz w:val="20"/>
+              <w:szCs w:val="20"/>
+            </w:rPr>
+            <w:t>5</w:t>
+          </w:r>
+        </w:p>
+        <w:p>
+          <w:pPr>
+            <w:pStyle w:val="TM2"/>
+            <w:ind w:left="924" w:firstLine="492"/>
+            <w:rPr>
+              <w:sz w:val="20"/>
+              <w:szCs w:val="20"/>
+            </w:rPr>
+          </w:pPr>
+          <w:r>
+            <w:rPr>
+              <w:sz w:val="20"/>
+              <w:szCs w:val="20"/>
+            </w:rPr>
+            <w:t>3.1.</w:t>
+          </w:r>
+          <w:r>
+            <w:rPr>
+              <w:sz w:val="20"/>
+              <w:szCs w:val="20"/>
+            </w:rPr>
+            <w:t>1</w:t>
+          </w:r>
+          <w:r>
+            <w:rPr>
+              <w:sz w:val="20"/>
+              <w:szCs w:val="20"/>
+            </w:rPr>
+            <w:t>.5 Profil</w:t>
+          </w:r>
+          <w:r>
+            <w:rPr>
+              <w:sz w:val="20"/>
+              <w:szCs w:val="20"/>
+            </w:rPr>
+            <w:ptab w:relativeTo="margin" w:alignment="right" w:leader="dot"/>
+          </w:r>
+          <w:r>
+            <w:rPr>
+              <w:sz w:val="20"/>
+              <w:szCs w:val="20"/>
+            </w:rPr>
+            <w:t>5</w:t>
+          </w:r>
+        </w:p>
+        <w:p>
+          <w:pPr>
+            <w:pStyle w:val="TM2"/>
+            <w:ind w:left="924" w:firstLine="492"/>
+            <w:rPr>
+              <w:sz w:val="20"/>
+              <w:szCs w:val="20"/>
+            </w:rPr>
+          </w:pPr>
+          <w:r>
+            <w:rPr>
+              <w:sz w:val="20"/>
+              <w:szCs w:val="20"/>
+            </w:rPr>
+            <w:t>3.1.</w:t>
+          </w:r>
+          <w:r>
+            <w:rPr>
+              <w:sz w:val="20"/>
+              <w:szCs w:val="20"/>
+            </w:rPr>
+            <w:t>1</w:t>
+          </w:r>
+          <w:r>
+            <w:rPr>
+              <w:sz w:val="20"/>
+              <w:szCs w:val="20"/>
+            </w:rPr>
+            <w:t>.6 Ajouter un vêtement</w:t>
+          </w:r>
+          <w:r>
+            <w:rPr>
+              <w:sz w:val="20"/>
+              <w:szCs w:val="20"/>
+            </w:rPr>
+            <w:ptab w:relativeTo="margin" w:alignment="right" w:leader="dot"/>
+          </w:r>
+          <w:r>
+            <w:rPr>
+              <w:sz w:val="20"/>
+              <w:szCs w:val="20"/>
+            </w:rPr>
+            <w:t>5</w:t>
+          </w:r>
+        </w:p>
+        <w:p>
+          <w:pPr>
+            <w:pStyle w:val="TM2"/>
+            <w:ind w:left="216" w:firstLine="492"/>
+          </w:pPr>
+          <w:r>
+            <w:t>3.1.</w:t>
+          </w:r>
+          <w:r>
+            <w:t>2</w:t>
+          </w:r>
+          <w:r>
+            <w:t xml:space="preserve"> Le Footer</w:t>
+          </w:r>
+          <w:r>
+            <w:ptab w:relativeTo="margin" w:alignment="right" w:leader="dot"/>
+          </w:r>
+          <w:r>
+            <w:t>5</w:t>
+          </w:r>
+        </w:p>
+        <w:p>
+          <w:pPr>
+            <w:pStyle w:val="TM2"/>
+            <w:ind w:left="924" w:firstLine="492"/>
+            <w:rPr>
+              <w:sz w:val="20"/>
+              <w:szCs w:val="20"/>
+            </w:rPr>
+          </w:pPr>
+          <w:r>
+            <w:rPr>
+              <w:sz w:val="20"/>
+              <w:szCs w:val="20"/>
+            </w:rPr>
+            <w:t>3.1.</w:t>
+          </w:r>
+          <w:r>
+            <w:rPr>
+              <w:sz w:val="20"/>
+              <w:szCs w:val="20"/>
+            </w:rPr>
+            <w:t>2</w:t>
+          </w:r>
+          <w:r>
+            <w:rPr>
+              <w:sz w:val="20"/>
+              <w:szCs w:val="20"/>
+            </w:rPr>
+            <w:t>.1 Bouton Profil</w:t>
+          </w:r>
+          <w:r>
+            <w:rPr>
+              <w:sz w:val="20"/>
+              <w:szCs w:val="20"/>
+            </w:rPr>
+            <w:ptab w:relativeTo="margin" w:alignment="right" w:leader="dot"/>
+          </w:r>
+          <w:r>
+            <w:rPr>
+              <w:sz w:val="20"/>
+              <w:szCs w:val="20"/>
+            </w:rPr>
+            <w:t>5</w:t>
+          </w:r>
+        </w:p>
+        <w:p>
+          <w:pPr>
+            <w:pStyle w:val="TM2"/>
+            <w:ind w:left="924" w:firstLine="492"/>
+            <w:rPr>
+              <w:sz w:val="20"/>
+              <w:szCs w:val="20"/>
+            </w:rPr>
+          </w:pPr>
+          <w:r>
+            <w:rPr>
+              <w:sz w:val="20"/>
+              <w:szCs w:val="20"/>
+            </w:rPr>
+            <w:t>3.1.2.2 Bouton Dressing</w:t>
+          </w:r>
+          <w:r>
+            <w:rPr>
+              <w:sz w:val="20"/>
+              <w:szCs w:val="20"/>
+            </w:rPr>
+            <w:ptab w:relativeTo="margin" w:alignment="right" w:leader="dot"/>
+          </w:r>
+          <w:r>
+            <w:rPr>
+              <w:sz w:val="20"/>
+              <w:szCs w:val="20"/>
+            </w:rPr>
+            <w:t>5</w:t>
+          </w:r>
+        </w:p>
+        <w:p>
+          <w:pPr>
+            <w:pStyle w:val="TM2"/>
+            <w:ind w:left="924" w:firstLine="492"/>
+            <w:rPr>
+              <w:sz w:val="20"/>
+              <w:szCs w:val="20"/>
+            </w:rPr>
+          </w:pPr>
+          <w:r>
+            <w:rPr>
+              <w:sz w:val="20"/>
+              <w:szCs w:val="20"/>
+            </w:rPr>
+            <w:t>3.1.</w:t>
+          </w:r>
+          <w:r>
+            <w:rPr>
+              <w:sz w:val="20"/>
+              <w:szCs w:val="20"/>
+            </w:rPr>
+            <w:t>2</w:t>
+          </w:r>
+          <w:r>
+            <w:rPr>
+              <w:sz w:val="20"/>
+              <w:szCs w:val="20"/>
+            </w:rPr>
+            <w:t>.</w:t>
+          </w:r>
+          <w:r>
+            <w:rPr>
+              <w:sz w:val="20"/>
+              <w:szCs w:val="20"/>
+            </w:rPr>
+            <w:t>3</w:t>
+          </w:r>
+          <w:r>
+            <w:rPr>
+              <w:sz w:val="20"/>
+              <w:szCs w:val="20"/>
+            </w:rPr>
+            <w:t xml:space="preserve"> Bouton Dashboard</w:t>
+          </w:r>
+          <w:r>
+            <w:rPr>
+              <w:sz w:val="20"/>
+              <w:szCs w:val="20"/>
+            </w:rPr>
+            <w:ptab w:relativeTo="margin" w:alignment="right" w:leader="dot"/>
+          </w:r>
+          <w:r>
+            <w:rPr>
+              <w:sz w:val="20"/>
+              <w:szCs w:val="20"/>
+            </w:rPr>
+            <w:t>5</w:t>
+          </w:r>
+        </w:p>
+        <w:p>
+          <w:pPr>
+            <w:pStyle w:val="TM2"/>
+            <w:ind w:left="924" w:firstLine="492"/>
+            <w:rPr>
+              <w:sz w:val="20"/>
+              <w:szCs w:val="20"/>
+            </w:rPr>
+          </w:pPr>
+          <w:r>
+            <w:rPr>
+              <w:sz w:val="20"/>
+              <w:szCs w:val="20"/>
+            </w:rPr>
+            <w:t>3.1.</w:t>
+          </w:r>
+          <w:r>
+            <w:rPr>
+              <w:sz w:val="20"/>
+              <w:szCs w:val="20"/>
+            </w:rPr>
+            <w:t>2</w:t>
+          </w:r>
+          <w:r>
+            <w:rPr>
+              <w:sz w:val="20"/>
+              <w:szCs w:val="20"/>
+            </w:rPr>
+            <w:t>.</w:t>
+          </w:r>
+          <w:r>
+            <w:rPr>
+              <w:sz w:val="20"/>
+              <w:szCs w:val="20"/>
+            </w:rPr>
             <w:t>4</w:t>
+          </w:r>
+          <w:r>
+            <w:rPr>
+              <w:sz w:val="20"/>
+              <w:szCs w:val="20"/>
+            </w:rPr>
+            <w:t xml:space="preserve"> Bouton « Ajouter un vêtement »</w:t>
+          </w:r>
+          <w:r>
+            <w:rPr>
+              <w:sz w:val="20"/>
+              <w:szCs w:val="20"/>
+            </w:rPr>
+            <w:ptab w:relativeTo="margin" w:alignment="right" w:leader="dot"/>
+          </w:r>
+          <w:r>
+            <w:rPr>
+              <w:sz w:val="20"/>
+              <w:szCs w:val="20"/>
+            </w:rPr>
+            <w:t>5</w:t>
           </w:r>
         </w:p>
         <w:p>
@@ -768,7 +1306,68 @@
             </w:rPr>
           </w:pPr>
           <w:r>
-            <w:t>2.2 Décomposition du projet</w:t>
+            <w:t xml:space="preserve">3.2 </w:t>
+          </w:r>
+          <w:r>
+            <w:t xml:space="preserve">Outils utilisés </w:t>
+          </w:r>
+          <w:r>
+            <w:ptab w:relativeTo="margin" w:alignment="right" w:leader="dot"/>
+          </w:r>
+          <w:r>
+            <w:t>5</w:t>
+          </w:r>
+        </w:p>
+        <w:p>
+          <w:pPr>
+            <w:pStyle w:val="TM1"/>
+            <w:rPr>
+              <w:b/>
+              <w:bCs/>
+            </w:rPr>
+          </w:pPr>
+          <w:r>
+            <w:rPr>
+              <w:b/>
+              <w:bCs/>
+            </w:rPr>
+            <w:t>4. Côté Serveur</w:t>
+          </w:r>
+          <w:r>
+            <w:ptab w:relativeTo="margin" w:alignment="right" w:leader="dot"/>
+          </w:r>
+          <w:r>
+            <w:rPr>
+              <w:b/>
+              <w:bCs/>
+            </w:rPr>
+            <w:t>4</w:t>
+          </w:r>
+        </w:p>
+        <w:p>
+          <w:pPr>
+            <w:pStyle w:val="TM2"/>
+            <w:ind w:left="216"/>
+          </w:pPr>
+          <w:r>
+            <w:t>4.1 Architecture</w:t>
+          </w:r>
+          <w:r>
+            <w:ptab w:relativeTo="margin" w:alignment="right" w:leader="dot"/>
+          </w:r>
+          <w:r>
+            <w:t>5</w:t>
+          </w:r>
+        </w:p>
+        <w:p>
+          <w:pPr>
+            <w:ind w:firstLine="216"/>
+            <w:rPr>
+              <w:lang w:eastAsia="fr-FR"/>
+            </w:rPr>
+          </w:pPr>
+          <w:r>
+            <w:t xml:space="preserve">4.2 Outils utilisés </w:t>
           </w:r>
           <w:r>
             <w:ptab w:relativeTo="margin" w:alignment="right" w:leader="dot"/>
@@ -783,7 +1382,7 @@
             <w:ind w:firstLine="216"/>
           </w:pPr>
           <w:r>
-            <w:t>2.3 Architecture globale</w:t>
+            <w:t>4.3 API</w:t>
           </w:r>
           <w:r>
             <w:ptab w:relativeTo="margin" w:alignment="right" w:leader="dot"/>
@@ -805,7 +1404,7 @@
               <w:b/>
               <w:bCs/>
             </w:rPr>
-            <w:t>3. Côté Client</w:t>
+            <w:t>ANNEXES</w:t>
           </w:r>
           <w:r>
             <w:ptab w:relativeTo="margin" w:alignment="right" w:leader="dot"/>
@@ -824,10 +1423,10 @@
             <w:ind w:left="216"/>
           </w:pPr>
           <w:r>
-            <w:t xml:space="preserve">3.1 </w:t>
-          </w:r>
-          <w:r>
-            <w:t>Architecture</w:t>
+            <w:t>A Les Catégories de Vêtement</w:t>
+          </w:r>
+          <w:r>
+            <w:t>s</w:t>
           </w:r>
           <w:r>
             <w:ptab w:relativeTo="margin" w:alignment="right" w:leader="dot"/>
@@ -838,35 +1437,41 @@
         </w:p>
         <w:p>
           <w:pPr>
-            <w:pStyle w:val="TM2"/>
-            <w:ind w:left="216" w:firstLine="492"/>
+            <w:ind w:firstLine="708"/>
+            <w:rPr>
+              <w:sz w:val="20"/>
+              <w:szCs w:val="20"/>
+            </w:rPr>
           </w:pPr>
           <w:r>
-            <w:t>3</w:t>
-          </w:r>
-          <w:r>
-            <w:t>.1.</w:t>
-          </w:r>
-          <w:r>
-            <w:t>1</w:t>
-          </w:r>
-          <w:r>
-            <w:t xml:space="preserve"> Les Pages</w:t>
-          </w:r>
-          <w:r>
+            <w:rPr>
+              <w:sz w:val="20"/>
+              <w:szCs w:val="20"/>
+            </w:rPr>
+            <w:t>A.1 Les Hauts</w:t>
+          </w:r>
+          <w:r>
+            <w:rPr>
+              <w:sz w:val="20"/>
+              <w:szCs w:val="20"/>
+            </w:rPr>
             <w:ptab w:relativeTo="margin" w:alignment="right" w:leader="dot"/>
           </w:r>
           <w:r>
+            <w:rPr>
+              <w:sz w:val="20"/>
+              <w:szCs w:val="20"/>
+            </w:rPr>
             <w:t>5</w:t>
           </w:r>
         </w:p>
         <w:p>
           <w:pPr>
-            <w:pStyle w:val="TM2"/>
-            <w:ind w:left="924" w:firstLine="492"/>
+            <w:ind w:firstLine="708"/>
             <w:rPr>
               <w:sz w:val="20"/>
               <w:szCs w:val="20"/>
+              <w:lang w:eastAsia="fr-FR"/>
             </w:rPr>
           </w:pPr>
           <w:r>
@@ -874,21 +1479,7 @@
               <w:sz w:val="20"/>
               <w:szCs w:val="20"/>
             </w:rPr>
-            <w:t>3.1.</w:t>
-          </w:r>
-          <w:r>
-            <w:rPr>
-              <w:sz w:val="20"/>
-              <w:szCs w:val="20"/>
-            </w:rPr>
-            <w:t>1</w:t>
-          </w:r>
-          <w:r>
-            <w:rPr>
-              <w:sz w:val="20"/>
-              <w:szCs w:val="20"/>
-            </w:rPr>
-            <w:t>.1 Authentification</w:t>
+            <w:t>A.2 Les Bas</w:t>
           </w:r>
           <w:r>
             <w:rPr>
@@ -907,11 +1498,11 @@
         </w:p>
         <w:p>
           <w:pPr>
-            <w:pStyle w:val="TM2"/>
-            <w:ind w:left="924" w:firstLine="492"/>
+            <w:ind w:firstLine="708"/>
             <w:rPr>
               <w:sz w:val="20"/>
               <w:szCs w:val="20"/>
+              <w:lang w:eastAsia="fr-FR"/>
             </w:rPr>
           </w:pPr>
           <w:r>
@@ -919,21 +1510,7 @@
               <w:sz w:val="20"/>
               <w:szCs w:val="20"/>
             </w:rPr>
-            <w:t>3.1.</w:t>
-          </w:r>
-          <w:r>
-            <w:rPr>
-              <w:sz w:val="20"/>
-              <w:szCs w:val="20"/>
-            </w:rPr>
-            <w:t>1</w:t>
-          </w:r>
-          <w:r>
-            <w:rPr>
-              <w:sz w:val="20"/>
-              <w:szCs w:val="20"/>
-            </w:rPr>
-            <w:t>.2 Inscription</w:t>
+            <w:t>A.3 Les Chaussures</w:t>
           </w:r>
           <w:r>
             <w:rPr>
@@ -952,11 +1529,11 @@
         </w:p>
         <w:p>
           <w:pPr>
-            <w:pStyle w:val="TM2"/>
-            <w:ind w:left="924" w:firstLine="492"/>
+            <w:ind w:firstLine="708"/>
             <w:rPr>
               <w:sz w:val="20"/>
               <w:szCs w:val="20"/>
+              <w:lang w:eastAsia="fr-FR"/>
             </w:rPr>
           </w:pPr>
           <w:r>
@@ -964,21 +1541,7 @@
               <w:sz w:val="20"/>
               <w:szCs w:val="20"/>
             </w:rPr>
-            <w:t>3.1.</w:t>
-          </w:r>
-          <w:r>
-            <w:rPr>
-              <w:sz w:val="20"/>
-              <w:szCs w:val="20"/>
-            </w:rPr>
-            <w:t>1</w:t>
-          </w:r>
-          <w:r>
-            <w:rPr>
-              <w:sz w:val="20"/>
-              <w:szCs w:val="20"/>
-            </w:rPr>
-            <w:t>.3 Dashboard</w:t>
+            <w:t>A.4 Les Accessoires</w:t>
           </w:r>
           <w:r>
             <w:rPr>
@@ -997,11 +1560,11 @@
         </w:p>
         <w:p>
           <w:pPr>
-            <w:pStyle w:val="TM2"/>
-            <w:ind w:left="924" w:firstLine="492"/>
+            <w:ind w:firstLine="708"/>
             <w:rPr>
               <w:sz w:val="20"/>
               <w:szCs w:val="20"/>
+              <w:lang w:eastAsia="fr-FR"/>
             </w:rPr>
           </w:pPr>
           <w:r>
@@ -1009,21 +1572,7 @@
               <w:sz w:val="20"/>
               <w:szCs w:val="20"/>
             </w:rPr>
-            <w:t>3.1.</w:t>
-          </w:r>
-          <w:r>
-            <w:rPr>
-              <w:sz w:val="20"/>
-              <w:szCs w:val="20"/>
-            </w:rPr>
-            <w:t>1</w:t>
-          </w:r>
-          <w:r>
-            <w:rPr>
-              <w:sz w:val="20"/>
-              <w:szCs w:val="20"/>
-            </w:rPr>
-            <w:t>.4 Dressing</w:t>
+            <w:t>A.5 Les Manteaux</w:t>
           </w:r>
           <w:r>
             <w:rPr>
@@ -1042,8 +1591,7 @@
         </w:p>
         <w:p>
           <w:pPr>
-            <w:pStyle w:val="TM2"/>
-            <w:ind w:left="924" w:firstLine="492"/>
+            <w:ind w:firstLine="708"/>
             <w:rPr>
               <w:sz w:val="20"/>
               <w:szCs w:val="20"/>
@@ -1054,281 +1602,7 @@
               <w:sz w:val="20"/>
               <w:szCs w:val="20"/>
             </w:rPr>
-            <w:t>3.1.</w:t>
-          </w:r>
-          <w:r>
-            <w:rPr>
-              <w:sz w:val="20"/>
-              <w:szCs w:val="20"/>
-            </w:rPr>
-            <w:t>1</w:t>
-          </w:r>
-          <w:r>
-            <w:rPr>
-              <w:sz w:val="20"/>
-              <w:szCs w:val="20"/>
-            </w:rPr>
-            <w:t>.5 Profil</w:t>
-          </w:r>
-          <w:r>
-            <w:rPr>
-              <w:sz w:val="20"/>
-              <w:szCs w:val="20"/>
-            </w:rPr>
-            <w:ptab w:relativeTo="margin" w:alignment="right" w:leader="dot"/>
-          </w:r>
-          <w:r>
-            <w:rPr>
-              <w:sz w:val="20"/>
-              <w:szCs w:val="20"/>
-            </w:rPr>
-            <w:t>5</w:t>
-          </w:r>
-        </w:p>
-        <w:p>
-          <w:pPr>
-            <w:pStyle w:val="TM2"/>
-            <w:ind w:left="924" w:firstLine="492"/>
-            <w:rPr>
-              <w:sz w:val="20"/>
-              <w:szCs w:val="20"/>
-            </w:rPr>
-          </w:pPr>
-          <w:r>
-            <w:rPr>
-              <w:sz w:val="20"/>
-              <w:szCs w:val="20"/>
-            </w:rPr>
-            <w:t>3.1.</w:t>
-          </w:r>
-          <w:r>
-            <w:rPr>
-              <w:sz w:val="20"/>
-              <w:szCs w:val="20"/>
-            </w:rPr>
-            <w:t>1</w:t>
-          </w:r>
-          <w:r>
-            <w:rPr>
-              <w:sz w:val="20"/>
-              <w:szCs w:val="20"/>
-            </w:rPr>
-            <w:t>.6 Ajouter un vêtement</w:t>
-          </w:r>
-          <w:r>
-            <w:rPr>
-              <w:sz w:val="20"/>
-              <w:szCs w:val="20"/>
-            </w:rPr>
-            <w:ptab w:relativeTo="margin" w:alignment="right" w:leader="dot"/>
-          </w:r>
-          <w:r>
-            <w:rPr>
-              <w:sz w:val="20"/>
-              <w:szCs w:val="20"/>
-            </w:rPr>
-            <w:t>5</w:t>
-          </w:r>
-        </w:p>
-        <w:p>
-          <w:pPr>
-            <w:pStyle w:val="TM2"/>
-            <w:ind w:left="216" w:firstLine="492"/>
-          </w:pPr>
-          <w:r>
-            <w:t>3.1.</w:t>
-          </w:r>
-          <w:r>
-            <w:t>2</w:t>
-          </w:r>
-          <w:r>
-            <w:t xml:space="preserve"> Le Footer</w:t>
-          </w:r>
-          <w:r>
-            <w:ptab w:relativeTo="margin" w:alignment="right" w:leader="dot"/>
-          </w:r>
-          <w:r>
-            <w:t>5</w:t>
-          </w:r>
-        </w:p>
-        <w:p>
-          <w:pPr>
-            <w:pStyle w:val="TM2"/>
-            <w:ind w:left="924" w:firstLine="492"/>
-            <w:rPr>
-              <w:sz w:val="20"/>
-              <w:szCs w:val="20"/>
-            </w:rPr>
-          </w:pPr>
-          <w:r>
-            <w:rPr>
-              <w:sz w:val="20"/>
-              <w:szCs w:val="20"/>
-            </w:rPr>
-            <w:t>3.1.</w:t>
-          </w:r>
-          <w:r>
-            <w:rPr>
-              <w:sz w:val="20"/>
-              <w:szCs w:val="20"/>
-            </w:rPr>
-            <w:t>2</w:t>
-          </w:r>
-          <w:r>
-            <w:rPr>
-              <w:sz w:val="20"/>
-              <w:szCs w:val="20"/>
-            </w:rPr>
-            <w:t>.1 Bouton Profil</w:t>
-          </w:r>
-          <w:r>
-            <w:rPr>
-              <w:sz w:val="20"/>
-              <w:szCs w:val="20"/>
-            </w:rPr>
-            <w:ptab w:relativeTo="margin" w:alignment="right" w:leader="dot"/>
-          </w:r>
-          <w:r>
-            <w:rPr>
-              <w:sz w:val="20"/>
-              <w:szCs w:val="20"/>
-            </w:rPr>
-            <w:t>5</w:t>
-          </w:r>
-        </w:p>
-        <w:p>
-          <w:pPr>
-            <w:pStyle w:val="TM2"/>
-            <w:ind w:left="924" w:firstLine="492"/>
-            <w:rPr>
-              <w:sz w:val="20"/>
-              <w:szCs w:val="20"/>
-            </w:rPr>
-          </w:pPr>
-          <w:r>
-            <w:rPr>
-              <w:sz w:val="20"/>
-              <w:szCs w:val="20"/>
-            </w:rPr>
-            <w:t>3.1.2.2 Bouton Dressing</w:t>
-          </w:r>
-          <w:r>
-            <w:rPr>
-              <w:sz w:val="20"/>
-              <w:szCs w:val="20"/>
-            </w:rPr>
-            <w:ptab w:relativeTo="margin" w:alignment="right" w:leader="dot"/>
-          </w:r>
-          <w:r>
-            <w:rPr>
-              <w:sz w:val="20"/>
-              <w:szCs w:val="20"/>
-            </w:rPr>
-            <w:t>5</w:t>
-          </w:r>
-        </w:p>
-        <w:p>
-          <w:pPr>
-            <w:pStyle w:val="TM2"/>
-            <w:ind w:left="924" w:firstLine="492"/>
-            <w:rPr>
-              <w:sz w:val="20"/>
-              <w:szCs w:val="20"/>
-            </w:rPr>
-          </w:pPr>
-          <w:r>
-            <w:rPr>
-              <w:sz w:val="20"/>
-              <w:szCs w:val="20"/>
-            </w:rPr>
-            <w:t>3.1.</w:t>
-          </w:r>
-          <w:r>
-            <w:rPr>
-              <w:sz w:val="20"/>
-              <w:szCs w:val="20"/>
-            </w:rPr>
-            <w:t>2</w:t>
-          </w:r>
-          <w:r>
-            <w:rPr>
-              <w:sz w:val="20"/>
-              <w:szCs w:val="20"/>
-            </w:rPr>
-            <w:t>.</w:t>
-          </w:r>
-          <w:r>
-            <w:rPr>
-              <w:sz w:val="20"/>
-              <w:szCs w:val="20"/>
-            </w:rPr>
-            <w:t>3</w:t>
-          </w:r>
-          <w:r>
-            <w:rPr>
-              <w:sz w:val="20"/>
-              <w:szCs w:val="20"/>
-            </w:rPr>
-            <w:t xml:space="preserve"> Bouton Dashboard</w:t>
-          </w:r>
-          <w:r>
-            <w:rPr>
-              <w:sz w:val="20"/>
-              <w:szCs w:val="20"/>
-            </w:rPr>
-            <w:ptab w:relativeTo="margin" w:alignment="right" w:leader="dot"/>
-          </w:r>
-          <w:r>
-            <w:rPr>
-              <w:sz w:val="20"/>
-              <w:szCs w:val="20"/>
-            </w:rPr>
-            <w:t>5</w:t>
-          </w:r>
-        </w:p>
-        <w:p>
-          <w:pPr>
-            <w:pStyle w:val="TM2"/>
-            <w:ind w:left="924" w:firstLine="492"/>
-            <w:rPr>
-              <w:sz w:val="20"/>
-              <w:szCs w:val="20"/>
-            </w:rPr>
-          </w:pPr>
-          <w:r>
-            <w:rPr>
-              <w:sz w:val="20"/>
-              <w:szCs w:val="20"/>
-            </w:rPr>
-            <w:t>3.1.</w:t>
-          </w:r>
-          <w:r>
-            <w:rPr>
-              <w:sz w:val="20"/>
-              <w:szCs w:val="20"/>
-            </w:rPr>
-            <w:t>2</w:t>
-          </w:r>
-          <w:r>
-            <w:rPr>
-              <w:sz w:val="20"/>
-              <w:szCs w:val="20"/>
-            </w:rPr>
-            <w:t>.</w:t>
-          </w:r>
-          <w:r>
-            <w:rPr>
-              <w:sz w:val="20"/>
-              <w:szCs w:val="20"/>
-            </w:rPr>
-            <w:t>4</w:t>
-          </w:r>
-          <w:r>
-            <w:rPr>
-              <w:sz w:val="20"/>
-              <w:szCs w:val="20"/>
-            </w:rPr>
-            <w:t xml:space="preserve"> Bouton « Ajouter un vêtement »</w:t>
+            <w:t>A.6 Les « Full-body »</w:t>
           </w:r>
           <w:r>
             <w:rPr>
@@ -1348,15 +1622,9 @@
         <w:p>
           <w:pPr>
             <w:ind w:firstLine="216"/>
-            <w:rPr>
-              <w:lang w:eastAsia="fr-FR"/>
-            </w:rPr>
           </w:pPr>
           <w:r>
-            <w:t xml:space="preserve">3.2 </w:t>
-          </w:r>
-          <w:r>
-            <w:t xml:space="preserve">Outils utilisés </w:t>
+            <w:t xml:space="preserve">B Maquettes </w:t>
           </w:r>
           <w:r>
             <w:ptab w:relativeTo="margin" w:alignment="right" w:leader="dot"/>
@@ -1366,321 +1634,8 @@
           </w:r>
         </w:p>
         <w:p>
-          <w:pPr>
-            <w:pStyle w:val="TM1"/>
-            <w:rPr>
-              <w:b/>
-              <w:bCs/>
-            </w:rPr>
-          </w:pPr>
-          <w:r>
-            <w:rPr>
-              <w:b/>
-              <w:bCs/>
-            </w:rPr>
-            <w:t>4. Côté Serveur</w:t>
-          </w:r>
-          <w:r>
-            <w:ptab w:relativeTo="margin" w:alignment="right" w:leader="dot"/>
-          </w:r>
-          <w:r>
-            <w:rPr>
-              <w:b/>
-              <w:bCs/>
-            </w:rPr>
-            <w:t>4</w:t>
-          </w:r>
-        </w:p>
-        <w:p>
-          <w:pPr>
-            <w:pStyle w:val="TM2"/>
-            <w:ind w:left="216"/>
-          </w:pPr>
-          <w:r>
-            <w:t>4.1 Architecture</w:t>
-          </w:r>
-          <w:r>
-            <w:ptab w:relativeTo="margin" w:alignment="right" w:leader="dot"/>
-          </w:r>
-          <w:r>
-            <w:t>5</w:t>
-          </w:r>
-        </w:p>
-        <w:p>
-          <w:pPr>
-            <w:ind w:firstLine="216"/>
-            <w:rPr>
-              <w:lang w:eastAsia="fr-FR"/>
-            </w:rPr>
-          </w:pPr>
-          <w:r>
-            <w:t xml:space="preserve">4.2 Outils utilisés </w:t>
-          </w:r>
-          <w:r>
-            <w:ptab w:relativeTo="margin" w:alignment="right" w:leader="dot"/>
-          </w:r>
-          <w:r>
-            <w:t>5</w:t>
-          </w:r>
-        </w:p>
-        <w:p>
-          <w:pPr>
-            <w:pStyle w:val="TM1"/>
-            <w:ind w:firstLine="216"/>
-          </w:pPr>
-          <w:r>
-            <w:t>4.3 API</w:t>
-          </w:r>
-          <w:r>
-            <w:ptab w:relativeTo="margin" w:alignment="right" w:leader="dot"/>
-          </w:r>
-          <w:r>
-            <w:t>5</w:t>
-          </w:r>
-        </w:p>
-        <w:p>
-          <w:pPr>
-            <w:pStyle w:val="TM1"/>
-            <w:rPr>
-              <w:b/>
-              <w:bCs/>
-            </w:rPr>
-          </w:pPr>
-          <w:r>
-            <w:rPr>
-              <w:b/>
-              <w:bCs/>
-            </w:rPr>
-            <w:t>ANNEXES</w:t>
-          </w:r>
-          <w:r>
-            <w:ptab w:relativeTo="margin" w:alignment="right" w:leader="dot"/>
-          </w:r>
-          <w:r>
-            <w:rPr>
-              <w:b/>
-              <w:bCs/>
-            </w:rPr>
-            <w:t>4</w:t>
-          </w:r>
-        </w:p>
-        <w:p>
-          <w:pPr>
-            <w:pStyle w:val="TM2"/>
-            <w:ind w:left="216"/>
-          </w:pPr>
-          <w:r>
-            <w:t>A Les Catégories de Vêtement</w:t>
-          </w:r>
-          <w:r>
-            <w:t>s</w:t>
-          </w:r>
-          <w:r>
-            <w:ptab w:relativeTo="margin" w:alignment="right" w:leader="dot"/>
-          </w:r>
-          <w:r>
-            <w:t>5</w:t>
-          </w:r>
-        </w:p>
-        <w:p>
-          <w:pPr>
-            <w:ind w:firstLine="708"/>
-            <w:rPr>
-              <w:sz w:val="20"/>
-              <w:szCs w:val="20"/>
-            </w:rPr>
-          </w:pPr>
-          <w:r>
-            <w:rPr>
-              <w:sz w:val="20"/>
-              <w:szCs w:val="20"/>
-            </w:rPr>
-            <w:t>A.1 Les Hauts</w:t>
-          </w:r>
-          <w:r>
-            <w:rPr>
-              <w:sz w:val="20"/>
-              <w:szCs w:val="20"/>
-            </w:rPr>
-            <w:ptab w:relativeTo="margin" w:alignment="right" w:leader="dot"/>
-          </w:r>
-          <w:r>
-            <w:rPr>
-              <w:sz w:val="20"/>
-              <w:szCs w:val="20"/>
-            </w:rPr>
-            <w:t>5</w:t>
-          </w:r>
-        </w:p>
-        <w:p>
-          <w:pPr>
-            <w:ind w:firstLine="708"/>
-            <w:rPr>
-              <w:sz w:val="20"/>
-              <w:szCs w:val="20"/>
-              <w:lang w:eastAsia="fr-FR"/>
-            </w:rPr>
-          </w:pPr>
-          <w:r>
-            <w:rPr>
-              <w:sz w:val="20"/>
-              <w:szCs w:val="20"/>
-            </w:rPr>
-            <w:t>A.2 Les Bas</w:t>
-          </w:r>
-          <w:r>
-            <w:rPr>
-              <w:sz w:val="20"/>
-              <w:szCs w:val="20"/>
-            </w:rPr>
-            <w:ptab w:relativeTo="margin" w:alignment="right" w:leader="dot"/>
-          </w:r>
-          <w:r>
-            <w:rPr>
-              <w:sz w:val="20"/>
-              <w:szCs w:val="20"/>
-            </w:rPr>
-            <w:t>5</w:t>
-          </w:r>
-        </w:p>
-        <w:p>
-          <w:pPr>
-            <w:ind w:firstLine="708"/>
-            <w:rPr>
-              <w:sz w:val="20"/>
-              <w:szCs w:val="20"/>
-              <w:lang w:eastAsia="fr-FR"/>
-            </w:rPr>
-          </w:pPr>
-          <w:r>
-            <w:rPr>
-              <w:sz w:val="20"/>
-              <w:szCs w:val="20"/>
-            </w:rPr>
-            <w:t>A.3 Les Chaussures</w:t>
-          </w:r>
-          <w:r>
-            <w:rPr>
-              <w:sz w:val="20"/>
-              <w:szCs w:val="20"/>
-            </w:rPr>
-            <w:ptab w:relativeTo="margin" w:alignment="right" w:leader="dot"/>
-          </w:r>
-          <w:r>
-            <w:rPr>
-              <w:sz w:val="20"/>
-              <w:szCs w:val="20"/>
-            </w:rPr>
-            <w:t>5</w:t>
-          </w:r>
-        </w:p>
-        <w:p>
-          <w:pPr>
-            <w:ind w:firstLine="708"/>
-            <w:rPr>
-              <w:sz w:val="20"/>
-              <w:szCs w:val="20"/>
-              <w:lang w:eastAsia="fr-FR"/>
-            </w:rPr>
-          </w:pPr>
-          <w:r>
-            <w:rPr>
-              <w:sz w:val="20"/>
-              <w:szCs w:val="20"/>
-            </w:rPr>
-            <w:t>A.4 Les Accessoires</w:t>
-          </w:r>
-          <w:r>
-            <w:rPr>
-              <w:sz w:val="20"/>
-              <w:szCs w:val="20"/>
-            </w:rPr>
-            <w:ptab w:relativeTo="margin" w:alignment="right" w:leader="dot"/>
-          </w:r>
-          <w:r>
-            <w:rPr>
-              <w:sz w:val="20"/>
-              <w:szCs w:val="20"/>
-            </w:rPr>
-            <w:t>5</w:t>
-          </w:r>
-        </w:p>
-        <w:p>
-          <w:pPr>
-            <w:ind w:firstLine="708"/>
-            <w:rPr>
-              <w:sz w:val="20"/>
-              <w:szCs w:val="20"/>
-              <w:lang w:eastAsia="fr-FR"/>
-            </w:rPr>
-          </w:pPr>
-          <w:r>
-            <w:rPr>
-              <w:sz w:val="20"/>
-              <w:szCs w:val="20"/>
-            </w:rPr>
-            <w:t>A.5 Les Manteaux</w:t>
-          </w:r>
-          <w:r>
-            <w:rPr>
-              <w:sz w:val="20"/>
-              <w:szCs w:val="20"/>
-            </w:rPr>
-            <w:ptab w:relativeTo="margin" w:alignment="right" w:leader="dot"/>
-          </w:r>
-          <w:r>
-            <w:rPr>
-              <w:sz w:val="20"/>
-              <w:szCs w:val="20"/>
-            </w:rPr>
-            <w:t>5</w:t>
-          </w:r>
-        </w:p>
-        <w:p>
-          <w:pPr>
-            <w:ind w:firstLine="708"/>
-            <w:rPr>
-              <w:sz w:val="20"/>
-              <w:szCs w:val="20"/>
-            </w:rPr>
-          </w:pPr>
-          <w:r>
-            <w:rPr>
-              <w:sz w:val="20"/>
-              <w:szCs w:val="20"/>
-            </w:rPr>
-            <w:t>A.6 Les « Full-body »</w:t>
-          </w:r>
-          <w:r>
-            <w:rPr>
-              <w:sz w:val="20"/>
-              <w:szCs w:val="20"/>
-            </w:rPr>
-            <w:ptab w:relativeTo="margin" w:alignment="right" w:leader="dot"/>
-          </w:r>
-          <w:r>
-            <w:rPr>
-              <w:sz w:val="20"/>
-              <w:szCs w:val="20"/>
-            </w:rPr>
-            <w:t>5</w:t>
-          </w:r>
-        </w:p>
-        <w:p>
-          <w:pPr>
-            <w:ind w:firstLine="216"/>
-            <w:rPr>
-              <w:lang w:eastAsia="fr-FR"/>
-            </w:rPr>
-          </w:pPr>
-          <w:r>
-            <w:t xml:space="preserve">B Maquettes </w:t>
-          </w:r>
-          <w:r>
-            <w:ptab w:relativeTo="margin" w:alignment="right" w:leader="dot"/>
-          </w:r>
-          <w:r>
-            <w:t>5</w:t>
+          <w:r>
+            <w:br w:type="page"/>
           </w:r>
         </w:p>
       </w:sdtContent>
@@ -1718,33 +1673,33 @@
     <w:p>
       <w:pPr>
         <w:rPr>
-          <w:sz w:val="32"/>
-          <w:szCs w:val="32"/>
-        </w:rPr>
-      </w:pPr>
-      <w:r>
-        <w:rPr>
-          <w:sz w:val="32"/>
-          <w:szCs w:val="32"/>
+          <w:rFonts w:ascii="Times New Roman" w:hAnsi="Times New Roman" w:cs="Times New Roman"/>
+        </w:rPr>
+      </w:pPr>
+      <w:r>
+        <w:rPr>
+          <w:rFonts w:ascii="Times New Roman" w:hAnsi="Times New Roman" w:cs="Times New Roman"/>
         </w:rPr>
         <w:t xml:space="preserve">Ce document montre </w:t>
       </w:r>
       <w:r>
         <w:rPr>
-          <w:sz w:val="32"/>
-          <w:szCs w:val="32"/>
+          <w:rFonts w:ascii="Times New Roman" w:hAnsi="Times New Roman" w:cs="Times New Roman"/>
         </w:rPr>
         <w:t>les spécifications techniques</w:t>
       </w:r>
       <w:r>
         <w:rPr>
-          <w:sz w:val="32"/>
-          <w:szCs w:val="32"/>
-        </w:rPr>
-        <w:t xml:space="preserve"> du projet.</w:t>
-      </w:r>
-      <w:bookmarkStart w:id="3" w:name="_GoBack"/>
-      <w:bookmarkEnd w:id="3"/>
+          <w:rFonts w:ascii="Times New Roman" w:hAnsi="Times New Roman" w:cs="Times New Roman"/>
+        </w:rPr>
+        <w:t xml:space="preserve"> du projet</w:t>
+      </w:r>
+      <w:r>
+        <w:rPr>
+          <w:rFonts w:ascii="Times New Roman" w:hAnsi="Times New Roman" w:cs="Times New Roman"/>
+        </w:rPr>
+        <w:t> : le côté serveur ainsi que le côté client. Les maquettes de cette application sont aussi disponibles en fin de document (Annexes).</w:t>
+      </w:r>
     </w:p>
     <w:p>
       <w:pPr>
@@ -1789,11 +1744,89 @@
     </w:p>
     <w:p>
       <w:pPr>
+        <w:spacing w:line="360" w:lineRule="auto"/>
+        <w:rPr>
+          <w:rFonts w:ascii="Times New Roman" w:hAnsi="Times New Roman" w:cs="Times New Roman"/>
+        </w:rPr>
+      </w:pPr>
+      <w:r>
+        <w:rPr>
+          <w:rFonts w:ascii="Times New Roman" w:hAnsi="Times New Roman" w:cs="Times New Roman"/>
+        </w:rPr>
+        <w:t>Ce projet sera une app-mobile permettant à un utilisateur de rentrer ses vêtements dans l’application</w:t>
+      </w:r>
+      <w:r>
+        <w:rPr>
+          <w:rFonts w:ascii="Times New Roman" w:hAnsi="Times New Roman" w:cs="Times New Roman"/>
+        </w:rPr>
+        <w:t xml:space="preserve"> avec diverses informations</w:t>
+      </w:r>
+      <w:r>
+        <w:rPr>
+          <w:rFonts w:ascii="Times New Roman" w:hAnsi="Times New Roman" w:cs="Times New Roman"/>
+        </w:rPr>
+        <w:t>. Une fois son dressing intégré, en fonction de la localisation et de la météo, un bot proposera à l’utilisateur plusieurs vêtements adéquats en fonction de la température et de la météo (des bottes et un manteau s’il pleut ou un t-shirt et des baskets s’il fait beau).</w:t>
+      </w:r>
+    </w:p>
+    <w:p>
+      <w:pPr>
+        <w:spacing w:line="360" w:lineRule="auto"/>
+        <w:rPr>
+          <w:rFonts w:ascii="Times New Roman" w:hAnsi="Times New Roman" w:cs="Times New Roman"/>
+        </w:rPr>
+      </w:pPr>
+      <w:r>
+        <w:rPr>
+          <w:rFonts w:ascii="Times New Roman" w:hAnsi="Times New Roman" w:cs="Times New Roman"/>
+        </w:rPr>
+        <w:t>Le téléchargement de l’application sera gratuit mais comportera des achats intégrés sous la forme d’abonnement : Par défaut, un utilisateur aura un abonnement « starter », cet abonnement permettra à l’utilisateur d’intégrer un nombre de vêtements limité dans l’application. En revanche, si l’utilisateur décide de souscrire à l’abonnement « premium », il pourra intégrer un nombre de vêtement illimité dans l’application.</w:t>
+      </w:r>
+    </w:p>
+    <w:p>
+      <w:pPr>
+        <w:spacing w:line="360" w:lineRule="auto"/>
+        <w:rPr>
+          <w:rFonts w:ascii="Times New Roman" w:hAnsi="Times New Roman" w:cs="Times New Roman"/>
+        </w:rPr>
+      </w:pPr>
+    </w:p>
+    <w:p>
+      <w:pPr>
+        <w:pStyle w:val="Paragraphedeliste"/>
+        <w:numPr>
+          <w:ilvl w:val="0"/>
+          <w:numId w:val="17"/>
+        </w:numPr>
+        <w:spacing w:line="480" w:lineRule="auto"/>
+        <w:rPr>
+          <w:b/>
+          <w:bCs/>
+          <w:color w:val="0070C0"/>
+          <w:sz w:val="32"/>
+          <w:szCs w:val="32"/>
+          <w:u w:val="single"/>
+        </w:rPr>
+      </w:pPr>
+      <w:r>
+        <w:rPr>
+          <w:b/>
+          <w:bCs/>
+          <w:color w:val="0070C0"/>
+          <w:sz w:val="32"/>
+          <w:szCs w:val="32"/>
+          <w:u w:val="single"/>
+        </w:rPr>
+        <w:t>Côté Client</w:t>
+      </w:r>
+    </w:p>
+    <w:p>
+      <w:pPr>
         <w:pStyle w:val="Paragraphedeliste"/>
         <w:numPr>
           <w:ilvl w:val="1"/>
           <w:numId w:val="17"/>
         </w:numPr>
+        <w:spacing w:line="480" w:lineRule="auto"/>
         <w:rPr>
           <w:b/>
           <w:bCs/>
@@ -1816,64 +1849,17 @@
           <w:szCs w:val="28"/>
           <w:u w:val="single"/>
         </w:rPr>
-        <w:t>Description de l’Application</w:t>
-      </w:r>
-    </w:p>
-    <w:p>
-      <w:pPr>
-        <w:spacing w:line="360" w:lineRule="auto"/>
-        <w:rPr>
-          <w:rFonts w:ascii="Times New Roman" w:hAnsi="Times New Roman" w:cs="Times New Roman"/>
-        </w:rPr>
-      </w:pPr>
-      <w:r>
-        <w:rPr>
-          <w:rFonts w:ascii="Times New Roman" w:hAnsi="Times New Roman" w:cs="Times New Roman"/>
-        </w:rPr>
-        <w:t>Ce projet sera une app-mobile permettant à un utilisateur de rentrer ses vêtements dans l’application</w:t>
-      </w:r>
-      <w:r>
-        <w:rPr>
-          <w:rFonts w:ascii="Times New Roman" w:hAnsi="Times New Roman" w:cs="Times New Roman"/>
-        </w:rPr>
-        <w:t xml:space="preserve"> avec diverses informations</w:t>
-      </w:r>
-      <w:r>
-        <w:rPr>
-          <w:rFonts w:ascii="Times New Roman" w:hAnsi="Times New Roman" w:cs="Times New Roman"/>
-        </w:rPr>
-        <w:t>. Une fois son dressing intégré, en fonction de la localisation et de la météo, un bot proposera à l’utilisateur plusieurs vêtements adéquats en fonction de la température et de la météo (des bottes et un manteau s’il pleut ou un t-shirt et des baskets s’il fait beau).</w:t>
-      </w:r>
-    </w:p>
-    <w:p>
-      <w:pPr>
-        <w:spacing w:line="360" w:lineRule="auto"/>
-        <w:rPr>
-          <w:rFonts w:ascii="Times New Roman" w:hAnsi="Times New Roman" w:cs="Times New Roman"/>
-        </w:rPr>
-      </w:pPr>
-      <w:r>
-        <w:rPr>
-          <w:rFonts w:ascii="Times New Roman" w:hAnsi="Times New Roman" w:cs="Times New Roman"/>
-        </w:rPr>
-        <w:t>Le téléchargement de l’application sera gratuit mais comportera des achats intégrés sous la forme d’abonnement : Par défaut, un utilisateur aura un abonnement « starter », cet abonnement permettra à l’utilisateur d’intégrer un nombre de vêtements limité dans l’application. En revanche, si l’utilisateur décide de souscrire à l’abonnement « premium », il pourra intégrer un nombre de vêtement illimité dans l’application.</w:t>
-      </w:r>
-    </w:p>
-    <w:p>
-      <w:pPr>
-        <w:spacing w:line="360" w:lineRule="auto"/>
-        <w:rPr>
-          <w:rFonts w:ascii="Times New Roman" w:hAnsi="Times New Roman" w:cs="Times New Roman"/>
-        </w:rPr>
-      </w:pPr>
-    </w:p>
-    <w:p>
-      <w:pPr>
-        <w:pStyle w:val="Paragraphedeliste"/>
-        <w:numPr>
-          <w:ilvl w:val="1"/>
+        <w:t>Architecture</w:t>
+      </w:r>
+    </w:p>
+    <w:p>
+      <w:pPr>
+        <w:pStyle w:val="Paragraphedeliste"/>
+        <w:numPr>
+          <w:ilvl w:val="2"/>
           <w:numId w:val="17"/>
         </w:numPr>
+        <w:spacing w:line="480" w:lineRule="auto"/>
         <w:rPr>
           <w:b/>
           <w:bCs/>
@@ -1896,16 +1882,9 @@
           <w:szCs w:val="28"/>
           <w:u w:val="single"/>
         </w:rPr>
-        <w:t>Décomposition du projet</w:t>
-      </w:r>
-    </w:p>
-    <w:p>
-      <w:pPr>
-        <w:pStyle w:val="Paragraphedeliste"/>
-        <w:numPr>
-          <w:ilvl w:val="1"/>
-          <w:numId w:val="17"/>
-        </w:numPr>
+        <w:t>Les Pages</w:t>
+      </w:r>
+      <w:r>
         <w:rPr>
           <w:b/>
           <w:bCs/>
@@ -1916,8 +1895,623 @@
           <w:szCs w:val="28"/>
           <w:u w:val="single"/>
         </w:rPr>
-      </w:pPr>
-      <w:r>
+        <w:t xml:space="preserve"> </w:t>
+      </w:r>
+      <w:r>
+        <w:rPr>
+          <w:rFonts w:ascii="Times New Roman" w:hAnsi="Times New Roman" w:cs="Times New Roman"/>
+          <w:i/>
+          <w:iCs/>
+          <w:sz w:val="24"/>
+          <w:szCs w:val="24"/>
+        </w:rPr>
+        <w:t xml:space="preserve">(Voir annexe : </w:t>
+      </w:r>
+      <w:r>
+        <w:rPr>
+          <w:rFonts w:ascii="Times New Roman" w:hAnsi="Times New Roman" w:cs="Times New Roman"/>
+          <w:i/>
+          <w:iCs/>
+          <w:sz w:val="24"/>
+          <w:szCs w:val="24"/>
+          <w:u w:val="single"/>
+        </w:rPr>
+        <w:t>Maquettes</w:t>
+      </w:r>
+      <w:r>
+        <w:rPr>
+          <w:rFonts w:ascii="Times New Roman" w:hAnsi="Times New Roman" w:cs="Times New Roman"/>
+          <w:i/>
+          <w:iCs/>
+          <w:sz w:val="24"/>
+          <w:szCs w:val="24"/>
+        </w:rPr>
+        <w:t>)</w:t>
+      </w:r>
+    </w:p>
+    <w:p>
+      <w:pPr>
+        <w:pStyle w:val="Paragraphedeliste"/>
+        <w:numPr>
+          <w:ilvl w:val="3"/>
+          <w:numId w:val="17"/>
+        </w:numPr>
+        <w:rPr>
+          <w:b/>
+          <w:bCs/>
+          <w:i/>
+          <w:iCs/>
+          <w:color w:val="0070C0"/>
+          <w:sz w:val="24"/>
+          <w:szCs w:val="24"/>
+          <w:u w:val="single"/>
+        </w:rPr>
+      </w:pPr>
+      <w:r>
+        <w:rPr>
+          <w:b/>
+          <w:bCs/>
+          <w:i/>
+          <w:iCs/>
+          <w:color w:val="0070C0"/>
+          <w:sz w:val="24"/>
+          <w:szCs w:val="24"/>
+          <w:u w:val="single"/>
+        </w:rPr>
+        <w:t>L’authentification</w:t>
+      </w:r>
+    </w:p>
+    <w:p>
+      <w:r>
+        <w:t>Formulaire disposant de</w:t>
+      </w:r>
+      <w:r>
+        <w:t xml:space="preserve"> : </w:t>
+      </w:r>
+      <w:proofErr w:type="gramStart"/>
+      <w:r>
+        <w:t>E</w:t>
+      </w:r>
+      <w:r>
+        <w:t>mail</w:t>
+      </w:r>
+      <w:proofErr w:type="gramEnd"/>
+      <w:r>
+        <w:t xml:space="preserve"> – </w:t>
+      </w:r>
+      <w:r>
+        <w:t>Mot de passe</w:t>
+      </w:r>
+      <w:r>
+        <w:t xml:space="preserve"> – </w:t>
+      </w:r>
+      <w:r>
+        <w:t>Connexion par</w:t>
+      </w:r>
+      <w:r>
+        <w:t xml:space="preserve"> </w:t>
+      </w:r>
+      <w:r>
+        <w:t>google</w:t>
+      </w:r>
+      <w:r>
+        <w:t xml:space="preserve"> </w:t>
+      </w:r>
+      <w:r>
+        <w:t xml:space="preserve">– </w:t>
+      </w:r>
+      <w:r>
+        <w:t>Connexion par</w:t>
+      </w:r>
+      <w:r>
+        <w:t xml:space="preserve"> Facebook </w:t>
+      </w:r>
+      <w:r>
+        <w:t xml:space="preserve">– </w:t>
+      </w:r>
+      <w:r>
+        <w:t xml:space="preserve">Bouton </w:t>
+      </w:r>
+      <w:r>
+        <w:t>Inscription (si pas encore inscrit)</w:t>
+      </w:r>
+    </w:p>
+    <w:p>
+      <w:pPr>
+        <w:pStyle w:val="Paragraphedeliste"/>
+        <w:numPr>
+          <w:ilvl w:val="3"/>
+          <w:numId w:val="17"/>
+        </w:numPr>
+        <w:rPr>
+          <w:b/>
+          <w:bCs/>
+          <w:i/>
+          <w:iCs/>
+          <w:color w:val="0070C0"/>
+          <w:sz w:val="24"/>
+          <w:szCs w:val="24"/>
+          <w:u w:val="single"/>
+        </w:rPr>
+      </w:pPr>
+      <w:r>
+        <w:rPr>
+          <w:b/>
+          <w:bCs/>
+          <w:i/>
+          <w:iCs/>
+          <w:color w:val="0070C0"/>
+          <w:sz w:val="24"/>
+          <w:szCs w:val="24"/>
+          <w:u w:val="single"/>
+        </w:rPr>
+        <w:t>L’inscription</w:t>
+      </w:r>
+    </w:p>
+    <w:p>
+      <w:r>
+        <w:t xml:space="preserve">Formulaire disposant de : </w:t>
+      </w:r>
+      <w:r>
+        <w:t>Prénom</w:t>
+      </w:r>
+      <w:r>
+        <w:t xml:space="preserve"> – </w:t>
+      </w:r>
+      <w:r>
+        <w:t>Nom</w:t>
+      </w:r>
+      <w:r>
+        <w:t xml:space="preserve"> – </w:t>
+      </w:r>
+      <w:proofErr w:type="gramStart"/>
+      <w:r>
+        <w:t>E</w:t>
+      </w:r>
+      <w:r>
+        <w:t>mail</w:t>
+      </w:r>
+      <w:proofErr w:type="gramEnd"/>
+      <w:r>
+        <w:t xml:space="preserve"> – </w:t>
+      </w:r>
+      <w:r>
+        <w:t>S</w:t>
+      </w:r>
+      <w:r>
+        <w:t>ex</w:t>
+      </w:r>
+      <w:r>
+        <w:t>e</w:t>
+      </w:r>
+      <w:r>
+        <w:t xml:space="preserve"> (</w:t>
+      </w:r>
+      <w:r>
+        <w:t>H</w:t>
+      </w:r>
+      <w:r>
+        <w:t xml:space="preserve"> – </w:t>
+      </w:r>
+      <w:r>
+        <w:t>F</w:t>
+      </w:r>
+      <w:r>
+        <w:t>) –</w:t>
+      </w:r>
+      <w:r>
+        <w:t xml:space="preserve"> A</w:t>
+      </w:r>
+      <w:r>
+        <w:t xml:space="preserve">ge – </w:t>
+      </w:r>
+      <w:r>
+        <w:t>Mot de passe</w:t>
+      </w:r>
+      <w:r>
+        <w:t xml:space="preserve"> </w:t>
+      </w:r>
+      <w:r>
+        <w:t>–</w:t>
+      </w:r>
+      <w:r>
+        <w:t xml:space="preserve"> confirm</w:t>
+      </w:r>
+      <w:r>
+        <w:t>ation</w:t>
+      </w:r>
+      <w:r>
+        <w:t xml:space="preserve"> </w:t>
+      </w:r>
+      <w:r>
+        <w:t>mot de passe</w:t>
+      </w:r>
+    </w:p>
+    <w:p/>
+    <w:p>
+      <w:pPr>
+        <w:pStyle w:val="Paragraphedeliste"/>
+        <w:numPr>
+          <w:ilvl w:val="3"/>
+          <w:numId w:val="17"/>
+        </w:numPr>
+        <w:rPr>
+          <w:b/>
+          <w:bCs/>
+          <w:i/>
+          <w:iCs/>
+          <w:color w:val="0070C0"/>
+          <w:sz w:val="24"/>
+          <w:szCs w:val="24"/>
+          <w:u w:val="single"/>
+        </w:rPr>
+      </w:pPr>
+      <w:r>
+        <w:rPr>
+          <w:b/>
+          <w:bCs/>
+          <w:i/>
+          <w:iCs/>
+          <w:color w:val="0070C0"/>
+          <w:sz w:val="24"/>
+          <w:szCs w:val="24"/>
+          <w:u w:val="single"/>
+        </w:rPr>
+        <w:t>Le Dashboard</w:t>
+      </w:r>
+    </w:p>
+    <w:p>
+      <w:pPr>
+        <w:rPr>
+          <w:rFonts w:ascii="Times New Roman" w:hAnsi="Times New Roman" w:cs="Times New Roman"/>
+        </w:rPr>
+      </w:pPr>
+      <w:r>
+        <w:rPr>
+          <w:rFonts w:ascii="Times New Roman" w:hAnsi="Times New Roman" w:cs="Times New Roman"/>
+        </w:rPr>
+        <w:t>Informations météo actuelle (sur la position)</w:t>
+      </w:r>
+    </w:p>
+    <w:p>
+      <w:pPr>
+        <w:rPr>
+          <w:rFonts w:ascii="Times New Roman" w:hAnsi="Times New Roman" w:cs="Times New Roman"/>
+        </w:rPr>
+      </w:pPr>
+      <w:r>
+        <w:rPr>
+          <w:rFonts w:ascii="Times New Roman" w:hAnsi="Times New Roman" w:cs="Times New Roman"/>
+        </w:rPr>
+        <w:t>Proposition de tenue (vue avec détails des habits)</w:t>
+      </w:r>
+    </w:p>
+    <w:p>
+      <w:pPr>
+        <w:rPr>
+          <w:rFonts w:ascii="Times New Roman" w:hAnsi="Times New Roman" w:cs="Times New Roman"/>
+        </w:rPr>
+      </w:pPr>
+      <w:r>
+        <w:rPr>
+          <w:rFonts w:ascii="Times New Roman" w:hAnsi="Times New Roman" w:cs="Times New Roman"/>
+        </w:rPr>
+        <w:t>Changement de tenue (autre proposition)</w:t>
+      </w:r>
+    </w:p>
+    <w:p>
+      <w:pPr>
+        <w:pStyle w:val="Paragraphedeliste"/>
+        <w:numPr>
+          <w:ilvl w:val="3"/>
+          <w:numId w:val="17"/>
+        </w:numPr>
+        <w:rPr>
+          <w:b/>
+          <w:bCs/>
+          <w:i/>
+          <w:iCs/>
+          <w:color w:val="0070C0"/>
+          <w:sz w:val="24"/>
+          <w:szCs w:val="24"/>
+          <w:u w:val="single"/>
+        </w:rPr>
+      </w:pPr>
+      <w:r>
+        <w:rPr>
+          <w:b/>
+          <w:bCs/>
+          <w:i/>
+          <w:iCs/>
+          <w:color w:val="0070C0"/>
+          <w:sz w:val="24"/>
+          <w:szCs w:val="24"/>
+          <w:u w:val="single"/>
+        </w:rPr>
+        <w:lastRenderedPageBreak/>
+        <w:t>Le Dressing</w:t>
+      </w:r>
+    </w:p>
+    <w:p>
+      <w:pPr>
+        <w:rPr>
+          <w:rFonts w:ascii="Times New Roman" w:hAnsi="Times New Roman" w:cs="Times New Roman"/>
+        </w:rPr>
+      </w:pPr>
+      <w:r>
+        <w:rPr>
+          <w:rFonts w:ascii="Times New Roman" w:hAnsi="Times New Roman" w:cs="Times New Roman"/>
+        </w:rPr>
+        <w:t>Choix (hauts – bas – chaussures – accessoires)</w:t>
+      </w:r>
+    </w:p>
+    <w:p>
+      <w:pPr>
+        <w:rPr>
+          <w:rFonts w:ascii="Times New Roman" w:hAnsi="Times New Roman" w:cs="Times New Roman"/>
+        </w:rPr>
+      </w:pPr>
+      <w:r>
+        <w:rPr>
+          <w:rFonts w:ascii="Times New Roman" w:hAnsi="Times New Roman" w:cs="Times New Roman"/>
+        </w:rPr>
+        <w:t>Listes</w:t>
+      </w:r>
+    </w:p>
+    <w:p>
+      <w:pPr>
+        <w:pStyle w:val="Paragraphedeliste"/>
+        <w:numPr>
+          <w:ilvl w:val="3"/>
+          <w:numId w:val="17"/>
+        </w:numPr>
+        <w:rPr>
+          <w:b/>
+          <w:bCs/>
+          <w:i/>
+          <w:iCs/>
+          <w:color w:val="0070C0"/>
+          <w:sz w:val="24"/>
+          <w:szCs w:val="24"/>
+          <w:u w:val="single"/>
+        </w:rPr>
+      </w:pPr>
+      <w:r>
+        <w:rPr>
+          <w:b/>
+          <w:bCs/>
+          <w:i/>
+          <w:iCs/>
+          <w:color w:val="0070C0"/>
+          <w:sz w:val="24"/>
+          <w:szCs w:val="24"/>
+          <w:u w:val="single"/>
+        </w:rPr>
+        <w:t>Le Profil</w:t>
+      </w:r>
+    </w:p>
+    <w:p>
+      <w:pPr>
+        <w:rPr>
+          <w:rFonts w:ascii="Times New Roman" w:hAnsi="Times New Roman" w:cs="Times New Roman"/>
+        </w:rPr>
+      </w:pPr>
+      <w:r>
+        <w:rPr>
+          <w:rFonts w:ascii="Times New Roman" w:hAnsi="Times New Roman" w:cs="Times New Roman"/>
+        </w:rPr>
+        <w:t>Modification des infos (</w:t>
+      </w:r>
+      <w:proofErr w:type="spellStart"/>
+      <w:r>
+        <w:rPr>
+          <w:rFonts w:ascii="Times New Roman" w:hAnsi="Times New Roman" w:cs="Times New Roman"/>
+        </w:rPr>
+        <w:t>firstname</w:t>
+      </w:r>
+      <w:proofErr w:type="spellEnd"/>
+      <w:r>
+        <w:rPr>
+          <w:rFonts w:ascii="Times New Roman" w:hAnsi="Times New Roman" w:cs="Times New Roman"/>
+        </w:rPr>
+        <w:t xml:space="preserve"> – </w:t>
+      </w:r>
+      <w:proofErr w:type="spellStart"/>
+      <w:r>
+        <w:rPr>
+          <w:rFonts w:ascii="Times New Roman" w:hAnsi="Times New Roman" w:cs="Times New Roman"/>
+        </w:rPr>
+        <w:t>lastname</w:t>
+      </w:r>
+      <w:proofErr w:type="spellEnd"/>
+      <w:r>
+        <w:rPr>
+          <w:rFonts w:ascii="Times New Roman" w:hAnsi="Times New Roman" w:cs="Times New Roman"/>
+        </w:rPr>
+        <w:t xml:space="preserve"> -</w:t>
+      </w:r>
+      <w:proofErr w:type="spellStart"/>
+      <w:r>
+        <w:rPr>
+          <w:rFonts w:ascii="Times New Roman" w:hAnsi="Times New Roman" w:cs="Times New Roman"/>
+        </w:rPr>
+        <w:t>password</w:t>
+      </w:r>
+      <w:proofErr w:type="spellEnd"/>
+      <w:r>
+        <w:rPr>
+          <w:rFonts w:ascii="Times New Roman" w:hAnsi="Times New Roman" w:cs="Times New Roman"/>
+        </w:rPr>
+        <w:t xml:space="preserve"> – </w:t>
+      </w:r>
+      <w:proofErr w:type="spellStart"/>
+      <w:r>
+        <w:rPr>
+          <w:rFonts w:ascii="Times New Roman" w:hAnsi="Times New Roman" w:cs="Times New Roman"/>
+        </w:rPr>
+        <w:t>sex</w:t>
+      </w:r>
+      <w:proofErr w:type="spellEnd"/>
+      <w:r>
+        <w:rPr>
+          <w:rFonts w:ascii="Times New Roman" w:hAnsi="Times New Roman" w:cs="Times New Roman"/>
+        </w:rPr>
+        <w:t xml:space="preserve"> – </w:t>
+      </w:r>
+      <w:proofErr w:type="spellStart"/>
+      <w:r>
+        <w:rPr>
+          <w:rFonts w:ascii="Times New Roman" w:hAnsi="Times New Roman" w:cs="Times New Roman"/>
+        </w:rPr>
+        <w:t>age</w:t>
+      </w:r>
+      <w:proofErr w:type="spellEnd"/>
+      <w:r>
+        <w:rPr>
+          <w:rFonts w:ascii="Times New Roman" w:hAnsi="Times New Roman" w:cs="Times New Roman"/>
+        </w:rPr>
+        <w:t xml:space="preserve"> - photo de profil)</w:t>
+      </w:r>
+    </w:p>
+    <w:p>
+      <w:pPr>
+        <w:rPr>
+          <w:rFonts w:ascii="Times New Roman" w:hAnsi="Times New Roman" w:cs="Times New Roman"/>
+        </w:rPr>
+      </w:pPr>
+      <w:r>
+        <w:rPr>
+          <w:rFonts w:ascii="Times New Roman" w:hAnsi="Times New Roman" w:cs="Times New Roman"/>
+        </w:rPr>
+        <w:t>Récurrence du look (l’utilisateur peut choisir la récurrence du look proposé par l’application : par exemple ne pas proposer le même look pendant 5 jours)</w:t>
+      </w:r>
+    </w:p>
+    <w:p>
+      <w:pPr>
+        <w:rPr>
+          <w:rFonts w:ascii="Times New Roman" w:hAnsi="Times New Roman" w:cs="Times New Roman"/>
+        </w:rPr>
+      </w:pPr>
+      <w:r>
+        <w:rPr>
+          <w:rFonts w:ascii="Times New Roman" w:hAnsi="Times New Roman" w:cs="Times New Roman"/>
+        </w:rPr>
+        <w:t>L’utilisateur peut dire à l’application s’il est plus frileux ou non. Dans ce cas, l’application choisira des vêtements plus chauds que la normale en fonction de la température.</w:t>
+      </w:r>
+    </w:p>
+    <w:p>
+      <w:pPr>
+        <w:rPr>
+          <w:b/>
+          <w:bCs/>
+          <w:i/>
+          <w:iCs/>
+          <w:color w:val="0070C0"/>
+          <w:sz w:val="24"/>
+          <w:szCs w:val="24"/>
+          <w:u w:val="single"/>
+        </w:rPr>
+      </w:pPr>
+    </w:p>
+    <w:p>
+      <w:pPr>
+        <w:pStyle w:val="Paragraphedeliste"/>
+        <w:numPr>
+          <w:ilvl w:val="3"/>
+          <w:numId w:val="17"/>
+        </w:numPr>
+        <w:rPr>
+          <w:b/>
+          <w:bCs/>
+          <w:i/>
+          <w:iCs/>
+          <w:color w:val="0070C0"/>
+          <w:sz w:val="24"/>
+          <w:szCs w:val="24"/>
+          <w:u w:val="single"/>
+        </w:rPr>
+      </w:pPr>
+      <w:r>
+        <w:rPr>
+          <w:b/>
+          <w:bCs/>
+          <w:i/>
+          <w:iCs/>
+          <w:color w:val="0070C0"/>
+          <w:sz w:val="24"/>
+          <w:szCs w:val="24"/>
+          <w:u w:val="single"/>
+        </w:rPr>
+        <w:t>Ajouter un vêtement</w:t>
+      </w:r>
+    </w:p>
+    <w:p>
+      <w:pPr>
+        <w:rPr>
+          <w:rFonts w:ascii="Times New Roman" w:hAnsi="Times New Roman" w:cs="Times New Roman"/>
+        </w:rPr>
+      </w:pPr>
+      <w:r>
+        <w:rPr>
+          <w:rFonts w:ascii="Times New Roman" w:hAnsi="Times New Roman" w:cs="Times New Roman"/>
+        </w:rPr>
+        <w:t>Prendre une photo du vêtement (mobile)</w:t>
+      </w:r>
+    </w:p>
+    <w:p>
+      <w:pPr>
+        <w:rPr>
+          <w:rFonts w:ascii="Times New Roman" w:hAnsi="Times New Roman" w:cs="Times New Roman"/>
+        </w:rPr>
+      </w:pPr>
+      <w:r>
+        <w:rPr>
+          <w:rFonts w:ascii="Times New Roman" w:hAnsi="Times New Roman" w:cs="Times New Roman"/>
+        </w:rPr>
+        <w:t>Validation de la photo</w:t>
+      </w:r>
+    </w:p>
+    <w:p>
+      <w:pPr>
+        <w:rPr>
+          <w:rFonts w:ascii="Times New Roman" w:hAnsi="Times New Roman" w:cs="Times New Roman"/>
+        </w:rPr>
+      </w:pPr>
+      <w:r>
+        <w:rPr>
+          <w:rFonts w:ascii="Times New Roman" w:hAnsi="Times New Roman" w:cs="Times New Roman"/>
+        </w:rPr>
+        <w:t>Choix de catégorie</w:t>
+      </w:r>
+    </w:p>
+    <w:p>
+      <w:pPr>
+        <w:rPr>
+          <w:rFonts w:ascii="Times New Roman" w:hAnsi="Times New Roman" w:cs="Times New Roman"/>
+        </w:rPr>
+      </w:pPr>
+      <w:r>
+        <w:rPr>
+          <w:rFonts w:ascii="Times New Roman" w:hAnsi="Times New Roman" w:cs="Times New Roman"/>
+        </w:rPr>
+        <w:t>Choix de sous-catégorie</w:t>
+      </w:r>
+    </w:p>
+    <w:p>
+      <w:pPr>
+        <w:rPr>
+          <w:rFonts w:ascii="Times New Roman" w:hAnsi="Times New Roman" w:cs="Times New Roman"/>
+        </w:rPr>
+      </w:pPr>
+    </w:p>
+    <w:p>
+      <w:pPr>
+        <w:pStyle w:val="Paragraphedeliste"/>
+        <w:numPr>
+          <w:ilvl w:val="2"/>
+          <w:numId w:val="17"/>
+        </w:numPr>
+        <w:spacing w:line="480" w:lineRule="auto"/>
         <w:rPr>
           <w:b/>
           <w:bCs/>
@@ -1928,55 +2522,8 @@
           <w:szCs w:val="28"/>
           <w:u w:val="single"/>
         </w:rPr>
-        <w:t>Architecture globale</w:t>
-      </w:r>
-    </w:p>
-    <w:p>
-      <w:pPr>
-        <w:rPr>
-          <w:color w:val="000000" w:themeColor="text1"/>
-          <w:sz w:val="28"/>
-          <w:szCs w:val="28"/>
-        </w:rPr>
-      </w:pPr>
-    </w:p>
-    <w:p>
-      <w:pPr>
-        <w:pStyle w:val="Paragraphedeliste"/>
-        <w:numPr>
-          <w:ilvl w:val="0"/>
-          <w:numId w:val="17"/>
-        </w:numPr>
-        <w:spacing w:line="480" w:lineRule="auto"/>
-        <w:rPr>
-          <w:b/>
-          <w:bCs/>
-          <w:color w:val="0070C0"/>
-          <w:sz w:val="32"/>
-          <w:szCs w:val="32"/>
-          <w:u w:val="single"/>
-        </w:rPr>
-      </w:pPr>
-      <w:r>
-        <w:rPr>
-          <w:b/>
-          <w:bCs/>
-          <w:color w:val="0070C0"/>
-          <w:sz w:val="32"/>
-          <w:szCs w:val="32"/>
-          <w:u w:val="single"/>
-        </w:rPr>
-        <w:t>Côté Client</w:t>
-      </w:r>
-    </w:p>
-    <w:p>
-      <w:pPr>
-        <w:pStyle w:val="Paragraphedeliste"/>
-        <w:numPr>
-          <w:ilvl w:val="1"/>
-          <w:numId w:val="17"/>
-        </w:numPr>
-        <w:spacing w:line="480" w:lineRule="auto"/>
+      </w:pPr>
+      <w:r>
         <w:rPr>
           <w:b/>
           <w:bCs/>
@@ -1987,9 +2534,213 @@
           <w:szCs w:val="28"/>
           <w:u w:val="single"/>
         </w:rPr>
-      </w:pPr>
-      <w:r>
-        <w:rPr>
+        <w:t>Le Footer</w:t>
+      </w:r>
+    </w:p>
+    <w:p>
+      <w:pPr>
+        <w:pStyle w:val="Paragraphedeliste"/>
+        <w:numPr>
+          <w:ilvl w:val="3"/>
+          <w:numId w:val="17"/>
+        </w:numPr>
+        <w:rPr>
+          <w:b/>
+          <w:bCs/>
+          <w:i/>
+          <w:iCs/>
+          <w:color w:val="0070C0"/>
+          <w:sz w:val="24"/>
+          <w:szCs w:val="24"/>
+          <w:u w:val="single"/>
+        </w:rPr>
+      </w:pPr>
+      <w:r>
+        <w:rPr>
+          <w:b/>
+          <w:bCs/>
+          <w:i/>
+          <w:iCs/>
+          <w:color w:val="0070C0"/>
+          <w:sz w:val="24"/>
+          <w:szCs w:val="24"/>
+          <w:u w:val="single"/>
+        </w:rPr>
+        <w:t>Bouton Profil</w:t>
+      </w:r>
+    </w:p>
+    <w:p>
+      <w:pPr>
+        <w:rPr>
+          <w:rFonts w:ascii="Times New Roman" w:hAnsi="Times New Roman" w:cs="Times New Roman"/>
+        </w:rPr>
+      </w:pPr>
+      <w:r>
+        <w:rPr>
+          <w:rFonts w:ascii="Times New Roman" w:hAnsi="Times New Roman" w:cs="Times New Roman"/>
+        </w:rPr>
+        <w:t>Mettre un raccourci sous la forme d’un bouton pour revenir au Profil.</w:t>
+      </w:r>
+    </w:p>
+    <w:p>
+      <w:pPr>
+        <w:pStyle w:val="Paragraphedeliste"/>
+        <w:numPr>
+          <w:ilvl w:val="3"/>
+          <w:numId w:val="17"/>
+        </w:numPr>
+        <w:rPr>
+          <w:b/>
+          <w:bCs/>
+          <w:i/>
+          <w:iCs/>
+          <w:color w:val="0070C0"/>
+          <w:sz w:val="24"/>
+          <w:szCs w:val="24"/>
+          <w:u w:val="single"/>
+        </w:rPr>
+      </w:pPr>
+      <w:r>
+        <w:rPr>
+          <w:b/>
+          <w:bCs/>
+          <w:i/>
+          <w:iCs/>
+          <w:color w:val="0070C0"/>
+          <w:sz w:val="24"/>
+          <w:szCs w:val="24"/>
+          <w:u w:val="single"/>
+        </w:rPr>
+        <w:t>Bouton Dressing</w:t>
+      </w:r>
+    </w:p>
+    <w:p>
+      <w:pPr>
+        <w:rPr>
+          <w:rFonts w:ascii="Times New Roman" w:hAnsi="Times New Roman" w:cs="Times New Roman"/>
+        </w:rPr>
+      </w:pPr>
+      <w:r>
+        <w:rPr>
+          <w:rFonts w:ascii="Times New Roman" w:hAnsi="Times New Roman" w:cs="Times New Roman"/>
+        </w:rPr>
+        <w:t xml:space="preserve">Mettre un raccourci sous la forme d’un bouton pour revenir au </w:t>
+      </w:r>
+      <w:r>
+        <w:rPr>
+          <w:rFonts w:ascii="Times New Roman" w:hAnsi="Times New Roman" w:cs="Times New Roman"/>
+        </w:rPr>
+        <w:t>Dressing de l’</w:t>
+      </w:r>
+      <w:proofErr w:type="spellStart"/>
+      <w:r>
+        <w:rPr>
+          <w:rFonts w:ascii="Times New Roman" w:hAnsi="Times New Roman" w:cs="Times New Roman"/>
+        </w:rPr>
+        <w:t>utlisateur</w:t>
+      </w:r>
+      <w:proofErr w:type="spellEnd"/>
+      <w:r>
+        <w:rPr>
+          <w:rFonts w:ascii="Times New Roman" w:hAnsi="Times New Roman" w:cs="Times New Roman"/>
+        </w:rPr>
+        <w:t>.</w:t>
+      </w:r>
+    </w:p>
+    <w:p>
+      <w:pPr>
+        <w:pStyle w:val="Paragraphedeliste"/>
+        <w:numPr>
+          <w:ilvl w:val="3"/>
+          <w:numId w:val="17"/>
+        </w:numPr>
+        <w:rPr>
+          <w:b/>
+          <w:bCs/>
+          <w:i/>
+          <w:iCs/>
+          <w:color w:val="0070C0"/>
+          <w:sz w:val="24"/>
+          <w:szCs w:val="24"/>
+          <w:u w:val="single"/>
+        </w:rPr>
+      </w:pPr>
+      <w:r>
+        <w:rPr>
+          <w:b/>
+          <w:bCs/>
+          <w:i/>
+          <w:iCs/>
+          <w:color w:val="0070C0"/>
+          <w:sz w:val="24"/>
+          <w:szCs w:val="24"/>
+          <w:u w:val="single"/>
+        </w:rPr>
+        <w:t>Bouton Dashboard</w:t>
+      </w:r>
+    </w:p>
+    <w:p>
+      <w:pPr>
+        <w:rPr>
+          <w:rFonts w:ascii="Times New Roman" w:hAnsi="Times New Roman" w:cs="Times New Roman"/>
+        </w:rPr>
+      </w:pPr>
+      <w:r>
+        <w:rPr>
+          <w:rFonts w:ascii="Times New Roman" w:hAnsi="Times New Roman" w:cs="Times New Roman"/>
+        </w:rPr>
+        <w:t>Mettre un raccourci sous la forme d’un bouton pour revenir au Dashboard.</w:t>
+      </w:r>
+    </w:p>
+    <w:p>
+      <w:pPr>
+        <w:pStyle w:val="Paragraphedeliste"/>
+        <w:numPr>
+          <w:ilvl w:val="3"/>
+          <w:numId w:val="17"/>
+        </w:numPr>
+        <w:rPr>
+          <w:b/>
+          <w:bCs/>
+          <w:i/>
+          <w:iCs/>
+          <w:color w:val="0070C0"/>
+          <w:sz w:val="24"/>
+          <w:szCs w:val="24"/>
+          <w:u w:val="single"/>
+        </w:rPr>
+      </w:pPr>
+      <w:r>
+        <w:rPr>
+          <w:b/>
+          <w:bCs/>
+          <w:i/>
+          <w:iCs/>
+          <w:color w:val="0070C0"/>
+          <w:sz w:val="24"/>
+          <w:szCs w:val="24"/>
+          <w:u w:val="single"/>
+        </w:rPr>
+        <w:t>Bouton « Ajouter un vêtement »</w:t>
+      </w:r>
+    </w:p>
+    <w:p>
+      <w:pPr>
+        <w:rPr>
+          <w:rFonts w:ascii="Times New Roman" w:hAnsi="Times New Roman" w:cs="Times New Roman"/>
+        </w:rPr>
+      </w:pPr>
+      <w:r>
+        <w:rPr>
+          <w:rFonts w:ascii="Times New Roman" w:hAnsi="Times New Roman" w:cs="Times New Roman"/>
+        </w:rPr>
+        <w:t>Mettre un raccourci sous la forme d’un bouton pour ajouter un vêtement.</w:t>
+      </w:r>
+    </w:p>
+    <w:p>
+      <w:pPr>
+        <w:rPr>
+          <w:rFonts w:ascii="Times New Roman" w:hAnsi="Times New Roman" w:cs="Times New Roman"/>
           <w:b/>
           <w:bCs/>
           <w:i/>
@@ -1999,17 +2750,15 @@
           <w:szCs w:val="28"/>
           <w:u w:val="single"/>
         </w:rPr>
-        <w:t>Architecture</w:t>
-      </w:r>
-    </w:p>
-    <w:p>
-      <w:pPr>
-        <w:pStyle w:val="Paragraphedeliste"/>
-        <w:numPr>
-          <w:ilvl w:val="2"/>
+      </w:pPr>
+    </w:p>
+    <w:p>
+      <w:pPr>
+        <w:pStyle w:val="Paragraphedeliste"/>
+        <w:numPr>
+          <w:ilvl w:val="1"/>
           <w:numId w:val="17"/>
         </w:numPr>
-        <w:spacing w:line="480" w:lineRule="auto"/>
         <w:rPr>
           <w:b/>
           <w:bCs/>
@@ -2032,9 +2781,172 @@
           <w:szCs w:val="28"/>
           <w:u w:val="single"/>
         </w:rPr>
-        <w:t>Les Pages</w:t>
-      </w:r>
-      <w:r>
+        <w:t>Outils Utilisés</w:t>
+      </w:r>
+    </w:p>
+    <w:p>
+      <w:pPr>
+        <w:rPr>
+          <w:rFonts w:ascii="Times New Roman" w:hAnsi="Times New Roman" w:cs="Times New Roman"/>
+          <w:color w:val="000000" w:themeColor="text1"/>
+        </w:rPr>
+      </w:pPr>
+      <w:r>
+        <w:rPr>
+          <w:rFonts w:ascii="Times New Roman" w:hAnsi="Times New Roman" w:cs="Times New Roman"/>
+          <w:color w:val="000000" w:themeColor="text1"/>
+        </w:rPr>
+        <w:t xml:space="preserve">Le </w:t>
+      </w:r>
+      <w:proofErr w:type="spellStart"/>
+      <w:r>
+        <w:rPr>
+          <w:rFonts w:ascii="Times New Roman" w:hAnsi="Times New Roman" w:cs="Times New Roman"/>
+          <w:color w:val="000000" w:themeColor="text1"/>
+        </w:rPr>
+        <w:t>framework</w:t>
+      </w:r>
+      <w:proofErr w:type="spellEnd"/>
+      <w:r>
+        <w:rPr>
+          <w:rFonts w:ascii="Times New Roman" w:hAnsi="Times New Roman" w:cs="Times New Roman"/>
+          <w:color w:val="000000" w:themeColor="text1"/>
+        </w:rPr>
+        <w:t xml:space="preserve"> utilisé pour réaliser l’application côté client (</w:t>
+      </w:r>
+      <w:proofErr w:type="spellStart"/>
+      <w:r>
+        <w:rPr>
+          <w:rFonts w:ascii="Times New Roman" w:hAnsi="Times New Roman" w:cs="Times New Roman"/>
+          <w:color w:val="000000" w:themeColor="text1"/>
+        </w:rPr>
+        <w:t>Front-end</w:t>
+      </w:r>
+      <w:proofErr w:type="spellEnd"/>
+      <w:r>
+        <w:rPr>
+          <w:rFonts w:ascii="Times New Roman" w:hAnsi="Times New Roman" w:cs="Times New Roman"/>
+          <w:color w:val="000000" w:themeColor="text1"/>
+        </w:rPr>
+        <w:t xml:space="preserve">) est </w:t>
+      </w:r>
+      <w:proofErr w:type="spellStart"/>
+      <w:r>
+        <w:rPr>
+          <w:rFonts w:ascii="Times New Roman" w:hAnsi="Times New Roman" w:cs="Times New Roman"/>
+          <w:color w:val="000000" w:themeColor="text1"/>
+        </w:rPr>
+        <w:t>Angular</w:t>
+      </w:r>
+      <w:proofErr w:type="spellEnd"/>
+      <w:r>
+        <w:rPr>
+          <w:rFonts w:ascii="Times New Roman" w:hAnsi="Times New Roman" w:cs="Times New Roman"/>
+          <w:color w:val="000000" w:themeColor="text1"/>
+        </w:rPr>
+        <w:t>.</w:t>
+      </w:r>
+    </w:p>
+    <w:p>
+      <w:pPr>
+        <w:rPr>
+          <w:rFonts w:ascii="Times New Roman" w:hAnsi="Times New Roman" w:cs="Times New Roman"/>
+          <w:color w:val="000000" w:themeColor="text1"/>
+        </w:rPr>
+      </w:pPr>
+      <w:r>
+        <w:rPr>
+          <w:rFonts w:ascii="Times New Roman" w:hAnsi="Times New Roman" w:cs="Times New Roman"/>
+          <w:color w:val="000000" w:themeColor="text1"/>
+        </w:rPr>
+        <w:t xml:space="preserve">Pour pouvoir réaliser cette interface, l’utilisation de librairies est recommandée comme </w:t>
+      </w:r>
+      <w:proofErr w:type="spellStart"/>
+      <w:r>
+        <w:rPr>
+          <w:rFonts w:ascii="Times New Roman" w:hAnsi="Times New Roman" w:cs="Times New Roman"/>
+          <w:color w:val="000000" w:themeColor="text1"/>
+        </w:rPr>
+        <w:t>Angular</w:t>
+      </w:r>
+      <w:proofErr w:type="spellEnd"/>
+      <w:r>
+        <w:rPr>
+          <w:rFonts w:ascii="Times New Roman" w:hAnsi="Times New Roman" w:cs="Times New Roman"/>
+          <w:color w:val="000000" w:themeColor="text1"/>
+        </w:rPr>
+        <w:t xml:space="preserve"> </w:t>
+      </w:r>
+      <w:proofErr w:type="spellStart"/>
+      <w:r>
+        <w:rPr>
+          <w:rFonts w:ascii="Times New Roman" w:hAnsi="Times New Roman" w:cs="Times New Roman"/>
+          <w:color w:val="000000" w:themeColor="text1"/>
+        </w:rPr>
+        <w:t>Material</w:t>
+      </w:r>
+      <w:proofErr w:type="spellEnd"/>
+      <w:r>
+        <w:rPr>
+          <w:rFonts w:ascii="Times New Roman" w:hAnsi="Times New Roman" w:cs="Times New Roman"/>
+          <w:color w:val="000000" w:themeColor="text1"/>
+        </w:rPr>
+        <w:t>.</w:t>
+      </w:r>
+    </w:p>
+    <w:p>
+      <w:pPr>
+        <w:rPr>
+          <w:rFonts w:ascii="Times New Roman" w:hAnsi="Times New Roman" w:cs="Times New Roman"/>
+          <w:color w:val="000000" w:themeColor="text1"/>
+        </w:rPr>
+      </w:pPr>
+      <w:r>
+        <w:rPr>
+          <w:rFonts w:ascii="Times New Roman" w:hAnsi="Times New Roman" w:cs="Times New Roman"/>
+          <w:color w:val="000000" w:themeColor="text1"/>
+        </w:rPr>
+        <w:br w:type="page"/>
+      </w:r>
+      <w:bookmarkStart w:id="3" w:name="_GoBack"/>
+      <w:bookmarkEnd w:id="3"/>
+    </w:p>
+    <w:p>
+      <w:pPr>
+        <w:pStyle w:val="Paragraphedeliste"/>
+        <w:numPr>
+          <w:ilvl w:val="0"/>
+          <w:numId w:val="19"/>
+        </w:numPr>
+        <w:rPr>
+          <w:b/>
+          <w:bCs/>
+          <w:color w:val="0070C0"/>
+          <w:sz w:val="32"/>
+          <w:szCs w:val="32"/>
+          <w:u w:val="single"/>
+        </w:rPr>
+      </w:pPr>
+      <w:r>
+        <w:rPr>
+          <w:b/>
+          <w:bCs/>
+          <w:color w:val="0070C0"/>
+          <w:sz w:val="32"/>
+          <w:szCs w:val="32"/>
+          <w:u w:val="single"/>
+        </w:rPr>
+        <w:lastRenderedPageBreak/>
+        <w:t>Côté Serveur</w:t>
+      </w:r>
+    </w:p>
+    <w:p>
+      <w:pPr>
+        <w:pStyle w:val="Paragraphedeliste"/>
+        <w:numPr>
+          <w:ilvl w:val="1"/>
+          <w:numId w:val="19"/>
+        </w:numPr>
         <w:rPr>
           <w:b/>
           <w:bCs/>
@@ -2045,466 +2957,8 @@
           <w:szCs w:val="28"/>
           <w:u w:val="single"/>
         </w:rPr>
-        <w:t xml:space="preserve"> </w:t>
-      </w:r>
-      <w:r>
-        <w:rPr>
-          <w:rFonts w:ascii="Times New Roman" w:hAnsi="Times New Roman" w:cs="Times New Roman"/>
-          <w:i/>
-          <w:iCs/>
-          <w:sz w:val="24"/>
-          <w:szCs w:val="24"/>
-        </w:rPr>
-        <w:t xml:space="preserve">(Voir annexe : </w:t>
-      </w:r>
-      <w:r>
-        <w:rPr>
-          <w:rFonts w:ascii="Times New Roman" w:hAnsi="Times New Roman" w:cs="Times New Roman"/>
-          <w:i/>
-          <w:iCs/>
-          <w:sz w:val="24"/>
-          <w:szCs w:val="24"/>
-          <w:u w:val="single"/>
-        </w:rPr>
-        <w:t>Maquettes</w:t>
-      </w:r>
-      <w:r>
-        <w:rPr>
-          <w:rFonts w:ascii="Times New Roman" w:hAnsi="Times New Roman" w:cs="Times New Roman"/>
-          <w:i/>
-          <w:iCs/>
-          <w:sz w:val="24"/>
-          <w:szCs w:val="24"/>
-        </w:rPr>
-        <w:t>)</w:t>
-      </w:r>
-    </w:p>
-    <w:p>
-      <w:pPr>
-        <w:pStyle w:val="Paragraphedeliste"/>
-        <w:numPr>
-          <w:ilvl w:val="3"/>
-          <w:numId w:val="17"/>
-        </w:numPr>
-        <w:rPr>
-          <w:b/>
-          <w:bCs/>
-          <w:i/>
-          <w:iCs/>
-          <w:color w:val="0070C0"/>
-          <w:sz w:val="24"/>
-          <w:szCs w:val="24"/>
-          <w:u w:val="single"/>
-        </w:rPr>
-      </w:pPr>
-      <w:r>
-        <w:rPr>
-          <w:b/>
-          <w:bCs/>
-          <w:i/>
-          <w:iCs/>
-          <w:color w:val="0070C0"/>
-          <w:sz w:val="24"/>
-          <w:szCs w:val="24"/>
-          <w:u w:val="single"/>
-        </w:rPr>
-        <w:t>L’authentification</w:t>
-      </w:r>
-    </w:p>
-    <w:p>
-      <w:pPr>
-        <w:rPr>
-          <w:lang w:val="en-US"/>
-        </w:rPr>
-      </w:pPr>
-      <w:r>
-        <w:rPr>
-          <w:lang w:val="en-US"/>
-        </w:rPr>
-        <w:t>e</w:t>
-      </w:r>
-      <w:r>
-        <w:rPr>
-          <w:lang w:val="en-US"/>
-        </w:rPr>
-        <w:t xml:space="preserve">mail – password – google- </w:t>
-      </w:r>
-      <w:proofErr w:type="spellStart"/>
-      <w:r>
-        <w:rPr>
-          <w:lang w:val="en-US"/>
-        </w:rPr>
-        <w:t>facebook</w:t>
-      </w:r>
-      <w:proofErr w:type="spellEnd"/>
-      <w:r>
-        <w:rPr>
-          <w:lang w:val="en-US"/>
-        </w:rPr>
-        <w:t xml:space="preserve"> – register</w:t>
-      </w:r>
-    </w:p>
-    <w:p>
-      <w:pPr>
-        <w:rPr>
-          <w:b/>
-          <w:bCs/>
-          <w:i/>
-          <w:iCs/>
-          <w:color w:val="0070C0"/>
-          <w:sz w:val="24"/>
-          <w:szCs w:val="24"/>
-          <w:u w:val="single"/>
-        </w:rPr>
-      </w:pPr>
-    </w:p>
-    <w:p>
-      <w:pPr>
-        <w:pStyle w:val="Paragraphedeliste"/>
-        <w:numPr>
-          <w:ilvl w:val="3"/>
-          <w:numId w:val="17"/>
-        </w:numPr>
-        <w:rPr>
-          <w:b/>
-          <w:bCs/>
-          <w:i/>
-          <w:iCs/>
-          <w:color w:val="0070C0"/>
-          <w:sz w:val="24"/>
-          <w:szCs w:val="24"/>
-          <w:u w:val="single"/>
-        </w:rPr>
-      </w:pPr>
-      <w:r>
-        <w:rPr>
-          <w:b/>
-          <w:bCs/>
-          <w:i/>
-          <w:iCs/>
-          <w:color w:val="0070C0"/>
-          <w:sz w:val="24"/>
-          <w:szCs w:val="24"/>
-          <w:u w:val="single"/>
-        </w:rPr>
-        <w:t>L’inscription</w:t>
-      </w:r>
-    </w:p>
-    <w:p>
-      <w:pPr>
-        <w:rPr>
-          <w:lang w:val="en-US"/>
-        </w:rPr>
-      </w:pPr>
-      <w:proofErr w:type="spellStart"/>
-      <w:r>
-        <w:rPr>
-          <w:lang w:val="en-US"/>
-        </w:rPr>
-        <w:t>Firstname</w:t>
-      </w:r>
-      <w:proofErr w:type="spellEnd"/>
-      <w:r>
-        <w:rPr>
-          <w:lang w:val="en-US"/>
-        </w:rPr>
-        <w:t xml:space="preserve"> – </w:t>
-      </w:r>
-      <w:proofErr w:type="spellStart"/>
-      <w:r>
-        <w:rPr>
-          <w:lang w:val="en-US"/>
-        </w:rPr>
-        <w:t>lastname</w:t>
-      </w:r>
-      <w:proofErr w:type="spellEnd"/>
-      <w:r>
-        <w:rPr>
-          <w:lang w:val="en-US"/>
-        </w:rPr>
-        <w:t xml:space="preserve"> – email – sex (h – f) – age – password-confirm</w:t>
-      </w:r>
-    </w:p>
-    <w:p>
-      <w:pPr>
-        <w:rPr>
-          <w:b/>
-          <w:bCs/>
-          <w:i/>
-          <w:iCs/>
-          <w:color w:val="0070C0"/>
-          <w:sz w:val="24"/>
-          <w:szCs w:val="24"/>
-          <w:u w:val="single"/>
-          <w:lang w:val="en-US"/>
-        </w:rPr>
-      </w:pPr>
-    </w:p>
-    <w:p>
-      <w:pPr>
-        <w:pStyle w:val="Paragraphedeliste"/>
-        <w:numPr>
-          <w:ilvl w:val="3"/>
-          <w:numId w:val="17"/>
-        </w:numPr>
-        <w:rPr>
-          <w:b/>
-          <w:bCs/>
-          <w:i/>
-          <w:iCs/>
-          <w:color w:val="0070C0"/>
-          <w:sz w:val="24"/>
-          <w:szCs w:val="24"/>
-          <w:u w:val="single"/>
-        </w:rPr>
-      </w:pPr>
-      <w:r>
-        <w:rPr>
-          <w:b/>
-          <w:bCs/>
-          <w:i/>
-          <w:iCs/>
-          <w:color w:val="0070C0"/>
-          <w:sz w:val="24"/>
-          <w:szCs w:val="24"/>
-          <w:u w:val="single"/>
-        </w:rPr>
-        <w:lastRenderedPageBreak/>
-        <w:t>Le Dashboard</w:t>
-      </w:r>
-    </w:p>
-    <w:p>
-      <w:r>
-        <w:t>Informations météo actuelle (sur la position)</w:t>
-      </w:r>
-    </w:p>
-    <w:p>
-      <w:r>
-        <w:t>Proposition de tenue (vue avec détails des habits)</w:t>
-      </w:r>
-    </w:p>
-    <w:p>
-      <w:r>
-        <w:t>Changement de tenue (autre proposition)</w:t>
-      </w:r>
-    </w:p>
-    <w:p>
-      <w:pPr>
-        <w:rPr>
-          <w:b/>
-          <w:bCs/>
-          <w:i/>
-          <w:iCs/>
-          <w:color w:val="0070C0"/>
-          <w:sz w:val="24"/>
-          <w:szCs w:val="24"/>
-          <w:u w:val="single"/>
-        </w:rPr>
-      </w:pPr>
-    </w:p>
-    <w:p>
-      <w:pPr>
-        <w:pStyle w:val="Paragraphedeliste"/>
-        <w:numPr>
-          <w:ilvl w:val="3"/>
-          <w:numId w:val="17"/>
-        </w:numPr>
-        <w:rPr>
-          <w:b/>
-          <w:bCs/>
-          <w:i/>
-          <w:iCs/>
-          <w:color w:val="0070C0"/>
-          <w:sz w:val="24"/>
-          <w:szCs w:val="24"/>
-          <w:u w:val="single"/>
-        </w:rPr>
-      </w:pPr>
-      <w:r>
-        <w:rPr>
-          <w:b/>
-          <w:bCs/>
-          <w:i/>
-          <w:iCs/>
-          <w:color w:val="0070C0"/>
-          <w:sz w:val="24"/>
-          <w:szCs w:val="24"/>
-          <w:u w:val="single"/>
-        </w:rPr>
-        <w:t>Le Dressing</w:t>
-      </w:r>
-    </w:p>
-    <w:p>
-      <w:r>
-        <w:t>Choix (hauts – bas – chaussures – accessoires)</w:t>
-      </w:r>
-    </w:p>
-    <w:p>
-      <w:r>
-        <w:t>Listes</w:t>
-      </w:r>
-    </w:p>
-    <w:p>
-      <w:pPr>
-        <w:pStyle w:val="Paragraphedeliste"/>
-        <w:numPr>
-          <w:ilvl w:val="3"/>
-          <w:numId w:val="17"/>
-        </w:numPr>
-        <w:rPr>
-          <w:b/>
-          <w:bCs/>
-          <w:i/>
-          <w:iCs/>
-          <w:color w:val="0070C0"/>
-          <w:sz w:val="24"/>
-          <w:szCs w:val="24"/>
-          <w:u w:val="single"/>
-        </w:rPr>
-      </w:pPr>
-      <w:r>
-        <w:rPr>
-          <w:b/>
-          <w:bCs/>
-          <w:i/>
-          <w:iCs/>
-          <w:color w:val="0070C0"/>
-          <w:sz w:val="24"/>
-          <w:szCs w:val="24"/>
-          <w:u w:val="single"/>
-        </w:rPr>
-        <w:t>Le Profil</w:t>
-      </w:r>
-    </w:p>
-    <w:p>
-      <w:r>
-        <w:t>Modification des infos (</w:t>
-      </w:r>
-      <w:proofErr w:type="spellStart"/>
-      <w:r>
-        <w:t>firstname</w:t>
-      </w:r>
-      <w:proofErr w:type="spellEnd"/>
-      <w:r>
-        <w:t xml:space="preserve"> – </w:t>
-      </w:r>
-      <w:proofErr w:type="spellStart"/>
-      <w:r>
-        <w:t>lastname</w:t>
-      </w:r>
-      <w:proofErr w:type="spellEnd"/>
-      <w:r>
-        <w:t xml:space="preserve"> -</w:t>
-      </w:r>
-      <w:proofErr w:type="spellStart"/>
-      <w:r>
-        <w:t>password</w:t>
-      </w:r>
-      <w:proofErr w:type="spellEnd"/>
-      <w:r>
-        <w:t xml:space="preserve"> – </w:t>
-      </w:r>
-      <w:proofErr w:type="spellStart"/>
-      <w:r>
-        <w:t>sex</w:t>
-      </w:r>
-      <w:proofErr w:type="spellEnd"/>
-      <w:r>
-        <w:t xml:space="preserve"> – </w:t>
-      </w:r>
-      <w:proofErr w:type="spellStart"/>
-      <w:r>
-        <w:t>age</w:t>
-      </w:r>
-      <w:proofErr w:type="spellEnd"/>
-      <w:r>
-        <w:t xml:space="preserve"> - photo de profil)</w:t>
-      </w:r>
-      <w:r>
-        <w:br/>
-      </w:r>
-    </w:p>
-    <w:p>
-      <w:r>
-        <w:t>Récurrence du look (l’utilisateur peut choisir la récurrence du look proposé par l’application : par exemple ne pas proposer le même look pendant 5 jours)</w:t>
-      </w:r>
-      <w:r>
-        <w:br/>
-      </w:r>
-    </w:p>
-    <w:p>
-      <w:r>
-        <w:t>L’utilisateur peut dire à l’application s’il est plus frileux ou non. Dans ce cas, l’application choisira des vêtements plus chauds que la normale en fonction de la température.</w:t>
-      </w:r>
-    </w:p>
-    <w:p>
-      <w:pPr>
-        <w:rPr>
-          <w:b/>
-          <w:bCs/>
-          <w:i/>
-          <w:iCs/>
-          <w:color w:val="0070C0"/>
-          <w:sz w:val="24"/>
-          <w:szCs w:val="24"/>
-          <w:u w:val="single"/>
-        </w:rPr>
-      </w:pPr>
-    </w:p>
-    <w:p>
-      <w:pPr>
-        <w:pStyle w:val="Paragraphedeliste"/>
-        <w:numPr>
-          <w:ilvl w:val="3"/>
-          <w:numId w:val="17"/>
-        </w:numPr>
-        <w:rPr>
-          <w:b/>
-          <w:bCs/>
-          <w:i/>
-          <w:iCs/>
-          <w:color w:val="0070C0"/>
-          <w:sz w:val="24"/>
-          <w:szCs w:val="24"/>
-          <w:u w:val="single"/>
-        </w:rPr>
-      </w:pPr>
-      <w:r>
-        <w:rPr>
-          <w:b/>
-          <w:bCs/>
-          <w:i/>
-          <w:iCs/>
-          <w:color w:val="0070C0"/>
-          <w:sz w:val="24"/>
-          <w:szCs w:val="24"/>
-          <w:u w:val="single"/>
-        </w:rPr>
-        <w:t>Ajouter un vêtement</w:t>
-      </w:r>
-    </w:p>
-    <w:p>
-      <w:r>
-        <w:t>Prendre une photo du vêtement (mobile)</w:t>
-      </w:r>
-    </w:p>
-    <w:p>
-      <w:r>
-        <w:t>Validation de la photo</w:t>
-      </w:r>
-    </w:p>
-    <w:p>
-      <w:r>
-        <w:t>Choix de catégorie</w:t>
-      </w:r>
-    </w:p>
-    <w:p>
-      <w:r>
-        <w:t>Choix de sous-catégorie</w:t>
-      </w:r>
-    </w:p>
-    <w:p>
-      <w:pPr>
+      </w:pPr>
+      <w:r>
         <w:rPr>
           <w:b/>
           <w:bCs/>
@@ -2515,432 +2969,6 @@
           <w:szCs w:val="28"/>
           <w:u w:val="single"/>
         </w:rPr>
-      </w:pPr>
-    </w:p>
-    <w:p>
-      <w:pPr>
-        <w:pStyle w:val="Paragraphedeliste"/>
-        <w:numPr>
-          <w:ilvl w:val="2"/>
-          <w:numId w:val="17"/>
-        </w:numPr>
-        <w:spacing w:line="480" w:lineRule="auto"/>
-        <w:rPr>
-          <w:b/>
-          <w:bCs/>
-          <w:i/>
-          <w:iCs/>
-          <w:color w:val="0070C0"/>
-          <w:sz w:val="28"/>
-          <w:szCs w:val="28"/>
-          <w:u w:val="single"/>
-        </w:rPr>
-      </w:pPr>
-      <w:r>
-        <w:rPr>
-          <w:b/>
-          <w:bCs/>
-          <w:i/>
-          <w:iCs/>
-          <w:color w:val="0070C0"/>
-          <w:sz w:val="28"/>
-          <w:szCs w:val="28"/>
-          <w:u w:val="single"/>
-        </w:rPr>
-        <w:t>Le Footer</w:t>
-      </w:r>
-    </w:p>
-    <w:p>
-      <w:pPr>
-        <w:pStyle w:val="Paragraphedeliste"/>
-        <w:numPr>
-          <w:ilvl w:val="3"/>
-          <w:numId w:val="17"/>
-        </w:numPr>
-        <w:rPr>
-          <w:b/>
-          <w:bCs/>
-          <w:i/>
-          <w:iCs/>
-          <w:color w:val="0070C0"/>
-          <w:sz w:val="24"/>
-          <w:szCs w:val="24"/>
-          <w:u w:val="single"/>
-        </w:rPr>
-      </w:pPr>
-      <w:r>
-        <w:rPr>
-          <w:b/>
-          <w:bCs/>
-          <w:i/>
-          <w:iCs/>
-          <w:color w:val="0070C0"/>
-          <w:sz w:val="24"/>
-          <w:szCs w:val="24"/>
-          <w:u w:val="single"/>
-        </w:rPr>
-        <w:t>Bouton Profil</w:t>
-      </w:r>
-    </w:p>
-    <w:p>
-      <w:r>
-        <w:t>Mettre un raccourci sous la forme d’un bouton pour revenir au Profil.</w:t>
-      </w:r>
-    </w:p>
-    <w:p>
-      <w:pPr>
-        <w:pStyle w:val="Paragraphedeliste"/>
-        <w:numPr>
-          <w:ilvl w:val="3"/>
-          <w:numId w:val="17"/>
-        </w:numPr>
-        <w:rPr>
-          <w:b/>
-          <w:bCs/>
-          <w:i/>
-          <w:iCs/>
-          <w:color w:val="0070C0"/>
-          <w:sz w:val="24"/>
-          <w:szCs w:val="24"/>
-          <w:u w:val="single"/>
-        </w:rPr>
-      </w:pPr>
-      <w:r>
-        <w:rPr>
-          <w:b/>
-          <w:bCs/>
-          <w:i/>
-          <w:iCs/>
-          <w:color w:val="0070C0"/>
-          <w:sz w:val="24"/>
-          <w:szCs w:val="24"/>
-          <w:u w:val="single"/>
-        </w:rPr>
-        <w:t>Bouton Dressing</w:t>
-      </w:r>
-    </w:p>
-    <w:p>
-      <w:r>
-        <w:t xml:space="preserve">Mettre un raccourci sous la forme d’un bouton pour revenir au </w:t>
-      </w:r>
-      <w:r>
-        <w:t>Dressing de l’</w:t>
-      </w:r>
-      <w:proofErr w:type="spellStart"/>
-      <w:r>
-        <w:t>utlisateur</w:t>
-      </w:r>
-      <w:proofErr w:type="spellEnd"/>
-      <w:r>
-        <w:t>.</w:t>
-      </w:r>
-    </w:p>
-    <w:p>
-      <w:pPr>
-        <w:pStyle w:val="Paragraphedeliste"/>
-        <w:numPr>
-          <w:ilvl w:val="3"/>
-          <w:numId w:val="17"/>
-        </w:numPr>
-        <w:rPr>
-          <w:b/>
-          <w:bCs/>
-          <w:i/>
-          <w:iCs/>
-          <w:color w:val="0070C0"/>
-          <w:sz w:val="24"/>
-          <w:szCs w:val="24"/>
-          <w:u w:val="single"/>
-        </w:rPr>
-      </w:pPr>
-      <w:r>
-        <w:rPr>
-          <w:b/>
-          <w:bCs/>
-          <w:i/>
-          <w:iCs/>
-          <w:color w:val="0070C0"/>
-          <w:sz w:val="24"/>
-          <w:szCs w:val="24"/>
-          <w:u w:val="single"/>
-        </w:rPr>
-        <w:t>Bouton Dashboard</w:t>
-      </w:r>
-    </w:p>
-    <w:p>
-      <w:r>
-        <w:t>Mettre un raccourci sous la forme d’un bouton pour revenir au Dashboard.</w:t>
-      </w:r>
-    </w:p>
-    <w:p>
-      <w:pPr>
-        <w:pStyle w:val="Paragraphedeliste"/>
-        <w:numPr>
-          <w:ilvl w:val="3"/>
-          <w:numId w:val="17"/>
-        </w:numPr>
-        <w:rPr>
-          <w:b/>
-          <w:bCs/>
-          <w:i/>
-          <w:iCs/>
-          <w:color w:val="0070C0"/>
-          <w:sz w:val="24"/>
-          <w:szCs w:val="24"/>
-          <w:u w:val="single"/>
-        </w:rPr>
-      </w:pPr>
-      <w:r>
-        <w:rPr>
-          <w:b/>
-          <w:bCs/>
-          <w:i/>
-          <w:iCs/>
-          <w:color w:val="0070C0"/>
-          <w:sz w:val="24"/>
-          <w:szCs w:val="24"/>
-          <w:u w:val="single"/>
-        </w:rPr>
-        <w:t>Bouton « Ajouter un vêtement »</w:t>
-      </w:r>
-    </w:p>
-    <w:p>
-      <w:pPr>
-        <w:rPr>
-          <w:b/>
-          <w:bCs/>
-          <w:i/>
-          <w:iCs/>
-          <w:color w:val="0070C0"/>
-          <w:sz w:val="28"/>
-          <w:szCs w:val="28"/>
-          <w:u w:val="single"/>
-        </w:rPr>
-      </w:pPr>
-      <w:r>
-        <w:lastRenderedPageBreak/>
-        <w:t>Mettre un raccourci sous la forme d’un bouton pour ajouter un vêtement.</w:t>
-      </w:r>
-    </w:p>
-    <w:p>
-      <w:pPr>
-        <w:pStyle w:val="Paragraphedeliste"/>
-        <w:numPr>
-          <w:ilvl w:val="1"/>
-          <w:numId w:val="17"/>
-        </w:numPr>
-        <w:rPr>
-          <w:b/>
-          <w:bCs/>
-          <w:i/>
-          <w:iCs/>
-          <w:color w:val="0070C0"/>
-          <w:sz w:val="28"/>
-          <w:szCs w:val="28"/>
-          <w:u w:val="single"/>
-        </w:rPr>
-      </w:pPr>
-      <w:r>
-        <w:rPr>
-          <w:b/>
-          <w:bCs/>
-          <w:i/>
-          <w:iCs/>
-          <w:color w:val="0070C0"/>
-          <w:sz w:val="28"/>
-          <w:szCs w:val="28"/>
-          <w:u w:val="single"/>
-        </w:rPr>
-        <w:t>Outils Utilisés</w:t>
-      </w:r>
-    </w:p>
-    <w:p>
-      <w:pPr>
-        <w:rPr>
-          <w:color w:val="000000" w:themeColor="text1"/>
-          <w:sz w:val="24"/>
-          <w:szCs w:val="24"/>
-        </w:rPr>
-      </w:pPr>
-      <w:r>
-        <w:rPr>
-          <w:color w:val="000000" w:themeColor="text1"/>
-          <w:sz w:val="24"/>
-          <w:szCs w:val="24"/>
-        </w:rPr>
-        <w:t xml:space="preserve">Le </w:t>
-      </w:r>
-      <w:proofErr w:type="spellStart"/>
-      <w:r>
-        <w:rPr>
-          <w:color w:val="000000" w:themeColor="text1"/>
-          <w:sz w:val="24"/>
-          <w:szCs w:val="24"/>
-        </w:rPr>
-        <w:t>framework</w:t>
-      </w:r>
-      <w:proofErr w:type="spellEnd"/>
-      <w:r>
-        <w:rPr>
-          <w:color w:val="000000" w:themeColor="text1"/>
-          <w:sz w:val="24"/>
-          <w:szCs w:val="24"/>
-        </w:rPr>
-        <w:t xml:space="preserve"> utilisé pour réaliser l’application côté client (</w:t>
-      </w:r>
-      <w:proofErr w:type="spellStart"/>
-      <w:r>
-        <w:rPr>
-          <w:color w:val="000000" w:themeColor="text1"/>
-          <w:sz w:val="24"/>
-          <w:szCs w:val="24"/>
-        </w:rPr>
-        <w:t>Front-end</w:t>
-      </w:r>
-      <w:proofErr w:type="spellEnd"/>
-      <w:r>
-        <w:rPr>
-          <w:color w:val="000000" w:themeColor="text1"/>
-          <w:sz w:val="24"/>
-          <w:szCs w:val="24"/>
-        </w:rPr>
-        <w:t xml:space="preserve">) est </w:t>
-      </w:r>
-      <w:proofErr w:type="spellStart"/>
-      <w:r>
-        <w:rPr>
-          <w:color w:val="000000" w:themeColor="text1"/>
-          <w:sz w:val="24"/>
-          <w:szCs w:val="24"/>
-        </w:rPr>
-        <w:t>Angular</w:t>
-      </w:r>
-      <w:proofErr w:type="spellEnd"/>
-      <w:r>
-        <w:rPr>
-          <w:color w:val="000000" w:themeColor="text1"/>
-          <w:sz w:val="24"/>
-          <w:szCs w:val="24"/>
-        </w:rPr>
-        <w:t>.</w:t>
-      </w:r>
-    </w:p>
-    <w:p>
-      <w:pPr>
-        <w:rPr>
-          <w:color w:val="000000" w:themeColor="text1"/>
-          <w:sz w:val="24"/>
-          <w:szCs w:val="24"/>
-        </w:rPr>
-      </w:pPr>
-      <w:r>
-        <w:rPr>
-          <w:color w:val="000000" w:themeColor="text1"/>
-          <w:sz w:val="24"/>
-          <w:szCs w:val="24"/>
-        </w:rPr>
-        <w:t xml:space="preserve">Pour pouvoir réaliser cette interface, l’utilisation de librairies est recommandée comme </w:t>
-      </w:r>
-      <w:proofErr w:type="spellStart"/>
-      <w:r>
-        <w:rPr>
-          <w:color w:val="000000" w:themeColor="text1"/>
-          <w:sz w:val="24"/>
-          <w:szCs w:val="24"/>
-        </w:rPr>
-        <w:t>Angular</w:t>
-      </w:r>
-      <w:proofErr w:type="spellEnd"/>
-      <w:r>
-        <w:rPr>
-          <w:color w:val="000000" w:themeColor="text1"/>
-          <w:sz w:val="24"/>
-          <w:szCs w:val="24"/>
-        </w:rPr>
-        <w:t xml:space="preserve"> </w:t>
-      </w:r>
-      <w:proofErr w:type="spellStart"/>
-      <w:r>
-        <w:rPr>
-          <w:color w:val="000000" w:themeColor="text1"/>
-          <w:sz w:val="24"/>
-          <w:szCs w:val="24"/>
-        </w:rPr>
-        <w:t>Material</w:t>
-      </w:r>
-      <w:proofErr w:type="spellEnd"/>
-      <w:r>
-        <w:rPr>
-          <w:color w:val="000000" w:themeColor="text1"/>
-          <w:sz w:val="24"/>
-          <w:szCs w:val="24"/>
-        </w:rPr>
-        <w:t>.</w:t>
-      </w:r>
-    </w:p>
-    <w:p>
-      <w:r>
-        <w:br w:type="page"/>
-      </w:r>
-    </w:p>
-    <w:p/>
-    <w:p>
-      <w:pPr>
-        <w:pStyle w:val="Paragraphedeliste"/>
-        <w:numPr>
-          <w:ilvl w:val="0"/>
-          <w:numId w:val="19"/>
-        </w:numPr>
-        <w:rPr>
-          <w:b/>
-          <w:bCs/>
-          <w:color w:val="0070C0"/>
-          <w:sz w:val="32"/>
-          <w:szCs w:val="32"/>
-          <w:u w:val="single"/>
-        </w:rPr>
-      </w:pPr>
-      <w:r>
-        <w:rPr>
-          <w:b/>
-          <w:bCs/>
-          <w:color w:val="0070C0"/>
-          <w:sz w:val="32"/>
-          <w:szCs w:val="32"/>
-          <w:u w:val="single"/>
-        </w:rPr>
-        <w:t>Côté Serveur</w:t>
-      </w:r>
-    </w:p>
-    <w:p>
-      <w:pPr>
-        <w:pStyle w:val="Paragraphedeliste"/>
-        <w:numPr>
-          <w:ilvl w:val="1"/>
-          <w:numId w:val="19"/>
-        </w:numPr>
-        <w:rPr>
-          <w:b/>
-          <w:bCs/>
-          <w:i/>
-          <w:iCs/>
-          <w:color w:val="0070C0"/>
-          <w:sz w:val="28"/>
-          <w:szCs w:val="28"/>
-          <w:u w:val="single"/>
-        </w:rPr>
-      </w:pPr>
-      <w:r>
-        <w:rPr>
-          <w:b/>
-          <w:bCs/>
-          <w:i/>
-          <w:iCs/>
-          <w:color w:val="0070C0"/>
-          <w:sz w:val="28"/>
-          <w:szCs w:val="28"/>
-          <w:u w:val="single"/>
-        </w:rPr>
         <w:t>Architecture</w:t>
       </w:r>
     </w:p>
@@ -2972,6 +3000,7 @@
         </w:rPr>
       </w:pPr>
       <w:proofErr w:type="spellStart"/>
+      <w:proofErr w:type="gramStart"/>
       <w:r>
         <w:rPr>
           <w:sz w:val="24"/>
@@ -2987,6 +3016,7 @@
         <w:t>s</w:t>
       </w:r>
       <w:proofErr w:type="spellEnd"/>
+      <w:proofErr w:type="gramEnd"/>
     </w:p>
     <w:p>
       <w:pPr>
@@ -3000,6 +3030,7 @@
           <w:szCs w:val="24"/>
         </w:rPr>
       </w:pPr>
+      <w:proofErr w:type="gramStart"/>
       <w:r>
         <w:rPr>
           <w:sz w:val="24"/>
@@ -3007,6 +3038,7 @@
         </w:rPr>
         <w:t>id</w:t>
       </w:r>
+      <w:proofErr w:type="gramEnd"/>
       <w:r>
         <w:rPr>
           <w:sz w:val="24"/>
@@ -3042,6 +3074,7 @@
         </w:rPr>
       </w:pPr>
       <w:proofErr w:type="spellStart"/>
+      <w:proofErr w:type="gramStart"/>
       <w:r>
         <w:rPr>
           <w:sz w:val="24"/>
@@ -3049,6 +3082,7 @@
         </w:rPr>
         <w:t>id</w:t>
       </w:r>
+      <w:proofErr w:type="gramEnd"/>
       <w:r>
         <w:rPr>
           <w:sz w:val="24"/>
@@ -3077,6 +3111,7 @@
           <w:szCs w:val="24"/>
         </w:rPr>
       </w:pPr>
+      <w:proofErr w:type="gramStart"/>
       <w:r>
         <w:rPr>
           <w:sz w:val="24"/>
@@ -3091,6 +3126,7 @@
         </w:rPr>
         <w:t>mage</w:t>
       </w:r>
+      <w:proofErr w:type="gramEnd"/>
     </w:p>
     <w:p>
       <w:pPr>
@@ -3113,6 +3149,7 @@
         </w:rPr>
       </w:pPr>
       <w:proofErr w:type="spellStart"/>
+      <w:proofErr w:type="gramStart"/>
       <w:r>
         <w:rPr>
           <w:sz w:val="24"/>
@@ -3120,6 +3157,7 @@
         </w:rPr>
         <w:t>clothes</w:t>
       </w:r>
+      <w:proofErr w:type="gramEnd"/>
       <w:r>
         <w:rPr>
           <w:sz w:val="24"/>
@@ -3148,6 +3186,7 @@
           <w:szCs w:val="24"/>
         </w:rPr>
       </w:pPr>
+      <w:proofErr w:type="gramStart"/>
       <w:r>
         <w:rPr>
           <w:sz w:val="24"/>
@@ -3155,6 +3194,7 @@
         </w:rPr>
         <w:t>id</w:t>
       </w:r>
+      <w:proofErr w:type="gramEnd"/>
       <w:r>
         <w:rPr>
           <w:sz w:val="24"/>
@@ -3176,6 +3216,7 @@
         </w:rPr>
       </w:pPr>
       <w:proofErr w:type="spellStart"/>
+      <w:proofErr w:type="gramStart"/>
       <w:r>
         <w:rPr>
           <w:sz w:val="24"/>
@@ -3183,6 +3224,7 @@
         </w:rPr>
         <w:t>id</w:t>
       </w:r>
+      <w:proofErr w:type="gramEnd"/>
       <w:r>
         <w:rPr>
           <w:sz w:val="24"/>
@@ -3219,6 +3261,7 @@
         </w:rPr>
       </w:pPr>
       <w:proofErr w:type="spellStart"/>
+      <w:proofErr w:type="gramStart"/>
       <w:r>
         <w:rPr>
           <w:sz w:val="24"/>
@@ -3226,6 +3269,7 @@
         </w:rPr>
         <w:t>id</w:t>
       </w:r>
+      <w:proofErr w:type="gramEnd"/>
       <w:r>
         <w:rPr>
           <w:sz w:val="24"/>
@@ -3276,6 +3320,7 @@
           <w:szCs w:val="24"/>
         </w:rPr>
       </w:pPr>
+      <w:proofErr w:type="gramStart"/>
       <w:r>
         <w:rPr>
           <w:sz w:val="24"/>
@@ -3290,6 +3335,7 @@
         </w:rPr>
         <w:t>ype</w:t>
       </w:r>
+      <w:proofErr w:type="gramEnd"/>
     </w:p>
     <w:p>
       <w:pPr>
@@ -3303,6 +3349,7 @@
           <w:szCs w:val="24"/>
         </w:rPr>
       </w:pPr>
+      <w:proofErr w:type="gramStart"/>
       <w:r>
         <w:rPr>
           <w:sz w:val="24"/>
@@ -3310,6 +3357,7 @@
         </w:rPr>
         <w:t>id</w:t>
       </w:r>
+      <w:proofErr w:type="gramEnd"/>
       <w:r>
         <w:rPr>
           <w:sz w:val="24"/>
@@ -3331,6 +3379,7 @@
         </w:rPr>
       </w:pPr>
       <w:proofErr w:type="spellStart"/>
+      <w:proofErr w:type="gramStart"/>
       <w:r>
         <w:rPr>
           <w:sz w:val="24"/>
@@ -3339,6 +3388,7 @@
         <w:t>name</w:t>
       </w:r>
       <w:proofErr w:type="spellEnd"/>
+      <w:proofErr w:type="gramEnd"/>
       <w:r>
         <w:rPr>
           <w:sz w:val="24"/>
@@ -3368,6 +3418,7 @@
         </w:rPr>
       </w:pPr>
       <w:proofErr w:type="spellStart"/>
+      <w:proofErr w:type="gramStart"/>
       <w:r>
         <w:rPr>
           <w:sz w:val="24"/>
@@ -3383,6 +3434,7 @@
         <w:t>type</w:t>
       </w:r>
       <w:proofErr w:type="spellEnd"/>
+      <w:proofErr w:type="gramEnd"/>
     </w:p>
     <w:p>
       <w:pPr>
@@ -3396,6 +3448,7 @@
           <w:szCs w:val="24"/>
         </w:rPr>
       </w:pPr>
+      <w:proofErr w:type="gramStart"/>
       <w:r>
         <w:rPr>
           <w:sz w:val="24"/>
@@ -3403,6 +3456,7 @@
         </w:rPr>
         <w:t>id</w:t>
       </w:r>
+      <w:proofErr w:type="gramEnd"/>
       <w:r>
         <w:rPr>
           <w:sz w:val="24"/>
@@ -3424,6 +3478,7 @@
         </w:rPr>
       </w:pPr>
       <w:proofErr w:type="spellStart"/>
+      <w:proofErr w:type="gramStart"/>
       <w:r>
         <w:rPr>
           <w:sz w:val="24"/>
@@ -3432,6 +3487,7 @@
         <w:t>name</w:t>
       </w:r>
       <w:proofErr w:type="spellEnd"/>
+      <w:proofErr w:type="gramEnd"/>
       <w:r>
         <w:rPr>
           <w:sz w:val="24"/>
@@ -3463,6 +3519,7 @@
         </w:rPr>
       </w:pPr>
       <w:proofErr w:type="spellStart"/>
+      <w:proofErr w:type="gramStart"/>
       <w:r>
         <w:rPr>
           <w:sz w:val="24"/>
@@ -3482,7 +3539,15 @@
           <w:sz w:val="24"/>
           <w:szCs w:val="24"/>
         </w:rPr>
-        <w:t>s_</w:t>
+        <w:t>s</w:t>
+      </w:r>
+      <w:proofErr w:type="gramEnd"/>
+      <w:r>
+        <w:rPr>
+          <w:sz w:val="24"/>
+          <w:szCs w:val="24"/>
+        </w:rPr>
+        <w:t>_</w:t>
       </w:r>
       <w:r>
         <w:rPr>
@@ -3505,6 +3570,7 @@
           <w:szCs w:val="24"/>
         </w:rPr>
       </w:pPr>
+      <w:proofErr w:type="gramStart"/>
       <w:r>
         <w:rPr>
           <w:sz w:val="24"/>
@@ -3512,6 +3578,7 @@
         </w:rPr>
         <w:t>id</w:t>
       </w:r>
+      <w:proofErr w:type="gramEnd"/>
       <w:r>
         <w:rPr>
           <w:sz w:val="24"/>
@@ -3533,6 +3600,7 @@
         </w:rPr>
       </w:pPr>
       <w:proofErr w:type="spellStart"/>
+      <w:proofErr w:type="gramStart"/>
       <w:r>
         <w:rPr>
           <w:sz w:val="24"/>
@@ -3540,6 +3608,7 @@
         </w:rPr>
         <w:t>id</w:t>
       </w:r>
+      <w:proofErr w:type="gramEnd"/>
       <w:r>
         <w:rPr>
           <w:sz w:val="24"/>
@@ -3569,6 +3638,7 @@
         </w:rPr>
       </w:pPr>
       <w:proofErr w:type="spellStart"/>
+      <w:proofErr w:type="gramStart"/>
       <w:r>
         <w:rPr>
           <w:sz w:val="24"/>
@@ -3576,6 +3646,7 @@
         </w:rPr>
         <w:t>id</w:t>
       </w:r>
+      <w:proofErr w:type="gramEnd"/>
       <w:r>
         <w:rPr>
           <w:sz w:val="24"/>
@@ -3646,6 +3717,7 @@
           <w:szCs w:val="24"/>
         </w:rPr>
       </w:pPr>
+      <w:proofErr w:type="gramStart"/>
       <w:r>
         <w:rPr>
           <w:sz w:val="24"/>
@@ -3653,6 +3725,7 @@
         </w:rPr>
         <w:t>id</w:t>
       </w:r>
+      <w:proofErr w:type="gramEnd"/>
       <w:r>
         <w:rPr>
           <w:sz w:val="24"/>
@@ -3674,6 +3747,7 @@
         </w:rPr>
       </w:pPr>
       <w:proofErr w:type="spellStart"/>
+      <w:proofErr w:type="gramStart"/>
       <w:r>
         <w:rPr>
           <w:sz w:val="24"/>
@@ -3682,6 +3756,7 @@
         <w:t>lastname</w:t>
       </w:r>
       <w:proofErr w:type="spellEnd"/>
+      <w:proofErr w:type="gramEnd"/>
       <w:r>
         <w:rPr>
           <w:sz w:val="24"/>
@@ -3703,6 +3778,7 @@
         </w:rPr>
       </w:pPr>
       <w:proofErr w:type="spellStart"/>
+      <w:proofErr w:type="gramStart"/>
       <w:r>
         <w:rPr>
           <w:sz w:val="24"/>
@@ -3711,6 +3787,7 @@
         <w:t>firstname</w:t>
       </w:r>
       <w:proofErr w:type="spellEnd"/>
+      <w:proofErr w:type="gramEnd"/>
       <w:r>
         <w:rPr>
           <w:sz w:val="24"/>
@@ -3732,6 +3809,7 @@
         </w:rPr>
       </w:pPr>
       <w:proofErr w:type="spellStart"/>
+      <w:proofErr w:type="gramStart"/>
       <w:r>
         <w:rPr>
           <w:sz w:val="24"/>
@@ -3740,6 +3818,7 @@
         <w:t>age</w:t>
       </w:r>
       <w:proofErr w:type="spellEnd"/>
+      <w:proofErr w:type="gramEnd"/>
       <w:r>
         <w:rPr>
           <w:sz w:val="24"/>
@@ -3761,6 +3840,7 @@
         </w:rPr>
       </w:pPr>
       <w:proofErr w:type="spellStart"/>
+      <w:proofErr w:type="gramStart"/>
       <w:r>
         <w:rPr>
           <w:sz w:val="24"/>
@@ -3769,6 +3849,7 @@
         <w:t>sex</w:t>
       </w:r>
       <w:proofErr w:type="spellEnd"/>
+      <w:proofErr w:type="gramEnd"/>
       <w:r>
         <w:rPr>
           <w:sz w:val="24"/>
@@ -3790,6 +3871,7 @@
         </w:rPr>
       </w:pPr>
       <w:proofErr w:type="spellStart"/>
+      <w:proofErr w:type="gramStart"/>
       <w:r>
         <w:rPr>
           <w:sz w:val="24"/>
@@ -3798,6 +3880,7 @@
         <w:t>password</w:t>
       </w:r>
       <w:proofErr w:type="spellEnd"/>
+      <w:proofErr w:type="gramEnd"/>
       <w:r>
         <w:rPr>
           <w:sz w:val="24"/>
@@ -3835,13 +3918,22 @@
         </w:rPr>
       </w:pPr>
       <w:proofErr w:type="spellStart"/>
+      <w:proofErr w:type="gramStart"/>
       <w:r>
         <w:rPr>
           <w:sz w:val="24"/>
           <w:szCs w:val="24"/>
         </w:rPr>
         <w:lastRenderedPageBreak/>
-        <w:t>info_user</w:t>
+        <w:t>info</w:t>
+      </w:r>
+      <w:proofErr w:type="gramEnd"/>
+      <w:r>
+        <w:rPr>
+          <w:sz w:val="24"/>
+          <w:szCs w:val="24"/>
+        </w:rPr>
+        <w:t>_user</w:t>
       </w:r>
       <w:proofErr w:type="spellEnd"/>
     </w:p>
@@ -3857,6 +3949,7 @@
           <w:szCs w:val="24"/>
         </w:rPr>
       </w:pPr>
+      <w:proofErr w:type="gramStart"/>
       <w:r>
         <w:rPr>
           <w:sz w:val="24"/>
@@ -3864,6 +3957,7 @@
         </w:rPr>
         <w:t>id</w:t>
       </w:r>
+      <w:proofErr w:type="gramEnd"/>
       <w:r>
         <w:rPr>
           <w:sz w:val="24"/>
@@ -3885,6 +3979,7 @@
         </w:rPr>
       </w:pPr>
       <w:proofErr w:type="spellStart"/>
+      <w:proofErr w:type="gramStart"/>
       <w:r>
         <w:rPr>
           <w:sz w:val="24"/>
@@ -3893,6 +3988,7 @@
         <w:t>chilly</w:t>
       </w:r>
       <w:proofErr w:type="spellEnd"/>
+      <w:proofErr w:type="gramEnd"/>
       <w:r>
         <w:rPr>
           <w:sz w:val="24"/>
@@ -3914,6 +4010,7 @@
         </w:rPr>
       </w:pPr>
       <w:proofErr w:type="spellStart"/>
+      <w:proofErr w:type="gramStart"/>
       <w:r>
         <w:rPr>
           <w:sz w:val="24"/>
@@ -3926,7 +4023,15 @@
           <w:sz w:val="24"/>
           <w:szCs w:val="24"/>
         </w:rPr>
-        <w:t>currence_look</w:t>
+        <w:t>currence</w:t>
+      </w:r>
+      <w:proofErr w:type="gramEnd"/>
+      <w:r>
+        <w:rPr>
+          <w:sz w:val="24"/>
+          <w:szCs w:val="24"/>
+        </w:rPr>
+        <w:t>_look</w:t>
       </w:r>
       <w:proofErr w:type="spellEnd"/>
       <w:r>
@@ -9134,7 +9239,7 @@
     <w:charset w:val="00"/>
     <w:family w:val="swiss"/>
     <w:pitch w:val="variable"/>
-    <w:sig w:usb0="E4002EFF" w:usb1="C000247B" w:usb2="00000009" w:usb3="00000000" w:csb0="000001FF" w:csb1="00000000"/>
+    <w:sig w:usb0="E0002AFF" w:usb1="4000ACFF" w:usb2="00000001" w:usb3="00000000" w:csb0="000001FF" w:csb1="00000000"/>
   </w:font>
   <w:font w:name="Courier New">
     <w:panose1 w:val="02070309020205020404"/>
@@ -9148,7 +9253,7 @@
     <w:charset w:val="00"/>
     <w:family w:val="roman"/>
     <w:pitch w:val="variable"/>
-    <w:sig w:usb0="E0002EFF" w:usb1="C000785B" w:usb2="00000009" w:usb3="00000000" w:csb0="000001FF" w:csb1="00000000"/>
+    <w:sig w:usb0="E0002AFF" w:usb1="C0007843" w:usb2="00000009" w:usb3="00000000" w:csb0="000001FF" w:csb1="00000000"/>
   </w:font>
   <w:font w:name="Wingdings">
     <w:panose1 w:val="05000000000000000000"/>
@@ -9169,7 +9274,7 @@
     <w:charset w:val="00"/>
     <w:family w:val="swiss"/>
     <w:pitch w:val="variable"/>
-    <w:sig w:usb0="E4002EFF" w:usb1="C000247B" w:usb2="00000009" w:usb3="00000000" w:csb0="000001FF" w:csb1="00000000"/>
+    <w:sig w:usb0="A0002AEF" w:usb1="4000207B" w:usb2="00000000" w:usb3="00000000" w:csb0="000001FF" w:csb1="00000000"/>
   </w:font>
 </w:fonts>
 </file>
@@ -9193,6 +9298,7 @@
     <w:rsidRoot w:val="00B31471"/>
     <w:rsid w:val="00236375"/>
     <w:rsid w:val="00433A27"/>
+    <w:rsid w:val="00840411"/>
     <w:rsid w:val="009001B3"/>
     <w:rsid w:val="00A16195"/>
     <w:rsid w:val="00A4038E"/>
@@ -9971,7 +10077,7 @@
 </file>
 
 <file path=customXml/itemProps1.xml><?xml version="1.0" encoding="utf-8"?>
-<ds:datastoreItem xmlns:ds="http://schemas.openxmlformats.org/officeDocument/2006/customXml" ds:itemID="{1213696F-D495-421F-8015-723376B31B91}">
+<ds:datastoreItem xmlns:ds="http://schemas.openxmlformats.org/officeDocument/2006/customXml" ds:itemID="{B97A73B0-0138-4665-882F-BDB7EBB722DB}">
   <ds:schemaRefs>
     <ds:schemaRef ds:uri="http://schemas.openxmlformats.org/officeDocument/2006/bibliography"/>
   </ds:schemaRefs>

</xml_diff>

<commit_message>
fix: schema bdd + delete directory template
</commit_message>
<xml_diff>
--- a/doc-technique.docx
+++ b/doc-technique.docx
@@ -290,7 +290,6 @@
                 <w:szCs w:val="28"/>
               </w:rPr>
             </w:pPr>
-            <w:proofErr w:type="spellStart"/>
             <w:r>
               <w:rPr>
                 <w:b/>
@@ -301,7 +300,6 @@
               </w:rPr>
               <w:t>DressMeUp</w:t>
             </w:r>
-            <w:proofErr w:type="spellEnd"/>
           </w:p>
         </w:tc>
       </w:tr>
@@ -742,7 +740,7 @@
               <w:b/>
               <w:bCs/>
             </w:rPr>
-            <w:t>4</w:t>
+            <w:t>3</w:t>
           </w:r>
         </w:p>
         <w:p>
@@ -768,7 +766,7 @@
               <w:b/>
               <w:bCs/>
             </w:rPr>
-            <w:t>4</w:t>
+            <w:t>3</w:t>
           </w:r>
         </w:p>
         <w:p>
@@ -786,7 +784,7 @@
             <w:ptab w:relativeTo="margin" w:alignment="right" w:leader="dot"/>
           </w:r>
           <w:r>
-            <w:t>5</w:t>
+            <w:t>3</w:t>
           </w:r>
         </w:p>
         <w:p>
@@ -810,7 +808,7 @@
             <w:ptab w:relativeTo="margin" w:alignment="right" w:leader="dot"/>
           </w:r>
           <w:r>
-            <w:t>5</w:t>
+            <w:t>3</w:t>
           </w:r>
         </w:p>
         <w:p>
@@ -855,7 +853,7 @@
               <w:sz w:val="20"/>
               <w:szCs w:val="20"/>
             </w:rPr>
-            <w:t>5</w:t>
+            <w:t>3</w:t>
           </w:r>
         </w:p>
         <w:p>
@@ -900,7 +898,7 @@
               <w:sz w:val="20"/>
               <w:szCs w:val="20"/>
             </w:rPr>
-            <w:t>5</w:t>
+            <w:t>3</w:t>
           </w:r>
         </w:p>
         <w:p>
@@ -945,7 +943,7 @@
               <w:sz w:val="20"/>
               <w:szCs w:val="20"/>
             </w:rPr>
-            <w:t>5</w:t>
+            <w:t>3</w:t>
           </w:r>
         </w:p>
         <w:p>
@@ -990,7 +988,7 @@
               <w:sz w:val="20"/>
               <w:szCs w:val="20"/>
             </w:rPr>
-            <w:t>5</w:t>
+            <w:t>4</w:t>
           </w:r>
         </w:p>
         <w:p>
@@ -1035,7 +1033,7 @@
               <w:sz w:val="20"/>
               <w:szCs w:val="20"/>
             </w:rPr>
-            <w:t>5</w:t>
+            <w:t>4</w:t>
           </w:r>
         </w:p>
         <w:p>
@@ -1080,7 +1078,7 @@
               <w:sz w:val="20"/>
               <w:szCs w:val="20"/>
             </w:rPr>
-            <w:t>5</w:t>
+            <w:t>4</w:t>
           </w:r>
         </w:p>
         <w:p>
@@ -1101,7 +1099,7 @@
             <w:ptab w:relativeTo="margin" w:alignment="right" w:leader="dot"/>
           </w:r>
           <w:r>
-            <w:t>5</w:t>
+            <w:t>4</w:t>
           </w:r>
         </w:p>
         <w:p>
@@ -1146,7 +1144,7 @@
               <w:sz w:val="20"/>
               <w:szCs w:val="20"/>
             </w:rPr>
-            <w:t>5</w:t>
+            <w:t>4</w:t>
           </w:r>
         </w:p>
         <w:p>
@@ -1177,7 +1175,7 @@
               <w:sz w:val="20"/>
               <w:szCs w:val="20"/>
             </w:rPr>
-            <w:t>5</w:t>
+            <w:t>4</w:t>
           </w:r>
         </w:p>
         <w:p>
@@ -1236,7 +1234,7 @@
               <w:sz w:val="20"/>
               <w:szCs w:val="20"/>
             </w:rPr>
-            <w:t>5</w:t>
+            <w:t>4</w:t>
           </w:r>
         </w:p>
         <w:p>
@@ -1295,7 +1293,7 @@
               <w:sz w:val="20"/>
               <w:szCs w:val="20"/>
             </w:rPr>
-            <w:t>5</w:t>
+            <w:t>4</w:t>
           </w:r>
         </w:p>
         <w:p>
@@ -1315,7 +1313,7 @@
             <w:ptab w:relativeTo="margin" w:alignment="right" w:leader="dot"/>
           </w:r>
           <w:r>
-            <w:t>5</w:t>
+            <w:t>4</w:t>
           </w:r>
         </w:p>
         <w:p>
@@ -1341,7 +1339,7 @@
               <w:b/>
               <w:bCs/>
             </w:rPr>
-            <w:t>4</w:t>
+            <w:t>5</w:t>
           </w:r>
         </w:p>
         <w:p>
@@ -1350,7 +1348,10 @@
             <w:ind w:left="216"/>
           </w:pPr>
           <w:r>
-            <w:t>4.1 Architecture</w:t>
+            <w:t xml:space="preserve">4.1 </w:t>
+          </w:r>
+          <w:r>
+            <w:t>Schéma de la base de données</w:t>
           </w:r>
           <w:r>
             <w:ptab w:relativeTo="margin" w:alignment="right" w:leader="dot"/>
@@ -1388,7 +1389,7 @@
             <w:ptab w:relativeTo="margin" w:alignment="right" w:leader="dot"/>
           </w:r>
           <w:r>
-            <w:t>5</w:t>
+            <w:t>6</w:t>
           </w:r>
         </w:p>
         <w:p>
@@ -1414,7 +1415,7 @@
               <w:b/>
               <w:bCs/>
             </w:rPr>
-            <w:t>4</w:t>
+            <w:t>7</w:t>
           </w:r>
         </w:p>
         <w:p>
@@ -1432,7 +1433,7 @@
             <w:ptab w:relativeTo="margin" w:alignment="right" w:leader="dot"/>
           </w:r>
           <w:r>
-            <w:t>5</w:t>
+            <w:t>7</w:t>
           </w:r>
         </w:p>
         <w:p>
@@ -1462,7 +1463,7 @@
               <w:sz w:val="20"/>
               <w:szCs w:val="20"/>
             </w:rPr>
-            <w:t>5</w:t>
+            <w:t>7</w:t>
           </w:r>
         </w:p>
         <w:p>
@@ -1493,7 +1494,7 @@
               <w:sz w:val="20"/>
               <w:szCs w:val="20"/>
             </w:rPr>
-            <w:t>5</w:t>
+            <w:t>7</w:t>
           </w:r>
         </w:p>
         <w:p>
@@ -1524,8 +1525,10 @@
               <w:sz w:val="20"/>
               <w:szCs w:val="20"/>
             </w:rPr>
-            <w:t>5</w:t>
-          </w:r>
+            <w:t>7</w:t>
+          </w:r>
+          <w:bookmarkStart w:id="3" w:name="_GoBack"/>
+          <w:bookmarkEnd w:id="3"/>
         </w:p>
         <w:p>
           <w:pPr>
@@ -1555,7 +1558,7 @@
               <w:sz w:val="20"/>
               <w:szCs w:val="20"/>
             </w:rPr>
-            <w:t>5</w:t>
+            <w:t>8</w:t>
           </w:r>
         </w:p>
         <w:p>
@@ -1586,7 +1589,7 @@
               <w:sz w:val="20"/>
               <w:szCs w:val="20"/>
             </w:rPr>
-            <w:t>5</w:t>
+            <w:t>8</w:t>
           </w:r>
         </w:p>
         <w:p>
@@ -1595,12 +1598,14 @@
             <w:rPr>
               <w:sz w:val="20"/>
               <w:szCs w:val="20"/>
+              <w:lang w:val="en-US"/>
             </w:rPr>
           </w:pPr>
           <w:r>
             <w:rPr>
               <w:sz w:val="20"/>
               <w:szCs w:val="20"/>
+              <w:lang w:val="en-US"/>
             </w:rPr>
             <w:t>A.6 Les « Full-body »</w:t>
           </w:r>
@@ -1615,26 +1620,39 @@
             <w:rPr>
               <w:sz w:val="20"/>
               <w:szCs w:val="20"/>
-            </w:rPr>
-            <w:t>5</w:t>
+              <w:lang w:val="en-US"/>
+            </w:rPr>
+            <w:t>8</w:t>
           </w:r>
         </w:p>
         <w:p>
           <w:pPr>
             <w:ind w:firstLine="216"/>
+            <w:rPr>
+              <w:lang w:val="en-US"/>
+            </w:rPr>
           </w:pPr>
           <w:r>
+            <w:rPr>
+              <w:lang w:val="en-US"/>
+            </w:rPr>
             <w:t xml:space="preserve">B Maquettes </w:t>
           </w:r>
           <w:r>
             <w:ptab w:relativeTo="margin" w:alignment="right" w:leader="dot"/>
           </w:r>
           <w:r>
-            <w:t>5</w:t>
+            <w:rPr>
+              <w:lang w:val="en-US"/>
+            </w:rPr>
+            <w:t>9</w:t>
           </w:r>
         </w:p>
         <w:p>
           <w:r>
+            <w:rPr>
+              <w:lang w:val="en-US"/>
+            </w:rPr>
             <w:br w:type="page"/>
           </w:r>
         </w:p>
@@ -1966,18 +1984,10 @@
         <w:t>Formulaire disposant de</w:t>
       </w:r>
       <w:r>
-        <w:t xml:space="preserve"> : </w:t>
-      </w:r>
-      <w:proofErr w:type="gramStart"/>
-      <w:r>
-        <w:t>E</w:t>
-      </w:r>
-      <w:r>
-        <w:t>mail</w:t>
-      </w:r>
-      <w:proofErr w:type="gramEnd"/>
-      <w:r>
-        <w:t xml:space="preserve"> – </w:t>
+        <w:t xml:space="preserve"> : E</w:t>
+      </w:r>
+      <w:r>
+        <w:t xml:space="preserve">mail – </w:t>
       </w:r>
       <w:r>
         <w:t>Mot de passe</w:t>
@@ -2064,36 +2074,31 @@
       <w:r>
         <w:t xml:space="preserve"> – </w:t>
       </w:r>
-      <w:proofErr w:type="gramStart"/>
       <w:r>
         <w:t>E</w:t>
       </w:r>
       <w:r>
-        <w:t>mail</w:t>
-      </w:r>
-      <w:proofErr w:type="gramEnd"/>
+        <w:t xml:space="preserve">mail – </w:t>
+      </w:r>
+      <w:r>
+        <w:t>S</w:t>
+      </w:r>
+      <w:r>
+        <w:t>ex</w:t>
+      </w:r>
+      <w:r>
+        <w:t>e</w:t>
+      </w:r>
+      <w:r>
+        <w:t xml:space="preserve"> (</w:t>
+      </w:r>
+      <w:r>
+        <w:t>H</w:t>
+      </w:r>
       <w:r>
         <w:t xml:space="preserve"> – </w:t>
       </w:r>
       <w:r>
-        <w:t>S</w:t>
-      </w:r>
-      <w:r>
-        <w:t>ex</w:t>
-      </w:r>
-      <w:r>
-        <w:t>e</w:t>
-      </w:r>
-      <w:r>
-        <w:t xml:space="preserve"> (</w:t>
-      </w:r>
-      <w:r>
-        <w:t>H</w:t>
-      </w:r>
-      <w:r>
-        <w:t xml:space="preserve"> – </w:t>
-      </w:r>
-      <w:r>
         <w:t>F</w:t>
       </w:r>
       <w:r>
@@ -2109,13 +2114,7 @@
         <w:t>Mot de passe</w:t>
       </w:r>
       <w:r>
-        <w:t xml:space="preserve"> </w:t>
-      </w:r>
-      <w:r>
-        <w:t>–</w:t>
-      </w:r>
-      <w:r>
-        <w:t xml:space="preserve"> confirm</w:t>
+        <w:t xml:space="preserve"> – confirm</w:t>
       </w:r>
       <w:r>
         <w:t>ation</w:t>
@@ -2300,77 +2299,7 @@
         <w:rPr>
           <w:rFonts w:ascii="Times New Roman" w:hAnsi="Times New Roman" w:cs="Times New Roman"/>
         </w:rPr>
-        <w:t>Modification des infos (</w:t>
-      </w:r>
-      <w:proofErr w:type="spellStart"/>
-      <w:r>
-        <w:rPr>
-          <w:rFonts w:ascii="Times New Roman" w:hAnsi="Times New Roman" w:cs="Times New Roman"/>
-        </w:rPr>
-        <w:t>firstname</w:t>
-      </w:r>
-      <w:proofErr w:type="spellEnd"/>
-      <w:r>
-        <w:rPr>
-          <w:rFonts w:ascii="Times New Roman" w:hAnsi="Times New Roman" w:cs="Times New Roman"/>
-        </w:rPr>
-        <w:t xml:space="preserve"> – </w:t>
-      </w:r>
-      <w:proofErr w:type="spellStart"/>
-      <w:r>
-        <w:rPr>
-          <w:rFonts w:ascii="Times New Roman" w:hAnsi="Times New Roman" w:cs="Times New Roman"/>
-        </w:rPr>
-        <w:t>lastname</w:t>
-      </w:r>
-      <w:proofErr w:type="spellEnd"/>
-      <w:r>
-        <w:rPr>
-          <w:rFonts w:ascii="Times New Roman" w:hAnsi="Times New Roman" w:cs="Times New Roman"/>
-        </w:rPr>
-        <w:t xml:space="preserve"> -</w:t>
-      </w:r>
-      <w:proofErr w:type="spellStart"/>
-      <w:r>
-        <w:rPr>
-          <w:rFonts w:ascii="Times New Roman" w:hAnsi="Times New Roman" w:cs="Times New Roman"/>
-        </w:rPr>
-        <w:t>password</w:t>
-      </w:r>
-      <w:proofErr w:type="spellEnd"/>
-      <w:r>
-        <w:rPr>
-          <w:rFonts w:ascii="Times New Roman" w:hAnsi="Times New Roman" w:cs="Times New Roman"/>
-        </w:rPr>
-        <w:t xml:space="preserve"> – </w:t>
-      </w:r>
-      <w:proofErr w:type="spellStart"/>
-      <w:r>
-        <w:rPr>
-          <w:rFonts w:ascii="Times New Roman" w:hAnsi="Times New Roman" w:cs="Times New Roman"/>
-        </w:rPr>
-        <w:t>sex</w:t>
-      </w:r>
-      <w:proofErr w:type="spellEnd"/>
-      <w:r>
-        <w:rPr>
-          <w:rFonts w:ascii="Times New Roman" w:hAnsi="Times New Roman" w:cs="Times New Roman"/>
-        </w:rPr>
-        <w:t xml:space="preserve"> – </w:t>
-      </w:r>
-      <w:proofErr w:type="spellStart"/>
-      <w:r>
-        <w:rPr>
-          <w:rFonts w:ascii="Times New Roman" w:hAnsi="Times New Roman" w:cs="Times New Roman"/>
-        </w:rPr>
-        <w:t>age</w:t>
-      </w:r>
-      <w:proofErr w:type="spellEnd"/>
-      <w:r>
-        <w:rPr>
-          <w:rFonts w:ascii="Times New Roman" w:hAnsi="Times New Roman" w:cs="Times New Roman"/>
-        </w:rPr>
-        <w:t xml:space="preserve"> - photo de profil)</w:t>
+        <w:t>Modification des infos (firstname – lastname -password – sex – age - photo de profil)</w:t>
       </w:r>
     </w:p>
     <w:p>
@@ -2630,16 +2559,8 @@
         <w:rPr>
           <w:rFonts w:ascii="Times New Roman" w:hAnsi="Times New Roman" w:cs="Times New Roman"/>
         </w:rPr>
-        <w:t>Dressing de l’</w:t>
-      </w:r>
-      <w:proofErr w:type="spellStart"/>
-      <w:r>
-        <w:rPr>
-          <w:rFonts w:ascii="Times New Roman" w:hAnsi="Times New Roman" w:cs="Times New Roman"/>
-        </w:rPr>
-        <w:t>utlisateur</w:t>
-      </w:r>
-      <w:proofErr w:type="spellEnd"/>
+        <w:t>Dressing de l’utlisateur</w:t>
+      </w:r>
       <w:r>
         <w:rPr>
           <w:rFonts w:ascii="Times New Roman" w:hAnsi="Times New Roman" w:cs="Times New Roman"/>
@@ -2796,120 +2717,38 @@
           <w:rFonts w:ascii="Times New Roman" w:hAnsi="Times New Roman" w:cs="Times New Roman"/>
           <w:color w:val="000000" w:themeColor="text1"/>
         </w:rPr>
-        <w:t xml:space="preserve">Le </w:t>
-      </w:r>
-      <w:proofErr w:type="spellStart"/>
-      <w:r>
+        <w:t>Le framework utilisé pour réaliser l’application côté client (Front-end) est Angular.</w:t>
+      </w:r>
+    </w:p>
+    <w:p>
+      <w:pPr>
         <w:rPr>
           <w:rFonts w:ascii="Times New Roman" w:hAnsi="Times New Roman" w:cs="Times New Roman"/>
           <w:color w:val="000000" w:themeColor="text1"/>
         </w:rPr>
-        <w:t>framework</w:t>
-      </w:r>
-      <w:proofErr w:type="spellEnd"/>
+      </w:pPr>
       <w:r>
         <w:rPr>
           <w:rFonts w:ascii="Times New Roman" w:hAnsi="Times New Roman" w:cs="Times New Roman"/>
           <w:color w:val="000000" w:themeColor="text1"/>
         </w:rPr>
-        <w:t xml:space="preserve"> utilisé pour réaliser l’application côté client (</w:t>
-      </w:r>
-      <w:proofErr w:type="spellStart"/>
-      <w:r>
+        <w:t>Pour pouvoir réaliser cette interface, l’utilisation de librairies est recommandée comme Angular Material.</w:t>
+      </w:r>
+    </w:p>
+    <w:p>
+      <w:pPr>
         <w:rPr>
           <w:rFonts w:ascii="Times New Roman" w:hAnsi="Times New Roman" w:cs="Times New Roman"/>
           <w:color w:val="000000" w:themeColor="text1"/>
         </w:rPr>
-        <w:t>Front-end</w:t>
-      </w:r>
-      <w:proofErr w:type="spellEnd"/>
+      </w:pPr>
       <w:r>
         <w:rPr>
           <w:rFonts w:ascii="Times New Roman" w:hAnsi="Times New Roman" w:cs="Times New Roman"/>
           <w:color w:val="000000" w:themeColor="text1"/>
         </w:rPr>
-        <w:t xml:space="preserve">) est </w:t>
-      </w:r>
-      <w:proofErr w:type="spellStart"/>
-      <w:r>
-        <w:rPr>
-          <w:rFonts w:ascii="Times New Roman" w:hAnsi="Times New Roman" w:cs="Times New Roman"/>
-          <w:color w:val="000000" w:themeColor="text1"/>
-        </w:rPr>
-        <w:t>Angular</w:t>
-      </w:r>
-      <w:proofErr w:type="spellEnd"/>
-      <w:r>
-        <w:rPr>
-          <w:rFonts w:ascii="Times New Roman" w:hAnsi="Times New Roman" w:cs="Times New Roman"/>
-          <w:color w:val="000000" w:themeColor="text1"/>
-        </w:rPr>
-        <w:t>.</w:t>
-      </w:r>
-    </w:p>
-    <w:p>
-      <w:pPr>
-        <w:rPr>
-          <w:rFonts w:ascii="Times New Roman" w:hAnsi="Times New Roman" w:cs="Times New Roman"/>
-          <w:color w:val="000000" w:themeColor="text1"/>
-        </w:rPr>
-      </w:pPr>
-      <w:r>
-        <w:rPr>
-          <w:rFonts w:ascii="Times New Roman" w:hAnsi="Times New Roman" w:cs="Times New Roman"/>
-          <w:color w:val="000000" w:themeColor="text1"/>
-        </w:rPr>
-        <w:t xml:space="preserve">Pour pouvoir réaliser cette interface, l’utilisation de librairies est recommandée comme </w:t>
-      </w:r>
-      <w:proofErr w:type="spellStart"/>
-      <w:r>
-        <w:rPr>
-          <w:rFonts w:ascii="Times New Roman" w:hAnsi="Times New Roman" w:cs="Times New Roman"/>
-          <w:color w:val="000000" w:themeColor="text1"/>
-        </w:rPr>
-        <w:t>Angular</w:t>
-      </w:r>
-      <w:proofErr w:type="spellEnd"/>
-      <w:r>
-        <w:rPr>
-          <w:rFonts w:ascii="Times New Roman" w:hAnsi="Times New Roman" w:cs="Times New Roman"/>
-          <w:color w:val="000000" w:themeColor="text1"/>
-        </w:rPr>
-        <w:t xml:space="preserve"> </w:t>
-      </w:r>
-      <w:proofErr w:type="spellStart"/>
-      <w:r>
-        <w:rPr>
-          <w:rFonts w:ascii="Times New Roman" w:hAnsi="Times New Roman" w:cs="Times New Roman"/>
-          <w:color w:val="000000" w:themeColor="text1"/>
-        </w:rPr>
-        <w:t>Material</w:t>
-      </w:r>
-      <w:proofErr w:type="spellEnd"/>
-      <w:r>
-        <w:rPr>
-          <w:rFonts w:ascii="Times New Roman" w:hAnsi="Times New Roman" w:cs="Times New Roman"/>
-          <w:color w:val="000000" w:themeColor="text1"/>
-        </w:rPr>
-        <w:t>.</w:t>
-      </w:r>
-    </w:p>
-    <w:p>
-      <w:pPr>
-        <w:rPr>
-          <w:rFonts w:ascii="Times New Roman" w:hAnsi="Times New Roman" w:cs="Times New Roman"/>
-          <w:color w:val="000000" w:themeColor="text1"/>
-        </w:rPr>
-      </w:pPr>
-      <w:r>
-        <w:rPr>
-          <w:rFonts w:ascii="Times New Roman" w:hAnsi="Times New Roman" w:cs="Times New Roman"/>
-          <w:color w:val="000000" w:themeColor="text1"/>
-        </w:rPr>
         <w:br w:type="page"/>
       </w:r>
-      <w:bookmarkStart w:id="3" w:name="_GoBack"/>
-      <w:bookmarkEnd w:id="3"/>
     </w:p>
     <w:p>
       <w:pPr>
@@ -2918,6 +2757,7 @@
           <w:ilvl w:val="0"/>
           <w:numId w:val="19"/>
         </w:numPr>
+        <w:spacing w:line="480" w:lineRule="auto"/>
         <w:rPr>
           <w:b/>
           <w:bCs/>
@@ -2969,1077 +2809,7 @@
           <w:szCs w:val="28"/>
           <w:u w:val="single"/>
         </w:rPr>
-        <w:t>Architecture</w:t>
-      </w:r>
-    </w:p>
-    <w:p>
-      <w:pPr>
-        <w:rPr>
-          <w:sz w:val="24"/>
-          <w:szCs w:val="24"/>
-        </w:rPr>
-      </w:pPr>
-      <w:r>
-        <w:rPr>
-          <w:sz w:val="24"/>
-          <w:szCs w:val="24"/>
-        </w:rPr>
-        <w:t>Graphique UML :</w:t>
-      </w:r>
-    </w:p>
-    <w:p>
-      <w:pPr>
-        <w:pStyle w:val="Paragraphedeliste"/>
-        <w:numPr>
-          <w:ilvl w:val="0"/>
-          <w:numId w:val="2"/>
-        </w:numPr>
-        <w:rPr>
-          <w:sz w:val="24"/>
-          <w:szCs w:val="24"/>
-        </w:rPr>
-      </w:pPr>
-      <w:proofErr w:type="spellStart"/>
-      <w:proofErr w:type="gramStart"/>
-      <w:r>
-        <w:rPr>
-          <w:sz w:val="24"/>
-          <w:szCs w:val="24"/>
-        </w:rPr>
-        <w:t>clothe</w:t>
-      </w:r>
-      <w:r>
-        <w:rPr>
-          <w:sz w:val="24"/>
-          <w:szCs w:val="24"/>
-        </w:rPr>
-        <w:t>s</w:t>
-      </w:r>
-      <w:proofErr w:type="spellEnd"/>
-      <w:proofErr w:type="gramEnd"/>
-    </w:p>
-    <w:p>
-      <w:pPr>
-        <w:pStyle w:val="Paragraphedeliste"/>
-        <w:numPr>
-          <w:ilvl w:val="0"/>
-          <w:numId w:val="3"/>
-        </w:numPr>
-        <w:rPr>
-          <w:sz w:val="24"/>
-          <w:szCs w:val="24"/>
-        </w:rPr>
-      </w:pPr>
-      <w:proofErr w:type="gramStart"/>
-      <w:r>
-        <w:rPr>
-          <w:sz w:val="24"/>
-          <w:szCs w:val="24"/>
-        </w:rPr>
-        <w:t>id</w:t>
-      </w:r>
-      <w:proofErr w:type="gramEnd"/>
-      <w:r>
-        <w:rPr>
-          <w:sz w:val="24"/>
-          <w:szCs w:val="24"/>
-        </w:rPr>
-        <w:t xml:space="preserve"> (</w:t>
-      </w:r>
-      <w:r>
-        <w:rPr>
-          <w:sz w:val="24"/>
-          <w:szCs w:val="24"/>
-        </w:rPr>
-        <w:t>entier</w:t>
-      </w:r>
-      <w:r>
-        <w:rPr>
-          <w:sz w:val="24"/>
-          <w:szCs w:val="24"/>
-        </w:rPr>
-        <w:t>)</w:t>
-      </w:r>
-    </w:p>
-    <w:p>
-      <w:pPr>
-        <w:pStyle w:val="Paragraphedeliste"/>
-        <w:numPr>
-          <w:ilvl w:val="0"/>
-          <w:numId w:val="3"/>
-        </w:numPr>
-        <w:rPr>
-          <w:sz w:val="24"/>
-          <w:szCs w:val="24"/>
-        </w:rPr>
-      </w:pPr>
-      <w:proofErr w:type="spellStart"/>
-      <w:proofErr w:type="gramStart"/>
-      <w:r>
-        <w:rPr>
-          <w:sz w:val="24"/>
-          <w:szCs w:val="24"/>
-        </w:rPr>
-        <w:t>id</w:t>
-      </w:r>
-      <w:proofErr w:type="gramEnd"/>
-      <w:r>
-        <w:rPr>
-          <w:sz w:val="24"/>
-          <w:szCs w:val="24"/>
-        </w:rPr>
-        <w:t>_user</w:t>
-      </w:r>
-      <w:proofErr w:type="spellEnd"/>
-      <w:r>
-        <w:rPr>
-          <w:sz w:val="24"/>
-          <w:szCs w:val="24"/>
-        </w:rPr>
-        <w:t xml:space="preserve"> (entier)</w:t>
-      </w:r>
-    </w:p>
-    <w:p>
-      <w:pPr>
-        <w:pStyle w:val="Paragraphedeliste"/>
-        <w:numPr>
-          <w:ilvl w:val="0"/>
-          <w:numId w:val="3"/>
-        </w:numPr>
-        <w:rPr>
-          <w:sz w:val="24"/>
-          <w:szCs w:val="24"/>
-        </w:rPr>
-      </w:pPr>
-      <w:proofErr w:type="gramStart"/>
-      <w:r>
-        <w:rPr>
-          <w:sz w:val="24"/>
-          <w:szCs w:val="24"/>
-        </w:rPr>
-        <w:t>i</w:t>
-      </w:r>
-      <w:r>
-        <w:rPr>
-          <w:sz w:val="24"/>
-          <w:szCs w:val="24"/>
-        </w:rPr>
-        <w:t>mage</w:t>
-      </w:r>
-      <w:proofErr w:type="gramEnd"/>
-    </w:p>
-    <w:p>
-      <w:pPr>
-        <w:rPr>
-          <w:sz w:val="24"/>
-          <w:szCs w:val="24"/>
-        </w:rPr>
-      </w:pPr>
-    </w:p>
-    <w:p>
-      <w:pPr>
-        <w:pStyle w:val="Paragraphedeliste"/>
-        <w:numPr>
-          <w:ilvl w:val="0"/>
-          <w:numId w:val="2"/>
-        </w:numPr>
-        <w:rPr>
-          <w:sz w:val="24"/>
-          <w:szCs w:val="24"/>
-        </w:rPr>
-      </w:pPr>
-      <w:proofErr w:type="spellStart"/>
-      <w:proofErr w:type="gramStart"/>
-      <w:r>
-        <w:rPr>
-          <w:sz w:val="24"/>
-          <w:szCs w:val="24"/>
-        </w:rPr>
-        <w:t>clothes</w:t>
-      </w:r>
-      <w:proofErr w:type="gramEnd"/>
-      <w:r>
-        <w:rPr>
-          <w:sz w:val="24"/>
-          <w:szCs w:val="24"/>
-        </w:rPr>
-        <w:t>_</w:t>
-      </w:r>
-      <w:r>
-        <w:rPr>
-          <w:sz w:val="24"/>
-          <w:szCs w:val="24"/>
-        </w:rPr>
-        <w:t>details</w:t>
-      </w:r>
-      <w:proofErr w:type="spellEnd"/>
-    </w:p>
-    <w:p>
-      <w:pPr>
-        <w:pStyle w:val="Paragraphedeliste"/>
-        <w:numPr>
-          <w:ilvl w:val="0"/>
-          <w:numId w:val="4"/>
-        </w:numPr>
-        <w:rPr>
-          <w:sz w:val="24"/>
-          <w:szCs w:val="24"/>
-        </w:rPr>
-      </w:pPr>
-      <w:proofErr w:type="gramStart"/>
-      <w:r>
-        <w:rPr>
-          <w:sz w:val="24"/>
-          <w:szCs w:val="24"/>
-        </w:rPr>
-        <w:t>id</w:t>
-      </w:r>
-      <w:proofErr w:type="gramEnd"/>
-      <w:r>
-        <w:rPr>
-          <w:sz w:val="24"/>
-          <w:szCs w:val="24"/>
-        </w:rPr>
-        <w:t xml:space="preserve"> (entier)</w:t>
-      </w:r>
-    </w:p>
-    <w:p>
-      <w:pPr>
-        <w:pStyle w:val="Paragraphedeliste"/>
-        <w:numPr>
-          <w:ilvl w:val="0"/>
-          <w:numId w:val="4"/>
-        </w:numPr>
-        <w:rPr>
-          <w:sz w:val="24"/>
-          <w:szCs w:val="24"/>
-        </w:rPr>
-      </w:pPr>
-      <w:proofErr w:type="spellStart"/>
-      <w:proofErr w:type="gramStart"/>
-      <w:r>
-        <w:rPr>
-          <w:sz w:val="24"/>
-          <w:szCs w:val="24"/>
-        </w:rPr>
-        <w:t>id</w:t>
-      </w:r>
-      <w:proofErr w:type="gramEnd"/>
-      <w:r>
-        <w:rPr>
-          <w:sz w:val="24"/>
-          <w:szCs w:val="24"/>
-        </w:rPr>
-        <w:t>_</w:t>
-      </w:r>
-      <w:r>
-        <w:rPr>
-          <w:sz w:val="24"/>
-          <w:szCs w:val="24"/>
-        </w:rPr>
-        <w:t>clothe</w:t>
-      </w:r>
-      <w:proofErr w:type="spellEnd"/>
-      <w:r>
-        <w:rPr>
-          <w:sz w:val="24"/>
-          <w:szCs w:val="24"/>
-        </w:rPr>
-        <w:t xml:space="preserve"> (entier)</w:t>
-      </w:r>
-    </w:p>
-    <w:p>
-      <w:pPr>
-        <w:pStyle w:val="Paragraphedeliste"/>
-        <w:numPr>
-          <w:ilvl w:val="0"/>
-          <w:numId w:val="4"/>
-        </w:numPr>
-        <w:rPr>
-          <w:sz w:val="24"/>
-          <w:szCs w:val="24"/>
-        </w:rPr>
-      </w:pPr>
-      <w:proofErr w:type="spellStart"/>
-      <w:proofErr w:type="gramStart"/>
-      <w:r>
-        <w:rPr>
-          <w:sz w:val="24"/>
-          <w:szCs w:val="24"/>
-        </w:rPr>
-        <w:t>id</w:t>
-      </w:r>
-      <w:proofErr w:type="gramEnd"/>
-      <w:r>
-        <w:rPr>
-          <w:sz w:val="24"/>
-          <w:szCs w:val="24"/>
-        </w:rPr>
-        <w:t>_details</w:t>
-      </w:r>
-      <w:r>
-        <w:rPr>
-          <w:sz w:val="24"/>
-          <w:szCs w:val="24"/>
-        </w:rPr>
-        <w:t>_</w:t>
-      </w:r>
-      <w:r>
-        <w:rPr>
-          <w:sz w:val="24"/>
-          <w:szCs w:val="24"/>
-        </w:rPr>
-        <w:t>type</w:t>
-      </w:r>
-      <w:proofErr w:type="spellEnd"/>
-      <w:r>
-        <w:rPr>
-          <w:sz w:val="24"/>
-          <w:szCs w:val="24"/>
-        </w:rPr>
-        <w:t xml:space="preserve"> (entier)</w:t>
-      </w:r>
-    </w:p>
-    <w:p>
-      <w:pPr>
-        <w:rPr>
-          <w:sz w:val="24"/>
-          <w:szCs w:val="24"/>
-        </w:rPr>
-      </w:pPr>
-    </w:p>
-    <w:p>
-      <w:pPr>
-        <w:pStyle w:val="Paragraphedeliste"/>
-        <w:numPr>
-          <w:ilvl w:val="0"/>
-          <w:numId w:val="2"/>
-        </w:numPr>
-        <w:rPr>
-          <w:sz w:val="24"/>
-          <w:szCs w:val="24"/>
-        </w:rPr>
-      </w:pPr>
-      <w:proofErr w:type="gramStart"/>
-      <w:r>
-        <w:rPr>
-          <w:sz w:val="24"/>
-          <w:szCs w:val="24"/>
-        </w:rPr>
-        <w:t>t</w:t>
-      </w:r>
-      <w:r>
-        <w:rPr>
-          <w:sz w:val="24"/>
-          <w:szCs w:val="24"/>
-        </w:rPr>
-        <w:t>ype</w:t>
-      </w:r>
-      <w:proofErr w:type="gramEnd"/>
-    </w:p>
-    <w:p>
-      <w:pPr>
-        <w:pStyle w:val="Paragraphedeliste"/>
-        <w:numPr>
-          <w:ilvl w:val="1"/>
-          <w:numId w:val="9"/>
-        </w:numPr>
-        <w:rPr>
-          <w:sz w:val="24"/>
-          <w:szCs w:val="24"/>
-        </w:rPr>
-      </w:pPr>
-      <w:proofErr w:type="gramStart"/>
-      <w:r>
-        <w:rPr>
-          <w:sz w:val="24"/>
-          <w:szCs w:val="24"/>
-        </w:rPr>
-        <w:t>id</w:t>
-      </w:r>
-      <w:proofErr w:type="gramEnd"/>
-      <w:r>
-        <w:rPr>
-          <w:sz w:val="24"/>
-          <w:szCs w:val="24"/>
-        </w:rPr>
-        <w:t xml:space="preserve"> (entier)</w:t>
-      </w:r>
-    </w:p>
-    <w:p>
-      <w:pPr>
-        <w:pStyle w:val="Paragraphedeliste"/>
-        <w:numPr>
-          <w:ilvl w:val="1"/>
-          <w:numId w:val="9"/>
-        </w:numPr>
-        <w:rPr>
-          <w:sz w:val="24"/>
-          <w:szCs w:val="24"/>
-        </w:rPr>
-      </w:pPr>
-      <w:proofErr w:type="spellStart"/>
-      <w:proofErr w:type="gramStart"/>
-      <w:r>
-        <w:rPr>
-          <w:sz w:val="24"/>
-          <w:szCs w:val="24"/>
-        </w:rPr>
-        <w:t>name</w:t>
-      </w:r>
-      <w:proofErr w:type="spellEnd"/>
-      <w:proofErr w:type="gramEnd"/>
-      <w:r>
-        <w:rPr>
-          <w:sz w:val="24"/>
-          <w:szCs w:val="24"/>
-        </w:rPr>
-        <w:t xml:space="preserve"> (string)</w:t>
-      </w:r>
-    </w:p>
-    <w:p>
-      <w:pPr>
-        <w:rPr>
-          <w:sz w:val="24"/>
-          <w:szCs w:val="24"/>
-        </w:rPr>
-      </w:pPr>
-    </w:p>
-    <w:p>
-      <w:pPr>
-        <w:pStyle w:val="Paragraphedeliste"/>
-        <w:numPr>
-          <w:ilvl w:val="0"/>
-          <w:numId w:val="2"/>
-        </w:numPr>
-        <w:rPr>
-          <w:sz w:val="24"/>
-          <w:szCs w:val="24"/>
-        </w:rPr>
-      </w:pPr>
-      <w:proofErr w:type="spellStart"/>
-      <w:proofErr w:type="gramStart"/>
-      <w:r>
-        <w:rPr>
-          <w:sz w:val="24"/>
-          <w:szCs w:val="24"/>
-        </w:rPr>
-        <w:t>sub</w:t>
-      </w:r>
-      <w:r>
-        <w:rPr>
-          <w:sz w:val="24"/>
-          <w:szCs w:val="24"/>
-        </w:rPr>
-        <w:t>type</w:t>
-      </w:r>
-      <w:proofErr w:type="spellEnd"/>
-      <w:proofErr w:type="gramEnd"/>
-    </w:p>
-    <w:p>
-      <w:pPr>
-        <w:pStyle w:val="Paragraphedeliste"/>
-        <w:numPr>
-          <w:ilvl w:val="1"/>
-          <w:numId w:val="10"/>
-        </w:numPr>
-        <w:rPr>
-          <w:sz w:val="24"/>
-          <w:szCs w:val="24"/>
-        </w:rPr>
-      </w:pPr>
-      <w:proofErr w:type="gramStart"/>
-      <w:r>
-        <w:rPr>
-          <w:sz w:val="24"/>
-          <w:szCs w:val="24"/>
-        </w:rPr>
-        <w:t>id</w:t>
-      </w:r>
-      <w:proofErr w:type="gramEnd"/>
-      <w:r>
-        <w:rPr>
-          <w:sz w:val="24"/>
-          <w:szCs w:val="24"/>
-        </w:rPr>
-        <w:t xml:space="preserve"> (entier)</w:t>
-      </w:r>
-    </w:p>
-    <w:p>
-      <w:pPr>
-        <w:pStyle w:val="Paragraphedeliste"/>
-        <w:numPr>
-          <w:ilvl w:val="1"/>
-          <w:numId w:val="10"/>
-        </w:numPr>
-        <w:rPr>
-          <w:sz w:val="24"/>
-          <w:szCs w:val="24"/>
-        </w:rPr>
-      </w:pPr>
-      <w:proofErr w:type="spellStart"/>
-      <w:proofErr w:type="gramStart"/>
-      <w:r>
-        <w:rPr>
-          <w:sz w:val="24"/>
-          <w:szCs w:val="24"/>
-        </w:rPr>
-        <w:t>name</w:t>
-      </w:r>
-      <w:proofErr w:type="spellEnd"/>
-      <w:proofErr w:type="gramEnd"/>
-      <w:r>
-        <w:rPr>
-          <w:sz w:val="24"/>
-          <w:szCs w:val="24"/>
-        </w:rPr>
-        <w:t xml:space="preserve"> (string)</w:t>
-      </w:r>
-    </w:p>
-    <w:p>
-      <w:pPr>
-        <w:pStyle w:val="Paragraphedeliste"/>
-        <w:ind w:left="1428"/>
-        <w:rPr>
-          <w:sz w:val="24"/>
-          <w:szCs w:val="24"/>
-        </w:rPr>
-      </w:pPr>
-    </w:p>
-    <w:p>
-      <w:pPr>
-        <w:pStyle w:val="Paragraphedeliste"/>
-        <w:numPr>
-          <w:ilvl w:val="0"/>
-          <w:numId w:val="2"/>
-        </w:numPr>
-        <w:rPr>
-          <w:sz w:val="24"/>
-          <w:szCs w:val="24"/>
-        </w:rPr>
-      </w:pPr>
-      <w:proofErr w:type="spellStart"/>
-      <w:proofErr w:type="gramStart"/>
-      <w:r>
-        <w:rPr>
-          <w:sz w:val="24"/>
-          <w:szCs w:val="24"/>
-        </w:rPr>
-        <w:t>de</w:t>
-      </w:r>
-      <w:r>
-        <w:rPr>
-          <w:sz w:val="24"/>
-          <w:szCs w:val="24"/>
-        </w:rPr>
-        <w:t>tail</w:t>
-      </w:r>
-      <w:r>
-        <w:rPr>
-          <w:sz w:val="24"/>
-          <w:szCs w:val="24"/>
-        </w:rPr>
-        <w:t>s</w:t>
-      </w:r>
-      <w:proofErr w:type="gramEnd"/>
-      <w:r>
-        <w:rPr>
-          <w:sz w:val="24"/>
-          <w:szCs w:val="24"/>
-        </w:rPr>
-        <w:t>_</w:t>
-      </w:r>
-      <w:r>
-        <w:rPr>
-          <w:sz w:val="24"/>
-          <w:szCs w:val="24"/>
-        </w:rPr>
-        <w:t>type</w:t>
-      </w:r>
-      <w:proofErr w:type="spellEnd"/>
-    </w:p>
-    <w:p>
-      <w:pPr>
-        <w:pStyle w:val="Paragraphedeliste"/>
-        <w:numPr>
-          <w:ilvl w:val="0"/>
-          <w:numId w:val="6"/>
-        </w:numPr>
-        <w:rPr>
-          <w:sz w:val="24"/>
-          <w:szCs w:val="24"/>
-        </w:rPr>
-      </w:pPr>
-      <w:proofErr w:type="gramStart"/>
-      <w:r>
-        <w:rPr>
-          <w:sz w:val="24"/>
-          <w:szCs w:val="24"/>
-        </w:rPr>
-        <w:t>id</w:t>
-      </w:r>
-      <w:proofErr w:type="gramEnd"/>
-      <w:r>
-        <w:rPr>
-          <w:sz w:val="24"/>
-          <w:szCs w:val="24"/>
-        </w:rPr>
-        <w:t xml:space="preserve"> (entier)</w:t>
-      </w:r>
-    </w:p>
-    <w:p>
-      <w:pPr>
-        <w:pStyle w:val="Paragraphedeliste"/>
-        <w:numPr>
-          <w:ilvl w:val="0"/>
-          <w:numId w:val="6"/>
-        </w:numPr>
-        <w:rPr>
-          <w:sz w:val="24"/>
-          <w:szCs w:val="24"/>
-        </w:rPr>
-      </w:pPr>
-      <w:proofErr w:type="spellStart"/>
-      <w:proofErr w:type="gramStart"/>
-      <w:r>
-        <w:rPr>
-          <w:sz w:val="24"/>
-          <w:szCs w:val="24"/>
-        </w:rPr>
-        <w:t>id</w:t>
-      </w:r>
-      <w:proofErr w:type="gramEnd"/>
-      <w:r>
-        <w:rPr>
-          <w:sz w:val="24"/>
-          <w:szCs w:val="24"/>
-        </w:rPr>
-        <w:t>_type</w:t>
-      </w:r>
-      <w:proofErr w:type="spellEnd"/>
-      <w:r>
-        <w:rPr>
-          <w:sz w:val="24"/>
-          <w:szCs w:val="24"/>
-        </w:rPr>
-        <w:t xml:space="preserve"> (entier)</w:t>
-      </w:r>
-    </w:p>
-    <w:p>
-      <w:pPr>
-        <w:pStyle w:val="Paragraphedeliste"/>
-        <w:numPr>
-          <w:ilvl w:val="0"/>
-          <w:numId w:val="6"/>
-        </w:numPr>
-        <w:rPr>
-          <w:sz w:val="24"/>
-          <w:szCs w:val="24"/>
-        </w:rPr>
-      </w:pPr>
-      <w:proofErr w:type="spellStart"/>
-      <w:proofErr w:type="gramStart"/>
-      <w:r>
-        <w:rPr>
-          <w:sz w:val="24"/>
-          <w:szCs w:val="24"/>
-        </w:rPr>
-        <w:t>id</w:t>
-      </w:r>
-      <w:proofErr w:type="gramEnd"/>
-      <w:r>
-        <w:rPr>
-          <w:sz w:val="24"/>
-          <w:szCs w:val="24"/>
-        </w:rPr>
-        <w:t>_s</w:t>
-      </w:r>
-      <w:r>
-        <w:rPr>
-          <w:sz w:val="24"/>
-          <w:szCs w:val="24"/>
-        </w:rPr>
-        <w:t>ub</w:t>
-      </w:r>
-      <w:r>
-        <w:rPr>
-          <w:sz w:val="24"/>
-          <w:szCs w:val="24"/>
-        </w:rPr>
-        <w:t>type</w:t>
-      </w:r>
-      <w:proofErr w:type="spellEnd"/>
-      <w:r>
-        <w:rPr>
-          <w:sz w:val="24"/>
-          <w:szCs w:val="24"/>
-        </w:rPr>
-        <w:t xml:space="preserve"> (entier)</w:t>
-      </w:r>
-    </w:p>
-    <w:p>
-      <w:pPr>
-        <w:rPr>
-          <w:sz w:val="24"/>
-          <w:szCs w:val="24"/>
-        </w:rPr>
-      </w:pPr>
-    </w:p>
-    <w:p>
-      <w:pPr>
-        <w:pStyle w:val="Paragraphedeliste"/>
-        <w:numPr>
-          <w:ilvl w:val="0"/>
-          <w:numId w:val="2"/>
-        </w:numPr>
-        <w:rPr>
-          <w:sz w:val="24"/>
-          <w:szCs w:val="24"/>
-        </w:rPr>
-      </w:pPr>
-      <w:r>
-        <w:rPr>
-          <w:sz w:val="24"/>
-          <w:szCs w:val="24"/>
-        </w:rPr>
-        <w:t>User</w:t>
-      </w:r>
-    </w:p>
-    <w:p>
-      <w:pPr>
-        <w:pStyle w:val="Paragraphedeliste"/>
-        <w:numPr>
-          <w:ilvl w:val="0"/>
-          <w:numId w:val="7"/>
-        </w:numPr>
-        <w:rPr>
-          <w:sz w:val="24"/>
-          <w:szCs w:val="24"/>
-        </w:rPr>
-      </w:pPr>
-      <w:proofErr w:type="gramStart"/>
-      <w:r>
-        <w:rPr>
-          <w:sz w:val="24"/>
-          <w:szCs w:val="24"/>
-        </w:rPr>
-        <w:t>id</w:t>
-      </w:r>
-      <w:proofErr w:type="gramEnd"/>
-      <w:r>
-        <w:rPr>
-          <w:sz w:val="24"/>
-          <w:szCs w:val="24"/>
-        </w:rPr>
-        <w:t xml:space="preserve"> (entier)</w:t>
-      </w:r>
-    </w:p>
-    <w:p>
-      <w:pPr>
-        <w:pStyle w:val="Paragraphedeliste"/>
-        <w:numPr>
-          <w:ilvl w:val="0"/>
-          <w:numId w:val="7"/>
-        </w:numPr>
-        <w:rPr>
-          <w:sz w:val="24"/>
-          <w:szCs w:val="24"/>
-        </w:rPr>
-      </w:pPr>
-      <w:proofErr w:type="spellStart"/>
-      <w:proofErr w:type="gramStart"/>
-      <w:r>
-        <w:rPr>
-          <w:sz w:val="24"/>
-          <w:szCs w:val="24"/>
-        </w:rPr>
-        <w:t>lastname</w:t>
-      </w:r>
-      <w:proofErr w:type="spellEnd"/>
-      <w:proofErr w:type="gramEnd"/>
-      <w:r>
-        <w:rPr>
-          <w:sz w:val="24"/>
-          <w:szCs w:val="24"/>
-        </w:rPr>
-        <w:t xml:space="preserve"> (string)</w:t>
-      </w:r>
-    </w:p>
-    <w:p>
-      <w:pPr>
-        <w:pStyle w:val="Paragraphedeliste"/>
-        <w:numPr>
-          <w:ilvl w:val="0"/>
-          <w:numId w:val="7"/>
-        </w:numPr>
-        <w:rPr>
-          <w:sz w:val="24"/>
-          <w:szCs w:val="24"/>
-        </w:rPr>
-      </w:pPr>
-      <w:proofErr w:type="spellStart"/>
-      <w:proofErr w:type="gramStart"/>
-      <w:r>
-        <w:rPr>
-          <w:sz w:val="24"/>
-          <w:szCs w:val="24"/>
-        </w:rPr>
-        <w:t>firstname</w:t>
-      </w:r>
-      <w:proofErr w:type="spellEnd"/>
-      <w:proofErr w:type="gramEnd"/>
-      <w:r>
-        <w:rPr>
-          <w:sz w:val="24"/>
-          <w:szCs w:val="24"/>
-        </w:rPr>
-        <w:t xml:space="preserve"> (string)</w:t>
-      </w:r>
-    </w:p>
-    <w:p>
-      <w:pPr>
-        <w:pStyle w:val="Paragraphedeliste"/>
-        <w:numPr>
-          <w:ilvl w:val="0"/>
-          <w:numId w:val="7"/>
-        </w:numPr>
-        <w:rPr>
-          <w:sz w:val="24"/>
-          <w:szCs w:val="24"/>
-        </w:rPr>
-      </w:pPr>
-      <w:proofErr w:type="spellStart"/>
-      <w:proofErr w:type="gramStart"/>
-      <w:r>
-        <w:rPr>
-          <w:sz w:val="24"/>
-          <w:szCs w:val="24"/>
-        </w:rPr>
-        <w:t>age</w:t>
-      </w:r>
-      <w:proofErr w:type="spellEnd"/>
-      <w:proofErr w:type="gramEnd"/>
-      <w:r>
-        <w:rPr>
-          <w:sz w:val="24"/>
-          <w:szCs w:val="24"/>
-        </w:rPr>
-        <w:t xml:space="preserve"> (entier)</w:t>
-      </w:r>
-    </w:p>
-    <w:p>
-      <w:pPr>
-        <w:pStyle w:val="Paragraphedeliste"/>
-        <w:numPr>
-          <w:ilvl w:val="0"/>
-          <w:numId w:val="7"/>
-        </w:numPr>
-        <w:rPr>
-          <w:sz w:val="24"/>
-          <w:szCs w:val="24"/>
-        </w:rPr>
-      </w:pPr>
-      <w:proofErr w:type="spellStart"/>
-      <w:proofErr w:type="gramStart"/>
-      <w:r>
-        <w:rPr>
-          <w:sz w:val="24"/>
-          <w:szCs w:val="24"/>
-        </w:rPr>
-        <w:t>sex</w:t>
-      </w:r>
-      <w:proofErr w:type="spellEnd"/>
-      <w:proofErr w:type="gramEnd"/>
-      <w:r>
-        <w:rPr>
-          <w:sz w:val="24"/>
-          <w:szCs w:val="24"/>
-        </w:rPr>
-        <w:t xml:space="preserve"> (string)</w:t>
-      </w:r>
-    </w:p>
-    <w:p>
-      <w:pPr>
-        <w:pStyle w:val="Paragraphedeliste"/>
-        <w:numPr>
-          <w:ilvl w:val="0"/>
-          <w:numId w:val="7"/>
-        </w:numPr>
-        <w:rPr>
-          <w:sz w:val="24"/>
-          <w:szCs w:val="24"/>
-        </w:rPr>
-      </w:pPr>
-      <w:proofErr w:type="spellStart"/>
-      <w:proofErr w:type="gramStart"/>
-      <w:r>
-        <w:rPr>
-          <w:sz w:val="24"/>
-          <w:szCs w:val="24"/>
-        </w:rPr>
-        <w:t>password</w:t>
-      </w:r>
-      <w:proofErr w:type="spellEnd"/>
-      <w:proofErr w:type="gramEnd"/>
-      <w:r>
-        <w:rPr>
-          <w:sz w:val="24"/>
-          <w:szCs w:val="24"/>
-        </w:rPr>
-        <w:t xml:space="preserve"> (string)</w:t>
-      </w:r>
-    </w:p>
-    <w:p>
-      <w:pPr>
-        <w:rPr>
-          <w:sz w:val="24"/>
-          <w:szCs w:val="24"/>
-        </w:rPr>
-      </w:pPr>
-    </w:p>
-    <w:p>
-      <w:pPr>
-        <w:rPr>
-          <w:sz w:val="24"/>
-          <w:szCs w:val="24"/>
-        </w:rPr>
-      </w:pPr>
-    </w:p>
-    <w:p>
-      <w:pPr>
-        <w:pStyle w:val="Paragraphedeliste"/>
-        <w:numPr>
-          <w:ilvl w:val="0"/>
-          <w:numId w:val="2"/>
-        </w:numPr>
-        <w:rPr>
-          <w:sz w:val="24"/>
-          <w:szCs w:val="24"/>
-        </w:rPr>
-      </w:pPr>
-      <w:proofErr w:type="spellStart"/>
-      <w:proofErr w:type="gramStart"/>
-      <w:r>
-        <w:rPr>
-          <w:sz w:val="24"/>
-          <w:szCs w:val="24"/>
-        </w:rPr>
-        <w:lastRenderedPageBreak/>
-        <w:t>info</w:t>
-      </w:r>
-      <w:proofErr w:type="gramEnd"/>
-      <w:r>
-        <w:rPr>
-          <w:sz w:val="24"/>
-          <w:szCs w:val="24"/>
-        </w:rPr>
-        <w:t>_user</w:t>
-      </w:r>
-      <w:proofErr w:type="spellEnd"/>
-    </w:p>
-    <w:p>
-      <w:pPr>
-        <w:pStyle w:val="Paragraphedeliste"/>
-        <w:numPr>
-          <w:ilvl w:val="0"/>
-          <w:numId w:val="8"/>
-        </w:numPr>
-        <w:rPr>
-          <w:sz w:val="24"/>
-          <w:szCs w:val="24"/>
-        </w:rPr>
-      </w:pPr>
-      <w:proofErr w:type="gramStart"/>
-      <w:r>
-        <w:rPr>
-          <w:sz w:val="24"/>
-          <w:szCs w:val="24"/>
-        </w:rPr>
-        <w:t>id</w:t>
-      </w:r>
-      <w:proofErr w:type="gramEnd"/>
-      <w:r>
-        <w:rPr>
-          <w:sz w:val="24"/>
-          <w:szCs w:val="24"/>
-        </w:rPr>
-        <w:t xml:space="preserve"> (entier)</w:t>
-      </w:r>
-    </w:p>
-    <w:p>
-      <w:pPr>
-        <w:pStyle w:val="Paragraphedeliste"/>
-        <w:numPr>
-          <w:ilvl w:val="0"/>
-          <w:numId w:val="8"/>
-        </w:numPr>
-        <w:rPr>
-          <w:sz w:val="24"/>
-          <w:szCs w:val="24"/>
-        </w:rPr>
-      </w:pPr>
-      <w:proofErr w:type="spellStart"/>
-      <w:proofErr w:type="gramStart"/>
-      <w:r>
-        <w:rPr>
-          <w:sz w:val="24"/>
-          <w:szCs w:val="24"/>
-        </w:rPr>
-        <w:t>chilly</w:t>
-      </w:r>
-      <w:proofErr w:type="spellEnd"/>
-      <w:proofErr w:type="gramEnd"/>
-      <w:r>
-        <w:rPr>
-          <w:sz w:val="24"/>
-          <w:szCs w:val="24"/>
-        </w:rPr>
-        <w:t xml:space="preserve"> (booléen)</w:t>
-      </w:r>
-    </w:p>
-    <w:p>
-      <w:pPr>
-        <w:pStyle w:val="Paragraphedeliste"/>
-        <w:numPr>
-          <w:ilvl w:val="0"/>
-          <w:numId w:val="8"/>
-        </w:numPr>
-        <w:rPr>
-          <w:sz w:val="24"/>
-          <w:szCs w:val="24"/>
-        </w:rPr>
-      </w:pPr>
-      <w:proofErr w:type="spellStart"/>
-      <w:proofErr w:type="gramStart"/>
-      <w:r>
-        <w:rPr>
-          <w:sz w:val="24"/>
-          <w:szCs w:val="24"/>
-        </w:rPr>
-        <w:t>re</w:t>
-      </w:r>
-      <w:r>
-        <w:rPr>
-          <w:sz w:val="24"/>
-          <w:szCs w:val="24"/>
-        </w:rPr>
-        <w:t>currence</w:t>
-      </w:r>
-      <w:proofErr w:type="gramEnd"/>
-      <w:r>
-        <w:rPr>
-          <w:sz w:val="24"/>
-          <w:szCs w:val="24"/>
-        </w:rPr>
-        <w:t>_look</w:t>
-      </w:r>
-      <w:proofErr w:type="spellEnd"/>
-      <w:r>
-        <w:rPr>
-          <w:sz w:val="24"/>
-          <w:szCs w:val="24"/>
-        </w:rPr>
-        <w:t xml:space="preserve"> (entier)</w:t>
+        <w:t>Schéma de la base de données</w:t>
       </w:r>
     </w:p>
     <w:p>
@@ -4055,6 +2825,59 @@
           <w:u w:val="single"/>
         </w:rPr>
       </w:pPr>
+      <w:r>
+        <w:rPr>
+          <w:noProof/>
+        </w:rPr>
+        <w:drawing>
+          <wp:inline distT="0" distB="0" distL="0" distR="0" wp14:anchorId="6E4FC3F8" wp14:editId="30ED9CAD">
+            <wp:extent cx="5760720" cy="6452870"/>
+            <wp:effectExtent l="0" t="0" r="0" b="5080"/>
+            <wp:docPr id="2" name="Image 2"/>
+            <wp:cNvGraphicFramePr>
+              <a:graphicFrameLocks xmlns:a="http://schemas.openxmlformats.org/drawingml/2006/main" noChangeAspect="1"/>
+            </wp:cNvGraphicFramePr>
+            <a:graphic xmlns:a="http://schemas.openxmlformats.org/drawingml/2006/main">
+              <a:graphicData uri="http://schemas.openxmlformats.org/drawingml/2006/picture">
+                <pic:pic xmlns:pic="http://schemas.openxmlformats.org/drawingml/2006/picture">
+                  <pic:nvPicPr>
+                    <pic:cNvPr id="0" name="Picture 1"/>
+                    <pic:cNvPicPr>
+                      <a:picLocks noChangeAspect="1" noChangeArrowheads="1"/>
+                    </pic:cNvPicPr>
+                  </pic:nvPicPr>
+                  <pic:blipFill>
+                    <a:blip r:embed="rId9">
+                      <a:extLst>
+                        <a:ext uri="{28A0092B-C50C-407E-A947-70E740481C1C}">
+                          <a14:useLocalDpi xmlns:a14="http://schemas.microsoft.com/office/drawing/2010/main" val="0"/>
+                        </a:ext>
+                      </a:extLst>
+                    </a:blip>
+                    <a:srcRect/>
+                    <a:stretch>
+                      <a:fillRect/>
+                    </a:stretch>
+                  </pic:blipFill>
+                  <pic:spPr bwMode="auto">
+                    <a:xfrm>
+                      <a:off x="0" y="0"/>
+                      <a:ext cx="5760720" cy="6452870"/>
+                    </a:xfrm>
+                    <a:prstGeom prst="rect">
+                      <a:avLst/>
+                    </a:prstGeom>
+                    <a:noFill/>
+                    <a:ln>
+                      <a:noFill/>
+                    </a:ln>
+                  </pic:spPr>
+                </pic:pic>
+              </a:graphicData>
+            </a:graphic>
+          </wp:inline>
+        </w:drawing>
+      </w:r>
     </w:p>
     <w:p>
       <w:pPr>
@@ -4158,29 +2981,42 @@
           <w:sz w:val="24"/>
           <w:szCs w:val="24"/>
         </w:rPr>
-        <w:t xml:space="preserve"> </w:t>
-      </w:r>
-      <w:proofErr w:type="spellStart"/>
+        <w:t xml:space="preserve"> NodeJS</w:t>
+      </w:r>
       <w:r>
         <w:rPr>
           <w:color w:val="000000" w:themeColor="text1"/>
           <w:sz w:val="24"/>
           <w:szCs w:val="24"/>
         </w:rPr>
-        <w:t>NodeJS</w:t>
-      </w:r>
-      <w:proofErr w:type="spellEnd"/>
-      <w:r>
+        <w:t>.</w:t>
+      </w:r>
+    </w:p>
+    <w:p>
+      <w:pPr>
         <w:rPr>
           <w:color w:val="000000" w:themeColor="text1"/>
           <w:sz w:val="24"/>
           <w:szCs w:val="24"/>
         </w:rPr>
-        <w:t>.</w:t>
-      </w:r>
-    </w:p>
-    <w:p>
-      <w:pPr>
+      </w:pPr>
+    </w:p>
+    <w:p>
+      <w:pPr>
+        <w:rPr>
+          <w:color w:val="000000" w:themeColor="text1"/>
+          <w:sz w:val="24"/>
+          <w:szCs w:val="24"/>
+        </w:rPr>
+      </w:pPr>
+    </w:p>
+    <w:p>
+      <w:pPr>
+        <w:pStyle w:val="Paragraphedeliste"/>
+        <w:numPr>
+          <w:ilvl w:val="1"/>
+          <w:numId w:val="19"/>
+        </w:numPr>
         <w:rPr>
           <w:b/>
           <w:bCs/>
@@ -4192,14 +3028,7 @@
           <w:u w:val="single"/>
         </w:rPr>
       </w:pPr>
-    </w:p>
-    <w:p>
-      <w:pPr>
-        <w:pStyle w:val="Paragraphedeliste"/>
-        <w:numPr>
-          <w:ilvl w:val="1"/>
-          <w:numId w:val="19"/>
-        </w:numPr>
+      <w:r>
         <w:rPr>
           <w:b/>
           <w:bCs/>
@@ -4210,7 +3039,227 @@
           <w:szCs w:val="28"/>
           <w:u w:val="single"/>
         </w:rPr>
-      </w:pPr>
+        <w:lastRenderedPageBreak/>
+        <w:t>API</w:t>
+      </w:r>
+    </w:p>
+    <w:p>
+      <w:pPr>
+        <w:rPr>
+          <w:color w:val="000000" w:themeColor="text1"/>
+        </w:rPr>
+      </w:pPr>
+      <w:r>
+        <w:rPr>
+          <w:color w:val="000000" w:themeColor="text1"/>
+        </w:rPr>
+        <w:t>Pour la manipulation des données il y aura un API REST réalisé avec le framework Express (requêtes http et routes, l</w:t>
+      </w:r>
+      <w:r>
+        <w:rPr>
+          <w:color w:val="000000" w:themeColor="text1"/>
+        </w:rPr>
+        <w:t>es routes</w:t>
+      </w:r>
+      <w:r>
+        <w:rPr>
+          <w:color w:val="000000" w:themeColor="text1"/>
+        </w:rPr>
+        <w:t xml:space="preserve"> </w:t>
+      </w:r>
+      <w:r>
+        <w:rPr>
+          <w:color w:val="000000" w:themeColor="text1"/>
+        </w:rPr>
+        <w:t xml:space="preserve">ne </w:t>
+      </w:r>
+      <w:r>
+        <w:rPr>
+          <w:color w:val="000000" w:themeColor="text1"/>
+        </w:rPr>
+        <w:t xml:space="preserve">sont </w:t>
+      </w:r>
+      <w:r>
+        <w:rPr>
+          <w:color w:val="000000" w:themeColor="text1"/>
+        </w:rPr>
+        <w:t xml:space="preserve">pas </w:t>
+      </w:r>
+      <w:r>
+        <w:rPr>
+          <w:color w:val="000000" w:themeColor="text1"/>
+        </w:rPr>
+        <w:t>exhaustives</w:t>
+      </w:r>
+      <w:r>
+        <w:rPr>
+          <w:color w:val="000000" w:themeColor="text1"/>
+        </w:rPr>
+        <w:t xml:space="preserve"> et peuvent </w:t>
+      </w:r>
+      <w:r>
+        <w:rPr>
+          <w:color w:val="000000" w:themeColor="text1"/>
+        </w:rPr>
+        <w:t>changer</w:t>
+      </w:r>
+      <w:r>
+        <w:rPr>
+          <w:color w:val="000000" w:themeColor="text1"/>
+        </w:rPr>
+        <w:t xml:space="preserve"> selon les besoins</w:t>
+      </w:r>
+      <w:r>
+        <w:rPr>
+          <w:color w:val="000000" w:themeColor="text1"/>
+        </w:rPr>
+        <w:t>)</w:t>
+      </w:r>
+      <w:r>
+        <w:rPr>
+          <w:color w:val="000000" w:themeColor="text1"/>
+        </w:rPr>
+        <w:t>.</w:t>
+      </w:r>
+      <w:r>
+        <w:rPr>
+          <w:color w:val="000000" w:themeColor="text1"/>
+        </w:rPr>
+        <w:br/>
+      </w:r>
+    </w:p>
+    <w:p>
+      <w:pPr>
+        <w:rPr>
+          <w:color w:val="000000" w:themeColor="text1"/>
+        </w:rPr>
+      </w:pPr>
+      <w:r>
+        <w:rPr>
+          <w:color w:val="000000" w:themeColor="text1"/>
+        </w:rPr>
+        <w:t>POST /clothes</w:t>
+      </w:r>
+      <w:r>
+        <w:rPr>
+          <w:color w:val="000000" w:themeColor="text1"/>
+        </w:rPr>
+        <w:t xml:space="preserve"> (ajout de vêtement avec tout ses informations)</w:t>
+      </w:r>
+      <w:r>
+        <w:rPr>
+          <w:color w:val="000000" w:themeColor="text1"/>
+        </w:rPr>
+        <w:br/>
+        <w:t>PUT /clothes</w:t>
+      </w:r>
+      <w:r>
+        <w:rPr>
+          <w:color w:val="000000" w:themeColor="text1"/>
+        </w:rPr>
+        <w:t>/ :id_clothe (mise à jour d’un vêtement)</w:t>
+      </w:r>
+      <w:r>
+        <w:rPr>
+          <w:color w:val="000000" w:themeColor="text1"/>
+        </w:rPr>
+        <w:br/>
+        <w:t>DELETE /clothes/ :id_clothe</w:t>
+      </w:r>
+      <w:r>
+        <w:rPr>
+          <w:color w:val="000000" w:themeColor="text1"/>
+        </w:rPr>
+        <w:t xml:space="preserve"> (suppression d’un vêtement)</w:t>
+      </w:r>
+      <w:r>
+        <w:rPr>
+          <w:color w:val="000000" w:themeColor="text1"/>
+        </w:rPr>
+        <w:br/>
+      </w:r>
+      <w:r>
+        <w:rPr>
+          <w:color w:val="000000" w:themeColor="text1"/>
+        </w:rPr>
+        <w:t>GET /clothes/</w:t>
+      </w:r>
+      <w:r>
+        <w:rPr>
+          <w:color w:val="000000" w:themeColor="text1"/>
+        </w:rPr>
+        <w:t xml:space="preserve"> </w:t>
+      </w:r>
+      <w:r>
+        <w:rPr>
+          <w:color w:val="000000" w:themeColor="text1"/>
+        </w:rPr>
+        <w:t>:id</w:t>
+      </w:r>
+      <w:r>
+        <w:rPr>
+          <w:color w:val="000000" w:themeColor="text1"/>
+        </w:rPr>
+        <w:t>_user</w:t>
+      </w:r>
+      <w:r>
+        <w:rPr>
+          <w:color w:val="000000" w:themeColor="text1"/>
+        </w:rPr>
+        <w:t xml:space="preserve"> (récupération des informations des vêtements d’un utilisateur)</w:t>
+      </w:r>
+      <w:r>
+        <w:rPr>
+          <w:color w:val="000000" w:themeColor="text1"/>
+        </w:rPr>
+        <w:br/>
+        <w:t>POST /</w:t>
+      </w:r>
+      <w:r>
+        <w:rPr>
+          <w:color w:val="000000" w:themeColor="text1"/>
+        </w:rPr>
+        <w:t>signup (ajout d’un utilisateur)</w:t>
+      </w:r>
+      <w:r>
+        <w:rPr>
+          <w:color w:val="000000" w:themeColor="text1"/>
+        </w:rPr>
+        <w:br/>
+        <w:t>POST /signing (connexion)</w:t>
+      </w:r>
+      <w:r>
+        <w:rPr>
+          <w:color w:val="000000" w:themeColor="text1"/>
+        </w:rPr>
+        <w:br/>
+        <w:t>PUT /</w:t>
+      </w:r>
+      <w:r>
+        <w:rPr>
+          <w:color w:val="000000" w:themeColor="text1"/>
+        </w:rPr>
+        <w:t>user/ :id_user (mise à jour des informations d’un utilisateur)</w:t>
+      </w:r>
+      <w:r>
+        <w:rPr>
+          <w:color w:val="000000" w:themeColor="text1"/>
+        </w:rPr>
+        <w:br/>
+        <w:t>GET /user/ :id_user</w:t>
+      </w:r>
+      <w:r>
+        <w:rPr>
+          <w:color w:val="000000" w:themeColor="text1"/>
+        </w:rPr>
+        <w:t xml:space="preserve"> (récupération des informations d’un utilisateur)</w:t>
+      </w:r>
+      <w:r>
+        <w:rPr>
+          <w:color w:val="000000" w:themeColor="text1"/>
+        </w:rPr>
+        <w:br/>
+      </w:r>
       <w:r>
         <w:rPr>
           <w:b/>
@@ -4222,369 +3271,6 @@
           <w:szCs w:val="28"/>
           <w:u w:val="single"/>
         </w:rPr>
-        <w:t>API</w:t>
-      </w:r>
-    </w:p>
-    <w:p>
-      <w:pPr>
-        <w:rPr>
-          <w:color w:val="000000" w:themeColor="text1"/>
-        </w:rPr>
-      </w:pPr>
-      <w:r>
-        <w:rPr>
-          <w:color w:val="000000" w:themeColor="text1"/>
-        </w:rPr>
-        <w:t xml:space="preserve">Pour la manipulation des données il y aura un API REST réalisé avec le </w:t>
-      </w:r>
-      <w:proofErr w:type="spellStart"/>
-      <w:r>
-        <w:rPr>
-          <w:color w:val="000000" w:themeColor="text1"/>
-        </w:rPr>
-        <w:t>framework</w:t>
-      </w:r>
-      <w:proofErr w:type="spellEnd"/>
-      <w:r>
-        <w:rPr>
-          <w:color w:val="000000" w:themeColor="text1"/>
-        </w:rPr>
-        <w:t xml:space="preserve"> Express (requêtes http et routes, l</w:t>
-      </w:r>
-      <w:r>
-        <w:rPr>
-          <w:color w:val="000000" w:themeColor="text1"/>
-        </w:rPr>
-        <w:t>es routes</w:t>
-      </w:r>
-      <w:r>
-        <w:rPr>
-          <w:color w:val="000000" w:themeColor="text1"/>
-        </w:rPr>
-        <w:t xml:space="preserve"> </w:t>
-      </w:r>
-      <w:r>
-        <w:rPr>
-          <w:color w:val="000000" w:themeColor="text1"/>
-        </w:rPr>
-        <w:t xml:space="preserve">ne </w:t>
-      </w:r>
-      <w:r>
-        <w:rPr>
-          <w:color w:val="000000" w:themeColor="text1"/>
-        </w:rPr>
-        <w:t xml:space="preserve">sont </w:t>
-      </w:r>
-      <w:r>
-        <w:rPr>
-          <w:color w:val="000000" w:themeColor="text1"/>
-        </w:rPr>
-        <w:t xml:space="preserve">pas </w:t>
-      </w:r>
-      <w:r>
-        <w:rPr>
-          <w:color w:val="000000" w:themeColor="text1"/>
-        </w:rPr>
-        <w:t>exhaustives</w:t>
-      </w:r>
-      <w:r>
-        <w:rPr>
-          <w:color w:val="000000" w:themeColor="text1"/>
-        </w:rPr>
-        <w:t xml:space="preserve"> et peuvent </w:t>
-      </w:r>
-      <w:r>
-        <w:rPr>
-          <w:color w:val="000000" w:themeColor="text1"/>
-        </w:rPr>
-        <w:t>changer</w:t>
-      </w:r>
-      <w:r>
-        <w:rPr>
-          <w:color w:val="000000" w:themeColor="text1"/>
-        </w:rPr>
-        <w:t xml:space="preserve"> selon les besoins</w:t>
-      </w:r>
-      <w:r>
-        <w:rPr>
-          <w:color w:val="000000" w:themeColor="text1"/>
-        </w:rPr>
-        <w:t>)</w:t>
-      </w:r>
-      <w:r>
-        <w:rPr>
-          <w:color w:val="000000" w:themeColor="text1"/>
-        </w:rPr>
-        <w:t>.</w:t>
-      </w:r>
-      <w:r>
-        <w:rPr>
-          <w:color w:val="000000" w:themeColor="text1"/>
-        </w:rPr>
-        <w:br/>
-      </w:r>
-    </w:p>
-    <w:p>
-      <w:pPr>
-        <w:rPr>
-          <w:color w:val="000000" w:themeColor="text1"/>
-        </w:rPr>
-      </w:pPr>
-      <w:r>
-        <w:rPr>
-          <w:color w:val="000000" w:themeColor="text1"/>
-        </w:rPr>
-        <w:t>POST /</w:t>
-      </w:r>
-      <w:proofErr w:type="spellStart"/>
-      <w:r>
-        <w:rPr>
-          <w:color w:val="000000" w:themeColor="text1"/>
-        </w:rPr>
-        <w:t>clothes</w:t>
-      </w:r>
-      <w:proofErr w:type="spellEnd"/>
-      <w:r>
-        <w:rPr>
-          <w:color w:val="000000" w:themeColor="text1"/>
-        </w:rPr>
-        <w:t xml:space="preserve"> (ajout de vêtement avec tout ses informations)</w:t>
-      </w:r>
-      <w:r>
-        <w:rPr>
-          <w:color w:val="000000" w:themeColor="text1"/>
-        </w:rPr>
-        <w:br/>
-        <w:t>PUT /</w:t>
-      </w:r>
-      <w:proofErr w:type="spellStart"/>
-      <w:r>
-        <w:rPr>
-          <w:color w:val="000000" w:themeColor="text1"/>
-        </w:rPr>
-        <w:t>clothes</w:t>
-      </w:r>
-      <w:proofErr w:type="spellEnd"/>
-      <w:r>
-        <w:rPr>
-          <w:color w:val="000000" w:themeColor="text1"/>
-        </w:rPr>
-        <w:t>/ :</w:t>
-      </w:r>
-      <w:proofErr w:type="spellStart"/>
-      <w:r>
-        <w:rPr>
-          <w:color w:val="000000" w:themeColor="text1"/>
-        </w:rPr>
-        <w:t>id_clothe</w:t>
-      </w:r>
-      <w:proofErr w:type="spellEnd"/>
-      <w:r>
-        <w:rPr>
-          <w:color w:val="000000" w:themeColor="text1"/>
-        </w:rPr>
-        <w:t xml:space="preserve"> (mise à jour d’un vêtement)</w:t>
-      </w:r>
-      <w:r>
-        <w:rPr>
-          <w:color w:val="000000" w:themeColor="text1"/>
-        </w:rPr>
-        <w:br/>
-        <w:t>DELETE /</w:t>
-      </w:r>
-      <w:proofErr w:type="spellStart"/>
-      <w:r>
-        <w:rPr>
-          <w:color w:val="000000" w:themeColor="text1"/>
-        </w:rPr>
-        <w:t>clothes</w:t>
-      </w:r>
-      <w:proofErr w:type="spellEnd"/>
-      <w:r>
-        <w:rPr>
-          <w:color w:val="000000" w:themeColor="text1"/>
-        </w:rPr>
-        <w:t>/ :</w:t>
-      </w:r>
-      <w:proofErr w:type="spellStart"/>
-      <w:r>
-        <w:rPr>
-          <w:color w:val="000000" w:themeColor="text1"/>
-        </w:rPr>
-        <w:t>id_clothe</w:t>
-      </w:r>
-      <w:proofErr w:type="spellEnd"/>
-      <w:r>
-        <w:rPr>
-          <w:color w:val="000000" w:themeColor="text1"/>
-        </w:rPr>
-        <w:t xml:space="preserve"> (suppression d’un vêtement)</w:t>
-      </w:r>
-      <w:r>
-        <w:rPr>
-          <w:color w:val="000000" w:themeColor="text1"/>
-        </w:rPr>
-        <w:br/>
-      </w:r>
-      <w:r>
-        <w:rPr>
-          <w:color w:val="000000" w:themeColor="text1"/>
-        </w:rPr>
-        <w:t>GET /</w:t>
-      </w:r>
-      <w:proofErr w:type="spellStart"/>
-      <w:r>
-        <w:rPr>
-          <w:color w:val="000000" w:themeColor="text1"/>
-        </w:rPr>
-        <w:t>clothes</w:t>
-      </w:r>
-      <w:proofErr w:type="spellEnd"/>
-      <w:r>
-        <w:rPr>
-          <w:color w:val="000000" w:themeColor="text1"/>
-        </w:rPr>
-        <w:t>/</w:t>
-      </w:r>
-      <w:r>
-        <w:rPr>
-          <w:color w:val="000000" w:themeColor="text1"/>
-        </w:rPr>
-        <w:t xml:space="preserve"> </w:t>
-      </w:r>
-      <w:r>
-        <w:rPr>
-          <w:color w:val="000000" w:themeColor="text1"/>
-        </w:rPr>
-        <w:t>:</w:t>
-      </w:r>
-      <w:proofErr w:type="spellStart"/>
-      <w:r>
-        <w:rPr>
-          <w:color w:val="000000" w:themeColor="text1"/>
-        </w:rPr>
-        <w:t>id</w:t>
-      </w:r>
-      <w:r>
-        <w:rPr>
-          <w:color w:val="000000" w:themeColor="text1"/>
-        </w:rPr>
-        <w:t>_user</w:t>
-      </w:r>
-      <w:proofErr w:type="spellEnd"/>
-      <w:r>
-        <w:rPr>
-          <w:color w:val="000000" w:themeColor="text1"/>
-        </w:rPr>
-        <w:t xml:space="preserve"> (récupération des informations des vêtements d’un utilisateur)</w:t>
-      </w:r>
-      <w:r>
-        <w:rPr>
-          <w:color w:val="000000" w:themeColor="text1"/>
-        </w:rPr>
-        <w:br/>
-        <w:t>POST /</w:t>
-      </w:r>
-      <w:proofErr w:type="spellStart"/>
-      <w:r>
-        <w:rPr>
-          <w:color w:val="000000" w:themeColor="text1"/>
-        </w:rPr>
-        <w:t>signup</w:t>
-      </w:r>
-      <w:proofErr w:type="spellEnd"/>
-      <w:r>
-        <w:rPr>
-          <w:color w:val="000000" w:themeColor="text1"/>
-        </w:rPr>
-        <w:t xml:space="preserve"> (ajout d’un utilisateur)</w:t>
-      </w:r>
-      <w:r>
-        <w:rPr>
-          <w:color w:val="000000" w:themeColor="text1"/>
-        </w:rPr>
-        <w:br/>
-        <w:t>POST /</w:t>
-      </w:r>
-      <w:proofErr w:type="spellStart"/>
-      <w:r>
-        <w:rPr>
-          <w:color w:val="000000" w:themeColor="text1"/>
-        </w:rPr>
-        <w:t>signing</w:t>
-      </w:r>
-      <w:proofErr w:type="spellEnd"/>
-      <w:r>
-        <w:rPr>
-          <w:color w:val="000000" w:themeColor="text1"/>
-        </w:rPr>
-        <w:t xml:space="preserve"> (connexion)</w:t>
-      </w:r>
-      <w:r>
-        <w:rPr>
-          <w:color w:val="000000" w:themeColor="text1"/>
-        </w:rPr>
-        <w:br/>
-        <w:t>PUT /</w:t>
-      </w:r>
-      <w:r>
-        <w:rPr>
-          <w:color w:val="000000" w:themeColor="text1"/>
-        </w:rPr>
-        <w:t>user/ :</w:t>
-      </w:r>
-      <w:proofErr w:type="spellStart"/>
-      <w:r>
-        <w:rPr>
-          <w:color w:val="000000" w:themeColor="text1"/>
-        </w:rPr>
-        <w:t>id_user</w:t>
-      </w:r>
-      <w:proofErr w:type="spellEnd"/>
-      <w:r>
-        <w:rPr>
-          <w:color w:val="000000" w:themeColor="text1"/>
-        </w:rPr>
-        <w:t xml:space="preserve"> (mise à jour des informations d’un utilisateur)</w:t>
-      </w:r>
-      <w:r>
-        <w:rPr>
-          <w:color w:val="000000" w:themeColor="text1"/>
-        </w:rPr>
-        <w:br/>
-        <w:t>GET /user/ :</w:t>
-      </w:r>
-      <w:proofErr w:type="spellStart"/>
-      <w:r>
-        <w:rPr>
-          <w:color w:val="000000" w:themeColor="text1"/>
-        </w:rPr>
-        <w:t>id_user</w:t>
-      </w:r>
-      <w:proofErr w:type="spellEnd"/>
-      <w:r>
-        <w:rPr>
-          <w:color w:val="000000" w:themeColor="text1"/>
-        </w:rPr>
-        <w:t xml:space="preserve"> (récupération des informations d’un utilisateur)</w:t>
-      </w:r>
-      <w:r>
-        <w:rPr>
-          <w:color w:val="000000" w:themeColor="text1"/>
-        </w:rPr>
-        <w:br/>
-      </w:r>
-      <w:r>
-        <w:rPr>
-          <w:b/>
-          <w:bCs/>
-          <w:i/>
-          <w:iCs/>
-          <w:color w:val="0070C0"/>
-          <w:sz w:val="28"/>
-          <w:szCs w:val="28"/>
-          <w:u w:val="single"/>
-        </w:rPr>
         <w:br w:type="page"/>
       </w:r>
     </w:p>
@@ -5083,11 +3769,9 @@
           <w:numId w:val="14"/>
         </w:numPr>
       </w:pPr>
-      <w:proofErr w:type="spellStart"/>
       <w:r>
         <w:t>Tongues</w:t>
       </w:r>
-      <w:proofErr w:type="spellEnd"/>
     </w:p>
     <w:p>
       <w:pPr>
@@ -5605,7 +4289,7 @@
                     <pic:cNvPicPr/>
                   </pic:nvPicPr>
                   <pic:blipFill>
-                    <a:blip r:embed="rId9">
+                    <a:blip r:embed="rId10">
                       <a:extLst>
                         <a:ext uri="{28A0092B-C50C-407E-A947-70E740481C1C}">
                           <a14:useLocalDpi xmlns:a14="http://schemas.microsoft.com/office/drawing/2010/main" val="0"/>
@@ -5714,7 +4398,7 @@
                     <pic:cNvPicPr/>
                   </pic:nvPicPr>
                   <pic:blipFill rotWithShape="1">
-                    <a:blip r:embed="rId10"/>
+                    <a:blip r:embed="rId11"/>
                     <a:srcRect l="34581" t="22519" r="45578" b="11590"/>
                     <a:stretch/>
                   </pic:blipFill>
@@ -5812,7 +4496,7 @@
                     <pic:cNvPicPr/>
                   </pic:nvPicPr>
                   <pic:blipFill rotWithShape="1">
-                    <a:blip r:embed="rId11"/>
+                    <a:blip r:embed="rId12"/>
                     <a:srcRect l="34581" t="22183" r="45578" b="11252"/>
                     <a:stretch/>
                   </pic:blipFill>
@@ -5927,7 +4611,7 @@
                     <pic:cNvPicPr/>
                   </pic:nvPicPr>
                   <pic:blipFill rotWithShape="1">
-                    <a:blip r:embed="rId12"/>
+                    <a:blip r:embed="rId13"/>
                     <a:srcRect l="34587" t="22523" r="45956" b="11926"/>
                     <a:stretch/>
                   </pic:blipFill>
@@ -5986,7 +4670,7 @@
                     <pic:cNvPicPr/>
                   </pic:nvPicPr>
                   <pic:blipFill rotWithShape="1">
-                    <a:blip r:embed="rId13"/>
+                    <a:blip r:embed="rId14"/>
                     <a:srcRect l="34392" t="22183" r="45767" b="11592"/>
                     <a:stretch/>
                   </pic:blipFill>
@@ -6089,7 +4773,7 @@
                     <pic:cNvPicPr/>
                   </pic:nvPicPr>
                   <pic:blipFill rotWithShape="1">
-                    <a:blip r:embed="rId14"/>
+                    <a:blip r:embed="rId15"/>
                     <a:srcRect l="44791" t="22177" r="35374" b="11622"/>
                     <a:stretch/>
                   </pic:blipFill>
@@ -6192,7 +4876,7 @@
                     <pic:cNvPicPr/>
                   </pic:nvPicPr>
                   <pic:blipFill rotWithShape="1">
-                    <a:blip r:embed="rId15"/>
+                    <a:blip r:embed="rId16"/>
                     <a:srcRect l="34581" t="22183" r="45578" b="11924"/>
                     <a:stretch/>
                   </pic:blipFill>
@@ -6251,7 +4935,7 @@
                     <pic:cNvPicPr/>
                   </pic:nvPicPr>
                   <pic:blipFill rotWithShape="1">
-                    <a:blip r:embed="rId16"/>
+                    <a:blip r:embed="rId17"/>
                     <a:srcRect l="34771" t="22181" r="45578" b="11940"/>
                     <a:stretch/>
                   </pic:blipFill>
@@ -6291,7 +4975,7 @@
       </w:pPr>
     </w:p>
     <w:sectPr>
-      <w:footerReference w:type="default" r:id="rId17"/>
+      <w:footerReference w:type="default" r:id="rId18"/>
       <w:pgSz w:w="11906" w:h="16838"/>
       <w:pgMar w:top="1417" w:right="1417" w:bottom="1417" w:left="1417" w:header="708" w:footer="708" w:gutter="0"/>
       <w:cols w:space="708"/>
@@ -9239,7 +7923,7 @@
     <w:charset w:val="00"/>
     <w:family w:val="swiss"/>
     <w:pitch w:val="variable"/>
-    <w:sig w:usb0="E0002AFF" w:usb1="4000ACFF" w:usb2="00000001" w:usb3="00000000" w:csb0="000001FF" w:csb1="00000000"/>
+    <w:sig w:usb0="E4002EFF" w:usb1="C000247B" w:usb2="00000009" w:usb3="00000000" w:csb0="000001FF" w:csb1="00000000"/>
   </w:font>
   <w:font w:name="Courier New">
     <w:panose1 w:val="02070309020205020404"/>
@@ -9253,7 +7937,7 @@
     <w:charset w:val="00"/>
     <w:family w:val="roman"/>
     <w:pitch w:val="variable"/>
-    <w:sig w:usb0="E0002AFF" w:usb1="C0007843" w:usb2="00000009" w:usb3="00000000" w:csb0="000001FF" w:csb1="00000000"/>
+    <w:sig w:usb0="E0002EFF" w:usb1="C000785B" w:usb2="00000009" w:usb3="00000000" w:csb0="000001FF" w:csb1="00000000"/>
   </w:font>
   <w:font w:name="Wingdings">
     <w:panose1 w:val="05000000000000000000"/>
@@ -9274,7 +7958,7 @@
     <w:charset w:val="00"/>
     <w:family w:val="swiss"/>
     <w:pitch w:val="variable"/>
-    <w:sig w:usb0="A0002AEF" w:usb1="4000207B" w:usb2="00000000" w:usb3="00000000" w:csb0="000001FF" w:csb1="00000000"/>
+    <w:sig w:usb0="E4002EFF" w:usb1="C000247B" w:usb2="00000009" w:usb3="00000000" w:csb0="000001FF" w:csb1="00000000"/>
   </w:font>
 </w:fonts>
 </file>
@@ -9299,6 +7983,7 @@
     <w:rsid w:val="00236375"/>
     <w:rsid w:val="00433A27"/>
     <w:rsid w:val="00840411"/>
+    <w:rsid w:val="00890974"/>
     <w:rsid w:val="009001B3"/>
     <w:rsid w:val="00A16195"/>
     <w:rsid w:val="00A4038E"/>
@@ -10077,7 +8762,7 @@
 </file>
 
 <file path=customXml/itemProps1.xml><?xml version="1.0" encoding="utf-8"?>
-<ds:datastoreItem xmlns:ds="http://schemas.openxmlformats.org/officeDocument/2006/customXml" ds:itemID="{B97A73B0-0138-4665-882F-BDB7EBB722DB}">
+<ds:datastoreItem xmlns:ds="http://schemas.openxmlformats.org/officeDocument/2006/customXml" ds:itemID="{2EB6867D-F178-4E5D-AEA8-57F098658EEB}">
   <ds:schemaRefs>
     <ds:schemaRef ds:uri="http://schemas.openxmlformats.org/officeDocument/2006/bibliography"/>
   </ds:schemaRefs>

</xml_diff>